<commit_message>
Doc: journal de travail et rapport semaine 5
</commit_message>
<xml_diff>
--- a/R-P_DB-MuthulingamAbiram-rapport.docx
+++ b/R-P_DB-MuthulingamAbiram-rapport.docx
@@ -890,7 +890,7 @@
           <w:r>
             <w:fldChar w:fldCharType="separate"/>
           </w:r>
-          <w:hyperlink w:anchor="_Toc176176075" w:history="1">
+          <w:hyperlink w:anchor="_Toc177994885" w:history="1">
             <w:r>
               <w:rPr>
                 <w:rStyle w:val="Lienhypertexte"/>
@@ -898,7 +898,7 @@
                 <w:bCs/>
                 <w:noProof/>
               </w:rPr>
-              <w:t>Requêtes de sélection</w:t>
+              <w:t>Importer les données et le schéma de base de données</w:t>
             </w:r>
             <w:r>
               <w:rPr>
@@ -919,7 +919,7 @@
                 <w:noProof/>
                 <w:webHidden/>
               </w:rPr>
-              <w:instrText xml:space="preserve"> PAGEREF _Toc176176075 \h </w:instrText>
+              <w:instrText xml:space="preserve"> PAGEREF _Toc177994885 \h </w:instrText>
             </w:r>
             <w:r>
               <w:rPr>
@@ -963,13 +963,13 @@
               <w14:ligatures w14:val="standardContextual"/>
             </w:rPr>
           </w:pPr>
-          <w:hyperlink w:anchor="_Toc176176076" w:history="1">
+          <w:hyperlink w:anchor="_Toc177994886" w:history="1">
             <w:r>
               <w:rPr>
                 <w:rStyle w:val="Lienhypertexte"/>
                 <w:noProof/>
               </w:rPr>
-              <w:t>Requêtes n°1</w:t>
+              <w:t>Charger le dump MySQL de la DB dans MySQL</w:t>
             </w:r>
             <w:r>
               <w:rPr>
@@ -990,7 +990,80 @@
                 <w:noProof/>
                 <w:webHidden/>
               </w:rPr>
-              <w:instrText xml:space="preserve"> PAGEREF _Toc176176076 \h </w:instrText>
+              <w:instrText xml:space="preserve"> PAGEREF _Toc177994886 \h </w:instrText>
+            </w:r>
+            <w:r>
+              <w:rPr>
+                <w:noProof/>
+                <w:webHidden/>
+              </w:rPr>
+            </w:r>
+            <w:r>
+              <w:rPr>
+                <w:noProof/>
+                <w:webHidden/>
+              </w:rPr>
+              <w:fldChar w:fldCharType="separate"/>
+            </w:r>
+            <w:r>
+              <w:rPr>
+                <w:noProof/>
+                <w:webHidden/>
+              </w:rPr>
+              <w:t>2</w:t>
+            </w:r>
+            <w:r>
+              <w:rPr>
+                <w:noProof/>
+                <w:webHidden/>
+              </w:rPr>
+              <w:fldChar w:fldCharType="end"/>
+            </w:r>
+          </w:hyperlink>
+        </w:p>
+        <w:p>
+          <w:pPr>
+            <w:pStyle w:val="TM1"/>
+            <w:tabs>
+              <w:tab w:val="right" w:leader="dot" w:pos="9062"/>
+            </w:tabs>
+            <w:rPr>
+              <w:rFonts w:cstheme="minorBidi"/>
+              <w:noProof/>
+              <w:kern w:val="2"/>
+              <w14:ligatures w14:val="standardContextual"/>
+            </w:rPr>
+          </w:pPr>
+          <w:hyperlink w:anchor="_Toc177994887" w:history="1">
+            <w:r>
+              <w:rPr>
+                <w:rStyle w:val="Lienhypertexte"/>
+                <w:b/>
+                <w:bCs/>
+                <w:noProof/>
+              </w:rPr>
+              <w:t>Requêtes de sélection</w:t>
+            </w:r>
+            <w:r>
+              <w:rPr>
+                <w:noProof/>
+                <w:webHidden/>
+              </w:rPr>
+              <w:tab/>
+            </w:r>
+            <w:r>
+              <w:rPr>
+                <w:noProof/>
+                <w:webHidden/>
+              </w:rPr>
+              <w:fldChar w:fldCharType="begin"/>
+            </w:r>
+            <w:r>
+              <w:rPr>
+                <w:noProof/>
+                <w:webHidden/>
+              </w:rPr>
+              <w:instrText xml:space="preserve"> PAGEREF _Toc177994887 \h </w:instrText>
             </w:r>
             <w:r>
               <w:rPr>
@@ -1034,13 +1107,13 @@
               <w14:ligatures w14:val="standardContextual"/>
             </w:rPr>
           </w:pPr>
-          <w:hyperlink w:anchor="_Toc176176077" w:history="1">
+          <w:hyperlink w:anchor="_Toc177994888" w:history="1">
             <w:r>
               <w:rPr>
                 <w:rStyle w:val="Lienhypertexte"/>
                 <w:noProof/>
               </w:rPr>
-              <w:t>Requêtes n°2</w:t>
+              <w:t>Requêtes n°1</w:t>
             </w:r>
             <w:r>
               <w:rPr>
@@ -1061,7 +1134,7 @@
                 <w:noProof/>
                 <w:webHidden/>
               </w:rPr>
-              <w:instrText xml:space="preserve"> PAGEREF _Toc176176077 \h </w:instrText>
+              <w:instrText xml:space="preserve"> PAGEREF _Toc177994888 \h </w:instrText>
             </w:r>
             <w:r>
               <w:rPr>
@@ -1105,13 +1178,13 @@
               <w14:ligatures w14:val="standardContextual"/>
             </w:rPr>
           </w:pPr>
-          <w:hyperlink w:anchor="_Toc176176078" w:history="1">
+          <w:hyperlink w:anchor="_Toc177994889" w:history="1">
             <w:r>
               <w:rPr>
                 <w:rStyle w:val="Lienhypertexte"/>
                 <w:noProof/>
               </w:rPr>
-              <w:t>Requêtes n°3</w:t>
+              <w:t>Requêtes n°2</w:t>
             </w:r>
             <w:r>
               <w:rPr>
@@ -1132,7 +1205,7 @@
                 <w:noProof/>
                 <w:webHidden/>
               </w:rPr>
-              <w:instrText xml:space="preserve"> PAGEREF _Toc176176078 \h </w:instrText>
+              <w:instrText xml:space="preserve"> PAGEREF _Toc177994889 \h </w:instrText>
             </w:r>
             <w:r>
               <w:rPr>
@@ -1152,7 +1225,7 @@
                 <w:noProof/>
                 <w:webHidden/>
               </w:rPr>
-              <w:t>2</w:t>
+              <w:t>3</w:t>
             </w:r>
             <w:r>
               <w:rPr>
@@ -1176,13 +1249,13 @@
               <w14:ligatures w14:val="standardContextual"/>
             </w:rPr>
           </w:pPr>
-          <w:hyperlink w:anchor="_Toc176176079" w:history="1">
+          <w:hyperlink w:anchor="_Toc177994890" w:history="1">
             <w:r>
               <w:rPr>
                 <w:rStyle w:val="Lienhypertexte"/>
                 <w:noProof/>
               </w:rPr>
-              <w:t>Requêtes n°4</w:t>
+              <w:t>Requêtes n°3</w:t>
             </w:r>
             <w:r>
               <w:rPr>
@@ -1203,7 +1276,7 @@
                 <w:noProof/>
                 <w:webHidden/>
               </w:rPr>
-              <w:instrText xml:space="preserve"> PAGEREF _Toc176176079 \h </w:instrText>
+              <w:instrText xml:space="preserve"> PAGEREF _Toc177994890 \h </w:instrText>
             </w:r>
             <w:r>
               <w:rPr>
@@ -1223,7 +1296,7 @@
                 <w:noProof/>
                 <w:webHidden/>
               </w:rPr>
-              <w:t>2</w:t>
+              <w:t>3</w:t>
             </w:r>
             <w:r>
               <w:rPr>
@@ -1247,13 +1320,13 @@
               <w14:ligatures w14:val="standardContextual"/>
             </w:rPr>
           </w:pPr>
-          <w:hyperlink w:anchor="_Toc176176080" w:history="1">
+          <w:hyperlink w:anchor="_Toc177994891" w:history="1">
             <w:r>
               <w:rPr>
                 <w:rStyle w:val="Lienhypertexte"/>
                 <w:noProof/>
               </w:rPr>
-              <w:t>Requêtes n°5</w:t>
+              <w:t>Requêtes n°4</w:t>
             </w:r>
             <w:r>
               <w:rPr>
@@ -1274,7 +1347,7 @@
                 <w:noProof/>
                 <w:webHidden/>
               </w:rPr>
-              <w:instrText xml:space="preserve"> PAGEREF _Toc176176080 \h </w:instrText>
+              <w:instrText xml:space="preserve"> PAGEREF _Toc177994891 \h </w:instrText>
             </w:r>
             <w:r>
               <w:rPr>
@@ -1294,7 +1367,7 @@
                 <w:noProof/>
                 <w:webHidden/>
               </w:rPr>
-              <w:t>2</w:t>
+              <w:t>4</w:t>
             </w:r>
             <w:r>
               <w:rPr>
@@ -1318,13 +1391,13 @@
               <w14:ligatures w14:val="standardContextual"/>
             </w:rPr>
           </w:pPr>
-          <w:hyperlink w:anchor="_Toc176176081" w:history="1">
+          <w:hyperlink w:anchor="_Toc177994892" w:history="1">
             <w:r>
               <w:rPr>
                 <w:rStyle w:val="Lienhypertexte"/>
                 <w:noProof/>
               </w:rPr>
-              <w:t>Requêtes n°6</w:t>
+              <w:t>Requêtes n°5</w:t>
             </w:r>
             <w:r>
               <w:rPr>
@@ -1345,7 +1418,7 @@
                 <w:noProof/>
                 <w:webHidden/>
               </w:rPr>
-              <w:instrText xml:space="preserve"> PAGEREF _Toc176176081 \h </w:instrText>
+              <w:instrText xml:space="preserve"> PAGEREF _Toc177994892 \h </w:instrText>
             </w:r>
             <w:r>
               <w:rPr>
@@ -1365,7 +1438,7 @@
                 <w:noProof/>
                 <w:webHidden/>
               </w:rPr>
-              <w:t>2</w:t>
+              <w:t>4</w:t>
             </w:r>
             <w:r>
               <w:rPr>
@@ -1389,13 +1462,13 @@
               <w14:ligatures w14:val="standardContextual"/>
             </w:rPr>
           </w:pPr>
-          <w:hyperlink w:anchor="_Toc176176082" w:history="1">
+          <w:hyperlink w:anchor="_Toc177994893" w:history="1">
             <w:r>
               <w:rPr>
                 <w:rStyle w:val="Lienhypertexte"/>
                 <w:noProof/>
               </w:rPr>
-              <w:t>Requêtes n°7</w:t>
+              <w:t>Requêtes n°6</w:t>
             </w:r>
             <w:r>
               <w:rPr>
@@ -1416,7 +1489,7 @@
                 <w:noProof/>
                 <w:webHidden/>
               </w:rPr>
-              <w:instrText xml:space="preserve"> PAGEREF _Toc176176082 \h </w:instrText>
+              <w:instrText xml:space="preserve"> PAGEREF _Toc177994893 \h </w:instrText>
             </w:r>
             <w:r>
               <w:rPr>
@@ -1436,7 +1509,7 @@
                 <w:noProof/>
                 <w:webHidden/>
               </w:rPr>
-              <w:t>2</w:t>
+              <w:t>5</w:t>
             </w:r>
             <w:r>
               <w:rPr>
@@ -1460,13 +1533,13 @@
               <w14:ligatures w14:val="standardContextual"/>
             </w:rPr>
           </w:pPr>
-          <w:hyperlink w:anchor="_Toc176176083" w:history="1">
+          <w:hyperlink w:anchor="_Toc177994894" w:history="1">
             <w:r>
               <w:rPr>
                 <w:rStyle w:val="Lienhypertexte"/>
                 <w:noProof/>
               </w:rPr>
-              <w:t>Requêtes n°8</w:t>
+              <w:t>Requêtes n°7</w:t>
             </w:r>
             <w:r>
               <w:rPr>
@@ -1487,7 +1560,7 @@
                 <w:noProof/>
                 <w:webHidden/>
               </w:rPr>
-              <w:instrText xml:space="preserve"> PAGEREF _Toc176176083 \h </w:instrText>
+              <w:instrText xml:space="preserve"> PAGEREF _Toc177994894 \h </w:instrText>
             </w:r>
             <w:r>
               <w:rPr>
@@ -1507,7 +1580,7 @@
                 <w:noProof/>
                 <w:webHidden/>
               </w:rPr>
-              <w:t>2</w:t>
+              <w:t>5</w:t>
             </w:r>
             <w:r>
               <w:rPr>
@@ -1531,13 +1604,13 @@
               <w14:ligatures w14:val="standardContextual"/>
             </w:rPr>
           </w:pPr>
-          <w:hyperlink w:anchor="_Toc176176084" w:history="1">
+          <w:hyperlink w:anchor="_Toc177994895" w:history="1">
             <w:r>
               <w:rPr>
                 <w:rStyle w:val="Lienhypertexte"/>
                 <w:noProof/>
               </w:rPr>
-              <w:t>Requêtes n°9</w:t>
+              <w:t>Requêtes n°8</w:t>
             </w:r>
             <w:r>
               <w:rPr>
@@ -1558,7 +1631,7 @@
                 <w:noProof/>
                 <w:webHidden/>
               </w:rPr>
-              <w:instrText xml:space="preserve"> PAGEREF _Toc176176084 \h </w:instrText>
+              <w:instrText xml:space="preserve"> PAGEREF _Toc177994895 \h </w:instrText>
             </w:r>
             <w:r>
               <w:rPr>
@@ -1578,7 +1651,7 @@
                 <w:noProof/>
                 <w:webHidden/>
               </w:rPr>
-              <w:t>2</w:t>
+              <w:t>6</w:t>
             </w:r>
             <w:r>
               <w:rPr>
@@ -1602,12 +1675,84 @@
               <w14:ligatures w14:val="standardContextual"/>
             </w:rPr>
           </w:pPr>
-          <w:hyperlink w:anchor="_Toc176176085" w:history="1">
+          <w:hyperlink w:anchor="_Toc177994896" w:history="1">
             <w:r>
               <w:rPr>
                 <w:rStyle w:val="Lienhypertexte"/>
                 <w:noProof/>
               </w:rPr>
+              <w:t>Requêtes n°9</w:t>
+            </w:r>
+            <w:r>
+              <w:rPr>
+                <w:noProof/>
+                <w:webHidden/>
+              </w:rPr>
+              <w:tab/>
+            </w:r>
+            <w:r>
+              <w:rPr>
+                <w:noProof/>
+                <w:webHidden/>
+              </w:rPr>
+              <w:fldChar w:fldCharType="begin"/>
+            </w:r>
+            <w:r>
+              <w:rPr>
+                <w:noProof/>
+                <w:webHidden/>
+              </w:rPr>
+              <w:instrText xml:space="preserve"> PAGEREF _Toc177994896 \h </w:instrText>
+            </w:r>
+            <w:r>
+              <w:rPr>
+                <w:noProof/>
+                <w:webHidden/>
+              </w:rPr>
+            </w:r>
+            <w:r>
+              <w:rPr>
+                <w:noProof/>
+                <w:webHidden/>
+              </w:rPr>
+              <w:fldChar w:fldCharType="separate"/>
+            </w:r>
+            <w:r>
+              <w:rPr>
+                <w:noProof/>
+                <w:webHidden/>
+              </w:rPr>
+              <w:t>6</w:t>
+            </w:r>
+            <w:r>
+              <w:rPr>
+                <w:noProof/>
+                <w:webHidden/>
+              </w:rPr>
+              <w:fldChar w:fldCharType="end"/>
+            </w:r>
+          </w:hyperlink>
+        </w:p>
+        <w:p>
+          <w:pPr>
+            <w:pStyle w:val="TM2"/>
+            <w:tabs>
+              <w:tab w:val="right" w:leader="dot" w:pos="9062"/>
+            </w:tabs>
+            <w:rPr>
+              <w:rFonts w:cstheme="minorBidi"/>
+              <w:noProof/>
+              <w:kern w:val="2"/>
+              <w14:ligatures w14:val="standardContextual"/>
+            </w:rPr>
+          </w:pPr>
+          <w:hyperlink w:anchor="_Toc177994897" w:history="1">
+            <w:r>
+              <w:rPr>
+                <w:rStyle w:val="Lienhypertexte"/>
+                <w:noProof/>
+                <w:lang w:val="en-US"/>
+              </w:rPr>
               <w:t>Requêtes n°10</w:t>
             </w:r>
             <w:r>
@@ -1629,7 +1774,7 @@
                 <w:noProof/>
                 <w:webHidden/>
               </w:rPr>
-              <w:instrText xml:space="preserve"> PAGEREF _Toc176176085 \h </w:instrText>
+              <w:instrText xml:space="preserve"> PAGEREF _Toc177994897 \h </w:instrText>
             </w:r>
             <w:r>
               <w:rPr>
@@ -1649,7 +1794,293 @@
                 <w:noProof/>
                 <w:webHidden/>
               </w:rPr>
-              <w:t>2</w:t>
+              <w:t>7</w:t>
+            </w:r>
+            <w:r>
+              <w:rPr>
+                <w:noProof/>
+                <w:webHidden/>
+              </w:rPr>
+              <w:fldChar w:fldCharType="end"/>
+            </w:r>
+          </w:hyperlink>
+        </w:p>
+        <w:p>
+          <w:pPr>
+            <w:pStyle w:val="TM1"/>
+            <w:tabs>
+              <w:tab w:val="right" w:leader="dot" w:pos="9062"/>
+            </w:tabs>
+            <w:rPr>
+              <w:rFonts w:cstheme="minorBidi"/>
+              <w:noProof/>
+              <w:kern w:val="2"/>
+              <w14:ligatures w14:val="standardContextual"/>
+            </w:rPr>
+          </w:pPr>
+          <w:hyperlink w:anchor="_Toc177994898" w:history="1">
+            <w:r>
+              <w:rPr>
+                <w:rStyle w:val="Lienhypertexte"/>
+                <w:b/>
+                <w:bCs/>
+                <w:noProof/>
+              </w:rPr>
+              <w:t>Gestions des utilisateurs</w:t>
+            </w:r>
+            <w:r>
+              <w:rPr>
+                <w:noProof/>
+                <w:webHidden/>
+              </w:rPr>
+              <w:tab/>
+            </w:r>
+            <w:r>
+              <w:rPr>
+                <w:noProof/>
+                <w:webHidden/>
+              </w:rPr>
+              <w:fldChar w:fldCharType="begin"/>
+            </w:r>
+            <w:r>
+              <w:rPr>
+                <w:noProof/>
+                <w:webHidden/>
+              </w:rPr>
+              <w:instrText xml:space="preserve"> PAGEREF _Toc177994898 \h </w:instrText>
+            </w:r>
+            <w:r>
+              <w:rPr>
+                <w:noProof/>
+                <w:webHidden/>
+              </w:rPr>
+            </w:r>
+            <w:r>
+              <w:rPr>
+                <w:noProof/>
+                <w:webHidden/>
+              </w:rPr>
+              <w:fldChar w:fldCharType="separate"/>
+            </w:r>
+            <w:r>
+              <w:rPr>
+                <w:noProof/>
+                <w:webHidden/>
+              </w:rPr>
+              <w:t>7</w:t>
+            </w:r>
+            <w:r>
+              <w:rPr>
+                <w:noProof/>
+                <w:webHidden/>
+              </w:rPr>
+              <w:fldChar w:fldCharType="end"/>
+            </w:r>
+          </w:hyperlink>
+        </w:p>
+        <w:p>
+          <w:pPr>
+            <w:pStyle w:val="TM2"/>
+            <w:tabs>
+              <w:tab w:val="right" w:leader="dot" w:pos="9062"/>
+            </w:tabs>
+            <w:rPr>
+              <w:rFonts w:cstheme="minorBidi"/>
+              <w:noProof/>
+              <w:kern w:val="2"/>
+              <w14:ligatures w14:val="standardContextual"/>
+            </w:rPr>
+          </w:pPr>
+          <w:hyperlink w:anchor="_Toc177994899" w:history="1">
+            <w:r>
+              <w:rPr>
+                <w:rStyle w:val="Lienhypertexte"/>
+                <w:noProof/>
+              </w:rPr>
+              <w:t>Administrateur du jeu</w:t>
+            </w:r>
+            <w:r>
+              <w:rPr>
+                <w:noProof/>
+                <w:webHidden/>
+              </w:rPr>
+              <w:tab/>
+            </w:r>
+            <w:r>
+              <w:rPr>
+                <w:noProof/>
+                <w:webHidden/>
+              </w:rPr>
+              <w:fldChar w:fldCharType="begin"/>
+            </w:r>
+            <w:r>
+              <w:rPr>
+                <w:noProof/>
+                <w:webHidden/>
+              </w:rPr>
+              <w:instrText xml:space="preserve"> PAGEREF _Toc177994899 \h </w:instrText>
+            </w:r>
+            <w:r>
+              <w:rPr>
+                <w:noProof/>
+                <w:webHidden/>
+              </w:rPr>
+            </w:r>
+            <w:r>
+              <w:rPr>
+                <w:noProof/>
+                <w:webHidden/>
+              </w:rPr>
+              <w:fldChar w:fldCharType="separate"/>
+            </w:r>
+            <w:r>
+              <w:rPr>
+                <w:noProof/>
+                <w:webHidden/>
+              </w:rPr>
+              <w:t>7</w:t>
+            </w:r>
+            <w:r>
+              <w:rPr>
+                <w:noProof/>
+                <w:webHidden/>
+              </w:rPr>
+              <w:fldChar w:fldCharType="end"/>
+            </w:r>
+          </w:hyperlink>
+        </w:p>
+        <w:p>
+          <w:pPr>
+            <w:pStyle w:val="TM2"/>
+            <w:tabs>
+              <w:tab w:val="right" w:leader="dot" w:pos="9062"/>
+            </w:tabs>
+            <w:rPr>
+              <w:rFonts w:cstheme="minorBidi"/>
+              <w:noProof/>
+              <w:kern w:val="2"/>
+              <w14:ligatures w14:val="standardContextual"/>
+            </w:rPr>
+          </w:pPr>
+          <w:hyperlink w:anchor="_Toc177994900" w:history="1">
+            <w:r>
+              <w:rPr>
+                <w:rStyle w:val="Lienhypertexte"/>
+                <w:noProof/>
+              </w:rPr>
+              <w:t>Joueur</w:t>
+            </w:r>
+            <w:r>
+              <w:rPr>
+                <w:noProof/>
+                <w:webHidden/>
+              </w:rPr>
+              <w:tab/>
+            </w:r>
+            <w:r>
+              <w:rPr>
+                <w:noProof/>
+                <w:webHidden/>
+              </w:rPr>
+              <w:fldChar w:fldCharType="begin"/>
+            </w:r>
+            <w:r>
+              <w:rPr>
+                <w:noProof/>
+                <w:webHidden/>
+              </w:rPr>
+              <w:instrText xml:space="preserve"> PAGEREF _Toc177994900 \h </w:instrText>
+            </w:r>
+            <w:r>
+              <w:rPr>
+                <w:noProof/>
+                <w:webHidden/>
+              </w:rPr>
+            </w:r>
+            <w:r>
+              <w:rPr>
+                <w:noProof/>
+                <w:webHidden/>
+              </w:rPr>
+              <w:fldChar w:fldCharType="separate"/>
+            </w:r>
+            <w:r>
+              <w:rPr>
+                <w:noProof/>
+                <w:webHidden/>
+              </w:rPr>
+              <w:t>7</w:t>
+            </w:r>
+            <w:r>
+              <w:rPr>
+                <w:noProof/>
+                <w:webHidden/>
+              </w:rPr>
+              <w:fldChar w:fldCharType="end"/>
+            </w:r>
+          </w:hyperlink>
+        </w:p>
+        <w:p>
+          <w:pPr>
+            <w:pStyle w:val="TM2"/>
+            <w:tabs>
+              <w:tab w:val="right" w:leader="dot" w:pos="9062"/>
+            </w:tabs>
+            <w:rPr>
+              <w:rFonts w:cstheme="minorBidi"/>
+              <w:noProof/>
+              <w:kern w:val="2"/>
+              <w14:ligatures w14:val="standardContextual"/>
+            </w:rPr>
+          </w:pPr>
+          <w:hyperlink w:anchor="_Toc177994901" w:history="1">
+            <w:r>
+              <w:rPr>
+                <w:rStyle w:val="Lienhypertexte"/>
+                <w:noProof/>
+              </w:rPr>
+              <w:t>Gestionnaire de la boutique</w:t>
+            </w:r>
+            <w:r>
+              <w:rPr>
+                <w:noProof/>
+                <w:webHidden/>
+              </w:rPr>
+              <w:tab/>
+            </w:r>
+            <w:r>
+              <w:rPr>
+                <w:noProof/>
+                <w:webHidden/>
+              </w:rPr>
+              <w:fldChar w:fldCharType="begin"/>
+            </w:r>
+            <w:r>
+              <w:rPr>
+                <w:noProof/>
+                <w:webHidden/>
+              </w:rPr>
+              <w:instrText xml:space="preserve"> PAGEREF _Toc177994901 \h </w:instrText>
+            </w:r>
+            <w:r>
+              <w:rPr>
+                <w:noProof/>
+                <w:webHidden/>
+              </w:rPr>
+            </w:r>
+            <w:r>
+              <w:rPr>
+                <w:noProof/>
+                <w:webHidden/>
+              </w:rPr>
+              <w:fldChar w:fldCharType="separate"/>
+            </w:r>
+            <w:r>
+              <w:rPr>
+                <w:noProof/>
+                <w:webHidden/>
+              </w:rPr>
+              <w:t>7</w:t>
             </w:r>
             <w:r>
               <w:rPr>
@@ -1687,7 +2118,7 @@
           <w:u w:val="single"/>
         </w:rPr>
       </w:pPr>
-      <w:bookmarkStart w:id="0" w:name="_Toc176176075"/>
+      <w:bookmarkStart w:id="0" w:name="_Toc177994885"/>
       <w:r>
         <w:rPr>
           <w:b/>
@@ -1696,17 +2127,55 @@
           <w:u w:val="single"/>
         </w:rPr>
         <w:lastRenderedPageBreak/>
-        <w:t>Requête</w:t>
-      </w:r>
-      <w:r>
+        <w:t>Importer les données et le schéma de base de données</w:t>
+      </w:r>
+      <w:bookmarkEnd w:id="0"/>
+    </w:p>
+    <w:p>
+      <w:pPr>
+        <w:pStyle w:val="Titre2"/>
+        <w:rPr>
+          <w:color w:val="auto"/>
+        </w:rPr>
+      </w:pPr>
+      <w:bookmarkStart w:id="1" w:name="_Toc177994886"/>
+      <w:r>
+        <w:rPr>
+          <w:color w:val="auto"/>
+        </w:rPr>
+        <w:t>Charger le dump MySQL de la DB dans MySQL</w:t>
+      </w:r>
+      <w:bookmarkEnd w:id="1"/>
+    </w:p>
+    <w:p/>
+    <w:p>
+      <w:r>
+        <w:t>Commande :</w:t>
+      </w:r>
+    </w:p>
+    <w:p>
+      <w:r>
+        <w:t xml:space="preserve">docker exec -i db mysql -u root -proot db_space_invaders &lt; db_space_invaders.sql </w:t>
+      </w:r>
+    </w:p>
+    <w:p>
+      <w:r>
+        <w:t>Lance le container db dans docker, avec l’utilisateur root dans la base de donnée db_space_invaders.</w:t>
+      </w:r>
+    </w:p>
+    <w:p/>
+    <w:p/>
+    <w:p>
+      <w:pPr>
+        <w:pStyle w:val="Titre1"/>
         <w:rPr>
           <w:b/>
           <w:bCs/>
           <w:color w:val="auto"/>
           <w:u w:val="single"/>
         </w:rPr>
-        <w:t>s</w:t>
-      </w:r>
+      </w:pPr>
+      <w:bookmarkStart w:id="2" w:name="_Toc177994887"/>
       <w:r>
         <w:rPr>
           <w:b/>
@@ -1714,7 +2183,7 @@
           <w:color w:val="auto"/>
           <w:u w:val="single"/>
         </w:rPr>
-        <w:t xml:space="preserve"> </w:t>
+        <w:t>Requête</w:t>
       </w:r>
       <w:r>
         <w:rPr>
@@ -1723,10 +2192,29 @@
           <w:color w:val="auto"/>
           <w:u w:val="single"/>
         </w:rPr>
+        <w:t>s</w:t>
+      </w:r>
+      <w:r>
+        <w:rPr>
+          <w:b/>
+          <w:bCs/>
+          <w:color w:val="auto"/>
+          <w:u w:val="single"/>
+        </w:rPr>
+        <w:t xml:space="preserve"> </w:t>
+      </w:r>
+      <w:r>
+        <w:rPr>
+          <w:b/>
+          <w:bCs/>
+          <w:color w:val="auto"/>
+          <w:u w:val="single"/>
+        </w:rPr>
         <w:t>de sélection</w:t>
       </w:r>
-      <w:bookmarkEnd w:id="0"/>
-    </w:p>
+      <w:bookmarkEnd w:id="2"/>
+    </w:p>
+    <w:p/>
     <w:p>
       <w:pPr>
         <w:pStyle w:val="Titre2"/>
@@ -1734,7 +2222,7 @@
           <w:color w:val="auto"/>
         </w:rPr>
       </w:pPr>
-      <w:bookmarkStart w:id="1" w:name="_Toc176176076"/>
+      <w:bookmarkStart w:id="3" w:name="_Toc177994888"/>
       <w:r>
         <w:rPr>
           <w:color w:val="auto"/>
@@ -1747,7 +2235,7 @@
         </w:rPr>
         <w:t>n°1</w:t>
       </w:r>
-      <w:bookmarkEnd w:id="1"/>
+      <w:bookmarkEnd w:id="3"/>
     </w:p>
     <w:p>
       <w:pPr>
@@ -1756,43 +2244,113 @@
       <w:r>
         <w:t>La première requête que l’on vous demande de réaliser est de sélectionner les 5 joueurs qui ont le meilleur score c’est-à-dire qui ont le nombre de points le plus élevé. Les joueurs doivent être classés dans l’ordre décroissant</w:t>
       </w:r>
-    </w:p>
-    <w:p/>
-    <w:p>
-      <w:pPr>
-        <w:rPr>
-          <w:lang w:val="en-US"/>
-        </w:rPr>
-      </w:pPr>
+      <w:r>
+        <w:t>.</w:t>
+      </w:r>
+    </w:p>
+    <w:p>
+      <w:pPr>
+        <w:jc w:val="both"/>
+      </w:pPr>
+    </w:p>
+    <w:p>
+      <w:r>
+        <w:t>Commande :</w:t>
+      </w:r>
+      <w:r>
+        <w:t xml:space="preserve"> </w:t>
+      </w:r>
+    </w:p>
+    <w:p>
+      <w:pPr>
+        <w:rPr>
+          <w:rFonts w:ascii="Franklin Gothic Demi" w:hAnsi="Franklin Gothic Demi"/>
+          <w:lang w:val="en-US"/>
+        </w:rPr>
+      </w:pPr>
+      <w:r>
+        <w:rPr>
+          <w:rFonts w:ascii="Franklin Gothic Demi" w:hAnsi="Franklin Gothic Demi"/>
+          <w:lang w:val="en-US"/>
+        </w:rPr>
+        <w:t xml:space="preserve">SELECT * </w:t>
+      </w:r>
+    </w:p>
+    <w:p>
+      <w:pPr>
+        <w:rPr>
+          <w:rFonts w:ascii="Franklin Gothic Demi" w:hAnsi="Franklin Gothic Demi"/>
+          <w:lang w:val="en-US"/>
+        </w:rPr>
+      </w:pPr>
+      <w:r>
+        <w:rPr>
+          <w:rFonts w:ascii="Franklin Gothic Demi" w:hAnsi="Franklin Gothic Demi"/>
+          <w:lang w:val="en-US"/>
+        </w:rPr>
+        <w:t xml:space="preserve">from t_joueur </w:t>
+      </w:r>
+    </w:p>
+    <w:p>
+      <w:pPr>
+        <w:rPr>
+          <w:rFonts w:ascii="Franklin Gothic Demi" w:hAnsi="Franklin Gothic Demi"/>
+          <w:lang w:val="en-US"/>
+        </w:rPr>
+      </w:pPr>
+      <w:r>
+        <w:rPr>
+          <w:rFonts w:ascii="Franklin Gothic Demi" w:hAnsi="Franklin Gothic Demi"/>
+          <w:lang w:val="en-US"/>
+        </w:rPr>
+        <w:t>ORDER BY jouNombrePoints</w:t>
+      </w:r>
+      <w:r>
+        <w:rPr>
+          <w:rFonts w:ascii="Franklin Gothic Demi" w:hAnsi="Franklin Gothic Demi"/>
+          <w:lang w:val="en-US"/>
+        </w:rPr>
+        <w:t xml:space="preserve"> </w:t>
+      </w:r>
+      <w:r>
+        <w:rPr>
+          <w:rFonts w:ascii="Franklin Gothic Demi" w:hAnsi="Franklin Gothic Demi"/>
+          <w:lang w:val="en-US"/>
+        </w:rPr>
+        <w:t xml:space="preserve">DESC </w:t>
+      </w:r>
+    </w:p>
+    <w:p>
+      <w:pPr>
+        <w:rPr>
+          <w:rFonts w:ascii="Franklin Gothic Demi" w:hAnsi="Franklin Gothic Demi"/>
+          <w:lang w:val="en-US"/>
+        </w:rPr>
+      </w:pPr>
+      <w:r>
+        <w:rPr>
+          <w:rFonts w:ascii="Franklin Gothic Demi" w:hAnsi="Franklin Gothic Demi"/>
+          <w:lang w:val="en-US"/>
+        </w:rPr>
+        <w:t xml:space="preserve">LIMIT </w:t>
+      </w:r>
       <w:proofErr w:type="gramStart"/>
       <w:r>
         <w:rPr>
-          <w:lang w:val="en-US"/>
-        </w:rPr>
-        <w:t>Commande :</w:t>
+          <w:rFonts w:ascii="Franklin Gothic Demi" w:hAnsi="Franklin Gothic Demi"/>
+          <w:lang w:val="en-US"/>
+        </w:rPr>
+        <w:t>5;</w:t>
       </w:r>
       <w:proofErr w:type="gramEnd"/>
-      <w:r>
-        <w:rPr>
-          <w:lang w:val="en-US"/>
-        </w:rPr>
-        <w:t xml:space="preserve"> </w:t>
-      </w:r>
-      <w:r>
-        <w:rPr>
-          <w:lang w:val="en-US"/>
-        </w:rPr>
-        <w:t xml:space="preserve">SELECT * from </w:t>
-      </w:r>
-      <w:r>
-        <w:t>t_joueur</w:t>
-      </w:r>
-      <w:r>
-        <w:rPr>
-          <w:lang w:val="en-US"/>
-        </w:rPr>
-        <w:t xml:space="preserve"> ORDER BY jouNombrePoints DESC LIMIT 5;</w:t>
-      </w:r>
+    </w:p>
+    <w:p>
+      <w:pPr>
+        <w:rPr>
+          <w:rFonts w:ascii="Franklin Gothic Demi" w:hAnsi="Franklin Gothic Demi"/>
+          <w:lang w:val="en-US"/>
+        </w:rPr>
+      </w:pPr>
     </w:p>
     <w:p>
       <w:pPr>
@@ -1843,12 +2401,14 @@
       </w:r>
     </w:p>
     <w:p>
-      <w:pPr>
-        <w:rPr>
-          <w:lang w:val="en-US"/>
-        </w:rPr>
-      </w:pPr>
-    </w:p>
+      <w:r>
+        <w:t>Sélectionne toutes l</w:t>
+      </w:r>
+      <w:r>
+        <w:t>es colonnes de la tables t_joueur, et affiche seulement les 5 qui ont le plus grand score dans jouNombrePoints.</w:t>
+      </w:r>
+    </w:p>
+    <w:p/>
     <w:p>
       <w:pPr>
         <w:pStyle w:val="Titre2"/>
@@ -1856,11 +2416,12 @@
           <w:color w:val="auto"/>
         </w:rPr>
       </w:pPr>
-      <w:bookmarkStart w:id="2" w:name="_Toc176176077"/>
+      <w:bookmarkStart w:id="4" w:name="_Toc177994889"/>
       <w:r>
         <w:rPr>
           <w:color w:val="auto"/>
         </w:rPr>
+        <w:lastRenderedPageBreak/>
         <w:t xml:space="preserve">Requêtes </w:t>
       </w:r>
       <w:r>
@@ -1869,39 +2430,46 @@
         </w:rPr>
         <w:t>n°2</w:t>
       </w:r>
-      <w:bookmarkEnd w:id="2"/>
-    </w:p>
-    <w:p>
+      <w:bookmarkEnd w:id="4"/>
+    </w:p>
+    <w:p>
+      <w:pPr>
+        <w:jc w:val="both"/>
+      </w:pPr>
       <w:r>
         <w:t xml:space="preserve">Trouver le prix maximum, minimum et moyen des armes. Les colonnes doivent avoir pour nom « PrixMaximum », « PrixMinimum » et « </w:t>
       </w:r>
-      <w:proofErr w:type="gramStart"/>
-      <w:r>
-        <w:t>PrixMoyen</w:t>
-      </w:r>
-      <w:r>
-        <w:t>»</w:t>
-      </w:r>
-      <w:proofErr w:type="gramEnd"/>
-    </w:p>
-    <w:p/>
-    <w:p>
+      <w:r>
+        <w:t>PrixMoyen »</w:t>
+      </w:r>
+    </w:p>
+    <w:p>
+      <w:pPr>
+        <w:jc w:val="both"/>
+      </w:pPr>
       <w:r>
         <w:t xml:space="preserve">Commande : </w:t>
       </w:r>
-      <w:r>
-        <w:t xml:space="preserve">SELECT </w:t>
-      </w:r>
-      <w:proofErr w:type="gramStart"/>
-      <w:r>
-        <w:t>MAX(</w:t>
-      </w:r>
-      <w:proofErr w:type="gramEnd"/>
-      <w:r>
-        <w:t>armprix) AS PrixMaximum, MIN(armprix) AS PrixMinimum, AVG(armprix) AS PrixMoyen from t_arme;</w:t>
-      </w:r>
-    </w:p>
-    <w:p>
+    </w:p>
+    <w:p>
+      <w:pPr>
+        <w:rPr>
+          <w:rFonts w:ascii="Franklin Gothic Demi" w:hAnsi="Franklin Gothic Demi"/>
+          <w:lang w:val="en-US"/>
+        </w:rPr>
+      </w:pPr>
+      <w:r>
+        <w:rPr>
+          <w:rFonts w:ascii="Franklin Gothic Demi" w:hAnsi="Franklin Gothic Demi"/>
+          <w:lang w:val="en-US"/>
+        </w:rPr>
+        <w:t>SELECT MAX(armprix) AS PrixMaximum, MIN(armprix) AS PrixMinimum, AVG(armprix) AS PrixMoyen from t_arme;</w:t>
+      </w:r>
+    </w:p>
+    <w:p>
+      <w:pPr>
+        <w:jc w:val="both"/>
+      </w:pPr>
       <w:r>
         <w:rPr>
           <w:noProof/>
@@ -1943,77 +2511,155 @@
         </w:drawing>
       </w:r>
     </w:p>
+    <w:p>
+      <w:pPr>
+        <w:jc w:val="both"/>
+      </w:pPr>
+      <w:r>
+        <w:t xml:space="preserve">Sélectionne le prix maximum des armes en la renomment PrixMaximum, le prix minimum des armes en renommant PrixMinimum ainsi que la moyenne des prix en renommant PrixMoyen de la table t_arme. </w:t>
+      </w:r>
+    </w:p>
     <w:p/>
+    <w:p>
+      <w:pPr>
+        <w:pStyle w:val="Titre2"/>
+        <w:rPr>
+          <w:color w:val="auto"/>
+        </w:rPr>
+      </w:pPr>
+      <w:bookmarkStart w:id="5" w:name="_Toc177994890"/>
+      <w:r>
+        <w:rPr>
+          <w:color w:val="auto"/>
+        </w:rPr>
+        <w:t xml:space="preserve">Requêtes </w:t>
+      </w:r>
+      <w:r>
+        <w:rPr>
+          <w:color w:val="auto"/>
+        </w:rPr>
+        <w:t>n°3</w:t>
+      </w:r>
+      <w:bookmarkEnd w:id="5"/>
+    </w:p>
+    <w:p>
+      <w:r>
+        <w:t>Trouver le nombre total de commandes par joueur et trier du plus grand nombre au plus petit. La 1ère colonne aura pour nom "IdJoueur", la 2ème colonne aura pour nom "NombreCommandes"</w:t>
+      </w:r>
+    </w:p>
     <w:p/>
-    <w:p/>
-    <w:p/>
-    <w:p/>
-    <w:p/>
-    <w:p/>
-    <w:p/>
-    <w:p>
-      <w:pPr>
-        <w:pStyle w:val="Titre2"/>
-        <w:rPr>
-          <w:color w:val="auto"/>
-        </w:rPr>
-      </w:pPr>
-      <w:bookmarkStart w:id="3" w:name="_Toc176176078"/>
-      <w:r>
-        <w:rPr>
-          <w:color w:val="auto"/>
-        </w:rPr>
-        <w:lastRenderedPageBreak/>
-        <w:t xml:space="preserve">Requêtes </w:t>
-      </w:r>
-      <w:r>
-        <w:rPr>
-          <w:color w:val="auto"/>
-        </w:rPr>
-        <w:t>n°3</w:t>
-      </w:r>
-      <w:bookmarkEnd w:id="3"/>
-    </w:p>
-    <w:p>
-      <w:r>
-        <w:t>Trouver le nombre total de commandes par joueur et trier du plus grand nombre au plus petit. La 1ère colonne aura pour nom "IdJoueur", la 2ème colonne aura pour nom "NombreCommandes"</w:t>
-      </w:r>
-    </w:p>
-    <w:p/>
-    <w:p>
-      <w:r>
-        <w:t xml:space="preserve">Commande : </w:t>
-      </w:r>
-      <w:r>
-        <w:t xml:space="preserve">SELECT </w:t>
-      </w:r>
-      <w:proofErr w:type="spellStart"/>
-      <w:r>
-        <w:t>fkJoueur</w:t>
-      </w:r>
-      <w:proofErr w:type="spellEnd"/>
-      <w:r>
-        <w:t xml:space="preserve"> AS IdJoueur, </w:t>
-      </w:r>
-      <w:proofErr w:type="gramStart"/>
-      <w:r>
-        <w:t>COUNT(</w:t>
-      </w:r>
-      <w:proofErr w:type="gramEnd"/>
-      <w:r>
-        <w:t>*) AS NombreCommandes from t_commande GROUP BY fkJoueur;</w:t>
-      </w:r>
-    </w:p>
-    <w:p>
+    <w:p>
+      <w:r>
+        <w:t>Commande :</w:t>
+      </w:r>
+    </w:p>
+    <w:p>
+      <w:pPr>
+        <w:rPr>
+          <w:rFonts w:ascii="Franklin Gothic Demi" w:hAnsi="Franklin Gothic Demi"/>
+          <w:lang w:val="en-US"/>
+        </w:rPr>
+      </w:pPr>
+      <w:r>
+        <w:rPr>
+          <w:rFonts w:ascii="Franklin Gothic Demi" w:hAnsi="Franklin Gothic Demi"/>
+          <w:lang w:val="en-US"/>
+        </w:rPr>
+        <w:t>SELECT t_commande.fkJoueur AS idJoueur, COUNT(t_detail_commande.detQuantiteCommande) AS NombreCommandes</w:t>
+      </w:r>
+    </w:p>
+    <w:p>
+      <w:pPr>
+        <w:rPr>
+          <w:rFonts w:ascii="Franklin Gothic Demi" w:hAnsi="Franklin Gothic Demi"/>
+          <w:lang w:val="en-US"/>
+        </w:rPr>
+      </w:pPr>
+      <w:r>
+        <w:rPr>
+          <w:rFonts w:ascii="Franklin Gothic Demi" w:hAnsi="Franklin Gothic Demi"/>
+          <w:lang w:val="en-US"/>
+        </w:rPr>
+        <w:t>FROM t_commande</w:t>
+      </w:r>
+    </w:p>
+    <w:p>
+      <w:pPr>
+        <w:rPr>
+          <w:rFonts w:ascii="Franklin Gothic Demi" w:hAnsi="Franklin Gothic Demi"/>
+          <w:lang w:val="en-US"/>
+        </w:rPr>
+      </w:pPr>
+      <w:r>
+        <w:rPr>
+          <w:rFonts w:ascii="Franklin Gothic Demi" w:hAnsi="Franklin Gothic Demi"/>
+          <w:lang w:val="en-US"/>
+        </w:rPr>
+        <w:t>JOIN t_detail_commande</w:t>
+      </w:r>
+    </w:p>
+    <w:p>
+      <w:pPr>
+        <w:rPr>
+          <w:rFonts w:ascii="Franklin Gothic Demi" w:hAnsi="Franklin Gothic Demi"/>
+          <w:lang w:val="en-US"/>
+        </w:rPr>
+      </w:pPr>
+      <w:r>
+        <w:rPr>
+          <w:rFonts w:ascii="Franklin Gothic Demi" w:hAnsi="Franklin Gothic Demi"/>
+          <w:lang w:val="en-US"/>
+        </w:rPr>
+        <w:t>ON t_commande.idCommande = t_detail_commande.fkCommande</w:t>
+      </w:r>
+    </w:p>
+    <w:p>
+      <w:pPr>
+        <w:rPr>
+          <w:rFonts w:ascii="Franklin Gothic Demi" w:hAnsi="Franklin Gothic Demi"/>
+          <w:lang w:val="en-US"/>
+        </w:rPr>
+      </w:pPr>
+      <w:r>
+        <w:rPr>
+          <w:rFonts w:ascii="Franklin Gothic Demi" w:hAnsi="Franklin Gothic Demi"/>
+          <w:lang w:val="en-US"/>
+        </w:rPr>
+        <w:t>GROUP BY t_commande.fkJoueur</w:t>
+      </w:r>
+    </w:p>
+    <w:p>
+      <w:pPr>
+        <w:rPr>
+          <w:rFonts w:ascii="Franklin Gothic Demi" w:hAnsi="Franklin Gothic Demi"/>
+          <w:lang w:val="en-US"/>
+        </w:rPr>
+      </w:pPr>
       <w:r>
         <w:rPr>
           <w:noProof/>
         </w:rPr>
         <w:drawing>
-          <wp:inline distT="0" distB="0" distL="0" distR="0" wp14:anchorId="73AEDD50" wp14:editId="779909DB">
-            <wp:extent cx="1860721" cy="2519248"/>
-            <wp:effectExtent l="0" t="0" r="6350" b="0"/>
-            <wp:docPr id="4" name="Image 4"/>
+          <wp:anchor distT="0" distB="0" distL="114300" distR="114300" simplePos="0" relativeHeight="251672576" behindDoc="1" locked="0" layoutInCell="1" allowOverlap="1" wp14:anchorId="0F721329" wp14:editId="6B4D6964">
+            <wp:simplePos x="0" y="0"/>
+            <wp:positionH relativeFrom="margin">
+              <wp:align>right</wp:align>
+            </wp:positionH>
+            <wp:positionV relativeFrom="paragraph">
+              <wp:posOffset>2692</wp:posOffset>
+            </wp:positionV>
+            <wp:extent cx="1668780" cy="1969770"/>
+            <wp:effectExtent l="0" t="0" r="7620" b="0"/>
+            <wp:wrapTight wrapText="bothSides">
+              <wp:wrapPolygon edited="0">
+                <wp:start x="0" y="0"/>
+                <wp:lineTo x="0" y="21308"/>
+                <wp:lineTo x="21452" y="21308"/>
+                <wp:lineTo x="21452" y="0"/>
+                <wp:lineTo x="0" y="0"/>
+              </wp:wrapPolygon>
+            </wp:wrapTight>
+            <wp:docPr id="6" name="Image 6"/>
             <wp:cNvGraphicFramePr>
               <a:graphicFrameLocks xmlns:a="http://schemas.openxmlformats.org/drawingml/2006/main" noChangeAspect="1"/>
             </wp:cNvGraphicFramePr>
@@ -2025,7 +2671,13 @@
                     <pic:cNvPicPr/>
                   </pic:nvPicPr>
                   <pic:blipFill>
-                    <a:blip r:embed="rId12"/>
+                    <a:blip r:embed="rId12">
+                      <a:extLst>
+                        <a:ext uri="{28A0092B-C50C-407E-A947-70E740481C1C}">
+                          <a14:useLocalDpi xmlns:a14="http://schemas.microsoft.com/office/drawing/2010/main" val="0"/>
+                        </a:ext>
+                      </a:extLst>
+                    </a:blip>
                     <a:stretch>
                       <a:fillRect/>
                     </a:stretch>
@@ -2033,7 +2685,7 @@
                   <pic:spPr>
                     <a:xfrm>
                       <a:off x="0" y="0"/>
-                      <a:ext cx="1862748" cy="2521993"/>
+                      <a:ext cx="1668780" cy="1969770"/>
                     </a:xfrm>
                     <a:prstGeom prst="rect">
                       <a:avLst/>
@@ -2042,12 +2694,46 @@
                 </pic:pic>
               </a:graphicData>
             </a:graphic>
-          </wp:inline>
+          </wp:anchor>
         </w:drawing>
+      </w:r>
+      <w:r>
+        <w:rPr>
+          <w:rFonts w:ascii="Franklin Gothic Demi" w:hAnsi="Franklin Gothic Demi"/>
+          <w:lang w:val="en-US"/>
+        </w:rPr>
+        <w:t>ORDER BY NombreCommandes DESC;</w:t>
       </w:r>
     </w:p>
     <w:p/>
     <w:p/>
+    <w:p/>
+    <w:p>
+      <w:r>
+        <w:t>Sélectionne l’id du joueur et compte le nombre de commande fait par joueur</w:t>
+      </w:r>
+      <w:r>
+        <w:t>, JOIN… ON… permet de lier la table commande avec détail_commande,</w:t>
+      </w:r>
+      <w:r>
+        <w:t xml:space="preserve"> </w:t>
+      </w:r>
+      <w:r>
+        <w:t>puis trie</w:t>
+      </w:r>
+      <w:r>
+        <w:t xml:space="preserve"> du plus grand au plus petit</w:t>
+      </w:r>
+      <w:r>
+        <w:t xml:space="preserve"> le nombre de commandes</w:t>
+      </w:r>
+      <w:r>
+        <w:t>.</w:t>
+      </w:r>
+      <w:r>
+        <w:br w:type="page"/>
+      </w:r>
+    </w:p>
     <w:p>
       <w:pPr>
         <w:pStyle w:val="Titre2"/>
@@ -2055,11 +2741,12 @@
           <w:color w:val="auto"/>
         </w:rPr>
       </w:pPr>
-      <w:bookmarkStart w:id="4" w:name="_Toc176176079"/>
+      <w:bookmarkStart w:id="6" w:name="_Toc177994891"/>
       <w:r>
         <w:rPr>
           <w:color w:val="auto"/>
         </w:rPr>
+        <w:lastRenderedPageBreak/>
         <w:t xml:space="preserve">Requêtes </w:t>
       </w:r>
       <w:r>
@@ -2068,39 +2755,59 @@
         </w:rPr>
         <w:t>n°4</w:t>
       </w:r>
-      <w:bookmarkEnd w:id="4"/>
+      <w:bookmarkEnd w:id="6"/>
     </w:p>
     <w:p>
       <w:r>
         <w:t>Trouver les joueurs qui ont passé plus de 2 commandes. La 1ère colonne aura pour nom "IdJoueur", la 2ème colonne aura pour nom "NombreCommandes"</w:t>
       </w:r>
     </w:p>
-    <w:p>
-      <w:r>
-        <w:rPr>
-          <w:noProof/>
+    <w:p/>
+    <w:p>
+      <w:r>
+        <w:t xml:space="preserve">Commande : </w:t>
+      </w:r>
+    </w:p>
+    <w:p>
+      <w:pPr>
+        <w:rPr>
+          <w:rFonts w:ascii="Franklin Gothic Demi" w:hAnsi="Franklin Gothic Demi"/>
+          <w:lang w:val="en-US"/>
+        </w:rPr>
+      </w:pPr>
+      <w:r>
+        <w:rPr>
+          <w:rFonts w:ascii="Franklin Gothic Demi" w:hAnsi="Franklin Gothic Demi"/>
+          <w:lang w:val="en-US"/>
+        </w:rPr>
+        <w:t xml:space="preserve">SELECT fkJoueur AS IdJoueur, COUNT(*) AS NombreCommandes </w:t>
+      </w:r>
+    </w:p>
+    <w:p>
+      <w:pPr>
+        <w:rPr>
+          <w:rFonts w:ascii="Franklin Gothic Demi" w:hAnsi="Franklin Gothic Demi"/>
+          <w:lang w:val="en-US"/>
+        </w:rPr>
+      </w:pPr>
+      <w:r>
+        <w:rPr>
+          <w:rFonts w:ascii="Franklin Gothic Demi" w:hAnsi="Franklin Gothic Demi"/>
+          <w:lang w:val="en-US"/>
         </w:rPr>
         <w:drawing>
-          <wp:anchor distT="0" distB="0" distL="114300" distR="114300" simplePos="0" relativeHeight="251669504" behindDoc="1" locked="0" layoutInCell="1" allowOverlap="1" wp14:anchorId="3C64A447" wp14:editId="6153D31C">
+          <wp:anchor distT="0" distB="0" distL="114300" distR="114300" simplePos="0" relativeHeight="251669504" behindDoc="1" locked="0" layoutInCell="1" allowOverlap="1" wp14:anchorId="055E31E2" wp14:editId="5B8C5F59">
             <wp:simplePos x="0" y="0"/>
-            <wp:positionH relativeFrom="margin">
-              <wp:posOffset>3241287</wp:posOffset>
+            <wp:positionH relativeFrom="column">
+              <wp:posOffset>1952427</wp:posOffset>
             </wp:positionH>
             <wp:positionV relativeFrom="paragraph">
-              <wp:posOffset>70286</wp:posOffset>
+              <wp:posOffset>64235</wp:posOffset>
             </wp:positionV>
-            <wp:extent cx="2263704" cy="2466975"/>
-            <wp:effectExtent l="0" t="0" r="3810" b="0"/>
-            <wp:wrapTight wrapText="bothSides">
-              <wp:wrapPolygon edited="0">
-                <wp:start x="0" y="0"/>
-                <wp:lineTo x="0" y="21350"/>
-                <wp:lineTo x="21455" y="21350"/>
-                <wp:lineTo x="21455" y="0"/>
-                <wp:lineTo x="0" y="0"/>
-              </wp:wrapPolygon>
-            </wp:wrapTight>
-            <wp:docPr id="5" name="Image 5"/>
+            <wp:extent cx="2088859" cy="739267"/>
+            <wp:effectExtent l="0" t="0" r="6985" b="3810"/>
+            <wp:wrapNone/>
+            <wp:docPr id="12" name="Image 12"/>
             <wp:cNvGraphicFramePr>
               <a:graphicFrameLocks xmlns:a="http://schemas.openxmlformats.org/drawingml/2006/main" noChangeAspect="1"/>
             </wp:cNvGraphicFramePr>
@@ -2126,7 +2833,7 @@
                   <pic:spPr>
                     <a:xfrm>
                       <a:off x="0" y="0"/>
-                      <a:ext cx="2263704" cy="2466975"/>
+                      <a:ext cx="2088859" cy="739267"/>
                     </a:xfrm>
                     <a:prstGeom prst="rect">
                       <a:avLst/>
@@ -2135,187 +2842,121 @@
                 </pic:pic>
               </a:graphicData>
             </a:graphic>
+            <wp14:sizeRelH relativeFrom="margin">
+              <wp14:pctWidth>0</wp14:pctWidth>
+            </wp14:sizeRelH>
+            <wp14:sizeRelV relativeFrom="margin">
+              <wp14:pctHeight>0</wp14:pctHeight>
+            </wp14:sizeRelV>
           </wp:anchor>
         </w:drawing>
       </w:r>
-    </w:p>
-    <w:p>
-      <w:r>
-        <w:t xml:space="preserve">Commande : </w:t>
-      </w:r>
-    </w:p>
-    <w:p>
-      <w:pPr>
-        <w:rPr>
-          <w:lang w:val="en-US"/>
-        </w:rPr>
-      </w:pPr>
-      <w:r>
-        <w:rPr>
-          <w:lang w:val="en-US"/>
-        </w:rPr>
-        <w:t xml:space="preserve">SELECT </w:t>
-      </w:r>
-      <w:proofErr w:type="spellStart"/>
-      <w:r>
-        <w:rPr>
-          <w:lang w:val="en-US"/>
-        </w:rPr>
-        <w:t>fkJoueur</w:t>
-      </w:r>
-      <w:proofErr w:type="spellEnd"/>
-      <w:r>
-        <w:rPr>
-          <w:lang w:val="en-US"/>
-        </w:rPr>
-        <w:t xml:space="preserve"> AS </w:t>
-      </w:r>
-      <w:proofErr w:type="spellStart"/>
-      <w:r>
-        <w:rPr>
-          <w:lang w:val="en-US"/>
-        </w:rPr>
-        <w:t>IdJoueur</w:t>
-      </w:r>
-      <w:proofErr w:type="spellEnd"/>
-      <w:r>
-        <w:rPr>
-          <w:lang w:val="en-US"/>
-        </w:rPr>
-        <w:t xml:space="preserve">, </w:t>
-      </w:r>
-      <w:proofErr w:type="gramStart"/>
-      <w:r>
-        <w:rPr>
-          <w:lang w:val="en-US"/>
-        </w:rPr>
-        <w:t>COUNT(</w:t>
-      </w:r>
-      <w:proofErr w:type="gramEnd"/>
-      <w:r>
-        <w:rPr>
-          <w:lang w:val="en-US"/>
-        </w:rPr>
-        <w:t xml:space="preserve">*) AS </w:t>
-      </w:r>
-      <w:proofErr w:type="spellStart"/>
-      <w:r>
-        <w:rPr>
-          <w:lang w:val="en-US"/>
-        </w:rPr>
-        <w:t>NombreCommandes</w:t>
-      </w:r>
-      <w:proofErr w:type="spellEnd"/>
-      <w:r>
-        <w:rPr>
-          <w:lang w:val="en-US"/>
-        </w:rPr>
-        <w:t xml:space="preserve"> </w:t>
-      </w:r>
-    </w:p>
-    <w:p>
-      <w:pPr>
-        <w:rPr>
-          <w:lang w:val="en-US"/>
-        </w:rPr>
-      </w:pPr>
-      <w:r>
-        <w:rPr>
+      <w:r>
+        <w:rPr>
+          <w:rFonts w:ascii="Franklin Gothic Demi" w:hAnsi="Franklin Gothic Demi"/>
           <w:lang w:val="en-US"/>
         </w:rPr>
         <w:t>FROM</w:t>
       </w:r>
       <w:r>
         <w:rPr>
-          <w:lang w:val="en-US"/>
-        </w:rPr>
-        <w:t xml:space="preserve"> </w:t>
-      </w:r>
-      <w:proofErr w:type="spellStart"/>
-      <w:r>
-        <w:rPr>
-          <w:lang w:val="en-US"/>
-        </w:rPr>
-        <w:t>t_commande</w:t>
-      </w:r>
-      <w:proofErr w:type="spellEnd"/>
-      <w:r>
-        <w:rPr>
-          <w:lang w:val="en-US"/>
-        </w:rPr>
-        <w:t xml:space="preserve"> </w:t>
-      </w:r>
-    </w:p>
-    <w:p>
-      <w:pPr>
-        <w:rPr>
-          <w:lang w:val="en-US"/>
-        </w:rPr>
-      </w:pPr>
-      <w:r>
-        <w:rPr>
-          <w:lang w:val="en-US"/>
-        </w:rPr>
-        <w:t xml:space="preserve">GROUP BY </w:t>
-      </w:r>
-      <w:proofErr w:type="spellStart"/>
-      <w:r>
-        <w:rPr>
-          <w:lang w:val="en-US"/>
-        </w:rPr>
-        <w:t>fkJoueur</w:t>
-      </w:r>
-      <w:proofErr w:type="spellEnd"/>
-      <w:r>
-        <w:rPr>
-          <w:lang w:val="en-US"/>
-        </w:rPr>
-        <w:t xml:space="preserve"> </w:t>
-      </w:r>
-    </w:p>
-    <w:p>
-      <w:pPr>
-        <w:rPr>
-          <w:lang w:val="en-US"/>
-        </w:rPr>
-      </w:pPr>
-      <w:r>
-        <w:rPr>
-          <w:lang w:val="en-US"/>
-        </w:rPr>
-        <w:t xml:space="preserve">HAVING </w:t>
-      </w:r>
-      <w:proofErr w:type="gramStart"/>
-      <w:r>
-        <w:rPr>
-          <w:lang w:val="en-US"/>
-        </w:rPr>
-        <w:t>COUNT(</w:t>
-      </w:r>
-      <w:proofErr w:type="gramEnd"/>
-      <w:r>
-        <w:rPr>
-          <w:lang w:val="en-US"/>
-        </w:rPr>
-        <w:t>*) &gt; 1;</w:t>
+          <w:rFonts w:ascii="Franklin Gothic Demi" w:hAnsi="Franklin Gothic Demi"/>
+          <w:lang w:val="en-US"/>
+        </w:rPr>
+        <w:t xml:space="preserve"> t_commande </w:t>
+      </w:r>
+    </w:p>
+    <w:p>
+      <w:pPr>
+        <w:rPr>
+          <w:rFonts w:ascii="Franklin Gothic Demi" w:hAnsi="Franklin Gothic Demi"/>
+          <w:lang w:val="en-US"/>
+        </w:rPr>
+      </w:pPr>
+      <w:r>
+        <w:rPr>
+          <w:rFonts w:ascii="Franklin Gothic Demi" w:hAnsi="Franklin Gothic Demi"/>
+          <w:lang w:val="en-US"/>
+        </w:rPr>
+        <w:t xml:space="preserve">GROUP BY fkJoueur </w:t>
+      </w:r>
+    </w:p>
+    <w:p>
+      <w:pPr>
+        <w:rPr>
+          <w:rFonts w:ascii="Franklin Gothic Demi" w:hAnsi="Franklin Gothic Demi"/>
+          <w:lang w:val="en-US"/>
+        </w:rPr>
+      </w:pPr>
+      <w:r>
+        <w:rPr>
+          <w:rFonts w:ascii="Franklin Gothic Demi" w:hAnsi="Franklin Gothic Demi"/>
+          <w:lang w:val="en-US"/>
+        </w:rPr>
+        <w:t xml:space="preserve">HAVING COUNT(*) &gt; </w:t>
+      </w:r>
+      <w:r>
+        <w:rPr>
+          <w:rFonts w:ascii="Franklin Gothic Demi" w:hAnsi="Franklin Gothic Demi"/>
+          <w:lang w:val="en-US"/>
+        </w:rPr>
+        <w:t>2</w:t>
+      </w:r>
+      <w:r>
+        <w:rPr>
+          <w:rFonts w:ascii="Franklin Gothic Demi" w:hAnsi="Franklin Gothic Demi"/>
+          <w:lang w:val="en-US"/>
+        </w:rPr>
+        <w:t>;</w:t>
       </w:r>
     </w:p>
     <w:p/>
     <w:p>
       <w:r>
-        <w:lastRenderedPageBreak/>
+        <w:t>Affiche l’id du joueur et le nombre de commandes par joueur qui sont supérieur à 2.</w:t>
+      </w:r>
+    </w:p>
+    <w:p/>
+    <w:p/>
+    <w:p>
+      <w:pPr>
+        <w:pStyle w:val="Titre2"/>
+        <w:rPr>
+          <w:color w:val="auto"/>
+        </w:rPr>
+      </w:pPr>
+      <w:bookmarkStart w:id="7" w:name="_Toc177994892"/>
+      <w:r>
+        <w:rPr>
+          <w:color w:val="auto"/>
+        </w:rPr>
+        <w:t xml:space="preserve">Requêtes </w:t>
+      </w:r>
+      <w:r>
+        <w:rPr>
+          <w:color w:val="auto"/>
+        </w:rPr>
+        <w:t>n°5</w:t>
+      </w:r>
+      <w:bookmarkEnd w:id="7"/>
+    </w:p>
+    <w:p>
+      <w:r>
+        <w:rPr>
+          <w:noProof/>
+        </w:rPr>
         <w:drawing>
-          <wp:anchor distT="0" distB="0" distL="114300" distR="114300" simplePos="0" relativeHeight="251663360" behindDoc="0" locked="0" layoutInCell="1" allowOverlap="1" wp14:anchorId="68095E53" wp14:editId="69A0DE91">
+          <wp:anchor distT="0" distB="0" distL="114300" distR="114300" simplePos="0" relativeHeight="251663360" behindDoc="1" locked="0" layoutInCell="1" allowOverlap="1" wp14:anchorId="68095E53" wp14:editId="3D6D2FA1">
             <wp:simplePos x="0" y="0"/>
             <wp:positionH relativeFrom="column">
-              <wp:posOffset>4567555</wp:posOffset>
+              <wp:posOffset>4392895</wp:posOffset>
             </wp:positionH>
             <wp:positionV relativeFrom="paragraph">
-              <wp:posOffset>0</wp:posOffset>
+              <wp:posOffset>9228</wp:posOffset>
             </wp:positionV>
             <wp:extent cx="1609725" cy="4530090"/>
             <wp:effectExtent l="0" t="0" r="9525" b="3810"/>
-            <wp:wrapThrough wrapText="bothSides">
+            <wp:wrapTight wrapText="bothSides">
               <wp:wrapPolygon edited="0">
                 <wp:start x="0" y="0"/>
                 <wp:lineTo x="0" y="21527"/>
@@ -2323,7 +2964,7 @@
                 <wp:lineTo x="21472" y="0"/>
                 <wp:lineTo x="0" y="0"/>
               </wp:wrapPolygon>
-            </wp:wrapThrough>
+            </wp:wrapTight>
             <wp:docPr id="3" name="Image 3"/>
             <wp:cNvGraphicFramePr>
               <a:graphicFrameLocks xmlns:a="http://schemas.openxmlformats.org/drawingml/2006/main" noChangeAspect="1"/>
@@ -2368,6 +3009,146 @@
           </wp:anchor>
         </w:drawing>
       </w:r>
+      <w:r>
+        <w:t>Trouver le pseudo du joueur et le nom de l'arme pour chaque commande.</w:t>
+      </w:r>
+    </w:p>
+    <w:p/>
+    <w:p>
+      <w:r>
+        <w:t xml:space="preserve">Commande : </w:t>
+      </w:r>
+    </w:p>
+    <w:p>
+      <w:pPr>
+        <w:rPr>
+          <w:rFonts w:ascii="Franklin Gothic Demi" w:hAnsi="Franklin Gothic Demi"/>
+          <w:lang w:val="en-US"/>
+        </w:rPr>
+      </w:pPr>
+      <w:r>
+        <w:rPr>
+          <w:rFonts w:ascii="Franklin Gothic Demi" w:hAnsi="Franklin Gothic Demi"/>
+          <w:lang w:val="en-US"/>
+        </w:rPr>
+        <w:t>SELECT</w:t>
+      </w:r>
+      <w:r>
+        <w:rPr>
+          <w:rFonts w:ascii="Franklin Gothic Demi" w:hAnsi="Franklin Gothic Demi"/>
+          <w:lang w:val="en-US"/>
+        </w:rPr>
+        <w:t xml:space="preserve"> DISTINCT</w:t>
+      </w:r>
+      <w:r>
+        <w:rPr>
+          <w:rFonts w:ascii="Franklin Gothic Demi" w:hAnsi="Franklin Gothic Demi"/>
+          <w:lang w:val="en-US"/>
+        </w:rPr>
+        <w:t xml:space="preserve"> jouPseudo, armNom </w:t>
+      </w:r>
+    </w:p>
+    <w:p>
+      <w:pPr>
+        <w:rPr>
+          <w:rFonts w:ascii="Franklin Gothic Demi" w:hAnsi="Franklin Gothic Demi"/>
+          <w:lang w:val="en-US"/>
+        </w:rPr>
+      </w:pPr>
+      <w:r>
+        <w:rPr>
+          <w:rFonts w:ascii="Franklin Gothic Demi" w:hAnsi="Franklin Gothic Demi"/>
+          <w:lang w:val="en-US"/>
+        </w:rPr>
+        <w:t>FROM t_arme</w:t>
+      </w:r>
+    </w:p>
+    <w:p>
+      <w:pPr>
+        <w:rPr>
+          <w:rFonts w:ascii="Franklin Gothic Demi" w:hAnsi="Franklin Gothic Demi"/>
+          <w:lang w:val="en-US"/>
+        </w:rPr>
+      </w:pPr>
+      <w:r>
+        <w:rPr>
+          <w:rFonts w:ascii="Franklin Gothic Demi" w:hAnsi="Franklin Gothic Demi"/>
+          <w:lang w:val="en-US"/>
+        </w:rPr>
+        <w:t>JOIN t_detail_commande</w:t>
+      </w:r>
+    </w:p>
+    <w:p>
+      <w:pPr>
+        <w:rPr>
+          <w:rFonts w:ascii="Franklin Gothic Demi" w:hAnsi="Franklin Gothic Demi"/>
+          <w:lang w:val="en-US"/>
+        </w:rPr>
+      </w:pPr>
+      <w:r>
+        <w:rPr>
+          <w:rFonts w:ascii="Franklin Gothic Demi" w:hAnsi="Franklin Gothic Demi"/>
+          <w:lang w:val="en-US"/>
+        </w:rPr>
+        <w:t>ON t_detail_commande.fkArme = t_arme.idArme</w:t>
+      </w:r>
+    </w:p>
+    <w:p>
+      <w:pPr>
+        <w:rPr>
+          <w:rFonts w:ascii="Franklin Gothic Demi" w:hAnsi="Franklin Gothic Demi"/>
+          <w:lang w:val="en-US"/>
+        </w:rPr>
+      </w:pPr>
+      <w:r>
+        <w:rPr>
+          <w:rFonts w:ascii="Franklin Gothic Demi" w:hAnsi="Franklin Gothic Demi"/>
+          <w:lang w:val="en-US"/>
+        </w:rPr>
+        <w:t>JOIN t_commande</w:t>
+      </w:r>
+    </w:p>
+    <w:p>
+      <w:pPr>
+        <w:rPr>
+          <w:rFonts w:ascii="Franklin Gothic Demi" w:hAnsi="Franklin Gothic Demi"/>
+          <w:lang w:val="en-US"/>
+        </w:rPr>
+      </w:pPr>
+      <w:r>
+        <w:rPr>
+          <w:rFonts w:ascii="Franklin Gothic Demi" w:hAnsi="Franklin Gothic Demi"/>
+          <w:lang w:val="en-US"/>
+        </w:rPr>
+        <w:t>ON t_commande.idCommande = t_detail_commande.fkCommande</w:t>
+      </w:r>
+    </w:p>
+    <w:p>
+      <w:pPr>
+        <w:rPr>
+          <w:rFonts w:ascii="Franklin Gothic Demi" w:hAnsi="Franklin Gothic Demi"/>
+          <w:lang w:val="en-US"/>
+        </w:rPr>
+      </w:pPr>
+      <w:r>
+        <w:rPr>
+          <w:rFonts w:ascii="Franklin Gothic Demi" w:hAnsi="Franklin Gothic Demi"/>
+          <w:lang w:val="en-US"/>
+        </w:rPr>
+        <w:t>JOIN t_joueur</w:t>
+      </w:r>
+    </w:p>
+    <w:p>
+      <w:r>
+        <w:rPr>
+          <w:rFonts w:ascii="Franklin Gothic Demi" w:hAnsi="Franklin Gothic Demi"/>
+          <w:lang w:val="en-US"/>
+        </w:rPr>
+        <w:t>ON t_commande.fkJoueur = t_joueur.idJoueur;</w:t>
+      </w:r>
+      <w:r>
+        <w:br w:type="page"/>
+      </w:r>
     </w:p>
     <w:p>
       <w:pPr>
@@ -2376,229 +3157,29 @@
           <w:color w:val="auto"/>
         </w:rPr>
       </w:pPr>
-      <w:bookmarkStart w:id="5" w:name="_Toc176176080"/>
+      <w:bookmarkStart w:id="8" w:name="_Toc177994893"/>
       <w:r>
         <w:rPr>
           <w:color w:val="auto"/>
         </w:rPr>
+        <w:lastRenderedPageBreak/>
         <w:t xml:space="preserve">Requêtes </w:t>
       </w:r>
       <w:r>
         <w:rPr>
           <w:color w:val="auto"/>
         </w:rPr>
-        <w:t>n°5</w:t>
-      </w:r>
-      <w:bookmarkEnd w:id="5"/>
-    </w:p>
-    <w:p>
-      <w:r>
-        <w:t>Trouver le pseudo du joueur et le nom de l'arme pour chaque commande.</w:t>
-      </w:r>
-    </w:p>
-    <w:p>
-      <w:r>
-        <w:t xml:space="preserve">Commande : </w:t>
-      </w:r>
-    </w:p>
-    <w:p>
-      <w:r>
-        <w:rPr>
-          <w:lang w:val="en-US"/>
-        </w:rPr>
-        <w:t xml:space="preserve">SELECT </w:t>
-      </w:r>
-      <w:proofErr w:type="spellStart"/>
-      <w:r>
-        <w:rPr>
-          <w:lang w:val="en-US"/>
-        </w:rPr>
-        <w:t>jouPseudo</w:t>
-      </w:r>
-      <w:proofErr w:type="spellEnd"/>
-      <w:r>
-        <w:rPr>
-          <w:lang w:val="en-US"/>
-        </w:rPr>
-        <w:t xml:space="preserve">, </w:t>
-      </w:r>
-      <w:proofErr w:type="spellStart"/>
-      <w:proofErr w:type="gramStart"/>
-      <w:r>
-        <w:rPr>
-          <w:lang w:val="en-US"/>
-        </w:rPr>
-        <w:t>armNom</w:t>
-      </w:r>
-      <w:proofErr w:type="spellEnd"/>
-      <w:proofErr w:type="gramEnd"/>
-      <w:r>
-        <w:rPr>
-          <w:lang w:val="en-US"/>
-        </w:rPr>
-        <w:t xml:space="preserve"> </w:t>
-      </w:r>
-    </w:p>
-    <w:p>
-      <w:r>
-        <w:t xml:space="preserve">FROM </w:t>
-      </w:r>
-      <w:proofErr w:type="spellStart"/>
-      <w:r>
-        <w:t>t_arme</w:t>
-      </w:r>
-      <w:proofErr w:type="spellEnd"/>
-    </w:p>
-    <w:p>
-      <w:r>
-        <w:t xml:space="preserve">JOIN </w:t>
-      </w:r>
-      <w:proofErr w:type="spellStart"/>
-      <w:r>
-        <w:t>t_detail_commande</w:t>
-      </w:r>
-      <w:proofErr w:type="spellEnd"/>
-    </w:p>
-    <w:p>
-      <w:proofErr w:type="spellStart"/>
-      <w:r>
-        <w:t>ON</w:t>
-      </w:r>
-      <w:proofErr w:type="spellEnd"/>
-      <w:r>
-        <w:t xml:space="preserve"> </w:t>
-      </w:r>
-      <w:proofErr w:type="spellStart"/>
-      <w:r>
-        <w:t>t_detail_</w:t>
-      </w:r>
-      <w:proofErr w:type="gramStart"/>
-      <w:r>
-        <w:t>commande.fkArme</w:t>
-      </w:r>
-      <w:proofErr w:type="spellEnd"/>
-      <w:proofErr w:type="gramEnd"/>
-      <w:r>
-        <w:t xml:space="preserve"> = </w:t>
-      </w:r>
-      <w:proofErr w:type="spellStart"/>
-      <w:r>
-        <w:t>t_arme.idArme</w:t>
-      </w:r>
-      <w:proofErr w:type="spellEnd"/>
-    </w:p>
-    <w:p>
-      <w:r>
-        <w:t xml:space="preserve">JOIN </w:t>
-      </w:r>
-      <w:proofErr w:type="spellStart"/>
-      <w:r>
-        <w:t>t_commande</w:t>
-      </w:r>
-      <w:proofErr w:type="spellEnd"/>
-    </w:p>
-    <w:p>
-      <w:r>
-        <w:t xml:space="preserve">ON </w:t>
-      </w:r>
-      <w:proofErr w:type="spellStart"/>
-      <w:r>
-        <w:t>t_</w:t>
-      </w:r>
-      <w:proofErr w:type="gramStart"/>
-      <w:r>
-        <w:t>commande.idCommande</w:t>
-      </w:r>
-      <w:proofErr w:type="spellEnd"/>
-      <w:proofErr w:type="gramEnd"/>
-      <w:r>
-        <w:t xml:space="preserve"> = </w:t>
-      </w:r>
-      <w:proofErr w:type="spellStart"/>
-      <w:r>
-        <w:t>t_detail_commande.fkCommande</w:t>
-      </w:r>
-      <w:proofErr w:type="spellEnd"/>
-    </w:p>
-    <w:p>
-      <w:r>
-        <w:t xml:space="preserve">JOIN </w:t>
-      </w:r>
-      <w:proofErr w:type="spellStart"/>
-      <w:r>
-        <w:t>t_joueur</w:t>
-      </w:r>
-      <w:proofErr w:type="spellEnd"/>
-    </w:p>
-    <w:p>
-      <w:r>
-        <w:t xml:space="preserve">ON </w:t>
-      </w:r>
-      <w:proofErr w:type="spellStart"/>
-      <w:r>
-        <w:t>t_</w:t>
-      </w:r>
-      <w:proofErr w:type="gramStart"/>
-      <w:r>
-        <w:t>commande.fkJoueur</w:t>
-      </w:r>
-      <w:proofErr w:type="spellEnd"/>
-      <w:proofErr w:type="gramEnd"/>
-      <w:r>
-        <w:t xml:space="preserve"> = </w:t>
-      </w:r>
-      <w:proofErr w:type="spellStart"/>
-      <w:r>
-        <w:t>t_joueur.idJoueur</w:t>
-      </w:r>
-      <w:proofErr w:type="spellEnd"/>
-      <w:r>
-        <w:t>;</w:t>
-      </w:r>
-    </w:p>
-    <w:p/>
-    <w:p/>
-    <w:p/>
-    <w:p/>
-    <w:p>
-      <w:proofErr w:type="spellStart"/>
-      <w:r>
-        <w:t>PAs</w:t>
-      </w:r>
-      <w:proofErr w:type="spellEnd"/>
-      <w:r>
-        <w:t xml:space="preserve"> TERMINER LA 6</w:t>
-      </w:r>
-      <w:r>
-        <w:t xml:space="preserve"> et 7</w:t>
-      </w:r>
-    </w:p>
-    <w:p>
-      <w:pPr>
-        <w:pStyle w:val="Titre2"/>
-        <w:rPr>
-          <w:color w:val="auto"/>
-        </w:rPr>
-      </w:pPr>
-      <w:bookmarkStart w:id="6" w:name="_Toc176176081"/>
-      <w:r>
-        <w:rPr>
-          <w:color w:val="auto"/>
-        </w:rPr>
-        <w:t xml:space="preserve">Requêtes </w:t>
-      </w:r>
-      <w:r>
-        <w:rPr>
-          <w:color w:val="auto"/>
-        </w:rPr>
         <w:t>n°6</w:t>
       </w:r>
-      <w:bookmarkEnd w:id="6"/>
-    </w:p>
-    <w:p>
-      <w:r>
+      <w:bookmarkEnd w:id="8"/>
+    </w:p>
+    <w:p>
+      <w:r>
+        <w:rPr>
+          <w:noProof/>
+        </w:rPr>
         <w:drawing>
-          <wp:anchor distT="0" distB="0" distL="114300" distR="114300" simplePos="0" relativeHeight="251664384" behindDoc="1" locked="0" layoutInCell="1" allowOverlap="1" wp14:anchorId="7D89D2DE" wp14:editId="058AE999">
+          <wp:anchor distT="0" distB="0" distL="114300" distR="114300" simplePos="0" relativeHeight="251664384" behindDoc="1" locked="0" layoutInCell="1" allowOverlap="1" wp14:anchorId="7D89D2DE" wp14:editId="0B79BB37">
             <wp:simplePos x="0" y="0"/>
             <wp:positionH relativeFrom="margin">
               <wp:posOffset>4246245</wp:posOffset>
@@ -2654,15 +3235,7 @@
         </w:drawing>
       </w:r>
       <w:r>
-        <w:t>Trouver le total dépensé par chaque joueur en ordonnant par le montant le plus élevé en premier, et limiter aux 10 premiers joueurs. La 1ère colonne doit avoir pour nom "IdJoueur" et la 2ème colonne "</w:t>
-      </w:r>
-      <w:proofErr w:type="spellStart"/>
-      <w:r>
-        <w:t>TotalDepense</w:t>
-      </w:r>
-      <w:proofErr w:type="spellEnd"/>
-      <w:r>
-        <w:t>"</w:t>
+        <w:t>Trouver le total dépensé par chaque joueur en ordonnant par le montant le plus élevé en premier, et limiter aux 10 premiers joueurs. La 1ère colonne doit avoir pour nom "IdJoueur" et la 2ème colonne "TotalDepense"</w:t>
       </w:r>
     </w:p>
     <w:p>
@@ -2672,529 +3245,207 @@
     </w:p>
     <w:p>
       <w:pPr>
+        <w:rPr>
+          <w:rFonts w:ascii="Franklin Gothic Demi" w:hAnsi="Franklin Gothic Demi"/>
+          <w:lang w:val="en-US"/>
+        </w:rPr>
+      </w:pPr>
+      <w:r>
+        <w:rPr>
+          <w:rFonts w:ascii="Franklin Gothic Demi" w:hAnsi="Franklin Gothic Demi"/>
+          <w:lang w:val="en-US"/>
+        </w:rPr>
+        <w:t>SELECT idJoueur AS IdJoueur, SUM(t_arme.armPrix) AS TotalDepense</w:t>
+      </w:r>
+    </w:p>
+    <w:p>
+      <w:pPr>
+        <w:rPr>
+          <w:rFonts w:ascii="Franklin Gothic Demi" w:hAnsi="Franklin Gothic Demi"/>
+          <w:lang w:val="en-US"/>
+        </w:rPr>
+      </w:pPr>
+      <w:r>
+        <w:rPr>
+          <w:rFonts w:ascii="Franklin Gothic Demi" w:hAnsi="Franklin Gothic Demi"/>
+          <w:lang w:val="en-US"/>
+        </w:rPr>
+        <w:t>FROM t_joueur</w:t>
+      </w:r>
+    </w:p>
+    <w:p>
+      <w:pPr>
+        <w:rPr>
+          <w:rFonts w:ascii="Franklin Gothic Demi" w:hAnsi="Franklin Gothic Demi"/>
+          <w:lang w:val="en-US"/>
+        </w:rPr>
+      </w:pPr>
+      <w:r>
+        <w:rPr>
+          <w:rFonts w:ascii="Franklin Gothic Demi" w:hAnsi="Franklin Gothic Demi"/>
+          <w:lang w:val="en-US"/>
+        </w:rPr>
+        <w:t>JOIN t_commande</w:t>
+      </w:r>
+    </w:p>
+    <w:p>
+      <w:pPr>
+        <w:rPr>
+          <w:rFonts w:ascii="Franklin Gothic Demi" w:hAnsi="Franklin Gothic Demi"/>
+          <w:lang w:val="en-US"/>
+        </w:rPr>
+      </w:pPr>
+      <w:r>
+        <w:rPr>
+          <w:rFonts w:ascii="Franklin Gothic Demi" w:hAnsi="Franklin Gothic Demi"/>
+          <w:lang w:val="en-US"/>
+        </w:rPr>
+        <w:t>ON t_commande.fkJoueur = t_joueur.idJoueur</w:t>
+      </w:r>
+    </w:p>
+    <w:p>
+      <w:pPr>
+        <w:rPr>
+          <w:rFonts w:ascii="Franklin Gothic Demi" w:hAnsi="Franklin Gothic Demi"/>
+          <w:lang w:val="en-US"/>
+        </w:rPr>
+      </w:pPr>
+      <w:r>
+        <w:rPr>
+          <w:rFonts w:ascii="Franklin Gothic Demi" w:hAnsi="Franklin Gothic Demi"/>
+          <w:lang w:val="en-US"/>
+        </w:rPr>
+        <w:t>JOIN t_detail_commande</w:t>
+      </w:r>
+    </w:p>
+    <w:p>
+      <w:pPr>
+        <w:rPr>
+          <w:rFonts w:ascii="Franklin Gothic Demi" w:hAnsi="Franklin Gothic Demi"/>
+          <w:lang w:val="en-US"/>
+        </w:rPr>
+      </w:pPr>
+      <w:r>
+        <w:rPr>
+          <w:rFonts w:ascii="Franklin Gothic Demi" w:hAnsi="Franklin Gothic Demi"/>
+          <w:lang w:val="en-US"/>
+        </w:rPr>
+        <w:t>ON t_commande.idCommande = t_detail_commande.fkCommande</w:t>
+      </w:r>
+    </w:p>
+    <w:p>
+      <w:pPr>
+        <w:rPr>
+          <w:rFonts w:ascii="Franklin Gothic Demi" w:hAnsi="Franklin Gothic Demi"/>
+          <w:lang w:val="en-US"/>
+        </w:rPr>
+      </w:pPr>
+      <w:r>
+        <w:rPr>
+          <w:rFonts w:ascii="Franklin Gothic Demi" w:hAnsi="Franklin Gothic Demi"/>
+          <w:lang w:val="en-US"/>
+        </w:rPr>
+        <w:t>JOIN t_arme</w:t>
+      </w:r>
+    </w:p>
+    <w:p>
+      <w:pPr>
+        <w:rPr>
+          <w:rFonts w:ascii="Franklin Gothic Demi" w:hAnsi="Franklin Gothic Demi"/>
+          <w:lang w:val="en-US"/>
+        </w:rPr>
+      </w:pPr>
+      <w:r>
+        <w:rPr>
+          <w:rFonts w:ascii="Franklin Gothic Demi" w:hAnsi="Franklin Gothic Demi"/>
+          <w:lang w:val="en-US"/>
+        </w:rPr>
+        <w:t>ON t_detail_commande.fkArme = t_arme.idArme</w:t>
+      </w:r>
+    </w:p>
+    <w:p>
+      <w:pPr>
+        <w:rPr>
+          <w:rFonts w:ascii="Franklin Gothic Demi" w:hAnsi="Franklin Gothic Demi"/>
+          <w:lang w:val="en-US"/>
+        </w:rPr>
+      </w:pPr>
+      <w:r>
+        <w:rPr>
+          <w:rFonts w:ascii="Franklin Gothic Demi" w:hAnsi="Franklin Gothic Demi"/>
+          <w:lang w:val="en-US"/>
+        </w:rPr>
+        <w:t>GROUP BY idJoueur</w:t>
+      </w:r>
+    </w:p>
+    <w:p>
+      <w:pPr>
+        <w:rPr>
+          <w:rFonts w:ascii="Franklin Gothic Demi" w:hAnsi="Franklin Gothic Demi"/>
+          <w:lang w:val="en-US"/>
+        </w:rPr>
+      </w:pPr>
+      <w:r>
+        <w:rPr>
+          <w:rFonts w:ascii="Franklin Gothic Demi" w:hAnsi="Franklin Gothic Demi"/>
+          <w:lang w:val="en-US"/>
+        </w:rPr>
+        <w:t>ORDER BY TotalDepense DESC LIMIT 10;</w:t>
+      </w:r>
+    </w:p>
+    <w:p>
+      <w:r>
+        <w:t>Sélectionne l’id du joueur e</w:t>
+      </w:r>
+      <w:r>
+        <w:t>t la somme des prix des armes achetées par chaque joueur dans l’ordre décroissant.</w:t>
+      </w:r>
+    </w:p>
+    <w:p>
+      <w:pPr>
         <w:pStyle w:val="Titre2"/>
         <w:rPr>
-          <w:rFonts w:asciiTheme="minorHAnsi" w:eastAsiaTheme="minorHAnsi" w:hAnsiTheme="minorHAnsi" w:cstheme="minorBidi"/>
           <w:color w:val="auto"/>
-          <w:sz w:val="22"/>
-          <w:szCs w:val="22"/>
-        </w:rPr>
-      </w:pPr>
-      <w:bookmarkStart w:id="7" w:name="_Toc176176082"/>
-      <w:r>
-        <w:rPr>
-          <w:rFonts w:asciiTheme="minorHAnsi" w:eastAsiaTheme="minorHAnsi" w:hAnsiTheme="minorHAnsi" w:cstheme="minorBidi"/>
+        </w:rPr>
+      </w:pPr>
+      <w:bookmarkStart w:id="9" w:name="_Toc177994894"/>
+      <w:r>
+        <w:rPr>
           <w:color w:val="auto"/>
-          <w:sz w:val="22"/>
-          <w:szCs w:val="22"/>
-        </w:rPr>
-        <w:t xml:space="preserve">SELECT </w:t>
-      </w:r>
-      <w:proofErr w:type="spellStart"/>
-      <w:r>
-        <w:rPr>
-          <w:rFonts w:asciiTheme="minorHAnsi" w:eastAsiaTheme="minorHAnsi" w:hAnsiTheme="minorHAnsi" w:cstheme="minorBidi"/>
+        </w:rPr>
+        <w:t xml:space="preserve">Requêtes </w:t>
+      </w:r>
+      <w:r>
+        <w:rPr>
           <w:color w:val="auto"/>
-          <w:sz w:val="22"/>
-          <w:szCs w:val="22"/>
-        </w:rPr>
-        <w:t>idJoueur</w:t>
-      </w:r>
-      <w:proofErr w:type="spellEnd"/>
-      <w:r>
-        <w:rPr>
-          <w:rFonts w:asciiTheme="minorHAnsi" w:eastAsiaTheme="minorHAnsi" w:hAnsiTheme="minorHAnsi" w:cstheme="minorBidi"/>
-          <w:color w:val="auto"/>
-          <w:sz w:val="22"/>
-          <w:szCs w:val="22"/>
-        </w:rPr>
-        <w:t xml:space="preserve"> AS </w:t>
-      </w:r>
-      <w:proofErr w:type="spellStart"/>
-      <w:r>
-        <w:rPr>
-          <w:rFonts w:asciiTheme="minorHAnsi" w:eastAsiaTheme="minorHAnsi" w:hAnsiTheme="minorHAnsi" w:cstheme="minorBidi"/>
-          <w:color w:val="auto"/>
-          <w:sz w:val="22"/>
-          <w:szCs w:val="22"/>
-        </w:rPr>
-        <w:t>IdJoueur</w:t>
-      </w:r>
-      <w:proofErr w:type="spellEnd"/>
-      <w:r>
-        <w:rPr>
-          <w:rFonts w:asciiTheme="minorHAnsi" w:eastAsiaTheme="minorHAnsi" w:hAnsiTheme="minorHAnsi" w:cstheme="minorBidi"/>
-          <w:color w:val="auto"/>
-          <w:sz w:val="22"/>
-          <w:szCs w:val="22"/>
-        </w:rPr>
-        <w:t>, SUM(</w:t>
-      </w:r>
-      <w:proofErr w:type="spellStart"/>
-      <w:r>
-        <w:rPr>
-          <w:rFonts w:asciiTheme="minorHAnsi" w:eastAsiaTheme="minorHAnsi" w:hAnsiTheme="minorHAnsi" w:cstheme="minorBidi"/>
-          <w:color w:val="auto"/>
-          <w:sz w:val="22"/>
-          <w:szCs w:val="22"/>
-        </w:rPr>
-        <w:t>t_</w:t>
-      </w:r>
-      <w:proofErr w:type="gramStart"/>
-      <w:r>
-        <w:rPr>
-          <w:rFonts w:asciiTheme="minorHAnsi" w:eastAsiaTheme="minorHAnsi" w:hAnsiTheme="minorHAnsi" w:cstheme="minorBidi"/>
-          <w:color w:val="auto"/>
-          <w:sz w:val="22"/>
-          <w:szCs w:val="22"/>
-        </w:rPr>
-        <w:t>arme.armPrix</w:t>
-      </w:r>
-      <w:proofErr w:type="spellEnd"/>
-      <w:proofErr w:type="gramEnd"/>
-      <w:r>
-        <w:rPr>
-          <w:rFonts w:asciiTheme="minorHAnsi" w:eastAsiaTheme="minorHAnsi" w:hAnsiTheme="minorHAnsi" w:cstheme="minorBidi"/>
-          <w:color w:val="auto"/>
-          <w:sz w:val="22"/>
-          <w:szCs w:val="22"/>
-        </w:rPr>
-        <w:t xml:space="preserve">) AS </w:t>
-      </w:r>
-      <w:proofErr w:type="spellStart"/>
-      <w:r>
-        <w:rPr>
-          <w:rFonts w:asciiTheme="minorHAnsi" w:eastAsiaTheme="minorHAnsi" w:hAnsiTheme="minorHAnsi" w:cstheme="minorBidi"/>
-          <w:color w:val="auto"/>
-          <w:sz w:val="22"/>
-          <w:szCs w:val="22"/>
-        </w:rPr>
-        <w:t>TotalDepense</w:t>
-      </w:r>
-      <w:proofErr w:type="spellEnd"/>
-    </w:p>
-    <w:p>
-      <w:pPr>
-        <w:pStyle w:val="Titre2"/>
-        <w:rPr>
-          <w:rFonts w:asciiTheme="minorHAnsi" w:eastAsiaTheme="minorHAnsi" w:hAnsiTheme="minorHAnsi" w:cstheme="minorBidi"/>
-          <w:color w:val="auto"/>
-          <w:sz w:val="22"/>
-          <w:szCs w:val="22"/>
-        </w:rPr>
-      </w:pPr>
-      <w:r>
-        <w:rPr>
-          <w:rFonts w:asciiTheme="minorHAnsi" w:eastAsiaTheme="minorHAnsi" w:hAnsiTheme="minorHAnsi" w:cstheme="minorBidi"/>
-          <w:color w:val="auto"/>
-          <w:sz w:val="22"/>
-          <w:szCs w:val="22"/>
-        </w:rPr>
-        <w:t xml:space="preserve">FROM </w:t>
-      </w:r>
-      <w:proofErr w:type="spellStart"/>
-      <w:r>
-        <w:rPr>
-          <w:rFonts w:asciiTheme="minorHAnsi" w:eastAsiaTheme="minorHAnsi" w:hAnsiTheme="minorHAnsi" w:cstheme="minorBidi"/>
-          <w:color w:val="auto"/>
-          <w:sz w:val="22"/>
-          <w:szCs w:val="22"/>
-        </w:rPr>
-        <w:t>t_joueur</w:t>
-      </w:r>
-      <w:proofErr w:type="spellEnd"/>
-    </w:p>
-    <w:p>
-      <w:pPr>
-        <w:pStyle w:val="Titre2"/>
-        <w:rPr>
-          <w:rFonts w:asciiTheme="minorHAnsi" w:eastAsiaTheme="minorHAnsi" w:hAnsiTheme="minorHAnsi" w:cstheme="minorBidi"/>
-          <w:color w:val="auto"/>
-          <w:sz w:val="22"/>
-          <w:szCs w:val="22"/>
-        </w:rPr>
-      </w:pPr>
-      <w:r>
-        <w:rPr>
-          <w:rFonts w:asciiTheme="minorHAnsi" w:eastAsiaTheme="minorHAnsi" w:hAnsiTheme="minorHAnsi" w:cstheme="minorBidi"/>
-          <w:color w:val="auto"/>
-          <w:sz w:val="22"/>
-          <w:szCs w:val="22"/>
-        </w:rPr>
-        <w:t xml:space="preserve">JOIN </w:t>
-      </w:r>
-      <w:proofErr w:type="spellStart"/>
-      <w:r>
-        <w:rPr>
-          <w:rFonts w:asciiTheme="minorHAnsi" w:eastAsiaTheme="minorHAnsi" w:hAnsiTheme="minorHAnsi" w:cstheme="minorBidi"/>
-          <w:color w:val="auto"/>
-          <w:sz w:val="22"/>
-          <w:szCs w:val="22"/>
-        </w:rPr>
-        <w:t>t_commande</w:t>
-      </w:r>
-      <w:proofErr w:type="spellEnd"/>
-    </w:p>
-    <w:p>
-      <w:pPr>
-        <w:pStyle w:val="Titre2"/>
-        <w:rPr>
-          <w:rFonts w:asciiTheme="minorHAnsi" w:eastAsiaTheme="minorHAnsi" w:hAnsiTheme="minorHAnsi" w:cstheme="minorBidi"/>
-          <w:color w:val="auto"/>
-          <w:sz w:val="22"/>
-          <w:szCs w:val="22"/>
-        </w:rPr>
-      </w:pPr>
-      <w:r>
-        <w:rPr>
-          <w:rFonts w:asciiTheme="minorHAnsi" w:eastAsiaTheme="minorHAnsi" w:hAnsiTheme="minorHAnsi" w:cstheme="minorBidi"/>
-          <w:color w:val="auto"/>
-          <w:sz w:val="22"/>
-          <w:szCs w:val="22"/>
-        </w:rPr>
-        <w:t xml:space="preserve">ON </w:t>
-      </w:r>
-      <w:proofErr w:type="spellStart"/>
-      <w:r>
-        <w:rPr>
-          <w:rFonts w:asciiTheme="minorHAnsi" w:eastAsiaTheme="minorHAnsi" w:hAnsiTheme="minorHAnsi" w:cstheme="minorBidi"/>
-          <w:color w:val="auto"/>
-          <w:sz w:val="22"/>
-          <w:szCs w:val="22"/>
-        </w:rPr>
-        <w:t>t_</w:t>
-      </w:r>
-      <w:proofErr w:type="gramStart"/>
-      <w:r>
-        <w:rPr>
-          <w:rFonts w:asciiTheme="minorHAnsi" w:eastAsiaTheme="minorHAnsi" w:hAnsiTheme="minorHAnsi" w:cstheme="minorBidi"/>
-          <w:color w:val="auto"/>
-          <w:sz w:val="22"/>
-          <w:szCs w:val="22"/>
-        </w:rPr>
-        <w:t>commande.fkJoueur</w:t>
-      </w:r>
-      <w:proofErr w:type="spellEnd"/>
-      <w:proofErr w:type="gramEnd"/>
-      <w:r>
-        <w:rPr>
-          <w:rFonts w:asciiTheme="minorHAnsi" w:eastAsiaTheme="minorHAnsi" w:hAnsiTheme="minorHAnsi" w:cstheme="minorBidi"/>
-          <w:color w:val="auto"/>
-          <w:sz w:val="22"/>
-          <w:szCs w:val="22"/>
-        </w:rPr>
-        <w:t xml:space="preserve"> = </w:t>
-      </w:r>
-      <w:proofErr w:type="spellStart"/>
-      <w:r>
-        <w:rPr>
-          <w:rFonts w:asciiTheme="minorHAnsi" w:eastAsiaTheme="minorHAnsi" w:hAnsiTheme="minorHAnsi" w:cstheme="minorBidi"/>
-          <w:color w:val="auto"/>
-          <w:sz w:val="22"/>
-          <w:szCs w:val="22"/>
-        </w:rPr>
-        <w:t>t_joueur.idJoueur</w:t>
-      </w:r>
-      <w:proofErr w:type="spellEnd"/>
-    </w:p>
-    <w:p>
-      <w:pPr>
-        <w:pStyle w:val="Titre2"/>
-        <w:rPr>
-          <w:rFonts w:asciiTheme="minorHAnsi" w:eastAsiaTheme="minorHAnsi" w:hAnsiTheme="minorHAnsi" w:cstheme="minorBidi"/>
-          <w:color w:val="auto"/>
-          <w:sz w:val="22"/>
-          <w:szCs w:val="22"/>
-        </w:rPr>
-      </w:pPr>
-      <w:r>
-        <w:rPr>
-          <w:rFonts w:asciiTheme="minorHAnsi" w:eastAsiaTheme="minorHAnsi" w:hAnsiTheme="minorHAnsi" w:cstheme="minorBidi"/>
-          <w:color w:val="auto"/>
-          <w:sz w:val="22"/>
-          <w:szCs w:val="22"/>
-        </w:rPr>
-        <w:t xml:space="preserve">JOIN </w:t>
-      </w:r>
-      <w:proofErr w:type="spellStart"/>
-      <w:r>
-        <w:rPr>
-          <w:rFonts w:asciiTheme="minorHAnsi" w:eastAsiaTheme="minorHAnsi" w:hAnsiTheme="minorHAnsi" w:cstheme="minorBidi"/>
-          <w:color w:val="auto"/>
-          <w:sz w:val="22"/>
-          <w:szCs w:val="22"/>
-        </w:rPr>
-        <w:t>t_detail_commande</w:t>
-      </w:r>
-      <w:proofErr w:type="spellEnd"/>
-    </w:p>
-    <w:p>
-      <w:pPr>
-        <w:pStyle w:val="Titre2"/>
-        <w:rPr>
-          <w:rFonts w:asciiTheme="minorHAnsi" w:eastAsiaTheme="minorHAnsi" w:hAnsiTheme="minorHAnsi" w:cstheme="minorBidi"/>
-          <w:color w:val="auto"/>
-          <w:sz w:val="22"/>
-          <w:szCs w:val="22"/>
-        </w:rPr>
-      </w:pPr>
-      <w:r>
-        <w:rPr>
-          <w:rFonts w:asciiTheme="minorHAnsi" w:eastAsiaTheme="minorHAnsi" w:hAnsiTheme="minorHAnsi" w:cstheme="minorBidi"/>
-          <w:color w:val="auto"/>
-          <w:sz w:val="22"/>
-          <w:szCs w:val="22"/>
-        </w:rPr>
-        <w:t xml:space="preserve">ON </w:t>
-      </w:r>
-      <w:proofErr w:type="spellStart"/>
-      <w:r>
-        <w:rPr>
-          <w:rFonts w:asciiTheme="minorHAnsi" w:eastAsiaTheme="minorHAnsi" w:hAnsiTheme="minorHAnsi" w:cstheme="minorBidi"/>
-          <w:color w:val="auto"/>
-          <w:sz w:val="22"/>
-          <w:szCs w:val="22"/>
-        </w:rPr>
-        <w:t>t_</w:t>
-      </w:r>
-      <w:proofErr w:type="gramStart"/>
-      <w:r>
-        <w:rPr>
-          <w:rFonts w:asciiTheme="minorHAnsi" w:eastAsiaTheme="minorHAnsi" w:hAnsiTheme="minorHAnsi" w:cstheme="minorBidi"/>
-          <w:color w:val="auto"/>
-          <w:sz w:val="22"/>
-          <w:szCs w:val="22"/>
-        </w:rPr>
-        <w:t>commande.idCommande</w:t>
-      </w:r>
-      <w:proofErr w:type="spellEnd"/>
-      <w:proofErr w:type="gramEnd"/>
-      <w:r>
-        <w:rPr>
-          <w:rFonts w:asciiTheme="minorHAnsi" w:eastAsiaTheme="minorHAnsi" w:hAnsiTheme="minorHAnsi" w:cstheme="minorBidi"/>
-          <w:color w:val="auto"/>
-          <w:sz w:val="22"/>
-          <w:szCs w:val="22"/>
-        </w:rPr>
-        <w:t xml:space="preserve"> = </w:t>
-      </w:r>
-      <w:proofErr w:type="spellStart"/>
-      <w:r>
-        <w:rPr>
-          <w:rFonts w:asciiTheme="minorHAnsi" w:eastAsiaTheme="minorHAnsi" w:hAnsiTheme="minorHAnsi" w:cstheme="minorBidi"/>
-          <w:color w:val="auto"/>
-          <w:sz w:val="22"/>
-          <w:szCs w:val="22"/>
-        </w:rPr>
-        <w:t>t_detail_commande.fkCommande</w:t>
-      </w:r>
-      <w:proofErr w:type="spellEnd"/>
-    </w:p>
-    <w:p>
-      <w:pPr>
-        <w:pStyle w:val="Titre2"/>
-        <w:rPr>
-          <w:rFonts w:asciiTheme="minorHAnsi" w:eastAsiaTheme="minorHAnsi" w:hAnsiTheme="minorHAnsi" w:cstheme="minorBidi"/>
-          <w:color w:val="auto"/>
-          <w:sz w:val="22"/>
-          <w:szCs w:val="22"/>
-        </w:rPr>
-      </w:pPr>
-      <w:r>
-        <w:rPr>
-          <w:rFonts w:asciiTheme="minorHAnsi" w:eastAsiaTheme="minorHAnsi" w:hAnsiTheme="minorHAnsi" w:cstheme="minorBidi"/>
-          <w:color w:val="auto"/>
-          <w:sz w:val="22"/>
-          <w:szCs w:val="22"/>
-        </w:rPr>
-        <w:t xml:space="preserve">JOIN </w:t>
-      </w:r>
-      <w:proofErr w:type="spellStart"/>
-      <w:r>
-        <w:rPr>
-          <w:rFonts w:asciiTheme="minorHAnsi" w:eastAsiaTheme="minorHAnsi" w:hAnsiTheme="minorHAnsi" w:cstheme="minorBidi"/>
-          <w:color w:val="auto"/>
-          <w:sz w:val="22"/>
-          <w:szCs w:val="22"/>
-        </w:rPr>
-        <w:t>t_arme</w:t>
-      </w:r>
-      <w:proofErr w:type="spellEnd"/>
-    </w:p>
-    <w:p>
-      <w:pPr>
-        <w:pStyle w:val="Titre2"/>
-        <w:rPr>
-          <w:rFonts w:asciiTheme="minorHAnsi" w:eastAsiaTheme="minorHAnsi" w:hAnsiTheme="minorHAnsi" w:cstheme="minorBidi"/>
-          <w:color w:val="auto"/>
-          <w:sz w:val="22"/>
-          <w:szCs w:val="22"/>
-        </w:rPr>
-      </w:pPr>
-      <w:r>
-        <w:rPr>
-          <w:rFonts w:asciiTheme="minorHAnsi" w:eastAsiaTheme="minorHAnsi" w:hAnsiTheme="minorHAnsi" w:cstheme="minorBidi"/>
-          <w:color w:val="auto"/>
-          <w:sz w:val="22"/>
-          <w:szCs w:val="22"/>
-        </w:rPr>
-        <w:t xml:space="preserve">ON </w:t>
-      </w:r>
-      <w:proofErr w:type="spellStart"/>
-      <w:r>
-        <w:rPr>
-          <w:rFonts w:asciiTheme="minorHAnsi" w:eastAsiaTheme="minorHAnsi" w:hAnsiTheme="minorHAnsi" w:cstheme="minorBidi"/>
-          <w:color w:val="auto"/>
-          <w:sz w:val="22"/>
-          <w:szCs w:val="22"/>
-        </w:rPr>
-        <w:t>t_detail_</w:t>
-      </w:r>
-      <w:proofErr w:type="gramStart"/>
-      <w:r>
-        <w:rPr>
-          <w:rFonts w:asciiTheme="minorHAnsi" w:eastAsiaTheme="minorHAnsi" w:hAnsiTheme="minorHAnsi" w:cstheme="minorBidi"/>
-          <w:color w:val="auto"/>
-          <w:sz w:val="22"/>
-          <w:szCs w:val="22"/>
-        </w:rPr>
-        <w:t>commande.fkArme</w:t>
-      </w:r>
-      <w:proofErr w:type="spellEnd"/>
-      <w:proofErr w:type="gramEnd"/>
-      <w:r>
-        <w:rPr>
-          <w:rFonts w:asciiTheme="minorHAnsi" w:eastAsiaTheme="minorHAnsi" w:hAnsiTheme="minorHAnsi" w:cstheme="minorBidi"/>
-          <w:color w:val="auto"/>
-          <w:sz w:val="22"/>
-          <w:szCs w:val="22"/>
-        </w:rPr>
-        <w:t xml:space="preserve"> = </w:t>
-      </w:r>
-      <w:proofErr w:type="spellStart"/>
-      <w:r>
-        <w:rPr>
-          <w:rFonts w:asciiTheme="minorHAnsi" w:eastAsiaTheme="minorHAnsi" w:hAnsiTheme="minorHAnsi" w:cstheme="minorBidi"/>
-          <w:color w:val="auto"/>
-          <w:sz w:val="22"/>
-          <w:szCs w:val="22"/>
-        </w:rPr>
-        <w:t>t_arme.idArme</w:t>
-      </w:r>
-      <w:proofErr w:type="spellEnd"/>
-    </w:p>
-    <w:p>
-      <w:pPr>
-        <w:pStyle w:val="Titre2"/>
-        <w:rPr>
-          <w:rFonts w:asciiTheme="minorHAnsi" w:eastAsiaTheme="minorHAnsi" w:hAnsiTheme="minorHAnsi" w:cstheme="minorBidi"/>
-          <w:color w:val="auto"/>
-          <w:sz w:val="22"/>
-          <w:szCs w:val="22"/>
-        </w:rPr>
-      </w:pPr>
-      <w:r>
-        <w:rPr>
-          <w:rFonts w:asciiTheme="minorHAnsi" w:eastAsiaTheme="minorHAnsi" w:hAnsiTheme="minorHAnsi" w:cstheme="minorBidi"/>
-          <w:color w:val="auto"/>
-          <w:sz w:val="22"/>
-          <w:szCs w:val="22"/>
-        </w:rPr>
-        <w:t xml:space="preserve">GROUP BY </w:t>
-      </w:r>
-      <w:proofErr w:type="spellStart"/>
-      <w:r>
-        <w:rPr>
-          <w:rFonts w:asciiTheme="minorHAnsi" w:eastAsiaTheme="minorHAnsi" w:hAnsiTheme="minorHAnsi" w:cstheme="minorBidi"/>
-          <w:color w:val="auto"/>
-          <w:sz w:val="22"/>
-          <w:szCs w:val="22"/>
-        </w:rPr>
-        <w:t>idJoueur</w:t>
-      </w:r>
-      <w:proofErr w:type="spellEnd"/>
-      <w:r>
-        <w:rPr>
-          <w:rFonts w:asciiTheme="minorHAnsi" w:eastAsiaTheme="minorHAnsi" w:hAnsiTheme="minorHAnsi" w:cstheme="minorBidi"/>
-          <w:color w:val="auto"/>
-          <w:sz w:val="22"/>
-          <w:szCs w:val="22"/>
-        </w:rPr>
-        <w:t xml:space="preserve"> LIMIT </w:t>
-      </w:r>
-      <w:proofErr w:type="gramStart"/>
-      <w:r>
-        <w:rPr>
-          <w:rFonts w:asciiTheme="minorHAnsi" w:eastAsiaTheme="minorHAnsi" w:hAnsiTheme="minorHAnsi" w:cstheme="minorBidi"/>
-          <w:color w:val="auto"/>
-          <w:sz w:val="22"/>
-          <w:szCs w:val="22"/>
-        </w:rPr>
-        <w:t>10;</w:t>
-      </w:r>
-      <w:proofErr w:type="gramEnd"/>
-    </w:p>
-    <w:p/>
-    <w:p/>
-    <w:p/>
-    <w:p>
-      <w:pPr>
-        <w:pStyle w:val="Titre2"/>
-        <w:rPr>
-          <w:color w:val="auto"/>
-        </w:rPr>
-      </w:pPr>
-      <w:r>
-        <w:rPr>
-          <w:color w:val="auto"/>
-        </w:rPr>
-        <w:lastRenderedPageBreak/>
-        <w:t xml:space="preserve">Requêtes </w:t>
-      </w:r>
-      <w:r>
-        <w:rPr>
-          <w:color w:val="auto"/>
         </w:rPr>
         <w:t>n°7</w:t>
       </w:r>
-      <w:bookmarkEnd w:id="7"/>
-    </w:p>
-    <w:p>
-      <w:r>
-        <w:t>Récupérez tous les joueurs et leurs commandes, même s'ils n'ont pas passé de commande. Dans cet exemple, même si un joueur n'a jamais passé de commande, il sera quand même listé, avec des valeurs `NULL` pour les champs de la table `</w:t>
-      </w:r>
-      <w:proofErr w:type="spellStart"/>
-      <w:r>
-        <w:t>t_commande</w:t>
-      </w:r>
-      <w:proofErr w:type="spellEnd"/>
-      <w:r>
-        <w:t>`.</w:t>
-      </w:r>
+      <w:bookmarkEnd w:id="9"/>
     </w:p>
     <w:p>
       <w:r>
         <w:drawing>
-          <wp:anchor distT="0" distB="0" distL="114300" distR="114300" simplePos="0" relativeHeight="251666432" behindDoc="1" locked="0" layoutInCell="1" allowOverlap="1" wp14:anchorId="16E93DC2" wp14:editId="278086C5">
+          <wp:anchor distT="0" distB="0" distL="114300" distR="114300" simplePos="0" relativeHeight="251670528" behindDoc="1" locked="0" layoutInCell="1" allowOverlap="1" wp14:anchorId="7F8BD0DB" wp14:editId="7A1C899D">
             <wp:simplePos x="0" y="0"/>
-            <wp:positionH relativeFrom="margin">
-              <wp:posOffset>4281170</wp:posOffset>
+            <wp:positionH relativeFrom="column">
+              <wp:posOffset>4703188</wp:posOffset>
             </wp:positionH>
             <wp:positionV relativeFrom="paragraph">
-              <wp:posOffset>10160</wp:posOffset>
+              <wp:posOffset>397247</wp:posOffset>
             </wp:positionV>
-            <wp:extent cx="1114425" cy="3625215"/>
-            <wp:effectExtent l="0" t="0" r="9525" b="0"/>
+            <wp:extent cx="989330" cy="3387725"/>
+            <wp:effectExtent l="0" t="0" r="1270" b="3175"/>
             <wp:wrapTight wrapText="bothSides">
               <wp:wrapPolygon edited="0">
                 <wp:start x="0" y="0"/>
-                <wp:lineTo x="0" y="21452"/>
-                <wp:lineTo x="21415" y="21452"/>
-                <wp:lineTo x="21415" y="0"/>
+                <wp:lineTo x="0" y="21499"/>
+                <wp:lineTo x="21212" y="21499"/>
+                <wp:lineTo x="21212" y="0"/>
                 <wp:lineTo x="0" y="0"/>
               </wp:wrapPolygon>
             </wp:wrapTight>
-            <wp:docPr id="9" name="Image 9"/>
+            <wp:docPr id="14" name="Image 14"/>
             <wp:cNvGraphicFramePr>
               <a:graphicFrameLocks xmlns:a="http://schemas.openxmlformats.org/drawingml/2006/main" noChangeAspect="1"/>
             </wp:cNvGraphicFramePr>
@@ -3220,7 +3471,7 @@
                   <pic:spPr>
                     <a:xfrm>
                       <a:off x="0" y="0"/>
-                      <a:ext cx="1114425" cy="3625215"/>
+                      <a:ext cx="989330" cy="3387725"/>
                     </a:xfrm>
                     <a:prstGeom prst="rect">
                       <a:avLst/>
@@ -3229,15 +3480,12 @@
                 </pic:pic>
               </a:graphicData>
             </a:graphic>
-            <wp14:sizeRelH relativeFrom="margin">
-              <wp14:pctWidth>0</wp14:pctWidth>
-            </wp14:sizeRelH>
-            <wp14:sizeRelV relativeFrom="margin">
-              <wp14:pctHeight>0</wp14:pctHeight>
-            </wp14:sizeRelV>
           </wp:anchor>
         </w:drawing>
       </w:r>
+      <w:r>
+        <w:t>Récupérez tous les joueurs et leurs commandes, même s'ils n'ont pas passé de commande. Dans cet exemple, même si un joueur n'a jamais passé de commande, il sera quand même listé, avec des valeurs `NULL` pour les champs de la table `t_commande`.</w:t>
+      </w:r>
     </w:p>
     <w:p>
       <w:r>
@@ -3245,103 +3493,149 @@
       </w:r>
     </w:p>
     <w:p>
-      <w:r>
-        <w:t xml:space="preserve">SELECT </w:t>
-      </w:r>
-      <w:proofErr w:type="spellStart"/>
-      <w:r>
-        <w:t>idJoueur</w:t>
-      </w:r>
-      <w:proofErr w:type="spellEnd"/>
-      <w:r>
-        <w:t xml:space="preserve">, </w:t>
-      </w:r>
-      <w:proofErr w:type="spellStart"/>
-      <w:r>
-        <w:t>idCommande</w:t>
-      </w:r>
-      <w:proofErr w:type="spellEnd"/>
-      <w:r>
+      <w:pPr>
+        <w:rPr>
+          <w:rFonts w:ascii="Franklin Gothic Demi" w:hAnsi="Franklin Gothic Demi"/>
+          <w:lang w:val="en-US"/>
+        </w:rPr>
+      </w:pPr>
+      <w:r>
+        <w:rPr>
+          <w:rFonts w:ascii="Franklin Gothic Demi" w:hAnsi="Franklin Gothic Demi"/>
+          <w:lang w:val="en-US"/>
+        </w:rPr>
+        <w:t xml:space="preserve">SELECT idJoueur, idCommande </w:t>
+      </w:r>
+    </w:p>
+    <w:p>
+      <w:pPr>
+        <w:rPr>
+          <w:rFonts w:ascii="Franklin Gothic Demi" w:hAnsi="Franklin Gothic Demi"/>
+          <w:lang w:val="en-US"/>
+        </w:rPr>
+      </w:pPr>
+      <w:r>
+        <w:rPr>
+          <w:rFonts w:ascii="Franklin Gothic Demi" w:hAnsi="Franklin Gothic Demi"/>
+          <w:lang w:val="en-US"/>
+        </w:rPr>
+        <w:t>From t_joueur</w:t>
+      </w:r>
+    </w:p>
+    <w:p>
+      <w:pPr>
+        <w:rPr>
+          <w:rFonts w:ascii="Franklin Gothic Demi" w:hAnsi="Franklin Gothic Demi"/>
+          <w:lang w:val="en-US"/>
+        </w:rPr>
+      </w:pPr>
+      <w:r>
+        <w:rPr>
+          <w:rFonts w:ascii="Franklin Gothic Demi" w:hAnsi="Franklin Gothic Demi"/>
+          <w:lang w:val="en-US"/>
+        </w:rPr>
+        <w:t>LEFT JOIN t_commande</w:t>
+      </w:r>
+      <w:r>
+        <w:rPr>
+          <w:rFonts w:ascii="Franklin Gothic Demi" w:hAnsi="Franklin Gothic Demi"/>
+          <w:lang w:val="en-US"/>
+        </w:rPr>
+        <w:t xml:space="preserve"> </w:t>
+      </w:r>
+    </w:p>
+    <w:p>
+      <w:pPr>
+        <w:rPr>
+          <w:rFonts w:ascii="Franklin Gothic Demi" w:hAnsi="Franklin Gothic Demi"/>
+          <w:lang w:val="en-US"/>
+        </w:rPr>
+      </w:pPr>
+      <w:r>
+        <w:rPr>
+          <w:rFonts w:ascii="Franklin Gothic Demi" w:hAnsi="Franklin Gothic Demi"/>
+          <w:lang w:val="en-US"/>
+        </w:rPr>
+        <w:t>ON t_joueur.idJoueur = t_commande.fkJoueur;</w:t>
+      </w:r>
+      <w:r>
+        <w:rPr>
+          <w:rFonts w:ascii="Franklin Gothic Demi" w:hAnsi="Franklin Gothic Demi"/>
+          <w:lang w:val="en-US"/>
+        </w:rPr>
+        <w:t xml:space="preserve"> </w:t>
+      </w:r>
+    </w:p>
+    <w:p>
+      <w:pPr>
         <w:rPr>
           <w:noProof/>
         </w:rPr>
-        <w:t xml:space="preserve"> </w:t>
-      </w:r>
-    </w:p>
-    <w:p>
-      <w:proofErr w:type="spellStart"/>
-      <w:r>
-        <w:t>From</w:t>
-      </w:r>
-      <w:proofErr w:type="spellEnd"/>
-      <w:r>
-        <w:t xml:space="preserve"> </w:t>
-      </w:r>
-      <w:proofErr w:type="spellStart"/>
-      <w:r>
-        <w:t>t_joueur</w:t>
-      </w:r>
-      <w:proofErr w:type="spellEnd"/>
-    </w:p>
-    <w:p>
-      <w:r>
-        <w:t xml:space="preserve">JOIN </w:t>
-      </w:r>
-      <w:proofErr w:type="spellStart"/>
-      <w:r>
-        <w:t>t_commande</w:t>
-      </w:r>
-      <w:proofErr w:type="spellEnd"/>
-    </w:p>
-    <w:p>
-      <w:r>
-        <w:t xml:space="preserve">ON </w:t>
-      </w:r>
-      <w:proofErr w:type="spellStart"/>
-      <w:r>
-        <w:t>t_</w:t>
-      </w:r>
-      <w:proofErr w:type="gramStart"/>
-      <w:r>
-        <w:t>joueur.idJoueur</w:t>
-      </w:r>
-      <w:proofErr w:type="spellEnd"/>
-      <w:proofErr w:type="gramEnd"/>
-      <w:r>
-        <w:t xml:space="preserve"> = </w:t>
-      </w:r>
-      <w:proofErr w:type="spellStart"/>
-      <w:r>
-        <w:t>t_commande.fkJoueur</w:t>
-      </w:r>
-      <w:proofErr w:type="spellEnd"/>
-      <w:r>
-        <w:t>;</w:t>
-      </w:r>
-      <w:r>
+      </w:pPr>
+    </w:p>
+    <w:p>
+      <w:pPr>
         <w:rPr>
           <w:noProof/>
         </w:rPr>
-        <w:t xml:space="preserve"> </w:t>
-      </w:r>
-    </w:p>
-    <w:p/>
-    <w:p/>
-    <w:p/>
-    <w:p/>
-    <w:p/>
-    <w:p/>
-    <w:p/>
-    <w:p>
-      <w:r>
+      </w:pPr>
+      <w:r>
+        <w:rPr>
+          <w:noProof/>
+        </w:rPr>
+        <w:t>Sélectionne l’id du joueur et l’id de la commande faites par le joueur, LEFT JOIN permet de lister tous les résultats de la table de gauche même s’il n’y a pas de correspondance dans la deuxième tables donc (NULL).</w:t>
+      </w:r>
+    </w:p>
+    <w:p>
+      <w:pPr>
+        <w:rPr>
+          <w:noProof/>
+        </w:rPr>
+      </w:pPr>
+    </w:p>
+    <w:p>
+      <w:pPr>
+        <w:rPr>
+          <w:noProof/>
+        </w:rPr>
+      </w:pPr>
+    </w:p>
+    <w:p>
+      <w:pPr>
+        <w:pStyle w:val="Titre2"/>
+        <w:rPr>
+          <w:color w:val="auto"/>
+        </w:rPr>
+      </w:pPr>
+      <w:bookmarkStart w:id="10" w:name="_Toc177994895"/>
+      <w:r>
+        <w:rPr>
+          <w:color w:val="auto"/>
+        </w:rPr>
+        <w:lastRenderedPageBreak/>
+        <w:t xml:space="preserve">Requêtes </w:t>
+      </w:r>
+      <w:r>
+        <w:rPr>
+          <w:color w:val="auto"/>
+        </w:rPr>
+        <w:t>n°8</w:t>
+      </w:r>
+      <w:bookmarkEnd w:id="10"/>
+    </w:p>
+    <w:p>
+      <w:r>
+        <w:rPr>
+          <w:noProof/>
+        </w:rPr>
         <w:drawing>
-          <wp:anchor distT="0" distB="0" distL="114300" distR="114300" simplePos="0" relativeHeight="251665408" behindDoc="1" locked="0" layoutInCell="1" allowOverlap="1" wp14:anchorId="5E244DD5" wp14:editId="4042AD0A">
+          <wp:anchor distT="0" distB="0" distL="114300" distR="114300" simplePos="0" relativeHeight="251665408" behindDoc="1" locked="0" layoutInCell="1" allowOverlap="1" wp14:anchorId="5E244DD5" wp14:editId="11F27D98">
             <wp:simplePos x="0" y="0"/>
             <wp:positionH relativeFrom="margin">
-              <wp:posOffset>4205605</wp:posOffset>
+              <wp:align>right</wp:align>
             </wp:positionH>
             <wp:positionV relativeFrom="paragraph">
-              <wp:posOffset>111125</wp:posOffset>
+              <wp:posOffset>5290</wp:posOffset>
             </wp:positionV>
             <wp:extent cx="1323975" cy="3659505"/>
             <wp:effectExtent l="0" t="0" r="9525" b="0"/>
@@ -3398,128 +3692,104 @@
           </wp:anchor>
         </w:drawing>
       </w:r>
+      <w:r>
+        <w:t>Récupérer toutes les commandes et afficher le pseudo du joueur s’il existe, sinon afficher `NULL` pour le pseudo.</w:t>
+      </w:r>
     </w:p>
     <w:p/>
     <w:p>
-      <w:pPr>
-        <w:pStyle w:val="Titre2"/>
-        <w:rPr>
-          <w:color w:val="auto"/>
-        </w:rPr>
-      </w:pPr>
-      <w:bookmarkStart w:id="8" w:name="_Toc176176083"/>
-      <w:r>
-        <w:rPr>
-          <w:color w:val="auto"/>
-        </w:rPr>
-        <w:t xml:space="preserve">Requêtes </w:t>
-      </w:r>
-      <w:r>
-        <w:rPr>
-          <w:color w:val="auto"/>
-        </w:rPr>
-        <w:t>n°8</w:t>
-      </w:r>
-      <w:bookmarkEnd w:id="8"/>
-    </w:p>
-    <w:p>
-      <w:r>
-        <w:t>Récupérer toutes les commandes et afficher le pseudo du joueur s’il existe, sinon afficher `NULL` pour le pseudo.</w:t>
-      </w:r>
-    </w:p>
-    <w:p/>
-    <w:p>
       <w:r>
         <w:t xml:space="preserve">Commande : </w:t>
       </w:r>
     </w:p>
     <w:p>
-      <w:r>
+      <w:pPr>
+        <w:rPr>
+          <w:rFonts w:ascii="Franklin Gothic Demi" w:hAnsi="Franklin Gothic Demi"/>
+          <w:lang w:val="en-US"/>
+        </w:rPr>
+      </w:pPr>
+      <w:r>
+        <w:rPr>
+          <w:rFonts w:ascii="Franklin Gothic Demi" w:hAnsi="Franklin Gothic Demi"/>
+          <w:lang w:val="en-US"/>
+        </w:rPr>
         <w:t xml:space="preserve">SELECT </w:t>
       </w:r>
-      <w:proofErr w:type="spellStart"/>
-      <w:r>
+      <w:r>
+        <w:rPr>
+          <w:rFonts w:ascii="Franklin Gothic Demi" w:hAnsi="Franklin Gothic Demi"/>
+          <w:lang w:val="en-US"/>
+        </w:rPr>
         <w:t>jouPseudo</w:t>
       </w:r>
-      <w:proofErr w:type="spellEnd"/>
-      <w:r>
-        <w:t xml:space="preserve">, </w:t>
-      </w:r>
-      <w:proofErr w:type="spellStart"/>
-      <w:r>
-        <w:t>idCommande</w:t>
-      </w:r>
-      <w:proofErr w:type="spellEnd"/>
-      <w:r>
-        <w:rPr>
-          <w:noProof/>
-        </w:rPr>
-        <w:t xml:space="preserve"> </w:t>
-      </w:r>
-    </w:p>
-    <w:p>
-      <w:proofErr w:type="spellStart"/>
-      <w:r>
-        <w:t>From</w:t>
-      </w:r>
-      <w:proofErr w:type="spellEnd"/>
-      <w:r>
-        <w:t xml:space="preserve"> </w:t>
-      </w:r>
-      <w:proofErr w:type="spellStart"/>
-      <w:r>
-        <w:t>t_joueur</w:t>
-      </w:r>
-      <w:proofErr w:type="spellEnd"/>
-    </w:p>
-    <w:p>
-      <w:r>
-        <w:t xml:space="preserve">JOIN </w:t>
-      </w:r>
-      <w:proofErr w:type="spellStart"/>
-      <w:r>
-        <w:t>t_commande</w:t>
-      </w:r>
-      <w:proofErr w:type="spellEnd"/>
-    </w:p>
-    <w:p>
-      <w:r>
-        <w:t xml:space="preserve">ON </w:t>
-      </w:r>
-      <w:proofErr w:type="spellStart"/>
-      <w:r>
-        <w:t>t_</w:t>
-      </w:r>
-      <w:proofErr w:type="gramStart"/>
-      <w:r>
-        <w:t>joueur.idJoueur</w:t>
-      </w:r>
-      <w:proofErr w:type="spellEnd"/>
-      <w:proofErr w:type="gramEnd"/>
-      <w:r>
-        <w:t xml:space="preserve"> = </w:t>
-      </w:r>
-      <w:proofErr w:type="spellStart"/>
-      <w:r>
-        <w:t>t_commande.fkJoueur</w:t>
-      </w:r>
-      <w:proofErr w:type="spellEnd"/>
-      <w:r>
-        <w:t>;</w:t>
-      </w:r>
-      <w:r>
-        <w:rPr>
-          <w:noProof/>
-        </w:rPr>
-        <w:t xml:space="preserve"> </w:t>
+      <w:r>
+        <w:rPr>
+          <w:rFonts w:ascii="Franklin Gothic Demi" w:hAnsi="Franklin Gothic Demi"/>
+          <w:lang w:val="en-US"/>
+        </w:rPr>
+        <w:t xml:space="preserve">, idCommande </w:t>
+      </w:r>
+    </w:p>
+    <w:p>
+      <w:pPr>
+        <w:rPr>
+          <w:rFonts w:ascii="Franklin Gothic Demi" w:hAnsi="Franklin Gothic Demi"/>
+          <w:lang w:val="en-US"/>
+        </w:rPr>
+      </w:pPr>
+      <w:r>
+        <w:rPr>
+          <w:rFonts w:ascii="Franklin Gothic Demi" w:hAnsi="Franklin Gothic Demi"/>
+          <w:lang w:val="en-US"/>
+        </w:rPr>
+        <w:t>From t_joueur</w:t>
+      </w:r>
+    </w:p>
+    <w:p>
+      <w:pPr>
+        <w:rPr>
+          <w:rFonts w:ascii="Franklin Gothic Demi" w:hAnsi="Franklin Gothic Demi"/>
+          <w:lang w:val="en-US"/>
+        </w:rPr>
+      </w:pPr>
+      <w:r>
+        <w:rPr>
+          <w:rFonts w:ascii="Franklin Gothic Demi" w:hAnsi="Franklin Gothic Demi"/>
+          <w:lang w:val="en-US"/>
+        </w:rPr>
+        <w:t xml:space="preserve">RIGHT </w:t>
+      </w:r>
+      <w:r>
+        <w:rPr>
+          <w:rFonts w:ascii="Franklin Gothic Demi" w:hAnsi="Franklin Gothic Demi"/>
+          <w:lang w:val="en-US"/>
+        </w:rPr>
+        <w:t>JOIN t_commande</w:t>
+      </w:r>
+    </w:p>
+    <w:p>
+      <w:pPr>
+        <w:rPr>
+          <w:rFonts w:ascii="Franklin Gothic Demi" w:hAnsi="Franklin Gothic Demi"/>
+          <w:lang w:val="en-US"/>
+        </w:rPr>
+      </w:pPr>
+      <w:r>
+        <w:rPr>
+          <w:rFonts w:ascii="Franklin Gothic Demi" w:hAnsi="Franklin Gothic Demi"/>
+          <w:lang w:val="en-US"/>
+        </w:rPr>
+        <w:t xml:space="preserve">ON t_joueur.idJoueur = t_commande.fkJoueur; </w:t>
       </w:r>
     </w:p>
     <w:p/>
     <w:p/>
     <w:p/>
-    <w:p>
-      <w:bookmarkStart w:id="9" w:name="_Toc176176084"/>
-    </w:p>
+    <w:p/>
+    <w:p/>
+    <w:p/>
+    <w:p/>
     <w:p>
       <w:pPr>
         <w:pStyle w:val="Titre2"/>
@@ -3527,11 +3797,11 @@
           <w:color w:val="auto"/>
         </w:rPr>
       </w:pPr>
+      <w:bookmarkStart w:id="11" w:name="_Toc177994896"/>
       <w:r>
         <w:rPr>
           <w:color w:val="auto"/>
         </w:rPr>
-        <w:lastRenderedPageBreak/>
         <w:t xml:space="preserve">Requêtes </w:t>
       </w:r>
       <w:r>
@@ -3540,34 +3810,42 @@
         </w:rPr>
         <w:t>n°9</w:t>
       </w:r>
-      <w:bookmarkEnd w:id="9"/>
+      <w:bookmarkEnd w:id="11"/>
     </w:p>
     <w:p>
       <w:r>
         <w:t>Trouver le nombre total d'armes achetées par chaque joueur (même si ce joueur n'a acheté aucune Arme).</w:t>
       </w:r>
       <w:r>
+        <w:rPr>
+          <w:noProof/>
+        </w:rPr>
+        <w:t xml:space="preserve"> </w:t>
+      </w:r>
+    </w:p>
+    <w:p>
+      <w:r>
         <w:drawing>
-          <wp:anchor distT="0" distB="0" distL="114300" distR="114300" simplePos="0" relativeHeight="251667456" behindDoc="1" locked="0" layoutInCell="1" allowOverlap="1" wp14:anchorId="5634272D" wp14:editId="611420F1">
+          <wp:anchor distT="0" distB="0" distL="114300" distR="114300" simplePos="0" relativeHeight="251671552" behindDoc="1" locked="0" layoutInCell="1" allowOverlap="1" wp14:anchorId="1DF4FC6F" wp14:editId="7DAB9010">
             <wp:simplePos x="0" y="0"/>
             <wp:positionH relativeFrom="margin">
               <wp:align>right</wp:align>
             </wp:positionH>
             <wp:positionV relativeFrom="paragraph">
-              <wp:posOffset>260985</wp:posOffset>
+              <wp:posOffset>44107</wp:posOffset>
             </wp:positionV>
-            <wp:extent cx="2492375" cy="2419350"/>
-            <wp:effectExtent l="0" t="0" r="3175" b="0"/>
+            <wp:extent cx="2566670" cy="2734310"/>
+            <wp:effectExtent l="0" t="0" r="5080" b="8890"/>
             <wp:wrapTight wrapText="bothSides">
               <wp:wrapPolygon edited="0">
                 <wp:start x="0" y="0"/>
-                <wp:lineTo x="0" y="21430"/>
-                <wp:lineTo x="21462" y="21430"/>
-                <wp:lineTo x="21462" y="0"/>
+                <wp:lineTo x="0" y="21520"/>
+                <wp:lineTo x="21482" y="21520"/>
+                <wp:lineTo x="21482" y="0"/>
                 <wp:lineTo x="0" y="0"/>
               </wp:wrapPolygon>
             </wp:wrapTight>
-            <wp:docPr id="10" name="Image 10"/>
+            <wp:docPr id="15" name="Image 15"/>
             <wp:cNvGraphicFramePr>
               <a:graphicFrameLocks xmlns:a="http://schemas.openxmlformats.org/drawingml/2006/main" noChangeAspect="1"/>
             </wp:cNvGraphicFramePr>
@@ -3593,7 +3871,7 @@
                   <pic:spPr>
                     <a:xfrm>
                       <a:off x="0" y="0"/>
-                      <a:ext cx="2492375" cy="2419350"/>
+                      <a:ext cx="2566670" cy="2734310"/>
                     </a:xfrm>
                     <a:prstGeom prst="rect">
                       <a:avLst/>
@@ -3611,302 +3889,309 @@
           </wp:anchor>
         </w:drawing>
       </w:r>
-    </w:p>
-    <w:p>
       <w:r>
         <w:t xml:space="preserve">Commande : </w:t>
       </w:r>
     </w:p>
     <w:p>
-      <w:r>
-        <w:t xml:space="preserve">SELECT </w:t>
-      </w:r>
-      <w:proofErr w:type="spellStart"/>
-      <w:r>
-        <w:t>jouPseudo</w:t>
-      </w:r>
-      <w:proofErr w:type="spellEnd"/>
-      <w:r>
-        <w:t xml:space="preserve">, </w:t>
-      </w:r>
-      <w:proofErr w:type="gramStart"/>
-      <w:r>
-        <w:t>SUM(</w:t>
-      </w:r>
-      <w:proofErr w:type="spellStart"/>
-      <w:proofErr w:type="gramEnd"/>
-      <w:r>
-        <w:t>detQuantiteCommande</w:t>
-      </w:r>
-      <w:proofErr w:type="spellEnd"/>
-      <w:r>
-        <w:t>)</w:t>
-      </w:r>
-    </w:p>
-    <w:p>
-      <w:proofErr w:type="spellStart"/>
-      <w:r>
-        <w:t>From</w:t>
-      </w:r>
-      <w:proofErr w:type="spellEnd"/>
-      <w:r>
-        <w:t xml:space="preserve"> </w:t>
-      </w:r>
-      <w:proofErr w:type="spellStart"/>
-      <w:r>
-        <w:t>t_joueur</w:t>
-      </w:r>
-      <w:proofErr w:type="spellEnd"/>
-    </w:p>
-    <w:p>
-      <w:r>
-        <w:t xml:space="preserve">JOIN </w:t>
-      </w:r>
-      <w:proofErr w:type="spellStart"/>
-      <w:r>
-        <w:t>t_commande</w:t>
-      </w:r>
-      <w:proofErr w:type="spellEnd"/>
-    </w:p>
-    <w:p>
-      <w:r>
-        <w:t xml:space="preserve">ON </w:t>
-      </w:r>
-      <w:proofErr w:type="spellStart"/>
-      <w:r>
-        <w:t>t_</w:t>
-      </w:r>
-      <w:proofErr w:type="gramStart"/>
-      <w:r>
-        <w:t>joueur.idJoueur</w:t>
-      </w:r>
-      <w:proofErr w:type="spellEnd"/>
-      <w:proofErr w:type="gramEnd"/>
-      <w:r>
-        <w:t xml:space="preserve"> = </w:t>
-      </w:r>
-      <w:proofErr w:type="spellStart"/>
-      <w:r>
-        <w:t>t_commande.fkJoueur</w:t>
-      </w:r>
-      <w:proofErr w:type="spellEnd"/>
-    </w:p>
-    <w:p>
-      <w:r>
-        <w:t xml:space="preserve">JOIN </w:t>
-      </w:r>
-      <w:proofErr w:type="spellStart"/>
-      <w:r>
-        <w:t>t_detail_commande</w:t>
-      </w:r>
-      <w:proofErr w:type="spellEnd"/>
-    </w:p>
-    <w:p>
-      <w:r>
-        <w:t xml:space="preserve">ON </w:t>
-      </w:r>
-      <w:proofErr w:type="spellStart"/>
-      <w:r>
-        <w:t>t_detail_</w:t>
-      </w:r>
-      <w:proofErr w:type="gramStart"/>
-      <w:r>
-        <w:t>commande.fkCommande</w:t>
-      </w:r>
-      <w:proofErr w:type="spellEnd"/>
-      <w:proofErr w:type="gramEnd"/>
-      <w:r>
-        <w:t xml:space="preserve"> = </w:t>
-      </w:r>
-      <w:proofErr w:type="spellStart"/>
-      <w:r>
-        <w:t>t_commande.idCommande</w:t>
-      </w:r>
-      <w:proofErr w:type="spellEnd"/>
-    </w:p>
-    <w:p>
-      <w:r>
-        <w:t xml:space="preserve">GROUP BY </w:t>
-      </w:r>
-      <w:proofErr w:type="spellStart"/>
-      <w:proofErr w:type="gramStart"/>
-      <w:r>
-        <w:t>jouPseudo</w:t>
-      </w:r>
-      <w:proofErr w:type="spellEnd"/>
-      <w:r>
-        <w:t>;</w:t>
-      </w:r>
-      <w:proofErr w:type="gramEnd"/>
+      <w:pPr>
+        <w:rPr>
+          <w:rFonts w:ascii="Franklin Gothic Demi" w:hAnsi="Franklin Gothic Demi"/>
+          <w:lang w:val="en-US"/>
+        </w:rPr>
+      </w:pPr>
+      <w:r>
+        <w:rPr>
+          <w:rFonts w:ascii="Franklin Gothic Demi" w:hAnsi="Franklin Gothic Demi"/>
+          <w:lang w:val="en-US"/>
+        </w:rPr>
+        <w:t>SELECT jouPseudo, SUM(detQuantiteCommande)</w:t>
+      </w:r>
+    </w:p>
+    <w:p>
+      <w:pPr>
+        <w:rPr>
+          <w:rFonts w:ascii="Franklin Gothic Demi" w:hAnsi="Franklin Gothic Demi"/>
+          <w:lang w:val="en-US"/>
+        </w:rPr>
+      </w:pPr>
+      <w:r>
+        <w:rPr>
+          <w:rFonts w:ascii="Franklin Gothic Demi" w:hAnsi="Franklin Gothic Demi"/>
+          <w:lang w:val="en-US"/>
+        </w:rPr>
+        <w:t>From t_joueur</w:t>
+      </w:r>
+    </w:p>
+    <w:p>
+      <w:pPr>
+        <w:rPr>
+          <w:rFonts w:ascii="Franklin Gothic Demi" w:hAnsi="Franklin Gothic Demi"/>
+          <w:lang w:val="en-US"/>
+        </w:rPr>
+      </w:pPr>
+      <w:r>
+        <w:rPr>
+          <w:rFonts w:ascii="Franklin Gothic Demi" w:hAnsi="Franklin Gothic Demi"/>
+          <w:lang w:val="en-US"/>
+        </w:rPr>
+        <w:t>LEFT JOIN t_commande</w:t>
+      </w:r>
+    </w:p>
+    <w:p>
+      <w:pPr>
+        <w:rPr>
+          <w:rFonts w:ascii="Franklin Gothic Demi" w:hAnsi="Franklin Gothic Demi"/>
+          <w:lang w:val="en-US"/>
+        </w:rPr>
+      </w:pPr>
+      <w:r>
+        <w:rPr>
+          <w:rFonts w:ascii="Franklin Gothic Demi" w:hAnsi="Franklin Gothic Demi"/>
+          <w:lang w:val="en-US"/>
+        </w:rPr>
+        <w:t>ON t_joueur.idJoueur = t_commande.fkJoueur</w:t>
+      </w:r>
+    </w:p>
+    <w:p>
+      <w:pPr>
+        <w:rPr>
+          <w:rFonts w:ascii="Franklin Gothic Demi" w:hAnsi="Franklin Gothic Demi"/>
+          <w:lang w:val="en-US"/>
+        </w:rPr>
+      </w:pPr>
+      <w:r>
+        <w:rPr>
+          <w:rFonts w:ascii="Franklin Gothic Demi" w:hAnsi="Franklin Gothic Demi"/>
+          <w:lang w:val="en-US"/>
+        </w:rPr>
+        <w:t>LEFT JOIN t_detail_commande</w:t>
+      </w:r>
+    </w:p>
+    <w:p>
+      <w:pPr>
+        <w:rPr>
+          <w:rFonts w:ascii="Franklin Gothic Demi" w:hAnsi="Franklin Gothic Demi"/>
+          <w:lang w:val="en-US"/>
+        </w:rPr>
+      </w:pPr>
+      <w:r>
+        <w:rPr>
+          <w:rFonts w:ascii="Franklin Gothic Demi" w:hAnsi="Franklin Gothic Demi"/>
+          <w:lang w:val="en-US"/>
+        </w:rPr>
+        <w:t>ON t_detail_commande.fkCommande = t_commande.idCommande</w:t>
+      </w:r>
+    </w:p>
+    <w:p>
+      <w:r>
+        <w:rPr>
+          <w:rFonts w:ascii="Franklin Gothic Demi" w:hAnsi="Franklin Gothic Demi"/>
+          <w:lang w:val="en-US"/>
+        </w:rPr>
+        <w:t>GROUP BY jouPseudo;</w:t>
+      </w:r>
+      <w:r>
+        <w:br w:type="page"/>
+      </w:r>
+    </w:p>
+    <w:p>
+      <w:pPr>
+        <w:pStyle w:val="Titre2"/>
+        <w:rPr>
+          <w:color w:val="auto"/>
+          <w:lang w:val="en-US"/>
+        </w:rPr>
+      </w:pPr>
+      <w:bookmarkStart w:id="12" w:name="_Toc177994897"/>
+      <w:r>
+        <w:rPr>
+          <w:color w:val="auto"/>
+          <w:lang w:val="en-US"/>
+        </w:rPr>
+        <w:lastRenderedPageBreak/>
+        <w:t>Requêtes n°10</w:t>
+      </w:r>
+      <w:bookmarkEnd w:id="12"/>
+    </w:p>
+    <w:p>
+      <w:r>
+        <w:t>Trouver les joueurs qui ont acheté plus de 3 types d'armes différentes</w:t>
+      </w:r>
+    </w:p>
+    <w:p>
+      <w:r>
+        <w:t>Commande :</w:t>
+      </w:r>
+    </w:p>
+    <w:p>
+      <w:pPr>
+        <w:rPr>
+          <w:rFonts w:ascii="Franklin Gothic Demi" w:hAnsi="Franklin Gothic Demi"/>
+          <w:lang w:val="en-US"/>
+        </w:rPr>
+      </w:pPr>
+      <w:r>
+        <w:rPr>
+          <w:rFonts w:ascii="Franklin Gothic Demi" w:hAnsi="Franklin Gothic Demi"/>
+          <w:lang w:val="en-US"/>
+        </w:rPr>
+        <w:t xml:space="preserve">SELECT jouPseudo, COUNT(t_detail_commande.fkArme) </w:t>
+      </w:r>
+    </w:p>
+    <w:p>
+      <w:pPr>
+        <w:rPr>
+          <w:rFonts w:ascii="Franklin Gothic Demi" w:hAnsi="Franklin Gothic Demi"/>
+          <w:lang w:val="en-US"/>
+        </w:rPr>
+      </w:pPr>
+      <w:r>
+        <w:rPr>
+          <w:rFonts w:ascii="Franklin Gothic Demi" w:hAnsi="Franklin Gothic Demi"/>
+          <w:lang w:val="en-US"/>
+        </w:rPr>
+        <w:t>FROM t_joueur</w:t>
+      </w:r>
+    </w:p>
+    <w:p>
+      <w:pPr>
+        <w:rPr>
+          <w:rFonts w:ascii="Franklin Gothic Demi" w:hAnsi="Franklin Gothic Demi"/>
+          <w:lang w:val="en-US"/>
+        </w:rPr>
+      </w:pPr>
+      <w:r>
+        <w:rPr>
+          <w:rFonts w:ascii="Franklin Gothic Demi" w:hAnsi="Franklin Gothic Demi"/>
+          <w:lang w:val="en-US"/>
+        </w:rPr>
+        <w:t>JOIN t_commande</w:t>
+      </w:r>
+    </w:p>
+    <w:p>
+      <w:pPr>
+        <w:rPr>
+          <w:rFonts w:ascii="Franklin Gothic Demi" w:hAnsi="Franklin Gothic Demi"/>
+          <w:lang w:val="en-US"/>
+        </w:rPr>
+      </w:pPr>
+      <w:r>
+        <w:rPr>
+          <w:rFonts w:ascii="Franklin Gothic Demi" w:hAnsi="Franklin Gothic Demi"/>
+          <w:lang w:val="en-US"/>
+        </w:rPr>
+        <w:t>ON t_joueur.idJoueur = t_commande.fkJoueur</w:t>
+      </w:r>
+    </w:p>
+    <w:p>
+      <w:pPr>
+        <w:rPr>
+          <w:rFonts w:ascii="Franklin Gothic Demi" w:hAnsi="Franklin Gothic Demi"/>
+          <w:lang w:val="en-US"/>
+        </w:rPr>
+      </w:pPr>
+      <w:r>
+        <w:rPr>
+          <w:rFonts w:ascii="Franklin Gothic Demi" w:hAnsi="Franklin Gothic Demi"/>
+          <w:lang w:val="en-US"/>
+        </w:rPr>
+        <w:t>JOIN t_detail_commande</w:t>
+      </w:r>
+    </w:p>
+    <w:p>
+      <w:pPr>
+        <w:rPr>
+          <w:rFonts w:ascii="Franklin Gothic Demi" w:hAnsi="Franklin Gothic Demi"/>
+          <w:lang w:val="en-US"/>
+        </w:rPr>
+      </w:pPr>
+      <w:r>
+        <w:rPr>
+          <w:rFonts w:ascii="Franklin Gothic Demi" w:hAnsi="Franklin Gothic Demi"/>
+          <w:lang w:val="en-US"/>
+        </w:rPr>
+        <w:t>ON t_detail_commande.fkCommande = t_commande.idCommande</w:t>
+      </w:r>
+    </w:p>
+    <w:p>
+      <w:pPr>
+        <w:rPr>
+          <w:rFonts w:ascii="Franklin Gothic Demi" w:hAnsi="Franklin Gothic Demi"/>
+          <w:lang w:val="en-US"/>
+        </w:rPr>
+      </w:pPr>
+      <w:r>
+        <w:rPr>
+          <w:rFonts w:ascii="Franklin Gothic Demi" w:hAnsi="Franklin Gothic Demi"/>
+          <w:lang w:val="en-US"/>
+        </w:rPr>
+        <w:t>JOIN t_arme</w:t>
+      </w:r>
+    </w:p>
+    <w:p>
+      <w:pPr>
+        <w:rPr>
+          <w:rFonts w:ascii="Franklin Gothic Demi" w:hAnsi="Franklin Gothic Demi"/>
+          <w:lang w:val="en-US"/>
+        </w:rPr>
+      </w:pPr>
+      <w:r>
+        <w:rPr>
+          <w:rFonts w:ascii="Franklin Gothic Demi" w:hAnsi="Franklin Gothic Demi"/>
+          <w:lang w:val="en-US"/>
+        </w:rPr>
+        <w:t>ON t_detail_commande.fkArme = t_arme.idArme</w:t>
+      </w:r>
+    </w:p>
+    <w:p>
+      <w:pPr>
+        <w:rPr>
+          <w:rFonts w:ascii="Franklin Gothic Demi" w:hAnsi="Franklin Gothic Demi"/>
+          <w:lang w:val="en-US"/>
+        </w:rPr>
+      </w:pPr>
+      <w:r>
+        <w:rPr>
+          <w:rFonts w:ascii="Franklin Gothic Demi" w:hAnsi="Franklin Gothic Demi"/>
+          <w:lang w:val="en-US"/>
+        </w:rPr>
+        <w:t>GROUP BY t_joueur.jouPseudo</w:t>
+      </w:r>
+    </w:p>
+    <w:p>
+      <w:pPr>
+        <w:rPr>
+          <w:rFonts w:ascii="Franklin Gothic Demi" w:hAnsi="Franklin Gothic Demi"/>
+          <w:lang w:val="en-US"/>
+        </w:rPr>
+      </w:pPr>
+      <w:r>
+        <w:rPr>
+          <w:rFonts w:ascii="Franklin Gothic Demi" w:hAnsi="Franklin Gothic Demi"/>
+          <w:lang w:val="en-US"/>
+        </w:rPr>
+        <w:t>Having COUNT(DISTINCT t_detail_commande.fkArme) &gt; 3;</w:t>
+      </w:r>
+    </w:p>
+    <w:p>
+      <w:pPr>
+        <w:rPr>
+          <w:lang w:val="en-US"/>
+        </w:rPr>
+      </w:pPr>
       <w:r>
         <w:rPr>
           <w:noProof/>
         </w:rPr>
-        <w:t xml:space="preserve"> </w:t>
-      </w:r>
-    </w:p>
-    <w:p/>
-    <w:p/>
-    <w:p>
-      <w:pPr>
-        <w:pStyle w:val="Titre2"/>
-        <w:rPr>
-          <w:color w:val="auto"/>
-        </w:rPr>
-      </w:pPr>
-      <w:bookmarkStart w:id="10" w:name="_Toc176176085"/>
-      <w:r>
-        <w:rPr>
-          <w:color w:val="auto"/>
-        </w:rPr>
-        <w:t xml:space="preserve">Requêtes </w:t>
-      </w:r>
-      <w:r>
-        <w:rPr>
-          <w:color w:val="auto"/>
-        </w:rPr>
-        <w:t>n°10</w:t>
-      </w:r>
-      <w:bookmarkEnd w:id="10"/>
-    </w:p>
-    <w:p>
-      <w:r>
-        <w:t>Trouver les joueurs qui ont acheté plus de 3 types d'armes différentes</w:t>
-      </w:r>
-    </w:p>
-    <w:p>
-      <w:r>
-        <w:t>Commande :</w:t>
-      </w:r>
-    </w:p>
-    <w:p>
-      <w:r>
-        <w:t xml:space="preserve">SELECT </w:t>
-      </w:r>
-      <w:proofErr w:type="spellStart"/>
-      <w:r>
-        <w:t>jouPseudo</w:t>
-      </w:r>
-      <w:proofErr w:type="spellEnd"/>
-      <w:r>
-        <w:t>, COUNT(</w:t>
-      </w:r>
-      <w:proofErr w:type="spellStart"/>
-      <w:r>
-        <w:t>t_detail_</w:t>
-      </w:r>
-      <w:proofErr w:type="gramStart"/>
-      <w:r>
-        <w:t>commande.fkArme</w:t>
-      </w:r>
-      <w:proofErr w:type="spellEnd"/>
-      <w:proofErr w:type="gramEnd"/>
-      <w:r>
-        <w:t>)</w:t>
-      </w:r>
-      <w:r>
-        <w:rPr>
-          <w:noProof/>
-        </w:rPr>
-        <w:t xml:space="preserve"> </w:t>
-      </w:r>
-    </w:p>
-    <w:p>
-      <w:r>
-        <w:t xml:space="preserve">FROM </w:t>
-      </w:r>
-      <w:proofErr w:type="spellStart"/>
-      <w:r>
-        <w:t>t_joueur</w:t>
-      </w:r>
-      <w:proofErr w:type="spellEnd"/>
-    </w:p>
-    <w:p>
-      <w:r>
-        <w:t xml:space="preserve">JOIN </w:t>
-      </w:r>
-      <w:proofErr w:type="spellStart"/>
-      <w:r>
-        <w:t>t_commande</w:t>
-      </w:r>
-      <w:proofErr w:type="spellEnd"/>
-    </w:p>
-    <w:p>
-      <w:r>
-        <w:t xml:space="preserve">ON </w:t>
-      </w:r>
-      <w:proofErr w:type="spellStart"/>
-      <w:r>
-        <w:t>t_</w:t>
-      </w:r>
-      <w:proofErr w:type="gramStart"/>
-      <w:r>
-        <w:t>joueur.idJoueur</w:t>
-      </w:r>
-      <w:proofErr w:type="spellEnd"/>
-      <w:proofErr w:type="gramEnd"/>
-      <w:r>
-        <w:t xml:space="preserve"> = </w:t>
-      </w:r>
-      <w:proofErr w:type="spellStart"/>
-      <w:r>
-        <w:t>t_commande.fkJoueur</w:t>
-      </w:r>
-      <w:proofErr w:type="spellEnd"/>
-    </w:p>
-    <w:p>
-      <w:r>
-        <w:t xml:space="preserve">JOIN </w:t>
-      </w:r>
-      <w:proofErr w:type="spellStart"/>
-      <w:r>
-        <w:t>t_detail_commande</w:t>
-      </w:r>
-      <w:proofErr w:type="spellEnd"/>
-    </w:p>
-    <w:p>
-      <w:r>
-        <w:t xml:space="preserve">ON </w:t>
-      </w:r>
-      <w:proofErr w:type="spellStart"/>
-      <w:r>
-        <w:t>t_detail_</w:t>
-      </w:r>
-      <w:proofErr w:type="gramStart"/>
-      <w:r>
-        <w:t>commande.fkCommande</w:t>
-      </w:r>
-      <w:proofErr w:type="spellEnd"/>
-      <w:proofErr w:type="gramEnd"/>
-      <w:r>
-        <w:t xml:space="preserve"> = </w:t>
-      </w:r>
-      <w:proofErr w:type="spellStart"/>
-      <w:r>
-        <w:t>t_commande.idCommande</w:t>
-      </w:r>
-      <w:proofErr w:type="spellEnd"/>
-    </w:p>
-    <w:p>
-      <w:r>
-        <w:t xml:space="preserve">JOIN </w:t>
-      </w:r>
-      <w:proofErr w:type="spellStart"/>
-      <w:r>
-        <w:t>t_arme</w:t>
-      </w:r>
-      <w:proofErr w:type="spellEnd"/>
-    </w:p>
-    <w:p>
-      <w:r>
         <w:drawing>
-          <wp:anchor distT="0" distB="0" distL="114300" distR="114300" simplePos="0" relativeHeight="251668480" behindDoc="1" locked="0" layoutInCell="1" allowOverlap="1" wp14:anchorId="52CCEB60" wp14:editId="0A2CEB12">
+          <wp:anchor distT="0" distB="0" distL="114300" distR="114300" simplePos="0" relativeHeight="251668480" behindDoc="1" locked="0" layoutInCell="1" allowOverlap="1" wp14:anchorId="52CCEB60" wp14:editId="0D22A8F6">
             <wp:simplePos x="0" y="0"/>
             <wp:positionH relativeFrom="margin">
-              <wp:align>right</wp:align>
+              <wp:align>left</wp:align>
             </wp:positionH>
             <wp:positionV relativeFrom="paragraph">
-              <wp:posOffset>271145</wp:posOffset>
+              <wp:posOffset>17780</wp:posOffset>
             </wp:positionV>
             <wp:extent cx="2641600" cy="809625"/>
             <wp:effectExtent l="0" t="0" r="6350" b="9525"/>
@@ -3963,111 +4248,119 @@
           </wp:anchor>
         </w:drawing>
       </w:r>
-      <w:r>
-        <w:t xml:space="preserve">ON </w:t>
-      </w:r>
-      <w:proofErr w:type="spellStart"/>
-      <w:r>
-        <w:t>t_detail_</w:t>
-      </w:r>
-      <w:proofErr w:type="gramStart"/>
-      <w:r>
-        <w:t>commande.fkArme</w:t>
-      </w:r>
-      <w:proofErr w:type="spellEnd"/>
-      <w:proofErr w:type="gramEnd"/>
-      <w:r>
-        <w:t xml:space="preserve"> = </w:t>
-      </w:r>
-      <w:proofErr w:type="spellStart"/>
-      <w:r>
-        <w:t>t_arme.idArme</w:t>
-      </w:r>
-      <w:proofErr w:type="spellEnd"/>
-    </w:p>
-    <w:p>
-      <w:pPr>
-        <w:rPr>
-          <w:lang w:val="en-US"/>
-        </w:rPr>
-      </w:pPr>
-      <w:r>
-        <w:rPr>
-          <w:lang w:val="en-US"/>
-        </w:rPr>
-        <w:t xml:space="preserve">GROUP BY </w:t>
-      </w:r>
-      <w:proofErr w:type="spellStart"/>
-      <w:r>
-        <w:rPr>
-          <w:lang w:val="en-US"/>
-        </w:rPr>
-        <w:t>t_</w:t>
-      </w:r>
-      <w:proofErr w:type="gramStart"/>
-      <w:r>
-        <w:rPr>
-          <w:lang w:val="en-US"/>
-        </w:rPr>
-        <w:t>joueur.jouPseudo</w:t>
-      </w:r>
-      <w:proofErr w:type="spellEnd"/>
-      <w:proofErr w:type="gramEnd"/>
-    </w:p>
-    <w:p>
-      <w:pPr>
-        <w:rPr>
-          <w:lang w:val="en-US"/>
-        </w:rPr>
-      </w:pPr>
-      <w:r>
-        <w:rPr>
-          <w:lang w:val="en-US"/>
-        </w:rPr>
-        <w:t xml:space="preserve">Having </w:t>
-      </w:r>
-      <w:proofErr w:type="gramStart"/>
-      <w:r>
-        <w:rPr>
-          <w:lang w:val="en-US"/>
-        </w:rPr>
-        <w:t>COUNT(</w:t>
-      </w:r>
-      <w:proofErr w:type="gramEnd"/>
-      <w:r>
-        <w:rPr>
-          <w:lang w:val="en-US"/>
-        </w:rPr>
-        <w:t xml:space="preserve">DISTINCT </w:t>
-      </w:r>
-      <w:proofErr w:type="spellStart"/>
-      <w:r>
-        <w:rPr>
-          <w:lang w:val="en-US"/>
-        </w:rPr>
-        <w:t>t_detail_commande.fkArme</w:t>
-      </w:r>
-      <w:proofErr w:type="spellEnd"/>
-      <w:r>
-        <w:rPr>
-          <w:lang w:val="en-US"/>
-        </w:rPr>
-        <w:t>) &gt; 3</w:t>
-      </w:r>
-      <w:r>
-        <w:rPr>
-          <w:lang w:val="en-US"/>
-        </w:rPr>
-        <w:t>;</w:t>
-      </w:r>
-    </w:p>
-    <w:p>
-      <w:pPr>
-        <w:rPr>
-          <w:lang w:val="en-US"/>
-        </w:rPr>
-      </w:pPr>
-    </w:p>
+    </w:p>
+    <w:p>
+      <w:pPr>
+        <w:rPr>
+          <w:lang w:val="en-US"/>
+        </w:rPr>
+      </w:pPr>
+    </w:p>
+    <w:p>
+      <w:pPr>
+        <w:rPr>
+          <w:lang w:val="en-US"/>
+        </w:rPr>
+      </w:pPr>
+    </w:p>
+    <w:p>
+      <w:pPr>
+        <w:rPr>
+          <w:lang w:val="en-US"/>
+        </w:rPr>
+      </w:pPr>
+    </w:p>
+    <w:p>
+      <w:pPr>
+        <w:rPr>
+          <w:lang w:val="en-US"/>
+        </w:rPr>
+      </w:pPr>
+    </w:p>
+    <w:p>
+      <w:pPr>
+        <w:rPr>
+          <w:lang w:val="en-US"/>
+        </w:rPr>
+      </w:pPr>
+    </w:p>
+    <w:p>
+      <w:pPr>
+        <w:pStyle w:val="Titre1"/>
+        <w:rPr>
+          <w:b/>
+          <w:bCs/>
+          <w:color w:val="auto"/>
+          <w:u w:val="single"/>
+        </w:rPr>
+      </w:pPr>
+      <w:bookmarkStart w:id="13" w:name="_Toc177994898"/>
+      <w:r>
+        <w:rPr>
+          <w:b/>
+          <w:bCs/>
+          <w:color w:val="auto"/>
+          <w:u w:val="single"/>
+        </w:rPr>
+        <w:t>Gestions des utilisateurs</w:t>
+      </w:r>
+      <w:bookmarkEnd w:id="13"/>
+    </w:p>
+    <w:p/>
+    <w:p>
+      <w:pPr>
+        <w:pStyle w:val="Titre2"/>
+        <w:rPr>
+          <w:color w:val="auto"/>
+        </w:rPr>
+      </w:pPr>
+      <w:bookmarkStart w:id="14" w:name="_Toc177994899"/>
+      <w:r>
+        <w:rPr>
+          <w:color w:val="auto"/>
+        </w:rPr>
+        <w:t>Administrateur du jeu</w:t>
+      </w:r>
+      <w:bookmarkEnd w:id="14"/>
+    </w:p>
+    <w:p/>
+    <w:p/>
+    <w:p>
+      <w:pPr>
+        <w:pStyle w:val="Titre2"/>
+        <w:rPr>
+          <w:color w:val="auto"/>
+        </w:rPr>
+      </w:pPr>
+      <w:bookmarkStart w:id="15" w:name="_Toc177994900"/>
+      <w:r>
+        <w:rPr>
+          <w:color w:val="auto"/>
+        </w:rPr>
+        <w:t>Joueur</w:t>
+      </w:r>
+      <w:bookmarkEnd w:id="15"/>
+    </w:p>
+    <w:p/>
+    <w:p/>
+    <w:p>
+      <w:pPr>
+        <w:pStyle w:val="Titre2"/>
+        <w:rPr>
+          <w:color w:val="auto"/>
+        </w:rPr>
+      </w:pPr>
+      <w:bookmarkStart w:id="16" w:name="_Toc177994901"/>
+      <w:r>
+        <w:rPr>
+          <w:color w:val="auto"/>
+        </w:rPr>
+        <w:t>Gestionnaire de la boutique</w:t>
+      </w:r>
+      <w:bookmarkEnd w:id="16"/>
+    </w:p>
+    <w:p/>
+    <w:p/>
     <w:sectPr>
       <w:footerReference w:type="default" r:id="rId20"/>
       <w:pgSz w:w="11906" w:h="16838"/>
@@ -5038,6 +5331,13 @@
     <w:pitch w:val="variable"/>
     <w:sig w:usb0="E4002EFF" w:usb1="C000247B" w:usb2="00000009" w:usb3="00000000" w:csb0="000001FF" w:csb1="00000000"/>
   </w:font>
+  <w:font w:name="Franklin Gothic Demi">
+    <w:panose1 w:val="020B0703020102020204"/>
+    <w:charset w:val="00"/>
+    <w:family w:val="swiss"/>
+    <w:pitch w:val="variable"/>
+    <w:sig w:usb0="00000287" w:usb1="00000000" w:usb2="00000000" w:usb3="00000000" w:csb0="0000009F" w:csb1="00000000"/>
+  </w:font>
 </w:fonts>
 </file>
 
@@ -5059,11 +5359,14 @@
   <w:rsids>
     <w:rsidRoot w:val="00FD7373"/>
     <w:rsid w:val="000B76B8"/>
+    <w:rsid w:val="00283B0C"/>
+    <w:rsid w:val="00352A09"/>
     <w:rsid w:val="005233AF"/>
     <w:rsid w:val="00991889"/>
     <w:rsid w:val="00B341BB"/>
     <w:rsid w:val="00B80BFE"/>
     <w:rsid w:val="00C23E21"/>
+    <w:rsid w:val="00EA0471"/>
     <w:rsid w:val="00F91F6F"/>
     <w:rsid w:val="00FD7373"/>
   </w:rsids>
@@ -5530,6 +5833,18 @@
     <w:name w:val="DCC1D625C66048839FC65D7A37E2F1C1"/>
     <w:rsid w:val="00C23E21"/>
   </w:style>
+  <w:style w:type="paragraph" w:customStyle="1" w:styleId="6F97CE9E061643938BDB547C8DD29C92">
+    <w:name w:val="6F97CE9E061643938BDB547C8DD29C92"/>
+    <w:rsid w:val="00283B0C"/>
+  </w:style>
+  <w:style w:type="paragraph" w:customStyle="1" w:styleId="4AE539BD2E554F569466D9DDA05B4C71">
+    <w:name w:val="4AE539BD2E554F569466D9DDA05B4C71"/>
+    <w:rsid w:val="00283B0C"/>
+  </w:style>
+  <w:style w:type="paragraph" w:customStyle="1" w:styleId="A02A6AF04B75498EBA86F90F4B590D47">
+    <w:name w:val="A02A6AF04B75498EBA86F90F4B590D47"/>
+    <w:rsid w:val="00283B0C"/>
+  </w:style>
 </w:styles>
 </file>
 

</xml_diff>

<commit_message>
DOC(journal et rapport): sprint 6, mise à jours des documents
</commit_message>
<xml_diff>
--- a/R-P_DB-MuthulingamAbiram-rapport.docx
+++ b/R-P_DB-MuthulingamAbiram-rapport.docx
@@ -220,7 +220,7 @@
                                 <a:avLst/>
                               </a:prstGeom>
                               <a:blipFill>
-                                <a:blip r:embed="rId8"/>
+                                <a:blip r:embed="rId9"/>
                                 <a:stretch>
                                   <a:fillRect r="-7574"/>
                                 </a:stretch>
@@ -272,7 +272,7 @@
                       <v:path arrowok="t" o:connecttype="custom" o:connectlocs="0,0;7315200,0;7315200,1130373;3620757,733885;0,1092249;0,0" o:connectangles="0,0,0,0,0,0"/>
                     </v:shape>
                     <v:rect id="Rectangle 151" o:spid="_x0000_s1028" style="position:absolute;width:73152;height:12161;visibility:visible;mso-wrap-style:square;v-text-anchor:middle" o:gfxdata="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" stroked="f" strokeweight="1pt">
-                      <v:fill r:id="rId9" o:title="" recolor="t" rotate="t" type="frame"/>
+                      <v:fill r:id="rId10" o:title="" recolor="t" rotate="t" type="frame"/>
                     </v:rect>
                     <w10:wrap anchorx="page" anchory="page"/>
                   </v:group>
@@ -890,7 +890,7 @@
           <w:r>
             <w:fldChar w:fldCharType="separate"/>
           </w:r>
-          <w:hyperlink w:anchor="_Toc177994885" w:history="1">
+          <w:hyperlink w:anchor="_Toc178597192" w:history="1">
             <w:r>
               <w:rPr>
                 <w:rStyle w:val="Lienhypertexte"/>
@@ -919,7 +919,7 @@
                 <w:noProof/>
                 <w:webHidden/>
               </w:rPr>
-              <w:instrText xml:space="preserve"> PAGEREF _Toc177994885 \h </w:instrText>
+              <w:instrText xml:space="preserve"> PAGEREF _Toc178597192 \h </w:instrText>
             </w:r>
             <w:r>
               <w:rPr>
@@ -963,7 +963,7 @@
               <w14:ligatures w14:val="standardContextual"/>
             </w:rPr>
           </w:pPr>
-          <w:hyperlink w:anchor="_Toc177994886" w:history="1">
+          <w:hyperlink w:anchor="_Toc178597193" w:history="1">
             <w:r>
               <w:rPr>
                 <w:rStyle w:val="Lienhypertexte"/>
@@ -990,7 +990,7 @@
                 <w:noProof/>
                 <w:webHidden/>
               </w:rPr>
-              <w:instrText xml:space="preserve"> PAGEREF _Toc177994886 \h </w:instrText>
+              <w:instrText xml:space="preserve"> PAGEREF _Toc178597193 \h </w:instrText>
             </w:r>
             <w:r>
               <w:rPr>
@@ -1034,7 +1034,7 @@
               <w14:ligatures w14:val="standardContextual"/>
             </w:rPr>
           </w:pPr>
-          <w:hyperlink w:anchor="_Toc177994887" w:history="1">
+          <w:hyperlink w:anchor="_Toc178597194" w:history="1">
             <w:r>
               <w:rPr>
                 <w:rStyle w:val="Lienhypertexte"/>
@@ -1063,7 +1063,7 @@
                 <w:noProof/>
                 <w:webHidden/>
               </w:rPr>
-              <w:instrText xml:space="preserve"> PAGEREF _Toc177994887 \h </w:instrText>
+              <w:instrText xml:space="preserve"> PAGEREF _Toc178597194 \h </w:instrText>
             </w:r>
             <w:r>
               <w:rPr>
@@ -1107,7 +1107,7 @@
               <w14:ligatures w14:val="standardContextual"/>
             </w:rPr>
           </w:pPr>
-          <w:hyperlink w:anchor="_Toc177994888" w:history="1">
+          <w:hyperlink w:anchor="_Toc178597195" w:history="1">
             <w:r>
               <w:rPr>
                 <w:rStyle w:val="Lienhypertexte"/>
@@ -1134,7 +1134,7 @@
                 <w:noProof/>
                 <w:webHidden/>
               </w:rPr>
-              <w:instrText xml:space="preserve"> PAGEREF _Toc177994888 \h </w:instrText>
+              <w:instrText xml:space="preserve"> PAGEREF _Toc178597195 \h </w:instrText>
             </w:r>
             <w:r>
               <w:rPr>
@@ -1178,7 +1178,7 @@
               <w14:ligatures w14:val="standardContextual"/>
             </w:rPr>
           </w:pPr>
-          <w:hyperlink w:anchor="_Toc177994889" w:history="1">
+          <w:hyperlink w:anchor="_Toc178597196" w:history="1">
             <w:r>
               <w:rPr>
                 <w:rStyle w:val="Lienhypertexte"/>
@@ -1205,7 +1205,7 @@
                 <w:noProof/>
                 <w:webHidden/>
               </w:rPr>
-              <w:instrText xml:space="preserve"> PAGEREF _Toc177994889 \h </w:instrText>
+              <w:instrText xml:space="preserve"> PAGEREF _Toc178597196 \h </w:instrText>
             </w:r>
             <w:r>
               <w:rPr>
@@ -1249,7 +1249,7 @@
               <w14:ligatures w14:val="standardContextual"/>
             </w:rPr>
           </w:pPr>
-          <w:hyperlink w:anchor="_Toc177994890" w:history="1">
+          <w:hyperlink w:anchor="_Toc178597197" w:history="1">
             <w:r>
               <w:rPr>
                 <w:rStyle w:val="Lienhypertexte"/>
@@ -1276,7 +1276,7 @@
                 <w:noProof/>
                 <w:webHidden/>
               </w:rPr>
-              <w:instrText xml:space="preserve"> PAGEREF _Toc177994890 \h </w:instrText>
+              <w:instrText xml:space="preserve"> PAGEREF _Toc178597197 \h </w:instrText>
             </w:r>
             <w:r>
               <w:rPr>
@@ -1320,7 +1320,7 @@
               <w14:ligatures w14:val="standardContextual"/>
             </w:rPr>
           </w:pPr>
-          <w:hyperlink w:anchor="_Toc177994891" w:history="1">
+          <w:hyperlink w:anchor="_Toc178597198" w:history="1">
             <w:r>
               <w:rPr>
                 <w:rStyle w:val="Lienhypertexte"/>
@@ -1347,7 +1347,7 @@
                 <w:noProof/>
                 <w:webHidden/>
               </w:rPr>
-              <w:instrText xml:space="preserve"> PAGEREF _Toc177994891 \h </w:instrText>
+              <w:instrText xml:space="preserve"> PAGEREF _Toc178597198 \h </w:instrText>
             </w:r>
             <w:r>
               <w:rPr>
@@ -1391,7 +1391,7 @@
               <w14:ligatures w14:val="standardContextual"/>
             </w:rPr>
           </w:pPr>
-          <w:hyperlink w:anchor="_Toc177994892" w:history="1">
+          <w:hyperlink w:anchor="_Toc178597199" w:history="1">
             <w:r>
               <w:rPr>
                 <w:rStyle w:val="Lienhypertexte"/>
@@ -1418,7 +1418,7 @@
                 <w:noProof/>
                 <w:webHidden/>
               </w:rPr>
-              <w:instrText xml:space="preserve"> PAGEREF _Toc177994892 \h </w:instrText>
+              <w:instrText xml:space="preserve"> PAGEREF _Toc178597199 \h </w:instrText>
             </w:r>
             <w:r>
               <w:rPr>
@@ -1462,7 +1462,7 @@
               <w14:ligatures w14:val="standardContextual"/>
             </w:rPr>
           </w:pPr>
-          <w:hyperlink w:anchor="_Toc177994893" w:history="1">
+          <w:hyperlink w:anchor="_Toc178597200" w:history="1">
             <w:r>
               <w:rPr>
                 <w:rStyle w:val="Lienhypertexte"/>
@@ -1489,7 +1489,7 @@
                 <w:noProof/>
                 <w:webHidden/>
               </w:rPr>
-              <w:instrText xml:space="preserve"> PAGEREF _Toc177994893 \h </w:instrText>
+              <w:instrText xml:space="preserve"> PAGEREF _Toc178597200 \h </w:instrText>
             </w:r>
             <w:r>
               <w:rPr>
@@ -1533,7 +1533,7 @@
               <w14:ligatures w14:val="standardContextual"/>
             </w:rPr>
           </w:pPr>
-          <w:hyperlink w:anchor="_Toc177994894" w:history="1">
+          <w:hyperlink w:anchor="_Toc178597201" w:history="1">
             <w:r>
               <w:rPr>
                 <w:rStyle w:val="Lienhypertexte"/>
@@ -1560,7 +1560,7 @@
                 <w:noProof/>
                 <w:webHidden/>
               </w:rPr>
-              <w:instrText xml:space="preserve"> PAGEREF _Toc177994894 \h </w:instrText>
+              <w:instrText xml:space="preserve"> PAGEREF _Toc178597201 \h </w:instrText>
             </w:r>
             <w:r>
               <w:rPr>
@@ -1604,7 +1604,7 @@
               <w14:ligatures w14:val="standardContextual"/>
             </w:rPr>
           </w:pPr>
-          <w:hyperlink w:anchor="_Toc177994895" w:history="1">
+          <w:hyperlink w:anchor="_Toc178597202" w:history="1">
             <w:r>
               <w:rPr>
                 <w:rStyle w:val="Lienhypertexte"/>
@@ -1631,7 +1631,7 @@
                 <w:noProof/>
                 <w:webHidden/>
               </w:rPr>
-              <w:instrText xml:space="preserve"> PAGEREF _Toc177994895 \h </w:instrText>
+              <w:instrText xml:space="preserve"> PAGEREF _Toc178597202 \h </w:instrText>
             </w:r>
             <w:r>
               <w:rPr>
@@ -1675,7 +1675,7 @@
               <w14:ligatures w14:val="standardContextual"/>
             </w:rPr>
           </w:pPr>
-          <w:hyperlink w:anchor="_Toc177994896" w:history="1">
+          <w:hyperlink w:anchor="_Toc178597203" w:history="1">
             <w:r>
               <w:rPr>
                 <w:rStyle w:val="Lienhypertexte"/>
@@ -1702,7 +1702,7 @@
                 <w:noProof/>
                 <w:webHidden/>
               </w:rPr>
-              <w:instrText xml:space="preserve"> PAGEREF _Toc177994896 \h </w:instrText>
+              <w:instrText xml:space="preserve"> PAGEREF _Toc178597203 \h </w:instrText>
             </w:r>
             <w:r>
               <w:rPr>
@@ -1746,7 +1746,7 @@
               <w14:ligatures w14:val="standardContextual"/>
             </w:rPr>
           </w:pPr>
-          <w:hyperlink w:anchor="_Toc177994897" w:history="1">
+          <w:hyperlink w:anchor="_Toc178597204" w:history="1">
             <w:r>
               <w:rPr>
                 <w:rStyle w:val="Lienhypertexte"/>
@@ -1774,7 +1774,7 @@
                 <w:noProof/>
                 <w:webHidden/>
               </w:rPr>
-              <w:instrText xml:space="preserve"> PAGEREF _Toc177994897 \h </w:instrText>
+              <w:instrText xml:space="preserve"> PAGEREF _Toc178597204 \h </w:instrText>
             </w:r>
             <w:r>
               <w:rPr>
@@ -1818,7 +1818,7 @@
               <w14:ligatures w14:val="standardContextual"/>
             </w:rPr>
           </w:pPr>
-          <w:hyperlink w:anchor="_Toc177994898" w:history="1">
+          <w:hyperlink w:anchor="_Toc178597205" w:history="1">
             <w:r>
               <w:rPr>
                 <w:rStyle w:val="Lienhypertexte"/>
@@ -1847,7 +1847,7 @@
                 <w:noProof/>
                 <w:webHidden/>
               </w:rPr>
-              <w:instrText xml:space="preserve"> PAGEREF _Toc177994898 \h </w:instrText>
+              <w:instrText xml:space="preserve"> PAGEREF _Toc178597205 \h </w:instrText>
             </w:r>
             <w:r>
               <w:rPr>
@@ -1891,7 +1891,7 @@
               <w14:ligatures w14:val="standardContextual"/>
             </w:rPr>
           </w:pPr>
-          <w:hyperlink w:anchor="_Toc177994899" w:history="1">
+          <w:hyperlink w:anchor="_Toc178597206" w:history="1">
             <w:r>
               <w:rPr>
                 <w:rStyle w:val="Lienhypertexte"/>
@@ -1918,7 +1918,7 @@
                 <w:noProof/>
                 <w:webHidden/>
               </w:rPr>
-              <w:instrText xml:space="preserve"> PAGEREF _Toc177994899 \h </w:instrText>
+              <w:instrText xml:space="preserve"> PAGEREF _Toc178597206 \h </w:instrText>
             </w:r>
             <w:r>
               <w:rPr>
@@ -1962,7 +1962,7 @@
               <w14:ligatures w14:val="standardContextual"/>
             </w:rPr>
           </w:pPr>
-          <w:hyperlink w:anchor="_Toc177994900" w:history="1">
+          <w:hyperlink w:anchor="_Toc178597207" w:history="1">
             <w:r>
               <w:rPr>
                 <w:rStyle w:val="Lienhypertexte"/>
@@ -1989,7 +1989,7 @@
                 <w:noProof/>
                 <w:webHidden/>
               </w:rPr>
-              <w:instrText xml:space="preserve"> PAGEREF _Toc177994900 \h </w:instrText>
+              <w:instrText xml:space="preserve"> PAGEREF _Toc178597207 \h </w:instrText>
             </w:r>
             <w:r>
               <w:rPr>
@@ -2033,7 +2033,7 @@
               <w14:ligatures w14:val="standardContextual"/>
             </w:rPr>
           </w:pPr>
-          <w:hyperlink w:anchor="_Toc177994901" w:history="1">
+          <w:hyperlink w:anchor="_Toc178597208" w:history="1">
             <w:r>
               <w:rPr>
                 <w:rStyle w:val="Lienhypertexte"/>
@@ -2060,7 +2060,7 @@
                 <w:noProof/>
                 <w:webHidden/>
               </w:rPr>
-              <w:instrText xml:space="preserve"> PAGEREF _Toc177994901 \h </w:instrText>
+              <w:instrText xml:space="preserve"> PAGEREF _Toc178597208 \h </w:instrText>
             </w:r>
             <w:r>
               <w:rPr>
@@ -2080,7 +2080,153 @@
                 <w:noProof/>
                 <w:webHidden/>
               </w:rPr>
-              <w:t>7</w:t>
+              <w:t>8</w:t>
+            </w:r>
+            <w:r>
+              <w:rPr>
+                <w:noProof/>
+                <w:webHidden/>
+              </w:rPr>
+              <w:fldChar w:fldCharType="end"/>
+            </w:r>
+          </w:hyperlink>
+        </w:p>
+        <w:p>
+          <w:pPr>
+            <w:pStyle w:val="TM1"/>
+            <w:tabs>
+              <w:tab w:val="right" w:leader="dot" w:pos="9062"/>
+            </w:tabs>
+            <w:rPr>
+              <w:rFonts w:cstheme="minorBidi"/>
+              <w:noProof/>
+              <w:kern w:val="2"/>
+              <w14:ligatures w14:val="standardContextual"/>
+            </w:rPr>
+          </w:pPr>
+          <w:hyperlink w:anchor="_Toc178597209" w:history="1">
+            <w:r>
+              <w:rPr>
+                <w:rStyle w:val="Lienhypertexte"/>
+                <w:b/>
+                <w:bCs/>
+                <w:noProof/>
+              </w:rPr>
+              <w:t>Création des index</w:t>
+            </w:r>
+            <w:r>
+              <w:rPr>
+                <w:noProof/>
+                <w:webHidden/>
+              </w:rPr>
+              <w:tab/>
+            </w:r>
+            <w:r>
+              <w:rPr>
+                <w:noProof/>
+                <w:webHidden/>
+              </w:rPr>
+              <w:fldChar w:fldCharType="begin"/>
+            </w:r>
+            <w:r>
+              <w:rPr>
+                <w:noProof/>
+                <w:webHidden/>
+              </w:rPr>
+              <w:instrText xml:space="preserve"> PAGEREF _Toc178597209 \h </w:instrText>
+            </w:r>
+            <w:r>
+              <w:rPr>
+                <w:noProof/>
+                <w:webHidden/>
+              </w:rPr>
+            </w:r>
+            <w:r>
+              <w:rPr>
+                <w:noProof/>
+                <w:webHidden/>
+              </w:rPr>
+              <w:fldChar w:fldCharType="separate"/>
+            </w:r>
+            <w:r>
+              <w:rPr>
+                <w:noProof/>
+                <w:webHidden/>
+              </w:rPr>
+              <w:t>8</w:t>
+            </w:r>
+            <w:r>
+              <w:rPr>
+                <w:noProof/>
+                <w:webHidden/>
+              </w:rPr>
+              <w:fldChar w:fldCharType="end"/>
+            </w:r>
+          </w:hyperlink>
+        </w:p>
+        <w:p>
+          <w:pPr>
+            <w:pStyle w:val="TM1"/>
+            <w:tabs>
+              <w:tab w:val="right" w:leader="dot" w:pos="9062"/>
+            </w:tabs>
+            <w:rPr>
+              <w:rFonts w:cstheme="minorBidi"/>
+              <w:noProof/>
+              <w:kern w:val="2"/>
+              <w14:ligatures w14:val="standardContextual"/>
+            </w:rPr>
+          </w:pPr>
+          <w:hyperlink w:anchor="_Toc178597210" w:history="1">
+            <w:r>
+              <w:rPr>
+                <w:rStyle w:val="Lienhypertexte"/>
+                <w:b/>
+                <w:bCs/>
+                <w:noProof/>
+              </w:rPr>
+              <w:t>Backup / Restore</w:t>
+            </w:r>
+            <w:r>
+              <w:rPr>
+                <w:noProof/>
+                <w:webHidden/>
+              </w:rPr>
+              <w:tab/>
+            </w:r>
+            <w:r>
+              <w:rPr>
+                <w:noProof/>
+                <w:webHidden/>
+              </w:rPr>
+              <w:fldChar w:fldCharType="begin"/>
+            </w:r>
+            <w:r>
+              <w:rPr>
+                <w:noProof/>
+                <w:webHidden/>
+              </w:rPr>
+              <w:instrText xml:space="preserve"> PAGEREF _Toc178597210 \h </w:instrText>
+            </w:r>
+            <w:r>
+              <w:rPr>
+                <w:noProof/>
+                <w:webHidden/>
+              </w:rPr>
+            </w:r>
+            <w:r>
+              <w:rPr>
+                <w:noProof/>
+                <w:webHidden/>
+              </w:rPr>
+              <w:fldChar w:fldCharType="separate"/>
+            </w:r>
+            <w:r>
+              <w:rPr>
+                <w:noProof/>
+                <w:webHidden/>
+              </w:rPr>
+              <w:t>8</w:t>
             </w:r>
             <w:r>
               <w:rPr>
@@ -2118,7 +2264,7 @@
           <w:u w:val="single"/>
         </w:rPr>
       </w:pPr>
-      <w:bookmarkStart w:id="0" w:name="_Toc177994885"/>
+      <w:bookmarkStart w:id="0" w:name="_Toc178597192"/>
       <w:r>
         <w:rPr>
           <w:b/>
@@ -2138,7 +2284,7 @@
           <w:color w:val="auto"/>
         </w:rPr>
       </w:pPr>
-      <w:bookmarkStart w:id="1" w:name="_Toc177994886"/>
+      <w:bookmarkStart w:id="1" w:name="_Toc178597193"/>
       <w:r>
         <w:rPr>
           <w:color w:val="auto"/>
@@ -2149,18 +2295,40 @@
     </w:p>
     <w:p/>
     <w:p>
-      <w:r>
+      <w:pPr>
+        <w:rPr>
+          <w:lang w:val="en-US"/>
+        </w:rPr>
+      </w:pPr>
+      <w:r>
+        <w:rPr>
+          <w:lang w:val="en-US"/>
+        </w:rPr>
         <w:t>Commande :</w:t>
       </w:r>
     </w:p>
     <w:p>
-      <w:r>
+      <w:pPr>
+        <w:rPr>
+          <w:lang w:val="en-US"/>
+        </w:rPr>
+      </w:pPr>
+      <w:r>
+        <w:rPr>
+          <w:lang w:val="en-US"/>
+        </w:rPr>
         <w:t xml:space="preserve">docker exec -i db mysql -u root -proot db_space_invaders &lt; db_space_invaders.sql </w:t>
       </w:r>
     </w:p>
     <w:p>
       <w:r>
-        <w:t>Lance le container db dans docker, avec l’utilisateur root dans la base de donnée db_space_invaders.</w:t>
+        <w:t xml:space="preserve">Lance le container db dans docker, avec l’utilisateur root dans la base de </w:t>
+      </w:r>
+      <w:r>
+        <w:t>données</w:t>
+      </w:r>
+      <w:r>
+        <w:t xml:space="preserve"> db_space_invaders.</w:t>
       </w:r>
     </w:p>
     <w:p/>
@@ -2175,7 +2343,7 @@
           <w:u w:val="single"/>
         </w:rPr>
       </w:pPr>
-      <w:bookmarkStart w:id="2" w:name="_Toc177994887"/>
+      <w:bookmarkStart w:id="2" w:name="_Toc178597194"/>
       <w:r>
         <w:rPr>
           <w:b/>
@@ -2222,7 +2390,7 @@
           <w:color w:val="auto"/>
         </w:rPr>
       </w:pPr>
-      <w:bookmarkStart w:id="3" w:name="_Toc177994888"/>
+      <w:bookmarkStart w:id="3" w:name="_Toc178597195"/>
       <w:r>
         <w:rPr>
           <w:color w:val="auto"/>
@@ -2265,6 +2433,19 @@
       <w:pPr>
         <w:rPr>
           <w:rFonts w:ascii="Franklin Gothic Demi" w:hAnsi="Franklin Gothic Demi"/>
+        </w:rPr>
+      </w:pPr>
+      <w:r>
+        <w:rPr>
+          <w:rFonts w:ascii="Franklin Gothic Demi" w:hAnsi="Franklin Gothic Demi"/>
+        </w:rPr>
+        <w:t xml:space="preserve">SELECT * </w:t>
+      </w:r>
+    </w:p>
+    <w:p>
+      <w:pPr>
+        <w:rPr>
+          <w:rFonts w:ascii="Franklin Gothic Demi" w:hAnsi="Franklin Gothic Demi"/>
           <w:lang w:val="en-US"/>
         </w:rPr>
       </w:pPr>
@@ -2273,7 +2454,7 @@
           <w:rFonts w:ascii="Franklin Gothic Demi" w:hAnsi="Franklin Gothic Demi"/>
           <w:lang w:val="en-US"/>
         </w:rPr>
-        <w:t xml:space="preserve">SELECT * </w:t>
+        <w:t xml:space="preserve">from t_joueur </w:t>
       </w:r>
     </w:p>
     <w:p>
@@ -2288,61 +2469,37 @@
           <w:rFonts w:ascii="Franklin Gothic Demi" w:hAnsi="Franklin Gothic Demi"/>
           <w:lang w:val="en-US"/>
         </w:rPr>
-        <w:t xml:space="preserve">from t_joueur </w:t>
-      </w:r>
-    </w:p>
-    <w:p>
-      <w:pPr>
+        <w:t>ORDER BY jouNombrePoints</w:t>
+      </w:r>
+      <w:r>
         <w:rPr>
           <w:rFonts w:ascii="Franklin Gothic Demi" w:hAnsi="Franklin Gothic Demi"/>
           <w:lang w:val="en-US"/>
         </w:rPr>
-      </w:pPr>
+        <w:t xml:space="preserve"> </w:t>
+      </w:r>
       <w:r>
         <w:rPr>
           <w:rFonts w:ascii="Franklin Gothic Demi" w:hAnsi="Franklin Gothic Demi"/>
           <w:lang w:val="en-US"/>
         </w:rPr>
-        <w:t>ORDER BY jouNombrePoints</w:t>
-      </w:r>
-      <w:r>
+        <w:t xml:space="preserve">DESC </w:t>
+      </w:r>
+    </w:p>
+    <w:p>
+      <w:pPr>
         <w:rPr>
           <w:rFonts w:ascii="Franklin Gothic Demi" w:hAnsi="Franklin Gothic Demi"/>
           <w:lang w:val="en-US"/>
         </w:rPr>
-        <w:t xml:space="preserve"> </w:t>
-      </w:r>
+      </w:pPr>
       <w:r>
         <w:rPr>
           <w:rFonts w:ascii="Franklin Gothic Demi" w:hAnsi="Franklin Gothic Demi"/>
           <w:lang w:val="en-US"/>
         </w:rPr>
-        <w:t xml:space="preserve">DESC </w:t>
-      </w:r>
-    </w:p>
-    <w:p>
-      <w:pPr>
-        <w:rPr>
-          <w:rFonts w:ascii="Franklin Gothic Demi" w:hAnsi="Franklin Gothic Demi"/>
-          <w:lang w:val="en-US"/>
-        </w:rPr>
-      </w:pPr>
-      <w:r>
-        <w:rPr>
-          <w:rFonts w:ascii="Franklin Gothic Demi" w:hAnsi="Franklin Gothic Demi"/>
-          <w:lang w:val="en-US"/>
-        </w:rPr>
-        <w:t xml:space="preserve">LIMIT </w:t>
-      </w:r>
-      <w:proofErr w:type="gramStart"/>
-      <w:r>
-        <w:rPr>
-          <w:rFonts w:ascii="Franklin Gothic Demi" w:hAnsi="Franklin Gothic Demi"/>
-          <w:lang w:val="en-US"/>
-        </w:rPr>
-        <w:t>5;</w:t>
-      </w:r>
-      <w:proofErr w:type="gramEnd"/>
+        <w:t>LIMIT 5;</w:t>
+      </w:r>
     </w:p>
     <w:p>
       <w:pPr>
@@ -2368,117 +2525,6 @@
             <wp:extent cx="5760720" cy="1866265"/>
             <wp:effectExtent l="0" t="0" r="0" b="635"/>
             <wp:docPr id="1" name="Image 1"/>
-            <wp:cNvGraphicFramePr>
-              <a:graphicFrameLocks xmlns:a="http://schemas.openxmlformats.org/drawingml/2006/main" noChangeAspect="1"/>
-            </wp:cNvGraphicFramePr>
-            <a:graphic xmlns:a="http://schemas.openxmlformats.org/drawingml/2006/main">
-              <a:graphicData uri="http://schemas.openxmlformats.org/drawingml/2006/picture">
-                <pic:pic xmlns:pic="http://schemas.openxmlformats.org/drawingml/2006/picture">
-                  <pic:nvPicPr>
-                    <pic:cNvPr id="1" name=""/>
-                    <pic:cNvPicPr/>
-                  </pic:nvPicPr>
-                  <pic:blipFill>
-                    <a:blip r:embed="rId10"/>
-                    <a:stretch>
-                      <a:fillRect/>
-                    </a:stretch>
-                  </pic:blipFill>
-                  <pic:spPr>
-                    <a:xfrm>
-                      <a:off x="0" y="0"/>
-                      <a:ext cx="5760720" cy="1866265"/>
-                    </a:xfrm>
-                    <a:prstGeom prst="rect">
-                      <a:avLst/>
-                    </a:prstGeom>
-                  </pic:spPr>
-                </pic:pic>
-              </a:graphicData>
-            </a:graphic>
-          </wp:inline>
-        </w:drawing>
-      </w:r>
-    </w:p>
-    <w:p>
-      <w:r>
-        <w:t>Sélectionne toutes l</w:t>
-      </w:r>
-      <w:r>
-        <w:t>es colonnes de la tables t_joueur, et affiche seulement les 5 qui ont le plus grand score dans jouNombrePoints.</w:t>
-      </w:r>
-    </w:p>
-    <w:p/>
-    <w:p>
-      <w:pPr>
-        <w:pStyle w:val="Titre2"/>
-        <w:rPr>
-          <w:color w:val="auto"/>
-        </w:rPr>
-      </w:pPr>
-      <w:bookmarkStart w:id="4" w:name="_Toc177994889"/>
-      <w:r>
-        <w:rPr>
-          <w:color w:val="auto"/>
-        </w:rPr>
-        <w:lastRenderedPageBreak/>
-        <w:t xml:space="preserve">Requêtes </w:t>
-      </w:r>
-      <w:r>
-        <w:rPr>
-          <w:color w:val="auto"/>
-        </w:rPr>
-        <w:t>n°2</w:t>
-      </w:r>
-      <w:bookmarkEnd w:id="4"/>
-    </w:p>
-    <w:p>
-      <w:pPr>
-        <w:jc w:val="both"/>
-      </w:pPr>
-      <w:r>
-        <w:t xml:space="preserve">Trouver le prix maximum, minimum et moyen des armes. Les colonnes doivent avoir pour nom « PrixMaximum », « PrixMinimum » et « </w:t>
-      </w:r>
-      <w:r>
-        <w:t>PrixMoyen »</w:t>
-      </w:r>
-    </w:p>
-    <w:p>
-      <w:pPr>
-        <w:jc w:val="both"/>
-      </w:pPr>
-      <w:r>
-        <w:t xml:space="preserve">Commande : </w:t>
-      </w:r>
-    </w:p>
-    <w:p>
-      <w:pPr>
-        <w:rPr>
-          <w:rFonts w:ascii="Franklin Gothic Demi" w:hAnsi="Franklin Gothic Demi"/>
-          <w:lang w:val="en-US"/>
-        </w:rPr>
-      </w:pPr>
-      <w:r>
-        <w:rPr>
-          <w:rFonts w:ascii="Franklin Gothic Demi" w:hAnsi="Franklin Gothic Demi"/>
-          <w:lang w:val="en-US"/>
-        </w:rPr>
-        <w:t>SELECT MAX(armprix) AS PrixMaximum, MIN(armprix) AS PrixMinimum, AVG(armprix) AS PrixMoyen from t_arme;</w:t>
-      </w:r>
-    </w:p>
-    <w:p>
-      <w:pPr>
-        <w:jc w:val="both"/>
-      </w:pPr>
-      <w:r>
-        <w:rPr>
-          <w:noProof/>
-        </w:rPr>
-        <w:drawing>
-          <wp:inline distT="0" distB="0" distL="0" distR="0" wp14:anchorId="1CB1F6B8" wp14:editId="7252BDF1">
-            <wp:extent cx="3038899" cy="543001"/>
-            <wp:effectExtent l="0" t="0" r="0" b="9525"/>
-            <wp:docPr id="2" name="Image 2"/>
             <wp:cNvGraphicFramePr>
               <a:graphicFrameLocks xmlns:a="http://schemas.openxmlformats.org/drawingml/2006/main" noChangeAspect="1"/>
             </wp:cNvGraphicFramePr>
@@ -2498,6 +2544,115 @@
                   <pic:spPr>
                     <a:xfrm>
                       <a:off x="0" y="0"/>
+                      <a:ext cx="5760720" cy="1866265"/>
+                    </a:xfrm>
+                    <a:prstGeom prst="rect">
+                      <a:avLst/>
+                    </a:prstGeom>
+                  </pic:spPr>
+                </pic:pic>
+              </a:graphicData>
+            </a:graphic>
+          </wp:inline>
+        </w:drawing>
+      </w:r>
+    </w:p>
+    <w:p>
+      <w:r>
+        <w:t>Sélectionne toutes l</w:t>
+      </w:r>
+      <w:r>
+        <w:t>es colonnes de la tables t_joueur, et affiche seulement les 5 qui ont le plus grand score dans jouNombrePoints.</w:t>
+      </w:r>
+    </w:p>
+    <w:p/>
+    <w:p>
+      <w:pPr>
+        <w:pStyle w:val="Titre2"/>
+        <w:rPr>
+          <w:color w:val="auto"/>
+        </w:rPr>
+      </w:pPr>
+      <w:bookmarkStart w:id="4" w:name="_Toc178597196"/>
+      <w:r>
+        <w:rPr>
+          <w:color w:val="auto"/>
+        </w:rPr>
+        <w:lastRenderedPageBreak/>
+        <w:t xml:space="preserve">Requêtes </w:t>
+      </w:r>
+      <w:r>
+        <w:rPr>
+          <w:color w:val="auto"/>
+        </w:rPr>
+        <w:t>n°2</w:t>
+      </w:r>
+      <w:bookmarkEnd w:id="4"/>
+    </w:p>
+    <w:p>
+      <w:pPr>
+        <w:jc w:val="both"/>
+      </w:pPr>
+      <w:r>
+        <w:t xml:space="preserve">Trouver le prix maximum, minimum et moyen des armes. Les colonnes doivent avoir pour nom « PrixMaximum », « PrixMinimum » et « </w:t>
+      </w:r>
+      <w:r>
+        <w:t>PrixMoyen »</w:t>
+      </w:r>
+    </w:p>
+    <w:p>
+      <w:pPr>
+        <w:jc w:val="both"/>
+      </w:pPr>
+      <w:r>
+        <w:t xml:space="preserve">Commande : </w:t>
+      </w:r>
+    </w:p>
+    <w:p>
+      <w:pPr>
+        <w:rPr>
+          <w:rFonts w:ascii="Franklin Gothic Demi" w:hAnsi="Franklin Gothic Demi"/>
+        </w:rPr>
+      </w:pPr>
+      <w:r>
+        <w:rPr>
+          <w:rFonts w:ascii="Franklin Gothic Demi" w:hAnsi="Franklin Gothic Demi"/>
+        </w:rPr>
+        <w:t>SELECT MAX(armprix) AS PrixMaximum, MIN(armprix) AS PrixMinimum, AVG(armprix) AS PrixMoyen from t_arme;</w:t>
+      </w:r>
+    </w:p>
+    <w:p>
+      <w:pPr>
+        <w:jc w:val="both"/>
+      </w:pPr>
+      <w:r>
+        <w:rPr>
+          <w:noProof/>
+        </w:rPr>
+        <w:drawing>
+          <wp:inline distT="0" distB="0" distL="0" distR="0" wp14:anchorId="1CB1F6B8" wp14:editId="7252BDF1">
+            <wp:extent cx="3038899" cy="543001"/>
+            <wp:effectExtent l="0" t="0" r="0" b="9525"/>
+            <wp:docPr id="2" name="Image 2"/>
+            <wp:cNvGraphicFramePr>
+              <a:graphicFrameLocks xmlns:a="http://schemas.openxmlformats.org/drawingml/2006/main" noChangeAspect="1"/>
+            </wp:cNvGraphicFramePr>
+            <a:graphic xmlns:a="http://schemas.openxmlformats.org/drawingml/2006/main">
+              <a:graphicData uri="http://schemas.openxmlformats.org/drawingml/2006/picture">
+                <pic:pic xmlns:pic="http://schemas.openxmlformats.org/drawingml/2006/picture">
+                  <pic:nvPicPr>
+                    <pic:cNvPr id="1" name=""/>
+                    <pic:cNvPicPr/>
+                  </pic:nvPicPr>
+                  <pic:blipFill>
+                    <a:blip r:embed="rId12"/>
+                    <a:stretch>
+                      <a:fillRect/>
+                    </a:stretch>
+                  </pic:blipFill>
+                  <pic:spPr>
+                    <a:xfrm>
+                      <a:off x="0" y="0"/>
                       <a:ext cx="3038899" cy="543001"/>
                     </a:xfrm>
                     <a:prstGeom prst="rect">
@@ -2527,7 +2682,7 @@
           <w:color w:val="auto"/>
         </w:rPr>
       </w:pPr>
-      <w:bookmarkStart w:id="5" w:name="_Toc177994890"/>
+      <w:bookmarkStart w:id="5" w:name="_Toc178597197"/>
       <w:r>
         <w:rPr>
           <w:color w:val="auto"/>
@@ -2557,13 +2712,11 @@
       <w:pPr>
         <w:rPr>
           <w:rFonts w:ascii="Franklin Gothic Demi" w:hAnsi="Franklin Gothic Demi"/>
-          <w:lang w:val="en-US"/>
-        </w:rPr>
-      </w:pPr>
-      <w:r>
-        <w:rPr>
-          <w:rFonts w:ascii="Franklin Gothic Demi" w:hAnsi="Franklin Gothic Demi"/>
-          <w:lang w:val="en-US"/>
+        </w:rPr>
+      </w:pPr>
+      <w:r>
+        <w:rPr>
+          <w:rFonts w:ascii="Franklin Gothic Demi" w:hAnsi="Franklin Gothic Demi"/>
         </w:rPr>
         <w:t>SELECT t_commande.fkJoueur AS idJoueur, COUNT(t_detail_commande.detQuantiteCommande) AS NombreCommandes</w:t>
       </w:r>
@@ -2572,13 +2725,11 @@
       <w:pPr>
         <w:rPr>
           <w:rFonts w:ascii="Franklin Gothic Demi" w:hAnsi="Franklin Gothic Demi"/>
-          <w:lang w:val="en-US"/>
-        </w:rPr>
-      </w:pPr>
-      <w:r>
-        <w:rPr>
-          <w:rFonts w:ascii="Franklin Gothic Demi" w:hAnsi="Franklin Gothic Demi"/>
-          <w:lang w:val="en-US"/>
+        </w:rPr>
+      </w:pPr>
+      <w:r>
+        <w:rPr>
+          <w:rFonts w:ascii="Franklin Gothic Demi" w:hAnsi="Franklin Gothic Demi"/>
         </w:rPr>
         <w:t>FROM t_commande</w:t>
       </w:r>
@@ -2587,13 +2738,11 @@
       <w:pPr>
         <w:rPr>
           <w:rFonts w:ascii="Franklin Gothic Demi" w:hAnsi="Franklin Gothic Demi"/>
-          <w:lang w:val="en-US"/>
-        </w:rPr>
-      </w:pPr>
-      <w:r>
-        <w:rPr>
-          <w:rFonts w:ascii="Franklin Gothic Demi" w:hAnsi="Franklin Gothic Demi"/>
-          <w:lang w:val="en-US"/>
+        </w:rPr>
+      </w:pPr>
+      <w:r>
+        <w:rPr>
+          <w:rFonts w:ascii="Franklin Gothic Demi" w:hAnsi="Franklin Gothic Demi"/>
         </w:rPr>
         <w:t>JOIN t_detail_commande</w:t>
       </w:r>
@@ -2602,13 +2751,11 @@
       <w:pPr>
         <w:rPr>
           <w:rFonts w:ascii="Franklin Gothic Demi" w:hAnsi="Franklin Gothic Demi"/>
-          <w:lang w:val="en-US"/>
-        </w:rPr>
-      </w:pPr>
-      <w:r>
-        <w:rPr>
-          <w:rFonts w:ascii="Franklin Gothic Demi" w:hAnsi="Franklin Gothic Demi"/>
-          <w:lang w:val="en-US"/>
+        </w:rPr>
+      </w:pPr>
+      <w:r>
+        <w:rPr>
+          <w:rFonts w:ascii="Franklin Gothic Demi" w:hAnsi="Franklin Gothic Demi"/>
         </w:rPr>
         <w:t>ON t_commande.idCommande = t_detail_commande.fkCommande</w:t>
       </w:r>
@@ -2617,13 +2764,11 @@
       <w:pPr>
         <w:rPr>
           <w:rFonts w:ascii="Franklin Gothic Demi" w:hAnsi="Franklin Gothic Demi"/>
-          <w:lang w:val="en-US"/>
-        </w:rPr>
-      </w:pPr>
-      <w:r>
-        <w:rPr>
-          <w:rFonts w:ascii="Franklin Gothic Demi" w:hAnsi="Franklin Gothic Demi"/>
-          <w:lang w:val="en-US"/>
+        </w:rPr>
+      </w:pPr>
+      <w:r>
+        <w:rPr>
+          <w:rFonts w:ascii="Franklin Gothic Demi" w:hAnsi="Franklin Gothic Demi"/>
         </w:rPr>
         <w:t>GROUP BY t_commande.fkJoueur</w:t>
       </w:r>
@@ -2632,7 +2777,6 @@
       <w:pPr>
         <w:rPr>
           <w:rFonts w:ascii="Franklin Gothic Demi" w:hAnsi="Franklin Gothic Demi"/>
-          <w:lang w:val="en-US"/>
         </w:rPr>
       </w:pPr>
       <w:r>
@@ -2671,7 +2815,7 @@
                     <pic:cNvPicPr/>
                   </pic:nvPicPr>
                   <pic:blipFill>
-                    <a:blip r:embed="rId12">
+                    <a:blip r:embed="rId13">
                       <a:extLst>
                         <a:ext uri="{28A0092B-C50C-407E-A947-70E740481C1C}">
                           <a14:useLocalDpi xmlns:a14="http://schemas.microsoft.com/office/drawing/2010/main" val="0"/>
@@ -2700,7 +2844,6 @@
       <w:r>
         <w:rPr>
           <w:rFonts w:ascii="Franklin Gothic Demi" w:hAnsi="Franklin Gothic Demi"/>
-          <w:lang w:val="en-US"/>
         </w:rPr>
         <w:t>ORDER BY NombreCommandes DESC;</w:t>
       </w:r>
@@ -2741,7 +2884,7 @@
           <w:color w:val="auto"/>
         </w:rPr>
       </w:pPr>
-      <w:bookmarkStart w:id="6" w:name="_Toc177994891"/>
+      <w:bookmarkStart w:id="6" w:name="_Toc178597198"/>
       <w:r>
         <w:rPr>
           <w:color w:val="auto"/>
@@ -2772,37 +2915,36 @@
       <w:pPr>
         <w:rPr>
           <w:rFonts w:ascii="Franklin Gothic Demi" w:hAnsi="Franklin Gothic Demi"/>
+        </w:rPr>
+      </w:pPr>
+      <w:r>
+        <w:rPr>
+          <w:rFonts w:ascii="Franklin Gothic Demi" w:hAnsi="Franklin Gothic Demi"/>
+        </w:rPr>
+        <w:t xml:space="preserve">SELECT fkJoueur AS IdJoueur, COUNT(*) AS NombreCommandes </w:t>
+      </w:r>
+    </w:p>
+    <w:p>
+      <w:pPr>
+        <w:rPr>
+          <w:rFonts w:ascii="Franklin Gothic Demi" w:hAnsi="Franklin Gothic Demi"/>
           <w:lang w:val="en-US"/>
         </w:rPr>
       </w:pPr>
       <w:r>
         <w:rPr>
           <w:rFonts w:ascii="Franklin Gothic Demi" w:hAnsi="Franklin Gothic Demi"/>
+          <w:noProof/>
           <w:lang w:val="en-US"/>
         </w:rPr>
-        <w:t xml:space="preserve">SELECT fkJoueur AS IdJoueur, COUNT(*) AS NombreCommandes </w:t>
-      </w:r>
-    </w:p>
-    <w:p>
-      <w:pPr>
-        <w:rPr>
-          <w:rFonts w:ascii="Franklin Gothic Demi" w:hAnsi="Franklin Gothic Demi"/>
-          <w:lang w:val="en-US"/>
-        </w:rPr>
-      </w:pPr>
-      <w:r>
-        <w:rPr>
-          <w:rFonts w:ascii="Franklin Gothic Demi" w:hAnsi="Franklin Gothic Demi"/>
-          <w:lang w:val="en-US"/>
-        </w:rPr>
         <w:drawing>
-          <wp:anchor distT="0" distB="0" distL="114300" distR="114300" simplePos="0" relativeHeight="251669504" behindDoc="1" locked="0" layoutInCell="1" allowOverlap="1" wp14:anchorId="055E31E2" wp14:editId="5B8C5F59">
+          <wp:anchor distT="0" distB="0" distL="114300" distR="114300" simplePos="0" relativeHeight="251669504" behindDoc="1" locked="0" layoutInCell="1" allowOverlap="1" wp14:anchorId="055E31E2" wp14:editId="74CA1DD9">
             <wp:simplePos x="0" y="0"/>
             <wp:positionH relativeFrom="column">
-              <wp:posOffset>1952427</wp:posOffset>
+              <wp:posOffset>3578994</wp:posOffset>
             </wp:positionH>
             <wp:positionV relativeFrom="paragraph">
-              <wp:posOffset>64235</wp:posOffset>
+              <wp:posOffset>21823</wp:posOffset>
             </wp:positionV>
             <wp:extent cx="2088859" cy="739267"/>
             <wp:effectExtent l="0" t="0" r="6985" b="3810"/>
@@ -2819,7 +2961,7 @@
                     <pic:cNvPicPr/>
                   </pic:nvPicPr>
                   <pic:blipFill>
-                    <a:blip r:embed="rId13">
+                    <a:blip r:embed="rId14">
                       <a:extLst>
                         <a:ext uri="{28A0092B-C50C-407E-A947-70E740481C1C}">
                           <a14:useLocalDpi xmlns:a14="http://schemas.microsoft.com/office/drawing/2010/main" val="0"/>
@@ -2885,27 +3027,23 @@
       <w:pPr>
         <w:rPr>
           <w:rFonts w:ascii="Franklin Gothic Demi" w:hAnsi="Franklin Gothic Demi"/>
-          <w:lang w:val="en-US"/>
-        </w:rPr>
-      </w:pPr>
-      <w:r>
-        <w:rPr>
-          <w:rFonts w:ascii="Franklin Gothic Demi" w:hAnsi="Franklin Gothic Demi"/>
-          <w:lang w:val="en-US"/>
+        </w:rPr>
+      </w:pPr>
+      <w:r>
+        <w:rPr>
+          <w:rFonts w:ascii="Franklin Gothic Demi" w:hAnsi="Franklin Gothic Demi"/>
         </w:rPr>
         <w:t xml:space="preserve">HAVING COUNT(*) &gt; </w:t>
       </w:r>
       <w:r>
         <w:rPr>
           <w:rFonts w:ascii="Franklin Gothic Demi" w:hAnsi="Franklin Gothic Demi"/>
-          <w:lang w:val="en-US"/>
         </w:rPr>
         <w:t>2</w:t>
       </w:r>
       <w:r>
         <w:rPr>
           <w:rFonts w:ascii="Franklin Gothic Demi" w:hAnsi="Franklin Gothic Demi"/>
-          <w:lang w:val="en-US"/>
         </w:rPr>
         <w:t>;</w:t>
       </w:r>
@@ -2925,7 +3063,7 @@
           <w:color w:val="auto"/>
         </w:rPr>
       </w:pPr>
-      <w:bookmarkStart w:id="7" w:name="_Toc177994892"/>
+      <w:bookmarkStart w:id="7" w:name="_Toc178597199"/>
       <w:r>
         <w:rPr>
           <w:color w:val="auto"/>
@@ -2977,7 +3115,7 @@
                     <pic:cNvPicPr/>
                   </pic:nvPicPr>
                   <pic:blipFill>
-                    <a:blip r:embed="rId14">
+                    <a:blip r:embed="rId15">
                       <a:extLst>
                         <a:ext uri="{28A0092B-C50C-407E-A947-70E740481C1C}">
                           <a14:useLocalDpi xmlns:a14="http://schemas.microsoft.com/office/drawing/2010/main" val="0"/>
@@ -3023,27 +3161,23 @@
       <w:pPr>
         <w:rPr>
           <w:rFonts w:ascii="Franklin Gothic Demi" w:hAnsi="Franklin Gothic Demi"/>
-          <w:lang w:val="en-US"/>
-        </w:rPr>
-      </w:pPr>
-      <w:r>
-        <w:rPr>
-          <w:rFonts w:ascii="Franklin Gothic Demi" w:hAnsi="Franklin Gothic Demi"/>
-          <w:lang w:val="en-US"/>
+        </w:rPr>
+      </w:pPr>
+      <w:r>
+        <w:rPr>
+          <w:rFonts w:ascii="Franklin Gothic Demi" w:hAnsi="Franklin Gothic Demi"/>
         </w:rPr>
         <w:t>SELECT</w:t>
       </w:r>
       <w:r>
         <w:rPr>
           <w:rFonts w:ascii="Franklin Gothic Demi" w:hAnsi="Franklin Gothic Demi"/>
-          <w:lang w:val="en-US"/>
         </w:rPr>
         <w:t xml:space="preserve"> DISTINCT</w:t>
       </w:r>
       <w:r>
         <w:rPr>
           <w:rFonts w:ascii="Franklin Gothic Demi" w:hAnsi="Franklin Gothic Demi"/>
-          <w:lang w:val="en-US"/>
         </w:rPr>
         <w:t xml:space="preserve"> jouPseudo, armNom </w:t>
       </w:r>
@@ -3052,13 +3186,11 @@
       <w:pPr>
         <w:rPr>
           <w:rFonts w:ascii="Franklin Gothic Demi" w:hAnsi="Franklin Gothic Demi"/>
-          <w:lang w:val="en-US"/>
-        </w:rPr>
-      </w:pPr>
-      <w:r>
-        <w:rPr>
-          <w:rFonts w:ascii="Franklin Gothic Demi" w:hAnsi="Franklin Gothic Demi"/>
-          <w:lang w:val="en-US"/>
+        </w:rPr>
+      </w:pPr>
+      <w:r>
+        <w:rPr>
+          <w:rFonts w:ascii="Franklin Gothic Demi" w:hAnsi="Franklin Gothic Demi"/>
         </w:rPr>
         <w:t>FROM t_arme</w:t>
       </w:r>
@@ -3067,13 +3199,11 @@
       <w:pPr>
         <w:rPr>
           <w:rFonts w:ascii="Franklin Gothic Demi" w:hAnsi="Franklin Gothic Demi"/>
-          <w:lang w:val="en-US"/>
-        </w:rPr>
-      </w:pPr>
-      <w:r>
-        <w:rPr>
-          <w:rFonts w:ascii="Franklin Gothic Demi" w:hAnsi="Franklin Gothic Demi"/>
-          <w:lang w:val="en-US"/>
+        </w:rPr>
+      </w:pPr>
+      <w:r>
+        <w:rPr>
+          <w:rFonts w:ascii="Franklin Gothic Demi" w:hAnsi="Franklin Gothic Demi"/>
         </w:rPr>
         <w:t>JOIN t_detail_commande</w:t>
       </w:r>
@@ -3082,13 +3212,11 @@
       <w:pPr>
         <w:rPr>
           <w:rFonts w:ascii="Franklin Gothic Demi" w:hAnsi="Franklin Gothic Demi"/>
-          <w:lang w:val="en-US"/>
-        </w:rPr>
-      </w:pPr>
-      <w:r>
-        <w:rPr>
-          <w:rFonts w:ascii="Franklin Gothic Demi" w:hAnsi="Franklin Gothic Demi"/>
-          <w:lang w:val="en-US"/>
+        </w:rPr>
+      </w:pPr>
+      <w:r>
+        <w:rPr>
+          <w:rFonts w:ascii="Franklin Gothic Demi" w:hAnsi="Franklin Gothic Demi"/>
         </w:rPr>
         <w:t>ON t_detail_commande.fkArme = t_arme.idArme</w:t>
       </w:r>
@@ -3097,13 +3225,11 @@
       <w:pPr>
         <w:rPr>
           <w:rFonts w:ascii="Franklin Gothic Demi" w:hAnsi="Franklin Gothic Demi"/>
-          <w:lang w:val="en-US"/>
-        </w:rPr>
-      </w:pPr>
-      <w:r>
-        <w:rPr>
-          <w:rFonts w:ascii="Franklin Gothic Demi" w:hAnsi="Franklin Gothic Demi"/>
-          <w:lang w:val="en-US"/>
+        </w:rPr>
+      </w:pPr>
+      <w:r>
+        <w:rPr>
+          <w:rFonts w:ascii="Franklin Gothic Demi" w:hAnsi="Franklin Gothic Demi"/>
         </w:rPr>
         <w:t>JOIN t_commande</w:t>
       </w:r>
@@ -3112,13 +3238,11 @@
       <w:pPr>
         <w:rPr>
           <w:rFonts w:ascii="Franklin Gothic Demi" w:hAnsi="Franklin Gothic Demi"/>
-          <w:lang w:val="en-US"/>
-        </w:rPr>
-      </w:pPr>
-      <w:r>
-        <w:rPr>
-          <w:rFonts w:ascii="Franklin Gothic Demi" w:hAnsi="Franklin Gothic Demi"/>
-          <w:lang w:val="en-US"/>
+        </w:rPr>
+      </w:pPr>
+      <w:r>
+        <w:rPr>
+          <w:rFonts w:ascii="Franklin Gothic Demi" w:hAnsi="Franklin Gothic Demi"/>
         </w:rPr>
         <w:t>ON t_commande.idCommande = t_detail_commande.fkCommande</w:t>
       </w:r>
@@ -3127,13 +3251,11 @@
       <w:pPr>
         <w:rPr>
           <w:rFonts w:ascii="Franklin Gothic Demi" w:hAnsi="Franklin Gothic Demi"/>
-          <w:lang w:val="en-US"/>
-        </w:rPr>
-      </w:pPr>
-      <w:r>
-        <w:rPr>
-          <w:rFonts w:ascii="Franklin Gothic Demi" w:hAnsi="Franklin Gothic Demi"/>
-          <w:lang w:val="en-US"/>
+        </w:rPr>
+      </w:pPr>
+      <w:r>
+        <w:rPr>
+          <w:rFonts w:ascii="Franklin Gothic Demi" w:hAnsi="Franklin Gothic Demi"/>
         </w:rPr>
         <w:t>JOIN t_joueur</w:t>
       </w:r>
@@ -3142,7 +3264,6 @@
       <w:r>
         <w:rPr>
           <w:rFonts w:ascii="Franklin Gothic Demi" w:hAnsi="Franklin Gothic Demi"/>
-          <w:lang w:val="en-US"/>
         </w:rPr>
         <w:t>ON t_commande.fkJoueur = t_joueur.idJoueur;</w:t>
       </w:r>
@@ -3157,7 +3278,7 @@
           <w:color w:val="auto"/>
         </w:rPr>
       </w:pPr>
-      <w:bookmarkStart w:id="8" w:name="_Toc177994893"/>
+      <w:bookmarkStart w:id="8" w:name="_Toc178597200"/>
       <w:r>
         <w:rPr>
           <w:color w:val="auto"/>
@@ -3179,13 +3300,13 @@
           <w:noProof/>
         </w:rPr>
         <w:drawing>
-          <wp:anchor distT="0" distB="0" distL="114300" distR="114300" simplePos="0" relativeHeight="251664384" behindDoc="1" locked="0" layoutInCell="1" allowOverlap="1" wp14:anchorId="7D89D2DE" wp14:editId="0B79BB37">
+          <wp:anchor distT="0" distB="0" distL="114300" distR="114300" simplePos="0" relativeHeight="251664384" behindDoc="1" locked="0" layoutInCell="1" allowOverlap="1" wp14:anchorId="7D89D2DE" wp14:editId="67E78E08">
             <wp:simplePos x="0" y="0"/>
             <wp:positionH relativeFrom="margin">
-              <wp:posOffset>4246245</wp:posOffset>
+              <wp:posOffset>4330135</wp:posOffset>
             </wp:positionH>
             <wp:positionV relativeFrom="paragraph">
-              <wp:posOffset>438785</wp:posOffset>
+              <wp:posOffset>531064</wp:posOffset>
             </wp:positionV>
             <wp:extent cx="1743075" cy="2989419"/>
             <wp:effectExtent l="0" t="0" r="0" b="1905"/>
@@ -3202,7 +3323,7 @@
                     <pic:cNvPicPr/>
                   </pic:nvPicPr>
                   <pic:blipFill>
-                    <a:blip r:embed="rId15">
+                    <a:blip r:embed="rId16">
                       <a:extLst>
                         <a:ext uri="{28A0092B-C50C-407E-A947-70E740481C1C}">
                           <a14:useLocalDpi xmlns:a14="http://schemas.microsoft.com/office/drawing/2010/main" val="0"/>
@@ -3247,6 +3368,110 @@
       <w:pPr>
         <w:rPr>
           <w:rFonts w:ascii="Franklin Gothic Demi" w:hAnsi="Franklin Gothic Demi"/>
+        </w:rPr>
+      </w:pPr>
+      <w:r>
+        <w:rPr>
+          <w:rFonts w:ascii="Franklin Gothic Demi" w:hAnsi="Franklin Gothic Demi"/>
+        </w:rPr>
+        <w:t>SELECT idJoueur AS IdJoueur, SUM(t_arme.armPrix) AS TotalDepense</w:t>
+      </w:r>
+    </w:p>
+    <w:p>
+      <w:pPr>
+        <w:rPr>
+          <w:rFonts w:ascii="Franklin Gothic Demi" w:hAnsi="Franklin Gothic Demi"/>
+        </w:rPr>
+      </w:pPr>
+      <w:r>
+        <w:rPr>
+          <w:rFonts w:ascii="Franklin Gothic Demi" w:hAnsi="Franklin Gothic Demi"/>
+        </w:rPr>
+        <w:t>FROM t_joueur</w:t>
+      </w:r>
+    </w:p>
+    <w:p>
+      <w:pPr>
+        <w:rPr>
+          <w:rFonts w:ascii="Franklin Gothic Demi" w:hAnsi="Franklin Gothic Demi"/>
+        </w:rPr>
+      </w:pPr>
+      <w:r>
+        <w:rPr>
+          <w:rFonts w:ascii="Franklin Gothic Demi" w:hAnsi="Franklin Gothic Demi"/>
+        </w:rPr>
+        <w:t>JOIN t_commande</w:t>
+      </w:r>
+    </w:p>
+    <w:p>
+      <w:pPr>
+        <w:rPr>
+          <w:rFonts w:ascii="Franklin Gothic Demi" w:hAnsi="Franklin Gothic Demi"/>
+        </w:rPr>
+      </w:pPr>
+      <w:r>
+        <w:rPr>
+          <w:rFonts w:ascii="Franklin Gothic Demi" w:hAnsi="Franklin Gothic Demi"/>
+        </w:rPr>
+        <w:t>ON t_commande.fkJoueur = t_joueur.idJoueur</w:t>
+      </w:r>
+    </w:p>
+    <w:p>
+      <w:pPr>
+        <w:rPr>
+          <w:rFonts w:ascii="Franklin Gothic Demi" w:hAnsi="Franklin Gothic Demi"/>
+        </w:rPr>
+      </w:pPr>
+      <w:r>
+        <w:rPr>
+          <w:rFonts w:ascii="Franklin Gothic Demi" w:hAnsi="Franklin Gothic Demi"/>
+        </w:rPr>
+        <w:t>JOIN t_detail_commande</w:t>
+      </w:r>
+    </w:p>
+    <w:p>
+      <w:pPr>
+        <w:rPr>
+          <w:rFonts w:ascii="Franklin Gothic Demi" w:hAnsi="Franklin Gothic Demi"/>
+        </w:rPr>
+      </w:pPr>
+      <w:r>
+        <w:rPr>
+          <w:rFonts w:ascii="Franklin Gothic Demi" w:hAnsi="Franklin Gothic Demi"/>
+        </w:rPr>
+        <w:t>ON t_commande.idCommande = t_detail_commande.fkCommande</w:t>
+      </w:r>
+    </w:p>
+    <w:p>
+      <w:pPr>
+        <w:rPr>
+          <w:rFonts w:ascii="Franklin Gothic Demi" w:hAnsi="Franklin Gothic Demi"/>
+        </w:rPr>
+      </w:pPr>
+      <w:r>
+        <w:rPr>
+          <w:rFonts w:ascii="Franklin Gothic Demi" w:hAnsi="Franklin Gothic Demi"/>
+        </w:rPr>
+        <w:t>JOIN t_arme</w:t>
+      </w:r>
+    </w:p>
+    <w:p>
+      <w:pPr>
+        <w:rPr>
+          <w:rFonts w:ascii="Franklin Gothic Demi" w:hAnsi="Franklin Gothic Demi"/>
+        </w:rPr>
+      </w:pPr>
+      <w:r>
+        <w:rPr>
+          <w:rFonts w:ascii="Franklin Gothic Demi" w:hAnsi="Franklin Gothic Demi"/>
+        </w:rPr>
+        <w:t>ON t_detail_commande.fkArme = t_arme.idArme</w:t>
+      </w:r>
+    </w:p>
+    <w:p>
+      <w:pPr>
+        <w:rPr>
+          <w:rFonts w:ascii="Franklin Gothic Demi" w:hAnsi="Franklin Gothic Demi"/>
           <w:lang w:val="en-US"/>
         </w:rPr>
       </w:pPr>
@@ -3255,7 +3480,7 @@
           <w:rFonts w:ascii="Franklin Gothic Demi" w:hAnsi="Franklin Gothic Demi"/>
           <w:lang w:val="en-US"/>
         </w:rPr>
-        <w:t>SELECT idJoueur AS IdJoueur, SUM(t_arme.armPrix) AS TotalDepense</w:t>
+        <w:t>GROUP BY idJoueur</w:t>
       </w:r>
     </w:p>
     <w:p>
@@ -3270,126 +3495,6 @@
           <w:rFonts w:ascii="Franklin Gothic Demi" w:hAnsi="Franklin Gothic Demi"/>
           <w:lang w:val="en-US"/>
         </w:rPr>
-        <w:t>FROM t_joueur</w:t>
-      </w:r>
-    </w:p>
-    <w:p>
-      <w:pPr>
-        <w:rPr>
-          <w:rFonts w:ascii="Franklin Gothic Demi" w:hAnsi="Franklin Gothic Demi"/>
-          <w:lang w:val="en-US"/>
-        </w:rPr>
-      </w:pPr>
-      <w:r>
-        <w:rPr>
-          <w:rFonts w:ascii="Franklin Gothic Demi" w:hAnsi="Franklin Gothic Demi"/>
-          <w:lang w:val="en-US"/>
-        </w:rPr>
-        <w:t>JOIN t_commande</w:t>
-      </w:r>
-    </w:p>
-    <w:p>
-      <w:pPr>
-        <w:rPr>
-          <w:rFonts w:ascii="Franklin Gothic Demi" w:hAnsi="Franklin Gothic Demi"/>
-          <w:lang w:val="en-US"/>
-        </w:rPr>
-      </w:pPr>
-      <w:r>
-        <w:rPr>
-          <w:rFonts w:ascii="Franklin Gothic Demi" w:hAnsi="Franklin Gothic Demi"/>
-          <w:lang w:val="en-US"/>
-        </w:rPr>
-        <w:t>ON t_commande.fkJoueur = t_joueur.idJoueur</w:t>
-      </w:r>
-    </w:p>
-    <w:p>
-      <w:pPr>
-        <w:rPr>
-          <w:rFonts w:ascii="Franklin Gothic Demi" w:hAnsi="Franklin Gothic Demi"/>
-          <w:lang w:val="en-US"/>
-        </w:rPr>
-      </w:pPr>
-      <w:r>
-        <w:rPr>
-          <w:rFonts w:ascii="Franklin Gothic Demi" w:hAnsi="Franklin Gothic Demi"/>
-          <w:lang w:val="en-US"/>
-        </w:rPr>
-        <w:t>JOIN t_detail_commande</w:t>
-      </w:r>
-    </w:p>
-    <w:p>
-      <w:pPr>
-        <w:rPr>
-          <w:rFonts w:ascii="Franklin Gothic Demi" w:hAnsi="Franklin Gothic Demi"/>
-          <w:lang w:val="en-US"/>
-        </w:rPr>
-      </w:pPr>
-      <w:r>
-        <w:rPr>
-          <w:rFonts w:ascii="Franklin Gothic Demi" w:hAnsi="Franklin Gothic Demi"/>
-          <w:lang w:val="en-US"/>
-        </w:rPr>
-        <w:t>ON t_commande.idCommande = t_detail_commande.fkCommande</w:t>
-      </w:r>
-    </w:p>
-    <w:p>
-      <w:pPr>
-        <w:rPr>
-          <w:rFonts w:ascii="Franklin Gothic Demi" w:hAnsi="Franklin Gothic Demi"/>
-          <w:lang w:val="en-US"/>
-        </w:rPr>
-      </w:pPr>
-      <w:r>
-        <w:rPr>
-          <w:rFonts w:ascii="Franklin Gothic Demi" w:hAnsi="Franklin Gothic Demi"/>
-          <w:lang w:val="en-US"/>
-        </w:rPr>
-        <w:t>JOIN t_arme</w:t>
-      </w:r>
-    </w:p>
-    <w:p>
-      <w:pPr>
-        <w:rPr>
-          <w:rFonts w:ascii="Franklin Gothic Demi" w:hAnsi="Franklin Gothic Demi"/>
-          <w:lang w:val="en-US"/>
-        </w:rPr>
-      </w:pPr>
-      <w:r>
-        <w:rPr>
-          <w:rFonts w:ascii="Franklin Gothic Demi" w:hAnsi="Franklin Gothic Demi"/>
-          <w:lang w:val="en-US"/>
-        </w:rPr>
-        <w:t>ON t_detail_commande.fkArme = t_arme.idArme</w:t>
-      </w:r>
-    </w:p>
-    <w:p>
-      <w:pPr>
-        <w:rPr>
-          <w:rFonts w:ascii="Franklin Gothic Demi" w:hAnsi="Franklin Gothic Demi"/>
-          <w:lang w:val="en-US"/>
-        </w:rPr>
-      </w:pPr>
-      <w:r>
-        <w:rPr>
-          <w:rFonts w:ascii="Franklin Gothic Demi" w:hAnsi="Franklin Gothic Demi"/>
-          <w:lang w:val="en-US"/>
-        </w:rPr>
-        <w:t>GROUP BY idJoueur</w:t>
-      </w:r>
-    </w:p>
-    <w:p>
-      <w:pPr>
-        <w:rPr>
-          <w:rFonts w:ascii="Franklin Gothic Demi" w:hAnsi="Franklin Gothic Demi"/>
-          <w:lang w:val="en-US"/>
-        </w:rPr>
-      </w:pPr>
-      <w:r>
-        <w:rPr>
-          <w:rFonts w:ascii="Franklin Gothic Demi" w:hAnsi="Franklin Gothic Demi"/>
-          <w:lang w:val="en-US"/>
-        </w:rPr>
         <w:t>ORDER BY TotalDepense DESC LIMIT 10;</w:t>
       </w:r>
     </w:p>
@@ -3401,6 +3506,7 @@
         <w:t>t la somme des prix des armes achetées par chaque joueur dans l’ordre décroissant.</w:t>
       </w:r>
     </w:p>
+    <w:p/>
     <w:p>
       <w:pPr>
         <w:pStyle w:val="Titre2"/>
@@ -3408,7 +3514,7 @@
           <w:color w:val="auto"/>
         </w:rPr>
       </w:pPr>
-      <w:bookmarkStart w:id="9" w:name="_Toc177994894"/>
+      <w:bookmarkStart w:id="9" w:name="_Toc178597201"/>
       <w:r>
         <w:rPr>
           <w:color w:val="auto"/>
@@ -3425,6 +3531,9 @@
     </w:p>
     <w:p>
       <w:r>
+        <w:rPr>
+          <w:noProof/>
+        </w:rPr>
         <w:drawing>
           <wp:anchor distT="0" distB="0" distL="114300" distR="114300" simplePos="0" relativeHeight="251670528" behindDoc="1" locked="0" layoutInCell="1" allowOverlap="1" wp14:anchorId="7F8BD0DB" wp14:editId="7A1C899D">
             <wp:simplePos x="0" y="0"/>
@@ -3457,7 +3566,7 @@
                     <pic:cNvPicPr/>
                   </pic:nvPicPr>
                   <pic:blipFill>
-                    <a:blip r:embed="rId16">
+                    <a:blip r:embed="rId17">
                       <a:extLst>
                         <a:ext uri="{28A0092B-C50C-407E-A947-70E740481C1C}">
                           <a14:useLocalDpi xmlns:a14="http://schemas.microsoft.com/office/drawing/2010/main" val="0"/>
@@ -3496,13 +3605,11 @@
       <w:pPr>
         <w:rPr>
           <w:rFonts w:ascii="Franklin Gothic Demi" w:hAnsi="Franklin Gothic Demi"/>
-          <w:lang w:val="en-US"/>
-        </w:rPr>
-      </w:pPr>
-      <w:r>
-        <w:rPr>
-          <w:rFonts w:ascii="Franklin Gothic Demi" w:hAnsi="Franklin Gothic Demi"/>
-          <w:lang w:val="en-US"/>
+        </w:rPr>
+      </w:pPr>
+      <w:r>
+        <w:rPr>
+          <w:rFonts w:ascii="Franklin Gothic Demi" w:hAnsi="Franklin Gothic Demi"/>
         </w:rPr>
         <w:t xml:space="preserve">SELECT idJoueur, idCommande </w:t>
       </w:r>
@@ -3511,13 +3618,11 @@
       <w:pPr>
         <w:rPr>
           <w:rFonts w:ascii="Franklin Gothic Demi" w:hAnsi="Franklin Gothic Demi"/>
-          <w:lang w:val="en-US"/>
-        </w:rPr>
-      </w:pPr>
-      <w:r>
-        <w:rPr>
-          <w:rFonts w:ascii="Franklin Gothic Demi" w:hAnsi="Franklin Gothic Demi"/>
-          <w:lang w:val="en-US"/>
+        </w:rPr>
+      </w:pPr>
+      <w:r>
+        <w:rPr>
+          <w:rFonts w:ascii="Franklin Gothic Demi" w:hAnsi="Franklin Gothic Demi"/>
         </w:rPr>
         <w:t>From t_joueur</w:t>
       </w:r>
@@ -3526,44 +3631,26 @@
       <w:pPr>
         <w:rPr>
           <w:rFonts w:ascii="Franklin Gothic Demi" w:hAnsi="Franklin Gothic Demi"/>
-          <w:lang w:val="en-US"/>
-        </w:rPr>
-      </w:pPr>
-      <w:r>
-        <w:rPr>
-          <w:rFonts w:ascii="Franklin Gothic Demi" w:hAnsi="Franklin Gothic Demi"/>
-          <w:lang w:val="en-US"/>
-        </w:rPr>
-        <w:t>LEFT JOIN t_commande</w:t>
-      </w:r>
-      <w:r>
-        <w:rPr>
-          <w:rFonts w:ascii="Franklin Gothic Demi" w:hAnsi="Franklin Gothic Demi"/>
-          <w:lang w:val="en-US"/>
-        </w:rPr>
-        <w:t xml:space="preserve"> </w:t>
-      </w:r>
-    </w:p>
-    <w:p>
-      <w:pPr>
-        <w:rPr>
-          <w:rFonts w:ascii="Franklin Gothic Demi" w:hAnsi="Franklin Gothic Demi"/>
-          <w:lang w:val="en-US"/>
-        </w:rPr>
-      </w:pPr>
-      <w:r>
-        <w:rPr>
-          <w:rFonts w:ascii="Franklin Gothic Demi" w:hAnsi="Franklin Gothic Demi"/>
-          <w:lang w:val="en-US"/>
-        </w:rPr>
-        <w:t>ON t_joueur.idJoueur = t_commande.fkJoueur;</w:t>
-      </w:r>
-      <w:r>
-        <w:rPr>
-          <w:rFonts w:ascii="Franklin Gothic Demi" w:hAnsi="Franklin Gothic Demi"/>
-          <w:lang w:val="en-US"/>
-        </w:rPr>
-        <w:t xml:space="preserve"> </w:t>
+        </w:rPr>
+      </w:pPr>
+      <w:r>
+        <w:rPr>
+          <w:rFonts w:ascii="Franklin Gothic Demi" w:hAnsi="Franklin Gothic Demi"/>
+        </w:rPr>
+        <w:t xml:space="preserve">LEFT JOIN t_commande </w:t>
+      </w:r>
+    </w:p>
+    <w:p>
+      <w:pPr>
+        <w:rPr>
+          <w:rFonts w:ascii="Franklin Gothic Demi" w:hAnsi="Franklin Gothic Demi"/>
+        </w:rPr>
+      </w:pPr>
+      <w:r>
+        <w:rPr>
+          <w:rFonts w:ascii="Franklin Gothic Demi" w:hAnsi="Franklin Gothic Demi"/>
+        </w:rPr>
+        <w:t xml:space="preserve">ON t_joueur.idJoueur = t_commande.fkJoueur; </w:t>
       </w:r>
     </w:p>
     <w:p>
@@ -3607,7 +3694,7 @@
           <w:color w:val="auto"/>
         </w:rPr>
       </w:pPr>
-      <w:bookmarkStart w:id="10" w:name="_Toc177994895"/>
+      <w:bookmarkStart w:id="10" w:name="_Toc178597202"/>
       <w:r>
         <w:rPr>
           <w:color w:val="auto"/>
@@ -3660,7 +3747,7 @@
                     <pic:cNvPicPr/>
                   </pic:nvPicPr>
                   <pic:blipFill>
-                    <a:blip r:embed="rId17">
+                    <a:blip r:embed="rId18">
                       <a:extLst>
                         <a:ext uri="{28A0092B-C50C-407E-A947-70E740481C1C}">
                           <a14:useLocalDpi xmlns:a14="http://schemas.microsoft.com/office/drawing/2010/main" val="0"/>
@@ -3706,27 +3793,23 @@
       <w:pPr>
         <w:rPr>
           <w:rFonts w:ascii="Franklin Gothic Demi" w:hAnsi="Franklin Gothic Demi"/>
-          <w:lang w:val="en-US"/>
-        </w:rPr>
-      </w:pPr>
-      <w:r>
-        <w:rPr>
-          <w:rFonts w:ascii="Franklin Gothic Demi" w:hAnsi="Franklin Gothic Demi"/>
-          <w:lang w:val="en-US"/>
+        </w:rPr>
+      </w:pPr>
+      <w:r>
+        <w:rPr>
+          <w:rFonts w:ascii="Franklin Gothic Demi" w:hAnsi="Franklin Gothic Demi"/>
         </w:rPr>
         <w:t xml:space="preserve">SELECT </w:t>
       </w:r>
       <w:r>
         <w:rPr>
           <w:rFonts w:ascii="Franklin Gothic Demi" w:hAnsi="Franklin Gothic Demi"/>
-          <w:lang w:val="en-US"/>
         </w:rPr>
         <w:t>jouPseudo</w:t>
       </w:r>
       <w:r>
         <w:rPr>
           <w:rFonts w:ascii="Franklin Gothic Demi" w:hAnsi="Franklin Gothic Demi"/>
-          <w:lang w:val="en-US"/>
         </w:rPr>
         <w:t xml:space="preserve">, idCommande </w:t>
       </w:r>
@@ -3735,13 +3818,11 @@
       <w:pPr>
         <w:rPr>
           <w:rFonts w:ascii="Franklin Gothic Demi" w:hAnsi="Franklin Gothic Demi"/>
-          <w:lang w:val="en-US"/>
-        </w:rPr>
-      </w:pPr>
-      <w:r>
-        <w:rPr>
-          <w:rFonts w:ascii="Franklin Gothic Demi" w:hAnsi="Franklin Gothic Demi"/>
-          <w:lang w:val="en-US"/>
+        </w:rPr>
+      </w:pPr>
+      <w:r>
+        <w:rPr>
+          <w:rFonts w:ascii="Franklin Gothic Demi" w:hAnsi="Franklin Gothic Demi"/>
         </w:rPr>
         <w:t>From t_joueur</w:t>
       </w:r>
@@ -3750,20 +3831,17 @@
       <w:pPr>
         <w:rPr>
           <w:rFonts w:ascii="Franklin Gothic Demi" w:hAnsi="Franklin Gothic Demi"/>
-          <w:lang w:val="en-US"/>
-        </w:rPr>
-      </w:pPr>
-      <w:r>
-        <w:rPr>
-          <w:rFonts w:ascii="Franklin Gothic Demi" w:hAnsi="Franklin Gothic Demi"/>
-          <w:lang w:val="en-US"/>
+        </w:rPr>
+      </w:pPr>
+      <w:r>
+        <w:rPr>
+          <w:rFonts w:ascii="Franklin Gothic Demi" w:hAnsi="Franklin Gothic Demi"/>
         </w:rPr>
         <w:t xml:space="preserve">RIGHT </w:t>
       </w:r>
       <w:r>
         <w:rPr>
           <w:rFonts w:ascii="Franklin Gothic Demi" w:hAnsi="Franklin Gothic Demi"/>
-          <w:lang w:val="en-US"/>
         </w:rPr>
         <w:t>JOIN t_commande</w:t>
       </w:r>
@@ -3772,13 +3850,11 @@
       <w:pPr>
         <w:rPr>
           <w:rFonts w:ascii="Franklin Gothic Demi" w:hAnsi="Franklin Gothic Demi"/>
-          <w:lang w:val="en-US"/>
-        </w:rPr>
-      </w:pPr>
-      <w:r>
-        <w:rPr>
-          <w:rFonts w:ascii="Franklin Gothic Demi" w:hAnsi="Franklin Gothic Demi"/>
-          <w:lang w:val="en-US"/>
+        </w:rPr>
+      </w:pPr>
+      <w:r>
+        <w:rPr>
+          <w:rFonts w:ascii="Franklin Gothic Demi" w:hAnsi="Franklin Gothic Demi"/>
         </w:rPr>
         <w:t xml:space="preserve">ON t_joueur.idJoueur = t_commande.fkJoueur; </w:t>
       </w:r>
@@ -3797,7 +3873,7 @@
           <w:color w:val="auto"/>
         </w:rPr>
       </w:pPr>
-      <w:bookmarkStart w:id="11" w:name="_Toc177994896"/>
+      <w:bookmarkStart w:id="11" w:name="_Toc178597203"/>
       <w:r>
         <w:rPr>
           <w:color w:val="auto"/>
@@ -3825,6 +3901,9 @@
     </w:p>
     <w:p>
       <w:r>
+        <w:rPr>
+          <w:noProof/>
+        </w:rPr>
         <w:drawing>
           <wp:anchor distT="0" distB="0" distL="114300" distR="114300" simplePos="0" relativeHeight="251671552" behindDoc="1" locked="0" layoutInCell="1" allowOverlap="1" wp14:anchorId="1DF4FC6F" wp14:editId="7DAB9010">
             <wp:simplePos x="0" y="0"/>
@@ -3857,7 +3936,7 @@
                     <pic:cNvPicPr/>
                   </pic:nvPicPr>
                   <pic:blipFill>
-                    <a:blip r:embed="rId18">
+                    <a:blip r:embed="rId19">
                       <a:extLst>
                         <a:ext uri="{28A0092B-C50C-407E-A947-70E740481C1C}">
                           <a14:useLocalDpi xmlns:a14="http://schemas.microsoft.com/office/drawing/2010/main" val="0"/>
@@ -3897,6 +3976,83 @@
       <w:pPr>
         <w:rPr>
           <w:rFonts w:ascii="Franklin Gothic Demi" w:hAnsi="Franklin Gothic Demi"/>
+        </w:rPr>
+      </w:pPr>
+      <w:r>
+        <w:rPr>
+          <w:rFonts w:ascii="Franklin Gothic Demi" w:hAnsi="Franklin Gothic Demi"/>
+        </w:rPr>
+        <w:t>SELECT jouPseudo, SUM(detQuantiteCommande)</w:t>
+      </w:r>
+    </w:p>
+    <w:p>
+      <w:pPr>
+        <w:rPr>
+          <w:rFonts w:ascii="Franklin Gothic Demi" w:hAnsi="Franklin Gothic Demi"/>
+        </w:rPr>
+      </w:pPr>
+      <w:r>
+        <w:rPr>
+          <w:rFonts w:ascii="Franklin Gothic Demi" w:hAnsi="Franklin Gothic Demi"/>
+        </w:rPr>
+        <w:t>From t_joueur</w:t>
+      </w:r>
+    </w:p>
+    <w:p>
+      <w:pPr>
+        <w:rPr>
+          <w:rFonts w:ascii="Franklin Gothic Demi" w:hAnsi="Franklin Gothic Demi"/>
+        </w:rPr>
+      </w:pPr>
+      <w:r>
+        <w:rPr>
+          <w:rFonts w:ascii="Franklin Gothic Demi" w:hAnsi="Franklin Gothic Demi"/>
+        </w:rPr>
+        <w:t>LEFT JOIN t_commande</w:t>
+      </w:r>
+    </w:p>
+    <w:p>
+      <w:pPr>
+        <w:rPr>
+          <w:rFonts w:ascii="Franklin Gothic Demi" w:hAnsi="Franklin Gothic Demi"/>
+        </w:rPr>
+      </w:pPr>
+      <w:r>
+        <w:rPr>
+          <w:rFonts w:ascii="Franklin Gothic Demi" w:hAnsi="Franklin Gothic Demi"/>
+        </w:rPr>
+        <w:t>ON t_joueur.idJoueur = t_commande.fkJoueur</w:t>
+      </w:r>
+    </w:p>
+    <w:p>
+      <w:pPr>
+        <w:rPr>
+          <w:rFonts w:ascii="Franklin Gothic Demi" w:hAnsi="Franklin Gothic Demi"/>
+        </w:rPr>
+      </w:pPr>
+      <w:r>
+        <w:rPr>
+          <w:rFonts w:ascii="Franklin Gothic Demi" w:hAnsi="Franklin Gothic Demi"/>
+        </w:rPr>
+        <w:t>LEFT JOIN t_detail_commande</w:t>
+      </w:r>
+    </w:p>
+    <w:p>
+      <w:pPr>
+        <w:rPr>
+          <w:rFonts w:ascii="Franklin Gothic Demi" w:hAnsi="Franklin Gothic Demi"/>
+        </w:rPr>
+      </w:pPr>
+      <w:r>
+        <w:rPr>
+          <w:rFonts w:ascii="Franklin Gothic Demi" w:hAnsi="Franklin Gothic Demi"/>
+        </w:rPr>
+        <w:t>ON t_detail_commande.fkCommande = t_commande.idCommande</w:t>
+      </w:r>
+    </w:p>
+    <w:p>
+      <w:pPr>
+        <w:rPr>
           <w:lang w:val="en-US"/>
         </w:rPr>
       </w:pPr>
@@ -3905,93 +4061,12 @@
           <w:rFonts w:ascii="Franklin Gothic Demi" w:hAnsi="Franklin Gothic Demi"/>
           <w:lang w:val="en-US"/>
         </w:rPr>
-        <w:t>SELECT jouPseudo, SUM(detQuantiteCommande)</w:t>
-      </w:r>
-    </w:p>
-    <w:p>
-      <w:pPr>
-        <w:rPr>
-          <w:rFonts w:ascii="Franklin Gothic Demi" w:hAnsi="Franklin Gothic Demi"/>
+        <w:t>GROUP BY jouPseudo;</w:t>
+      </w:r>
+      <w:r>
+        <w:rPr>
           <w:lang w:val="en-US"/>
         </w:rPr>
-      </w:pPr>
-      <w:r>
-        <w:rPr>
-          <w:rFonts w:ascii="Franklin Gothic Demi" w:hAnsi="Franklin Gothic Demi"/>
-          <w:lang w:val="en-US"/>
-        </w:rPr>
-        <w:t>From t_joueur</w:t>
-      </w:r>
-    </w:p>
-    <w:p>
-      <w:pPr>
-        <w:rPr>
-          <w:rFonts w:ascii="Franklin Gothic Demi" w:hAnsi="Franklin Gothic Demi"/>
-          <w:lang w:val="en-US"/>
-        </w:rPr>
-      </w:pPr>
-      <w:r>
-        <w:rPr>
-          <w:rFonts w:ascii="Franklin Gothic Demi" w:hAnsi="Franklin Gothic Demi"/>
-          <w:lang w:val="en-US"/>
-        </w:rPr>
-        <w:t>LEFT JOIN t_commande</w:t>
-      </w:r>
-    </w:p>
-    <w:p>
-      <w:pPr>
-        <w:rPr>
-          <w:rFonts w:ascii="Franklin Gothic Demi" w:hAnsi="Franklin Gothic Demi"/>
-          <w:lang w:val="en-US"/>
-        </w:rPr>
-      </w:pPr>
-      <w:r>
-        <w:rPr>
-          <w:rFonts w:ascii="Franklin Gothic Demi" w:hAnsi="Franklin Gothic Demi"/>
-          <w:lang w:val="en-US"/>
-        </w:rPr>
-        <w:t>ON t_joueur.idJoueur = t_commande.fkJoueur</w:t>
-      </w:r>
-    </w:p>
-    <w:p>
-      <w:pPr>
-        <w:rPr>
-          <w:rFonts w:ascii="Franklin Gothic Demi" w:hAnsi="Franklin Gothic Demi"/>
-          <w:lang w:val="en-US"/>
-        </w:rPr>
-      </w:pPr>
-      <w:r>
-        <w:rPr>
-          <w:rFonts w:ascii="Franklin Gothic Demi" w:hAnsi="Franklin Gothic Demi"/>
-          <w:lang w:val="en-US"/>
-        </w:rPr>
-        <w:t>LEFT JOIN t_detail_commande</w:t>
-      </w:r>
-    </w:p>
-    <w:p>
-      <w:pPr>
-        <w:rPr>
-          <w:rFonts w:ascii="Franklin Gothic Demi" w:hAnsi="Franklin Gothic Demi"/>
-          <w:lang w:val="en-US"/>
-        </w:rPr>
-      </w:pPr>
-      <w:r>
-        <w:rPr>
-          <w:rFonts w:ascii="Franklin Gothic Demi" w:hAnsi="Franklin Gothic Demi"/>
-          <w:lang w:val="en-US"/>
-        </w:rPr>
-        <w:t>ON t_detail_commande.fkCommande = t_commande.idCommande</w:t>
-      </w:r>
-    </w:p>
-    <w:p>
-      <w:r>
-        <w:rPr>
-          <w:rFonts w:ascii="Franklin Gothic Demi" w:hAnsi="Franklin Gothic Demi"/>
-          <w:lang w:val="en-US"/>
-        </w:rPr>
-        <w:t>GROUP BY jouPseudo;</w:t>
-      </w:r>
-      <w:r>
         <w:br w:type="page"/>
       </w:r>
     </w:p>
@@ -4003,7 +4078,7 @@
           <w:lang w:val="en-US"/>
         </w:rPr>
       </w:pPr>
-      <w:bookmarkStart w:id="12" w:name="_Toc177994897"/>
+      <w:bookmarkStart w:id="12" w:name="_Toc178597204"/>
       <w:r>
         <w:rPr>
           <w:color w:val="auto"/>
@@ -4028,147 +4103,171 @@
       <w:pPr>
         <w:rPr>
           <w:rFonts w:ascii="Franklin Gothic Demi" w:hAnsi="Franklin Gothic Demi"/>
+          <w:sz w:val="20"/>
+          <w:szCs w:val="20"/>
+        </w:rPr>
+      </w:pPr>
+      <w:r>
+        <w:rPr>
+          <w:rFonts w:ascii="Franklin Gothic Demi" w:hAnsi="Franklin Gothic Demi"/>
+          <w:sz w:val="20"/>
+          <w:szCs w:val="20"/>
+        </w:rPr>
+        <w:t xml:space="preserve">SELECT jouPseudo, COUNT(t_detail_commande.fkArme) </w:t>
+      </w:r>
+    </w:p>
+    <w:p>
+      <w:pPr>
+        <w:rPr>
+          <w:rFonts w:ascii="Franklin Gothic Demi" w:hAnsi="Franklin Gothic Demi"/>
+          <w:sz w:val="20"/>
+          <w:szCs w:val="20"/>
+        </w:rPr>
+      </w:pPr>
+      <w:r>
+        <w:rPr>
+          <w:rFonts w:ascii="Franklin Gothic Demi" w:hAnsi="Franklin Gothic Demi"/>
+          <w:sz w:val="20"/>
+          <w:szCs w:val="20"/>
+        </w:rPr>
+        <w:t>FROM t_joueur</w:t>
+      </w:r>
+    </w:p>
+    <w:p>
+      <w:pPr>
+        <w:rPr>
+          <w:rFonts w:ascii="Franklin Gothic Demi" w:hAnsi="Franklin Gothic Demi"/>
+          <w:sz w:val="20"/>
+          <w:szCs w:val="20"/>
+        </w:rPr>
+      </w:pPr>
+      <w:r>
+        <w:rPr>
+          <w:rFonts w:ascii="Franklin Gothic Demi" w:hAnsi="Franklin Gothic Demi"/>
+          <w:sz w:val="20"/>
+          <w:szCs w:val="20"/>
+        </w:rPr>
+        <w:t>JOIN t_commande</w:t>
+      </w:r>
+    </w:p>
+    <w:p>
+      <w:pPr>
+        <w:rPr>
+          <w:rFonts w:ascii="Franklin Gothic Demi" w:hAnsi="Franklin Gothic Demi"/>
+          <w:sz w:val="20"/>
+          <w:szCs w:val="20"/>
+        </w:rPr>
+      </w:pPr>
+      <w:r>
+        <w:rPr>
+          <w:rFonts w:ascii="Franklin Gothic Demi" w:hAnsi="Franklin Gothic Demi"/>
+          <w:sz w:val="20"/>
+          <w:szCs w:val="20"/>
+        </w:rPr>
+        <w:t>ON t_joueur.idJoueur = t_commande.fkJoueur</w:t>
+      </w:r>
+    </w:p>
+    <w:p>
+      <w:pPr>
+        <w:rPr>
+          <w:rFonts w:ascii="Franklin Gothic Demi" w:hAnsi="Franklin Gothic Demi"/>
+          <w:sz w:val="20"/>
+          <w:szCs w:val="20"/>
+        </w:rPr>
+      </w:pPr>
+      <w:r>
+        <w:rPr>
+          <w:rFonts w:ascii="Franklin Gothic Demi" w:hAnsi="Franklin Gothic Demi"/>
+          <w:sz w:val="20"/>
+          <w:szCs w:val="20"/>
+        </w:rPr>
+        <w:t>JOIN t_detail_commande</w:t>
+      </w:r>
+    </w:p>
+    <w:p>
+      <w:pPr>
+        <w:rPr>
+          <w:rFonts w:ascii="Franklin Gothic Demi" w:hAnsi="Franklin Gothic Demi"/>
+          <w:sz w:val="20"/>
+          <w:szCs w:val="20"/>
+        </w:rPr>
+      </w:pPr>
+      <w:r>
+        <w:rPr>
+          <w:rFonts w:ascii="Franklin Gothic Demi" w:hAnsi="Franklin Gothic Demi"/>
+          <w:sz w:val="20"/>
+          <w:szCs w:val="20"/>
+        </w:rPr>
+        <w:t>ON t_detail_commande.fkCommande = t_commande.idCommande</w:t>
+      </w:r>
+    </w:p>
+    <w:p>
+      <w:pPr>
+        <w:rPr>
+          <w:rFonts w:ascii="Franklin Gothic Demi" w:hAnsi="Franklin Gothic Demi"/>
+          <w:sz w:val="20"/>
+          <w:szCs w:val="20"/>
+        </w:rPr>
+      </w:pPr>
+      <w:r>
+        <w:rPr>
+          <w:rFonts w:ascii="Franklin Gothic Demi" w:hAnsi="Franklin Gothic Demi"/>
+          <w:sz w:val="20"/>
+          <w:szCs w:val="20"/>
+        </w:rPr>
+        <w:t>JOIN t_arme</w:t>
+      </w:r>
+    </w:p>
+    <w:p>
+      <w:pPr>
+        <w:rPr>
+          <w:rFonts w:ascii="Franklin Gothic Demi" w:hAnsi="Franklin Gothic Demi"/>
+          <w:sz w:val="20"/>
+          <w:szCs w:val="20"/>
+        </w:rPr>
+      </w:pPr>
+      <w:r>
+        <w:rPr>
+          <w:rFonts w:ascii="Franklin Gothic Demi" w:hAnsi="Franklin Gothic Demi"/>
+          <w:sz w:val="20"/>
+          <w:szCs w:val="20"/>
+        </w:rPr>
+        <w:t>ON t_detail_commande.fkArme = t_arme.idArme</w:t>
+      </w:r>
+    </w:p>
+    <w:p>
+      <w:pPr>
+        <w:rPr>
+          <w:rFonts w:ascii="Franklin Gothic Demi" w:hAnsi="Franklin Gothic Demi"/>
+          <w:sz w:val="20"/>
+          <w:szCs w:val="20"/>
           <w:lang w:val="en-US"/>
         </w:rPr>
       </w:pPr>
       <w:r>
         <w:rPr>
           <w:rFonts w:ascii="Franklin Gothic Demi" w:hAnsi="Franklin Gothic Demi"/>
+          <w:sz w:val="20"/>
+          <w:szCs w:val="20"/>
           <w:lang w:val="en-US"/>
         </w:rPr>
-        <w:t xml:space="preserve">SELECT jouPseudo, COUNT(t_detail_commande.fkArme) </w:t>
-      </w:r>
-    </w:p>
-    <w:p>
-      <w:pPr>
-        <w:rPr>
-          <w:rFonts w:ascii="Franklin Gothic Demi" w:hAnsi="Franklin Gothic Demi"/>
+        <w:t>GROUP BY t_joueur.jouPseudo</w:t>
+      </w:r>
+    </w:p>
+    <w:p>
+      <w:pPr>
+        <w:rPr>
+          <w:rFonts w:ascii="Franklin Gothic Demi" w:hAnsi="Franklin Gothic Demi"/>
+          <w:sz w:val="20"/>
+          <w:szCs w:val="20"/>
           <w:lang w:val="en-US"/>
         </w:rPr>
       </w:pPr>
       <w:r>
         <w:rPr>
           <w:rFonts w:ascii="Franklin Gothic Demi" w:hAnsi="Franklin Gothic Demi"/>
-          <w:lang w:val="en-US"/>
-        </w:rPr>
-        <w:t>FROM t_joueur</w:t>
-      </w:r>
-    </w:p>
-    <w:p>
-      <w:pPr>
-        <w:rPr>
-          <w:rFonts w:ascii="Franklin Gothic Demi" w:hAnsi="Franklin Gothic Demi"/>
-          <w:lang w:val="en-US"/>
-        </w:rPr>
-      </w:pPr>
-      <w:r>
-        <w:rPr>
-          <w:rFonts w:ascii="Franklin Gothic Demi" w:hAnsi="Franklin Gothic Demi"/>
-          <w:lang w:val="en-US"/>
-        </w:rPr>
-        <w:t>JOIN t_commande</w:t>
-      </w:r>
-    </w:p>
-    <w:p>
-      <w:pPr>
-        <w:rPr>
-          <w:rFonts w:ascii="Franklin Gothic Demi" w:hAnsi="Franklin Gothic Demi"/>
-          <w:lang w:val="en-US"/>
-        </w:rPr>
-      </w:pPr>
-      <w:r>
-        <w:rPr>
-          <w:rFonts w:ascii="Franklin Gothic Demi" w:hAnsi="Franklin Gothic Demi"/>
-          <w:lang w:val="en-US"/>
-        </w:rPr>
-        <w:t>ON t_joueur.idJoueur = t_commande.fkJoueur</w:t>
-      </w:r>
-    </w:p>
-    <w:p>
-      <w:pPr>
-        <w:rPr>
-          <w:rFonts w:ascii="Franklin Gothic Demi" w:hAnsi="Franklin Gothic Demi"/>
-          <w:lang w:val="en-US"/>
-        </w:rPr>
-      </w:pPr>
-      <w:r>
-        <w:rPr>
-          <w:rFonts w:ascii="Franklin Gothic Demi" w:hAnsi="Franklin Gothic Demi"/>
-          <w:lang w:val="en-US"/>
-        </w:rPr>
-        <w:t>JOIN t_detail_commande</w:t>
-      </w:r>
-    </w:p>
-    <w:p>
-      <w:pPr>
-        <w:rPr>
-          <w:rFonts w:ascii="Franklin Gothic Demi" w:hAnsi="Franklin Gothic Demi"/>
-          <w:lang w:val="en-US"/>
-        </w:rPr>
-      </w:pPr>
-      <w:r>
-        <w:rPr>
-          <w:rFonts w:ascii="Franklin Gothic Demi" w:hAnsi="Franklin Gothic Demi"/>
-          <w:lang w:val="en-US"/>
-        </w:rPr>
-        <w:t>ON t_detail_commande.fkCommande = t_commande.idCommande</w:t>
-      </w:r>
-    </w:p>
-    <w:p>
-      <w:pPr>
-        <w:rPr>
-          <w:rFonts w:ascii="Franklin Gothic Demi" w:hAnsi="Franklin Gothic Demi"/>
-          <w:lang w:val="en-US"/>
-        </w:rPr>
-      </w:pPr>
-      <w:r>
-        <w:rPr>
-          <w:rFonts w:ascii="Franklin Gothic Demi" w:hAnsi="Franklin Gothic Demi"/>
-          <w:lang w:val="en-US"/>
-        </w:rPr>
-        <w:t>JOIN t_arme</w:t>
-      </w:r>
-    </w:p>
-    <w:p>
-      <w:pPr>
-        <w:rPr>
-          <w:rFonts w:ascii="Franklin Gothic Demi" w:hAnsi="Franklin Gothic Demi"/>
-          <w:lang w:val="en-US"/>
-        </w:rPr>
-      </w:pPr>
-      <w:r>
-        <w:rPr>
-          <w:rFonts w:ascii="Franklin Gothic Demi" w:hAnsi="Franklin Gothic Demi"/>
-          <w:lang w:val="en-US"/>
-        </w:rPr>
-        <w:t>ON t_detail_commande.fkArme = t_arme.idArme</w:t>
-      </w:r>
-    </w:p>
-    <w:p>
-      <w:pPr>
-        <w:rPr>
-          <w:rFonts w:ascii="Franklin Gothic Demi" w:hAnsi="Franklin Gothic Demi"/>
-          <w:lang w:val="en-US"/>
-        </w:rPr>
-      </w:pPr>
-      <w:r>
-        <w:rPr>
-          <w:rFonts w:ascii="Franklin Gothic Demi" w:hAnsi="Franklin Gothic Demi"/>
-          <w:lang w:val="en-US"/>
-        </w:rPr>
-        <w:t>GROUP BY t_joueur.jouPseudo</w:t>
-      </w:r>
-    </w:p>
-    <w:p>
-      <w:pPr>
-        <w:rPr>
-          <w:rFonts w:ascii="Franklin Gothic Demi" w:hAnsi="Franklin Gothic Demi"/>
-          <w:lang w:val="en-US"/>
-        </w:rPr>
-      </w:pPr>
-      <w:r>
-        <w:rPr>
-          <w:rFonts w:ascii="Franklin Gothic Demi" w:hAnsi="Franklin Gothic Demi"/>
+          <w:sz w:val="20"/>
+          <w:szCs w:val="20"/>
           <w:lang w:val="en-US"/>
         </w:rPr>
         <w:t>Having COUNT(DISTINCT t_detail_commande.fkArme) &gt; 3;</w:t>
@@ -4216,7 +4315,7 @@
                     <pic:cNvPicPr/>
                   </pic:nvPicPr>
                   <pic:blipFill>
-                    <a:blip r:embed="rId19">
+                    <a:blip r:embed="rId20">
                       <a:extLst>
                         <a:ext uri="{28A0092B-C50C-407E-A947-70E740481C1C}">
                           <a14:useLocalDpi xmlns:a14="http://schemas.microsoft.com/office/drawing/2010/main" val="0"/>
@@ -4272,20 +4371,6 @@
     </w:p>
     <w:p>
       <w:pPr>
-        <w:rPr>
-          <w:lang w:val="en-US"/>
-        </w:rPr>
-      </w:pPr>
-    </w:p>
-    <w:p>
-      <w:pPr>
-        <w:rPr>
-          <w:lang w:val="en-US"/>
-        </w:rPr>
-      </w:pPr>
-    </w:p>
-    <w:p>
-      <w:pPr>
         <w:pStyle w:val="Titre1"/>
         <w:rPr>
           <w:b/>
@@ -4294,7 +4379,7 @@
           <w:u w:val="single"/>
         </w:rPr>
       </w:pPr>
-      <w:bookmarkStart w:id="13" w:name="_Toc177994898"/>
+      <w:bookmarkStart w:id="13" w:name="_Toc178597205"/>
       <w:r>
         <w:rPr>
           <w:b/>
@@ -4314,7 +4399,7 @@
           <w:color w:val="auto"/>
         </w:rPr>
       </w:pPr>
-      <w:bookmarkStart w:id="14" w:name="_Toc177994899"/>
+      <w:bookmarkStart w:id="14" w:name="_Toc178597206"/>
       <w:r>
         <w:rPr>
           <w:color w:val="auto"/>
@@ -4322,47 +4407,1209 @@
         <w:t>Administrateur du jeu</w:t>
       </w:r>
       <w:bookmarkEnd w:id="14"/>
+    </w:p>
+    <w:p>
+      <w:pPr>
+        <w:rPr>
+          <w:rFonts w:ascii="Lucida Console" w:hAnsi="Lucida Console" w:cs="Lucida Console"/>
+          <w:kern w:val="0"/>
+          <w:sz w:val="18"/>
+          <w:szCs w:val="18"/>
+        </w:rPr>
+      </w:pPr>
+      <w:r>
+        <w:rPr>
+          <w:rFonts w:ascii="Lucida Console" w:hAnsi="Lucida Console" w:cs="Lucida Console"/>
+          <w:kern w:val="0"/>
+          <w:sz w:val="18"/>
+          <w:szCs w:val="18"/>
+        </w:rPr>
+        <w:t xml:space="preserve">Création du rôle : </w:t>
+      </w:r>
+    </w:p>
+    <w:p>
+      <w:pPr>
+        <w:rPr>
+          <w:rFonts w:ascii="Lucida Console" w:hAnsi="Lucida Console" w:cs="Lucida Console"/>
+          <w:kern w:val="0"/>
+          <w:sz w:val="18"/>
+          <w:szCs w:val="18"/>
+        </w:rPr>
+      </w:pPr>
+      <w:r>
+        <w:rPr>
+          <w:rFonts w:ascii="Lucida Console" w:hAnsi="Lucida Console" w:cs="Lucida Console"/>
+          <w:kern w:val="0"/>
+          <w:sz w:val="18"/>
+          <w:szCs w:val="18"/>
+        </w:rPr>
+        <w:t>CREATE ROLE 'Administrateur du jeu';</w:t>
+      </w:r>
+    </w:p>
+    <w:p>
+      <w:pPr>
+        <w:rPr>
+          <w:rFonts w:ascii="Lucida Console" w:hAnsi="Lucida Console" w:cs="Lucida Console"/>
+          <w:kern w:val="0"/>
+          <w:sz w:val="18"/>
+          <w:szCs w:val="18"/>
+        </w:rPr>
+      </w:pPr>
+    </w:p>
+    <w:p>
+      <w:pPr>
+        <w:rPr>
+          <w:rFonts w:ascii="Lucida Console" w:hAnsi="Lucida Console" w:cs="Lucida Console"/>
+          <w:kern w:val="0"/>
+          <w:sz w:val="18"/>
+          <w:szCs w:val="18"/>
+        </w:rPr>
+      </w:pPr>
+      <w:r>
+        <w:rPr>
+          <w:rFonts w:ascii="Lucida Console" w:hAnsi="Lucida Console" w:cs="Lucida Console"/>
+          <w:kern w:val="0"/>
+          <w:sz w:val="18"/>
+          <w:szCs w:val="18"/>
+        </w:rPr>
+        <w:t>Privilèges du rôle :</w:t>
+      </w:r>
+    </w:p>
+    <w:p>
+      <w:pPr>
+        <w:autoSpaceDE w:val="0"/>
+        <w:autoSpaceDN w:val="0"/>
+        <w:adjustRightInd w:val="0"/>
+        <w:spacing w:after="0" w:line="240" w:lineRule="auto"/>
+        <w:rPr>
+          <w:rFonts w:ascii="Lucida Console" w:hAnsi="Lucida Console" w:cs="Lucida Console"/>
+          <w:kern w:val="0"/>
+          <w:sz w:val="18"/>
+          <w:szCs w:val="18"/>
+        </w:rPr>
+      </w:pPr>
+      <w:r>
+        <w:rPr>
+          <w:rFonts w:ascii="Lucida Console" w:hAnsi="Lucida Console" w:cs="Lucida Console"/>
+          <w:kern w:val="0"/>
+          <w:sz w:val="18"/>
+          <w:szCs w:val="18"/>
+        </w:rPr>
+        <w:t>GRANT ALL PRIVILEGES ON *.* to 'Administrateur du jeu'</w:t>
+      </w:r>
+      <w:r>
+        <w:rPr>
+          <w:rFonts w:ascii="Lucida Console" w:hAnsi="Lucida Console" w:cs="Lucida Console"/>
+          <w:kern w:val="0"/>
+          <w:sz w:val="18"/>
+          <w:szCs w:val="18"/>
+        </w:rPr>
+        <w:t xml:space="preserve"> with grant option</w:t>
+      </w:r>
+      <w:r>
+        <w:rPr>
+          <w:rFonts w:ascii="Lucida Console" w:hAnsi="Lucida Console" w:cs="Lucida Console"/>
+          <w:kern w:val="0"/>
+          <w:sz w:val="18"/>
+          <w:szCs w:val="18"/>
+        </w:rPr>
+        <w:t>;</w:t>
+      </w:r>
+    </w:p>
+    <w:p>
+      <w:pPr>
+        <w:autoSpaceDE w:val="0"/>
+        <w:autoSpaceDN w:val="0"/>
+        <w:adjustRightInd w:val="0"/>
+        <w:spacing w:after="0" w:line="240" w:lineRule="auto"/>
+        <w:rPr>
+          <w:rFonts w:ascii="Lucida Console" w:hAnsi="Lucida Console" w:cs="Lucida Console"/>
+          <w:kern w:val="0"/>
+          <w:sz w:val="18"/>
+          <w:szCs w:val="18"/>
+        </w:rPr>
+      </w:pPr>
+    </w:p>
+    <w:p>
+      <w:pPr>
+        <w:autoSpaceDE w:val="0"/>
+        <w:autoSpaceDN w:val="0"/>
+        <w:adjustRightInd w:val="0"/>
+        <w:spacing w:after="0" w:line="240" w:lineRule="auto"/>
+        <w:rPr>
+          <w:rFonts w:ascii="Lucida Console" w:hAnsi="Lucida Console" w:cs="Lucida Console"/>
+          <w:kern w:val="0"/>
+          <w:sz w:val="18"/>
+          <w:szCs w:val="18"/>
+        </w:rPr>
+      </w:pPr>
+      <w:r>
+        <w:rPr>
+          <w:rFonts w:ascii="Lucida Console" w:hAnsi="Lucida Console" w:cs="Lucida Console"/>
+          <w:kern w:val="0"/>
+          <w:sz w:val="18"/>
+          <w:szCs w:val="18"/>
+        </w:rPr>
+        <w:t>Droit à tous les privilèges.</w:t>
+      </w:r>
+    </w:p>
+    <w:p/>
+    <w:p>
+      <w:pPr>
+        <w:pStyle w:val="Titre2"/>
+        <w:rPr>
+          <w:color w:val="auto"/>
+        </w:rPr>
+      </w:pPr>
+      <w:bookmarkStart w:id="15" w:name="_Toc178597207"/>
+      <w:r>
+        <w:rPr>
+          <w:color w:val="auto"/>
+        </w:rPr>
+        <w:t>Joueur</w:t>
+      </w:r>
+      <w:bookmarkEnd w:id="15"/>
+    </w:p>
+    <w:p>
+      <w:pPr>
+        <w:rPr>
+          <w:rFonts w:ascii="Lucida Console" w:hAnsi="Lucida Console" w:cs="Lucida Console"/>
+          <w:kern w:val="0"/>
+          <w:sz w:val="18"/>
+          <w:szCs w:val="18"/>
+        </w:rPr>
+      </w:pPr>
+      <w:r>
+        <w:rPr>
+          <w:rFonts w:ascii="Lucida Console" w:hAnsi="Lucida Console" w:cs="Lucida Console"/>
+          <w:kern w:val="0"/>
+          <w:sz w:val="18"/>
+          <w:szCs w:val="18"/>
+        </w:rPr>
+        <w:t>CREATE ROLE 'Joueur';</w:t>
+      </w:r>
+    </w:p>
+    <w:p>
+      <w:pPr>
+        <w:rPr>
+          <w:rFonts w:ascii="Lucida Console" w:hAnsi="Lucida Console" w:cs="Lucida Console"/>
+          <w:kern w:val="0"/>
+          <w:sz w:val="18"/>
+          <w:szCs w:val="18"/>
+        </w:rPr>
+      </w:pPr>
+    </w:p>
+    <w:p>
+      <w:pPr>
+        <w:rPr>
+          <w:rFonts w:ascii="Lucida Console" w:hAnsi="Lucida Console" w:cs="Lucida Console"/>
+          <w:kern w:val="0"/>
+          <w:sz w:val="18"/>
+          <w:szCs w:val="18"/>
+        </w:rPr>
+      </w:pPr>
+      <w:r>
+        <w:rPr>
+          <w:rFonts w:ascii="Lucida Console" w:hAnsi="Lucida Console" w:cs="Lucida Console"/>
+          <w:kern w:val="0"/>
+          <w:sz w:val="18"/>
+          <w:szCs w:val="18"/>
+        </w:rPr>
+        <w:t>Privilèges du rôle :</w:t>
+      </w:r>
+    </w:p>
+    <w:p>
+      <w:pPr>
+        <w:autoSpaceDE w:val="0"/>
+        <w:autoSpaceDN w:val="0"/>
+        <w:adjustRightInd w:val="0"/>
+        <w:spacing w:after="0" w:line="240" w:lineRule="auto"/>
+        <w:rPr>
+          <w:rFonts w:ascii="Lucida Console" w:hAnsi="Lucida Console" w:cs="Lucida Console"/>
+          <w:kern w:val="0"/>
+          <w:sz w:val="18"/>
+          <w:szCs w:val="18"/>
+          <w:lang w:val="en-US"/>
+        </w:rPr>
+      </w:pPr>
+      <w:r>
+        <w:rPr>
+          <w:rFonts w:ascii="Lucida Console" w:hAnsi="Lucida Console" w:cs="Lucida Console"/>
+          <w:kern w:val="0"/>
+          <w:sz w:val="18"/>
+          <w:szCs w:val="18"/>
+          <w:lang w:val="en-US"/>
+        </w:rPr>
+        <w:t>GRANT SELECT</w:t>
+      </w:r>
+      <w:r>
+        <w:rPr>
+          <w:rFonts w:ascii="Lucida Console" w:hAnsi="Lucida Console" w:cs="Lucida Console"/>
+          <w:kern w:val="0"/>
+          <w:sz w:val="18"/>
+          <w:szCs w:val="18"/>
+          <w:lang w:val="en-US"/>
+        </w:rPr>
+        <w:t xml:space="preserve"> ON</w:t>
+      </w:r>
+      <w:r>
+        <w:rPr>
+          <w:rFonts w:ascii="Lucida Console" w:hAnsi="Lucida Console" w:cs="Lucida Console"/>
+          <w:kern w:val="0"/>
+          <w:sz w:val="18"/>
+          <w:szCs w:val="18"/>
+          <w:lang w:val="en-US"/>
+        </w:rPr>
+        <w:t xml:space="preserve"> db_space_invaders.t_arme to 'Joueur';</w:t>
+      </w:r>
+    </w:p>
+    <w:p>
+      <w:pPr>
+        <w:autoSpaceDE w:val="0"/>
+        <w:autoSpaceDN w:val="0"/>
+        <w:adjustRightInd w:val="0"/>
+        <w:spacing w:after="0" w:line="240" w:lineRule="auto"/>
+        <w:rPr>
+          <w:rFonts w:ascii="Lucida Console" w:hAnsi="Lucida Console" w:cs="Lucida Console"/>
+          <w:kern w:val="0"/>
+          <w:sz w:val="18"/>
+          <w:szCs w:val="18"/>
+        </w:rPr>
+      </w:pPr>
+      <w:r>
+        <w:rPr>
+          <w:rFonts w:ascii="Lucida Console" w:hAnsi="Lucida Console" w:cs="Lucida Console"/>
+          <w:kern w:val="0"/>
+          <w:sz w:val="18"/>
+          <w:szCs w:val="18"/>
+        </w:rPr>
+        <w:t xml:space="preserve">Droit </w:t>
+      </w:r>
+      <w:r>
+        <w:rPr>
+          <w:rFonts w:ascii="Lucida Console" w:hAnsi="Lucida Console" w:cs="Lucida Console"/>
+          <w:kern w:val="0"/>
+          <w:sz w:val="18"/>
+          <w:szCs w:val="18"/>
+        </w:rPr>
+        <w:t>de</w:t>
+      </w:r>
+      <w:r>
+        <w:rPr>
+          <w:rFonts w:ascii="Lucida Console" w:hAnsi="Lucida Console" w:cs="Lucida Console"/>
+          <w:kern w:val="0"/>
+          <w:sz w:val="18"/>
+          <w:szCs w:val="18"/>
+        </w:rPr>
+        <w:t xml:space="preserve"> </w:t>
+      </w:r>
+      <w:r>
+        <w:rPr>
+          <w:rFonts w:ascii="Lucida Console" w:hAnsi="Lucida Console" w:cs="Lucida Console"/>
+          <w:kern w:val="0"/>
+          <w:sz w:val="18"/>
+          <w:szCs w:val="18"/>
+        </w:rPr>
+        <w:t>lecture</w:t>
+      </w:r>
+      <w:r>
+        <w:rPr>
+          <w:rFonts w:ascii="Lucida Console" w:hAnsi="Lucida Console" w:cs="Lucida Console"/>
+          <w:kern w:val="0"/>
+          <w:sz w:val="18"/>
+          <w:szCs w:val="18"/>
+        </w:rPr>
+        <w:t xml:space="preserve"> </w:t>
+      </w:r>
+      <w:r>
+        <w:rPr>
+          <w:rFonts w:ascii="Lucida Console" w:hAnsi="Lucida Console" w:cs="Lucida Console"/>
+          <w:kern w:val="0"/>
+          <w:sz w:val="18"/>
+          <w:szCs w:val="18"/>
+        </w:rPr>
+        <w:t>d</w:t>
+      </w:r>
+      <w:r>
+        <w:rPr>
+          <w:rFonts w:ascii="Lucida Console" w:hAnsi="Lucida Console" w:cs="Lucida Console"/>
+          <w:kern w:val="0"/>
+          <w:sz w:val="18"/>
+          <w:szCs w:val="18"/>
+        </w:rPr>
+        <w:t>es i</w:t>
+      </w:r>
+      <w:r>
+        <w:rPr>
+          <w:rFonts w:ascii="Lucida Console" w:hAnsi="Lucida Console" w:cs="Lucida Console"/>
+          <w:kern w:val="0"/>
+          <w:sz w:val="18"/>
+          <w:szCs w:val="18"/>
+        </w:rPr>
+        <w:t>nformations sur la table t_arme.</w:t>
+      </w:r>
+    </w:p>
+    <w:p>
+      <w:pPr>
+        <w:autoSpaceDE w:val="0"/>
+        <w:autoSpaceDN w:val="0"/>
+        <w:adjustRightInd w:val="0"/>
+        <w:spacing w:after="0" w:line="240" w:lineRule="auto"/>
+        <w:rPr>
+          <w:rFonts w:ascii="Lucida Console" w:hAnsi="Lucida Console" w:cs="Lucida Console"/>
+          <w:kern w:val="0"/>
+          <w:sz w:val="18"/>
+          <w:szCs w:val="18"/>
+        </w:rPr>
+      </w:pPr>
+    </w:p>
+    <w:p>
+      <w:pPr>
+        <w:rPr>
+          <w:rFonts w:ascii="Lucida Console" w:hAnsi="Lucida Console" w:cs="Lucida Console"/>
+          <w:kern w:val="0"/>
+          <w:sz w:val="18"/>
+          <w:szCs w:val="18"/>
+          <w:lang w:val="en-US"/>
+        </w:rPr>
+      </w:pPr>
+      <w:r>
+        <w:rPr>
+          <w:rFonts w:ascii="Lucida Console" w:hAnsi="Lucida Console" w:cs="Lucida Console"/>
+          <w:kern w:val="0"/>
+          <w:sz w:val="18"/>
+          <w:szCs w:val="18"/>
+          <w:lang w:val="en-US"/>
+        </w:rPr>
+        <w:t>GRANT CREATE ON db_space_invaders.t_commande to 'Joueur';</w:t>
+      </w:r>
+    </w:p>
+    <w:p>
+      <w:pPr>
+        <w:rPr>
+          <w:rFonts w:ascii="Lucida Console" w:hAnsi="Lucida Console" w:cs="Lucida Console"/>
+          <w:kern w:val="0"/>
+          <w:sz w:val="18"/>
+          <w:szCs w:val="18"/>
+        </w:rPr>
+      </w:pPr>
+      <w:r>
+        <w:rPr>
+          <w:rFonts w:ascii="Lucida Console" w:hAnsi="Lucida Console" w:cs="Lucida Console"/>
+          <w:kern w:val="0"/>
+          <w:sz w:val="18"/>
+          <w:szCs w:val="18"/>
+        </w:rPr>
+        <w:t>Droit de créer une c</w:t>
+      </w:r>
+      <w:r>
+        <w:rPr>
+          <w:rFonts w:ascii="Lucida Console" w:hAnsi="Lucida Console" w:cs="Lucida Console"/>
+          <w:kern w:val="0"/>
+          <w:sz w:val="18"/>
+          <w:szCs w:val="18"/>
+        </w:rPr>
+        <w:t>ommande.</w:t>
+      </w:r>
+    </w:p>
+    <w:p>
+      <w:pPr>
+        <w:autoSpaceDE w:val="0"/>
+        <w:autoSpaceDN w:val="0"/>
+        <w:adjustRightInd w:val="0"/>
+        <w:spacing w:after="0" w:line="240" w:lineRule="auto"/>
+        <w:rPr>
+          <w:rFonts w:ascii="Lucida Console" w:hAnsi="Lucida Console" w:cs="Lucida Console"/>
+          <w:kern w:val="0"/>
+          <w:sz w:val="18"/>
+          <w:szCs w:val="18"/>
+          <w:lang w:val="en-US"/>
+        </w:rPr>
+      </w:pPr>
+      <w:r>
+        <w:rPr>
+          <w:rFonts w:ascii="Lucida Console" w:hAnsi="Lucida Console" w:cs="Lucida Console"/>
+          <w:kern w:val="0"/>
+          <w:sz w:val="18"/>
+          <w:szCs w:val="18"/>
+          <w:lang w:val="en-US"/>
+        </w:rPr>
+        <w:t>GRANT SELECT</w:t>
+      </w:r>
+      <w:r>
+        <w:rPr>
+          <w:rFonts w:ascii="Lucida Console" w:hAnsi="Lucida Console" w:cs="Lucida Console"/>
+          <w:kern w:val="0"/>
+          <w:sz w:val="18"/>
+          <w:szCs w:val="18"/>
+          <w:lang w:val="en-US"/>
+        </w:rPr>
+        <w:t xml:space="preserve"> ON</w:t>
+      </w:r>
+      <w:r>
+        <w:rPr>
+          <w:rFonts w:ascii="Lucida Console" w:hAnsi="Lucida Console" w:cs="Lucida Console"/>
+          <w:kern w:val="0"/>
+          <w:sz w:val="18"/>
+          <w:szCs w:val="18"/>
+          <w:lang w:val="en-US"/>
+        </w:rPr>
+        <w:t xml:space="preserve"> db_space_invaders.t_</w:t>
+      </w:r>
+      <w:r>
+        <w:rPr>
+          <w:rFonts w:ascii="Lucida Console" w:hAnsi="Lucida Console" w:cs="Lucida Console"/>
+          <w:kern w:val="0"/>
+          <w:sz w:val="18"/>
+          <w:szCs w:val="18"/>
+          <w:lang w:val="en-US"/>
+        </w:rPr>
+        <w:t>commande</w:t>
+      </w:r>
+      <w:r>
+        <w:rPr>
+          <w:rFonts w:ascii="Lucida Console" w:hAnsi="Lucida Console" w:cs="Lucida Console"/>
+          <w:kern w:val="0"/>
+          <w:sz w:val="18"/>
+          <w:szCs w:val="18"/>
+          <w:lang w:val="en-US"/>
+        </w:rPr>
+        <w:t xml:space="preserve"> to 'Joueur'</w:t>
+      </w:r>
+      <w:r>
+        <w:rPr>
+          <w:rFonts w:ascii="Lucida Console" w:hAnsi="Lucida Console" w:cs="Lucida Console"/>
+          <w:kern w:val="0"/>
+          <w:sz w:val="18"/>
+          <w:szCs w:val="18"/>
+          <w:lang w:val="en-US"/>
+        </w:rPr>
+        <w:t>;</w:t>
+      </w:r>
+    </w:p>
+    <w:p>
+      <w:pPr>
+        <w:autoSpaceDE w:val="0"/>
+        <w:autoSpaceDN w:val="0"/>
+        <w:adjustRightInd w:val="0"/>
+        <w:spacing w:after="0" w:line="240" w:lineRule="auto"/>
+        <w:rPr>
+          <w:rFonts w:ascii="Lucida Console" w:hAnsi="Lucida Console" w:cs="Lucida Console"/>
+          <w:kern w:val="0"/>
+          <w:sz w:val="18"/>
+          <w:szCs w:val="18"/>
+        </w:rPr>
+      </w:pPr>
+      <w:r>
+        <w:rPr>
+          <w:rFonts w:ascii="Lucida Console" w:hAnsi="Lucida Console" w:cs="Lucida Console"/>
+          <w:kern w:val="0"/>
+          <w:sz w:val="18"/>
+          <w:szCs w:val="18"/>
+        </w:rPr>
+        <w:t>Dro</w:t>
+      </w:r>
+      <w:r>
+        <w:rPr>
+          <w:rFonts w:ascii="Lucida Console" w:hAnsi="Lucida Console" w:cs="Lucida Console"/>
+          <w:kern w:val="0"/>
+          <w:sz w:val="18"/>
+          <w:szCs w:val="18"/>
+        </w:rPr>
+        <w:t>it de lecture dans la table commande.</w:t>
+      </w:r>
+    </w:p>
+    <w:p>
+      <w:pPr>
+        <w:pStyle w:val="Titre2"/>
+        <w:rPr>
+          <w:color w:val="auto"/>
+        </w:rPr>
+      </w:pPr>
+      <w:bookmarkStart w:id="16" w:name="_Toc178597208"/>
+      <w:r>
+        <w:rPr>
+          <w:color w:val="auto"/>
+        </w:rPr>
+        <w:lastRenderedPageBreak/>
+        <w:t>Gestionnaire de la boutique</w:t>
+      </w:r>
+      <w:bookmarkEnd w:id="16"/>
+    </w:p>
+    <w:p>
+      <w:pPr>
+        <w:rPr>
+          <w:rFonts w:ascii="Lucida Console" w:hAnsi="Lucida Console" w:cs="Lucida Console"/>
+          <w:kern w:val="0"/>
+          <w:sz w:val="18"/>
+          <w:szCs w:val="18"/>
+        </w:rPr>
+      </w:pPr>
+      <w:r>
+        <w:rPr>
+          <w:rFonts w:ascii="Lucida Console" w:hAnsi="Lucida Console" w:cs="Lucida Console"/>
+          <w:kern w:val="0"/>
+          <w:sz w:val="18"/>
+          <w:szCs w:val="18"/>
+        </w:rPr>
+        <w:t>CREATE ROLE 'Gestionnaire de la boutique';</w:t>
+      </w:r>
+    </w:p>
+    <w:p>
+      <w:pPr>
+        <w:rPr>
+          <w:rFonts w:ascii="Lucida Console" w:hAnsi="Lucida Console" w:cs="Lucida Console"/>
+          <w:kern w:val="0"/>
+          <w:sz w:val="18"/>
+          <w:szCs w:val="18"/>
+        </w:rPr>
+      </w:pPr>
+    </w:p>
+    <w:p>
+      <w:pPr>
+        <w:rPr>
+          <w:rFonts w:ascii="Lucida Console" w:hAnsi="Lucida Console" w:cs="Lucida Console"/>
+          <w:kern w:val="0"/>
+          <w:sz w:val="18"/>
+          <w:szCs w:val="18"/>
+        </w:rPr>
+      </w:pPr>
+      <w:r>
+        <w:rPr>
+          <w:rFonts w:ascii="Lucida Console" w:hAnsi="Lucida Console" w:cs="Lucida Console"/>
+          <w:kern w:val="0"/>
+          <w:sz w:val="18"/>
+          <w:szCs w:val="18"/>
+        </w:rPr>
+        <w:t>Privilèges du rôle :</w:t>
+      </w:r>
+    </w:p>
+    <w:p>
+      <w:pPr>
+        <w:autoSpaceDE w:val="0"/>
+        <w:autoSpaceDN w:val="0"/>
+        <w:adjustRightInd w:val="0"/>
+        <w:spacing w:after="0" w:line="240" w:lineRule="auto"/>
+        <w:rPr>
+          <w:rFonts w:ascii="Lucida Console" w:hAnsi="Lucida Console" w:cs="Lucida Console"/>
+          <w:kern w:val="0"/>
+          <w:sz w:val="18"/>
+          <w:szCs w:val="18"/>
+        </w:rPr>
+      </w:pPr>
+      <w:r>
+        <w:rPr>
+          <w:rFonts w:ascii="Lucida Console" w:hAnsi="Lucida Console" w:cs="Lucida Console"/>
+          <w:kern w:val="0"/>
+          <w:sz w:val="18"/>
+          <w:szCs w:val="18"/>
+        </w:rPr>
+        <w:t>GRANT SELECT ON db_space_invaders.t_</w:t>
+      </w:r>
+      <w:r>
+        <w:rPr>
+          <w:rFonts w:ascii="Lucida Console" w:hAnsi="Lucida Console" w:cs="Lucida Console"/>
+          <w:kern w:val="0"/>
+          <w:sz w:val="18"/>
+          <w:szCs w:val="18"/>
+        </w:rPr>
+        <w:t>joueur</w:t>
+      </w:r>
+      <w:r>
+        <w:rPr>
+          <w:rFonts w:ascii="Lucida Console" w:hAnsi="Lucida Console" w:cs="Lucida Console"/>
+          <w:kern w:val="0"/>
+          <w:sz w:val="18"/>
+          <w:szCs w:val="18"/>
+        </w:rPr>
+        <w:t xml:space="preserve"> to 'Gestionnaire de</w:t>
+      </w:r>
+    </w:p>
+    <w:p>
+      <w:pPr>
+        <w:rPr>
+          <w:rFonts w:ascii="Lucida Console" w:hAnsi="Lucida Console" w:cs="Lucida Console"/>
+          <w:kern w:val="0"/>
+          <w:sz w:val="18"/>
+          <w:szCs w:val="18"/>
+        </w:rPr>
+      </w:pPr>
+      <w:r>
+        <w:rPr>
+          <w:rFonts w:ascii="Lucida Console" w:hAnsi="Lucida Console" w:cs="Lucida Console"/>
+          <w:kern w:val="0"/>
+          <w:sz w:val="18"/>
+          <w:szCs w:val="18"/>
+        </w:rPr>
+        <w:t>la boutiqu</w:t>
+      </w:r>
+      <w:r>
+        <w:rPr>
+          <w:rFonts w:ascii="Lucida Console" w:hAnsi="Lucida Console" w:cs="Lucida Console"/>
+          <w:kern w:val="0"/>
+          <w:sz w:val="18"/>
+          <w:szCs w:val="18"/>
+        </w:rPr>
+        <w:t>e’ ;</w:t>
+      </w:r>
+    </w:p>
+    <w:p>
+      <w:pPr>
+        <w:rPr>
+          <w:rFonts w:ascii="Lucida Console" w:hAnsi="Lucida Console" w:cs="Lucida Console"/>
+          <w:kern w:val="0"/>
+          <w:sz w:val="18"/>
+          <w:szCs w:val="18"/>
+        </w:rPr>
+      </w:pPr>
+      <w:r>
+        <w:rPr>
+          <w:rFonts w:ascii="Lucida Console" w:hAnsi="Lucida Console" w:cs="Lucida Console"/>
+          <w:kern w:val="0"/>
+          <w:sz w:val="18"/>
+          <w:szCs w:val="18"/>
+        </w:rPr>
+        <w:t>Droit de lecture dans la table t_joueur.</w:t>
+      </w:r>
+    </w:p>
+    <w:p>
+      <w:pPr>
+        <w:rPr>
+          <w:rFonts w:ascii="Lucida Console" w:hAnsi="Lucida Console" w:cs="Lucida Console"/>
+          <w:kern w:val="0"/>
+          <w:sz w:val="18"/>
+          <w:szCs w:val="18"/>
+        </w:rPr>
+      </w:pPr>
+    </w:p>
+    <w:p>
+      <w:pPr>
+        <w:rPr>
+          <w:rFonts w:ascii="Lucida Console" w:hAnsi="Lucida Console" w:cs="Lucida Console"/>
+          <w:kern w:val="0"/>
+          <w:sz w:val="18"/>
+          <w:szCs w:val="18"/>
+        </w:rPr>
+      </w:pPr>
+      <w:r>
+        <w:rPr>
+          <w:rFonts w:ascii="Lucida Console" w:hAnsi="Lucida Console" w:cs="Lucida Console"/>
+          <w:kern w:val="0"/>
+          <w:sz w:val="18"/>
+          <w:szCs w:val="18"/>
+        </w:rPr>
+        <w:t>G</w:t>
+      </w:r>
+      <w:r>
+        <w:rPr>
+          <w:rFonts w:ascii="Lucida Console" w:hAnsi="Lucida Console" w:cs="Lucida Console"/>
+          <w:kern w:val="0"/>
+          <w:sz w:val="18"/>
+          <w:szCs w:val="18"/>
+        </w:rPr>
+        <w:t>RANT UPDATE, SELECT, DELETE ON db_space_invaders.t_arme to 'Gestionnaire de la boutique';</w:t>
+      </w:r>
+    </w:p>
+    <w:p>
+      <w:pPr>
+        <w:rPr>
+          <w:rFonts w:ascii="Lucida Console" w:hAnsi="Lucida Console" w:cs="Lucida Console"/>
+          <w:kern w:val="0"/>
+          <w:sz w:val="18"/>
+          <w:szCs w:val="18"/>
+        </w:rPr>
+      </w:pPr>
+      <w:r>
+        <w:rPr>
+          <w:rFonts w:ascii="Lucida Console" w:hAnsi="Lucida Console" w:cs="Lucida Console"/>
+          <w:kern w:val="0"/>
+          <w:sz w:val="18"/>
+          <w:szCs w:val="18"/>
+        </w:rPr>
+        <w:t>Droit de mise à jour, lecture, et suppression des armes.</w:t>
+      </w:r>
+    </w:p>
+    <w:p>
+      <w:pPr>
+        <w:autoSpaceDE w:val="0"/>
+        <w:autoSpaceDN w:val="0"/>
+        <w:adjustRightInd w:val="0"/>
+        <w:spacing w:after="0" w:line="240" w:lineRule="auto"/>
+        <w:rPr>
+          <w:rFonts w:ascii="Lucida Console" w:hAnsi="Lucida Console" w:cs="Lucida Console"/>
+          <w:kern w:val="0"/>
+          <w:sz w:val="18"/>
+          <w:szCs w:val="18"/>
+        </w:rPr>
+      </w:pPr>
+    </w:p>
+    <w:p>
+      <w:pPr>
+        <w:autoSpaceDE w:val="0"/>
+        <w:autoSpaceDN w:val="0"/>
+        <w:adjustRightInd w:val="0"/>
+        <w:spacing w:after="0" w:line="240" w:lineRule="auto"/>
+        <w:rPr>
+          <w:rFonts w:ascii="Lucida Console" w:hAnsi="Lucida Console" w:cs="Lucida Console"/>
+          <w:kern w:val="0"/>
+          <w:sz w:val="18"/>
+          <w:szCs w:val="18"/>
+        </w:rPr>
+      </w:pPr>
+      <w:r>
+        <w:rPr>
+          <w:rFonts w:ascii="Lucida Console" w:hAnsi="Lucida Console" w:cs="Lucida Console"/>
+          <w:kern w:val="0"/>
+          <w:sz w:val="18"/>
+          <w:szCs w:val="18"/>
+        </w:rPr>
+        <w:t>GRANT SELECT ON db_space_invaders.t_</w:t>
+      </w:r>
+      <w:r>
+        <w:rPr>
+          <w:rFonts w:ascii="Lucida Console" w:hAnsi="Lucida Console" w:cs="Lucida Console"/>
+          <w:kern w:val="0"/>
+          <w:sz w:val="18"/>
+          <w:szCs w:val="18"/>
+        </w:rPr>
+        <w:t>commande</w:t>
+      </w:r>
+      <w:r>
+        <w:rPr>
+          <w:rFonts w:ascii="Lucida Console" w:hAnsi="Lucida Console" w:cs="Lucida Console"/>
+          <w:kern w:val="0"/>
+          <w:sz w:val="18"/>
+          <w:szCs w:val="18"/>
+        </w:rPr>
+        <w:t xml:space="preserve"> to ‘Gestionnaire de la </w:t>
+      </w:r>
+      <w:r>
+        <w:rPr>
+          <w:rFonts w:ascii="Lucida Console" w:hAnsi="Lucida Console" w:cs="Lucida Console"/>
+          <w:kern w:val="0"/>
+          <w:sz w:val="18"/>
+          <w:szCs w:val="18"/>
+        </w:rPr>
+        <w:t>boutique</w:t>
+      </w:r>
+      <w:r>
+        <w:rPr>
+          <w:rFonts w:ascii="Lucida Console" w:hAnsi="Lucida Console" w:cs="Lucida Console"/>
+          <w:kern w:val="0"/>
+          <w:sz w:val="18"/>
+          <w:szCs w:val="18"/>
+        </w:rPr>
+        <w:t>’;</w:t>
+      </w:r>
+    </w:p>
+    <w:p>
+      <w:pPr>
+        <w:autoSpaceDE w:val="0"/>
+        <w:autoSpaceDN w:val="0"/>
+        <w:adjustRightInd w:val="0"/>
+        <w:spacing w:after="0" w:line="240" w:lineRule="auto"/>
+        <w:rPr>
+          <w:rFonts w:ascii="Lucida Console" w:hAnsi="Lucida Console" w:cs="Lucida Console"/>
+          <w:kern w:val="0"/>
+          <w:sz w:val="18"/>
+          <w:szCs w:val="18"/>
+        </w:rPr>
+      </w:pPr>
+      <w:r>
+        <w:rPr>
+          <w:rFonts w:ascii="Lucida Console" w:hAnsi="Lucida Console" w:cs="Lucida Console"/>
+          <w:kern w:val="0"/>
+          <w:sz w:val="18"/>
+          <w:szCs w:val="18"/>
+        </w:rPr>
+        <w:t xml:space="preserve">Droit de lecture dans </w:t>
+      </w:r>
+      <w:r>
+        <w:rPr>
+          <w:rFonts w:ascii="Lucida Console" w:hAnsi="Lucida Console" w:cs="Lucida Console"/>
+          <w:kern w:val="0"/>
+          <w:sz w:val="18"/>
+          <w:szCs w:val="18"/>
+        </w:rPr>
+        <w:t>la table</w:t>
+      </w:r>
+      <w:r>
+        <w:rPr>
+          <w:rFonts w:ascii="Lucida Console" w:hAnsi="Lucida Console" w:cs="Lucida Console"/>
+          <w:kern w:val="0"/>
+          <w:sz w:val="18"/>
+          <w:szCs w:val="18"/>
+        </w:rPr>
+        <w:t xml:space="preserve"> t_commande.</w:t>
+      </w:r>
+    </w:p>
+    <w:p>
+      <w:pPr>
+        <w:autoSpaceDE w:val="0"/>
+        <w:autoSpaceDN w:val="0"/>
+        <w:adjustRightInd w:val="0"/>
+        <w:spacing w:after="0" w:line="240" w:lineRule="auto"/>
+        <w:rPr>
+          <w:rFonts w:ascii="Lucida Console" w:hAnsi="Lucida Console" w:cs="Lucida Console"/>
+          <w:kern w:val="0"/>
+          <w:sz w:val="18"/>
+          <w:szCs w:val="18"/>
+        </w:rPr>
+      </w:pPr>
+    </w:p>
+    <w:p>
+      <w:pPr>
+        <w:autoSpaceDE w:val="0"/>
+        <w:autoSpaceDN w:val="0"/>
+        <w:adjustRightInd w:val="0"/>
+        <w:spacing w:after="0" w:line="240" w:lineRule="auto"/>
+        <w:rPr>
+          <w:rFonts w:ascii="Lucida Console" w:hAnsi="Lucida Console" w:cs="Lucida Console"/>
+          <w:kern w:val="0"/>
+          <w:sz w:val="18"/>
+          <w:szCs w:val="18"/>
+        </w:rPr>
+      </w:pPr>
+    </w:p>
+    <w:p>
+      <w:pPr>
+        <w:autoSpaceDE w:val="0"/>
+        <w:autoSpaceDN w:val="0"/>
+        <w:adjustRightInd w:val="0"/>
+        <w:spacing w:after="0" w:line="240" w:lineRule="auto"/>
+        <w:rPr>
+          <w:rFonts w:ascii="Lucida Console" w:hAnsi="Lucida Console" w:cs="Lucida Console"/>
+          <w:kern w:val="0"/>
+          <w:sz w:val="18"/>
+          <w:szCs w:val="18"/>
+        </w:rPr>
+      </w:pPr>
+    </w:p>
+    <w:p>
+      <w:pPr>
+        <w:rPr>
+          <w:rFonts w:ascii="Lucida Console" w:hAnsi="Lucida Console" w:cs="Lucida Console"/>
+          <w:kern w:val="0"/>
+          <w:sz w:val="18"/>
+          <w:szCs w:val="18"/>
+        </w:rPr>
+      </w:pPr>
+    </w:p>
+    <w:p>
+      <w:pPr>
+        <w:rPr>
+          <w:rFonts w:ascii="Lucida Console" w:hAnsi="Lucida Console" w:cs="Lucida Console"/>
+          <w:kern w:val="0"/>
+          <w:sz w:val="18"/>
+          <w:szCs w:val="18"/>
+        </w:rPr>
+      </w:pPr>
+    </w:p>
+    <w:p>
+      <w:pPr>
+        <w:pStyle w:val="Titre1"/>
+        <w:rPr>
+          <w:b/>
+          <w:bCs/>
+          <w:color w:val="auto"/>
+          <w:u w:val="single"/>
+        </w:rPr>
+      </w:pPr>
+      <w:bookmarkStart w:id="17" w:name="_Toc178597209"/>
+      <w:r>
+        <w:rPr>
+          <w:b/>
+          <w:bCs/>
+          <w:color w:val="auto"/>
+          <w:u w:val="single"/>
+        </w:rPr>
+        <w:t>Création des index</w:t>
+      </w:r>
+      <w:bookmarkEnd w:id="17"/>
+    </w:p>
+    <w:p/>
+    <w:p>
+      <w:pPr>
+        <w:pStyle w:val="Paragraphedeliste"/>
+        <w:numPr>
+          <w:ilvl w:val="0"/>
+          <w:numId w:val="1"/>
+        </w:numPr>
+      </w:pPr>
+      <w:r>
+        <w:t>Pourtant certains index existent déjà. Pourquoi ?</w:t>
+      </w:r>
     </w:p>
     <w:p/>
     <w:p/>
     <w:p>
       <w:pPr>
-        <w:pStyle w:val="Titre2"/>
-        <w:rPr>
-          <w:color w:val="auto"/>
-        </w:rPr>
-      </w:pPr>
-      <w:bookmarkStart w:id="15" w:name="_Toc177994900"/>
-      <w:r>
-        <w:rPr>
-          <w:color w:val="auto"/>
-        </w:rPr>
-        <w:t>Joueur</w:t>
-      </w:r>
-      <w:bookmarkEnd w:id="15"/>
+        <w:pStyle w:val="Paragraphedeliste"/>
+        <w:numPr>
+          <w:ilvl w:val="0"/>
+          <w:numId w:val="1"/>
+        </w:numPr>
+      </w:pPr>
+      <w:r>
+        <w:t>Quels sont les avantages et les inconvénients des index ?</w:t>
+      </w:r>
+    </w:p>
+    <w:p>
+      <w:pPr>
+        <w:pStyle w:val="Paragraphedeliste"/>
+      </w:pPr>
     </w:p>
     <w:p/>
     <w:p/>
     <w:p>
       <w:pPr>
-        <w:pStyle w:val="Titre2"/>
-        <w:rPr>
+        <w:pStyle w:val="Paragraphedeliste"/>
+        <w:numPr>
+          <w:ilvl w:val="0"/>
+          <w:numId w:val="1"/>
+        </w:numPr>
+      </w:pPr>
+      <w:r>
+        <w:t>Sur quel champ (de quelle table), cela pourrait être pertinent d’ajouter un index ?</w:t>
+      </w:r>
+    </w:p>
+    <w:p>
+      <w:pPr>
+        <w:ind w:left="360"/>
+      </w:pPr>
+    </w:p>
+    <w:p>
+      <w:r>
+        <w:br w:type="page"/>
+      </w:r>
+    </w:p>
+    <w:p/>
+    <w:p>
+      <w:pPr>
+        <w:pStyle w:val="Titre1"/>
+        <w:rPr>
+          <w:b/>
+          <w:bCs/>
           <w:color w:val="auto"/>
-        </w:rPr>
-      </w:pPr>
-      <w:bookmarkStart w:id="16" w:name="_Toc177994901"/>
-      <w:r>
-        <w:rPr>
+          <w:u w:val="single"/>
+        </w:rPr>
+      </w:pPr>
+      <w:bookmarkStart w:id="18" w:name="_Toc178597210"/>
+      <w:r>
+        <w:rPr>
+          <w:b/>
+          <w:bCs/>
           <w:color w:val="auto"/>
-        </w:rPr>
-        <w:t>Gestionnaire de la boutique</w:t>
-      </w:r>
-      <w:bookmarkEnd w:id="16"/>
+          <w:u w:val="single"/>
+        </w:rPr>
+        <w:t>Backup / Restore</w:t>
+      </w:r>
+      <w:bookmarkEnd w:id="18"/>
     </w:p>
     <w:p/>
-    <w:p/>
+    <w:p>
+      <w:pPr>
+        <w:pStyle w:val="Paragraphedeliste"/>
+        <w:numPr>
+          <w:ilvl w:val="0"/>
+          <w:numId w:val="2"/>
+        </w:numPr>
+      </w:pPr>
+      <w:r>
+        <w:t>Backup de la base de données db_space_invaders</w:t>
+      </w:r>
+    </w:p>
+    <w:p>
+      <w:pPr>
+        <w:pStyle w:val="Paragraphedeliste"/>
+        <w:autoSpaceDE w:val="0"/>
+        <w:autoSpaceDN w:val="0"/>
+        <w:adjustRightInd w:val="0"/>
+        <w:spacing w:after="0" w:line="240" w:lineRule="auto"/>
+        <w:rPr>
+          <w:rFonts w:ascii="Lucida Console" w:hAnsi="Lucida Console" w:cs="Lucida Console"/>
+          <w:kern w:val="0"/>
+          <w:sz w:val="18"/>
+          <w:szCs w:val="18"/>
+        </w:rPr>
+      </w:pPr>
+    </w:p>
+    <w:p>
+      <w:pPr>
+        <w:pStyle w:val="Paragraphedeliste"/>
+        <w:autoSpaceDE w:val="0"/>
+        <w:autoSpaceDN w:val="0"/>
+        <w:adjustRightInd w:val="0"/>
+        <w:spacing w:after="0" w:line="240" w:lineRule="auto"/>
+        <w:rPr>
+          <w:rFonts w:ascii="Lucida Console" w:hAnsi="Lucida Console" w:cs="Lucida Console"/>
+          <w:kern w:val="0"/>
+          <w:sz w:val="18"/>
+          <w:szCs w:val="18"/>
+          <w:lang w:val="en-US"/>
+        </w:rPr>
+      </w:pPr>
+      <w:r>
+        <w:rPr>
+          <w:rFonts w:ascii="Lucida Console" w:hAnsi="Lucida Console" w:cs="Lucida Console"/>
+          <w:kern w:val="0"/>
+          <w:sz w:val="18"/>
+          <w:szCs w:val="18"/>
+          <w:lang w:val="en-US"/>
+        </w:rPr>
+        <w:t>docker exec -i db mysqldump -u root -proot --databases db_space_invaders &gt; db_space_invaders.sql</w:t>
+      </w:r>
+    </w:p>
+    <w:p>
+      <w:pPr>
+        <w:pStyle w:val="Paragraphedeliste"/>
+        <w:rPr>
+          <w:lang w:val="en-US"/>
+        </w:rPr>
+      </w:pPr>
+    </w:p>
+    <w:p>
+      <w:pPr>
+        <w:pStyle w:val="Paragraphedeliste"/>
+      </w:pPr>
+      <w:r>
+        <w:t>Créer un fichier db_s</w:t>
+      </w:r>
+      <w:r>
+        <w:t>pace_invaders.sql qui contient</w:t>
+      </w:r>
+      <w:r>
+        <w:t xml:space="preserve"> toute la base de données de db_space_invaders.</w:t>
+      </w:r>
+    </w:p>
+    <w:p>
+      <w:pPr>
+        <w:pStyle w:val="Paragraphedeliste"/>
+      </w:pPr>
+    </w:p>
+    <w:p>
+      <w:pPr>
+        <w:pStyle w:val="Paragraphedeliste"/>
+      </w:pPr>
+    </w:p>
+    <w:p>
+      <w:pPr>
+        <w:pStyle w:val="Paragraphedeliste"/>
+        <w:numPr>
+          <w:ilvl w:val="0"/>
+          <w:numId w:val="2"/>
+        </w:numPr>
+      </w:pPr>
+      <w:r>
+        <w:t>Restore de la base de données db_space_invaders</w:t>
+      </w:r>
+    </w:p>
+    <w:p>
+      <w:pPr>
+        <w:pStyle w:val="Paragraphedeliste"/>
+      </w:pPr>
+    </w:p>
+    <w:p>
+      <w:pPr>
+        <w:pStyle w:val="Paragraphedeliste"/>
+        <w:autoSpaceDE w:val="0"/>
+        <w:autoSpaceDN w:val="0"/>
+        <w:adjustRightInd w:val="0"/>
+        <w:spacing w:after="0" w:line="240" w:lineRule="auto"/>
+        <w:rPr>
+          <w:rFonts w:ascii="Lucida Console" w:hAnsi="Lucida Console" w:cs="Lucida Console"/>
+          <w:kern w:val="0"/>
+          <w:sz w:val="18"/>
+          <w:szCs w:val="18"/>
+          <w:lang w:val="en-US"/>
+        </w:rPr>
+      </w:pPr>
+      <w:r>
+        <w:rPr>
+          <w:rFonts w:ascii="Lucida Console" w:hAnsi="Lucida Console" w:cs="Lucida Console"/>
+          <w:kern w:val="0"/>
+          <w:sz w:val="18"/>
+          <w:szCs w:val="18"/>
+          <w:lang w:val="en-US"/>
+        </w:rPr>
+        <w:t xml:space="preserve">docker exec -i </w:t>
+      </w:r>
+      <w:r>
+        <w:rPr>
+          <w:rFonts w:ascii="Lucida Console" w:hAnsi="Lucida Console" w:cs="Lucida Console"/>
+          <w:kern w:val="0"/>
+          <w:sz w:val="18"/>
+          <w:szCs w:val="18"/>
+          <w:lang w:val="en-US"/>
+        </w:rPr>
+        <w:t>db mysql -u root -proot &lt; db_space_invaders.sql</w:t>
+      </w:r>
+    </w:p>
+    <w:p>
+      <w:pPr>
+        <w:pStyle w:val="Paragraphedeliste"/>
+        <w:autoSpaceDE w:val="0"/>
+        <w:autoSpaceDN w:val="0"/>
+        <w:adjustRightInd w:val="0"/>
+        <w:spacing w:after="0" w:line="240" w:lineRule="auto"/>
+        <w:rPr>
+          <w:rFonts w:ascii="Lucida Console" w:hAnsi="Lucida Console" w:cs="Lucida Console"/>
+          <w:kern w:val="0"/>
+          <w:sz w:val="18"/>
+          <w:szCs w:val="18"/>
+          <w:lang w:val="en-US"/>
+        </w:rPr>
+      </w:pPr>
+    </w:p>
+    <w:p>
+      <w:pPr>
+        <w:pStyle w:val="Paragraphedeliste"/>
+        <w:autoSpaceDE w:val="0"/>
+        <w:autoSpaceDN w:val="0"/>
+        <w:adjustRightInd w:val="0"/>
+        <w:spacing w:after="0" w:line="240" w:lineRule="auto"/>
+        <w:rPr>
+          <w:rFonts w:ascii="Lucida Console" w:hAnsi="Lucida Console" w:cs="Lucida Console"/>
+          <w:kern w:val="0"/>
+          <w:sz w:val="18"/>
+          <w:szCs w:val="18"/>
+          <w:lang w:val="en-US"/>
+        </w:rPr>
+      </w:pPr>
+    </w:p>
+    <w:p>
+      <w:pPr>
+        <w:pStyle w:val="Paragraphedeliste"/>
+        <w:autoSpaceDE w:val="0"/>
+        <w:autoSpaceDN w:val="0"/>
+        <w:adjustRightInd w:val="0"/>
+        <w:spacing w:after="0" w:line="240" w:lineRule="auto"/>
+        <w:rPr>
+          <w:rFonts w:ascii="Lucida Console" w:hAnsi="Lucida Console" w:cs="Lucida Console"/>
+          <w:kern w:val="0"/>
+          <w:sz w:val="18"/>
+          <w:szCs w:val="18"/>
+        </w:rPr>
+      </w:pPr>
+      <w:r>
+        <w:t xml:space="preserve">Restauration de la base de données de </w:t>
+      </w:r>
+      <w:proofErr w:type="spellStart"/>
+      <w:r>
+        <w:t>db_space_invaders</w:t>
+      </w:r>
+      <w:proofErr w:type="spellEnd"/>
+      <w:r>
+        <w:t>.</w:t>
+      </w:r>
+    </w:p>
+    <w:p>
+      <w:pPr>
+        <w:ind w:left="708"/>
+      </w:pPr>
+    </w:p>
     <w:sectPr>
-      <w:footerReference w:type="default" r:id="rId20"/>
+      <w:footerReference w:type="default" r:id="rId21"/>
       <w:pgSz w:w="11906" w:h="16838"/>
       <w:pgMar w:top="1417" w:right="1417" w:bottom="1417" w:left="1417" w:header="708" w:footer="708" w:gutter="0"/>
       <w:pgNumType w:start="0"/>
@@ -4611,6 +5858,219 @@
     </w:p>
   </w:footnote>
 </w:footnotes>
+</file>
+
+<file path=word/numbering.xml><?xml version="1.0" encoding="utf-8"?>
+<w:numbering xmlns:wpc="http://schemas.microsoft.com/office/word/2010/wordprocessingCanvas" xmlns:cx="http://schemas.microsoft.com/office/drawing/2014/chartex" xmlns:cx1="http://schemas.microsoft.com/office/drawing/2015/9/8/chartex" xmlns:cx2="http://schemas.microsoft.com/office/drawing/2015/10/21/chartex" xmlns:cx3="http://schemas.microsoft.com/office/drawing/2016/5/9/chartex" xmlns:cx4="http://schemas.microsoft.com/office/drawing/2016/5/10/chartex" xmlns:cx5="http://schemas.microsoft.com/office/drawing/2016/5/11/chartex" xmlns:cx6="http://schemas.microsoft.com/office/drawing/2016/5/12/chartex" xmlns:cx7="http://schemas.microsoft.com/office/drawing/2016/5/13/chartex" xmlns:cx8="http://schemas.microsoft.com/office/drawing/2016/5/14/chartex" xmlns:mc="http://schemas.openxmlformats.org/markup-compatibility/2006" xmlns:aink="http://schemas.microsoft.com/office/drawing/2016/ink" xmlns:am3d="http://schemas.microsoft.com/office/drawing/2017/model3d" xmlns:o="urn:schemas-microsoft-com:office:office" xmlns:oel="http://schemas.microsoft.com/office/2019/extlst" xmlns:r="http://schemas.openxmlformats.org/officeDocument/2006/relationships" xmlns:m="http://schemas.openxmlformats.org/officeDocument/2006/math" xmlns:v="urn:schemas-microsoft-com:vml" xmlns:wp14="http://schemas.microsoft.com/office/word/2010/wordprocessingDrawing" xmlns:wp="http://schemas.openxmlformats.org/drawingml/2006/wordprocessingDrawing" xmlns:w10="urn:schemas-microsoft-com:office:word" xmlns:w="http://schemas.openxmlformats.org/wordprocessingml/2006/main" xmlns:w14="http://schemas.microsoft.com/office/word/2010/wordml" xmlns:w15="http://schemas.microsoft.com/office/word/2012/wordml" xmlns:w16cex="http://schemas.microsoft.com/office/word/2018/wordml/cex" xmlns:w16cid="http://schemas.microsoft.com/office/word/2016/wordml/cid" xmlns:w16="http://schemas.microsoft.com/office/word/2018/wordml" xmlns:w16sdtdh="http://schemas.microsoft.com/office/word/2020/wordml/sdtdatahash" xmlns:w16se="http://schemas.microsoft.com/office/word/2015/wordml/symex" xmlns:wpg="http://schemas.microsoft.com/office/word/2010/wordprocessingGroup" xmlns:wpi="http://schemas.microsoft.com/office/word/2010/wordprocessingInk" xmlns:wne="http://schemas.microsoft.com/office/word/2006/wordml" xmlns:wps="http://schemas.microsoft.com/office/word/2010/wordprocessingShape" mc:Ignorable="w14 w15 w16se w16cid w16 w16cex w16sdtdh wp14">
+  <w:abstractNum w:abstractNumId="0" w15:restartNumberingAfterBreak="0">
+    <w:nsid w:val="0C956E2D"/>
+    <w:multiLevelType w:val="hybridMultilevel"/>
+    <w:tmpl w:val="F25E967E"/>
+    <w:lvl w:ilvl="0" w:tplc="DA4424CC">
+      <w:start w:val="3"/>
+      <w:numFmt w:val="bullet"/>
+      <w:lvlText w:val="-"/>
+      <w:lvlJc w:val="left"/>
+      <w:pPr>
+        <w:ind w:left="720" w:hanging="360"/>
+      </w:pPr>
+      <w:rPr>
+        <w:rFonts w:ascii="Calibri" w:eastAsiaTheme="minorHAnsi" w:hAnsi="Calibri" w:cs="Calibri" w:hint="default"/>
+      </w:rPr>
+    </w:lvl>
+    <w:lvl w:ilvl="1" w:tplc="100C0003" w:tentative="1">
+      <w:start w:val="1"/>
+      <w:numFmt w:val="bullet"/>
+      <w:lvlText w:val="o"/>
+      <w:lvlJc w:val="left"/>
+      <w:pPr>
+        <w:ind w:left="1440" w:hanging="360"/>
+      </w:pPr>
+      <w:rPr>
+        <w:rFonts w:ascii="Courier New" w:hAnsi="Courier New" w:cs="Courier New" w:hint="default"/>
+      </w:rPr>
+    </w:lvl>
+    <w:lvl w:ilvl="2" w:tplc="100C0005" w:tentative="1">
+      <w:start w:val="1"/>
+      <w:numFmt w:val="bullet"/>
+      <w:lvlText w:val=""/>
+      <w:lvlJc w:val="left"/>
+      <w:pPr>
+        <w:ind w:left="2160" w:hanging="360"/>
+      </w:pPr>
+      <w:rPr>
+        <w:rFonts w:ascii="Wingdings" w:hAnsi="Wingdings" w:hint="default"/>
+      </w:rPr>
+    </w:lvl>
+    <w:lvl w:ilvl="3" w:tplc="100C0001" w:tentative="1">
+      <w:start w:val="1"/>
+      <w:numFmt w:val="bullet"/>
+      <w:lvlText w:val=""/>
+      <w:lvlJc w:val="left"/>
+      <w:pPr>
+        <w:ind w:left="2880" w:hanging="360"/>
+      </w:pPr>
+      <w:rPr>
+        <w:rFonts w:ascii="Symbol" w:hAnsi="Symbol" w:hint="default"/>
+      </w:rPr>
+    </w:lvl>
+    <w:lvl w:ilvl="4" w:tplc="100C0003" w:tentative="1">
+      <w:start w:val="1"/>
+      <w:numFmt w:val="bullet"/>
+      <w:lvlText w:val="o"/>
+      <w:lvlJc w:val="left"/>
+      <w:pPr>
+        <w:ind w:left="3600" w:hanging="360"/>
+      </w:pPr>
+      <w:rPr>
+        <w:rFonts w:ascii="Courier New" w:hAnsi="Courier New" w:cs="Courier New" w:hint="default"/>
+      </w:rPr>
+    </w:lvl>
+    <w:lvl w:ilvl="5" w:tplc="100C0005" w:tentative="1">
+      <w:start w:val="1"/>
+      <w:numFmt w:val="bullet"/>
+      <w:lvlText w:val=""/>
+      <w:lvlJc w:val="left"/>
+      <w:pPr>
+        <w:ind w:left="4320" w:hanging="360"/>
+      </w:pPr>
+      <w:rPr>
+        <w:rFonts w:ascii="Wingdings" w:hAnsi="Wingdings" w:hint="default"/>
+      </w:rPr>
+    </w:lvl>
+    <w:lvl w:ilvl="6" w:tplc="100C0001" w:tentative="1">
+      <w:start w:val="1"/>
+      <w:numFmt w:val="bullet"/>
+      <w:lvlText w:val=""/>
+      <w:lvlJc w:val="left"/>
+      <w:pPr>
+        <w:ind w:left="5040" w:hanging="360"/>
+      </w:pPr>
+      <w:rPr>
+        <w:rFonts w:ascii="Symbol" w:hAnsi="Symbol" w:hint="default"/>
+      </w:rPr>
+    </w:lvl>
+    <w:lvl w:ilvl="7" w:tplc="100C0003" w:tentative="1">
+      <w:start w:val="1"/>
+      <w:numFmt w:val="bullet"/>
+      <w:lvlText w:val="o"/>
+      <w:lvlJc w:val="left"/>
+      <w:pPr>
+        <w:ind w:left="5760" w:hanging="360"/>
+      </w:pPr>
+      <w:rPr>
+        <w:rFonts w:ascii="Courier New" w:hAnsi="Courier New" w:cs="Courier New" w:hint="default"/>
+      </w:rPr>
+    </w:lvl>
+    <w:lvl w:ilvl="8" w:tplc="100C0005" w:tentative="1">
+      <w:start w:val="1"/>
+      <w:numFmt w:val="bullet"/>
+      <w:lvlText w:val=""/>
+      <w:lvlJc w:val="left"/>
+      <w:pPr>
+        <w:ind w:left="6480" w:hanging="360"/>
+      </w:pPr>
+      <w:rPr>
+        <w:rFonts w:ascii="Wingdings" w:hAnsi="Wingdings" w:hint="default"/>
+      </w:rPr>
+    </w:lvl>
+  </w:abstractNum>
+  <w:abstractNum w:abstractNumId="1" w15:restartNumberingAfterBreak="0">
+    <w:nsid w:val="36650FBA"/>
+    <w:multiLevelType w:val="hybridMultilevel"/>
+    <w:tmpl w:val="D1D098A6"/>
+    <w:lvl w:ilvl="0" w:tplc="100C000F">
+      <w:start w:val="1"/>
+      <w:numFmt w:val="decimal"/>
+      <w:lvlText w:val="%1."/>
+      <w:lvlJc w:val="left"/>
+      <w:pPr>
+        <w:ind w:left="720" w:hanging="360"/>
+      </w:pPr>
+      <w:rPr>
+        <w:rFonts w:hint="default"/>
+      </w:rPr>
+    </w:lvl>
+    <w:lvl w:ilvl="1" w:tplc="100C0019" w:tentative="1">
+      <w:start w:val="1"/>
+      <w:numFmt w:val="lowerLetter"/>
+      <w:lvlText w:val="%2."/>
+      <w:lvlJc w:val="left"/>
+      <w:pPr>
+        <w:ind w:left="1440" w:hanging="360"/>
+      </w:pPr>
+    </w:lvl>
+    <w:lvl w:ilvl="2" w:tplc="100C001B" w:tentative="1">
+      <w:start w:val="1"/>
+      <w:numFmt w:val="lowerRoman"/>
+      <w:lvlText w:val="%3."/>
+      <w:lvlJc w:val="right"/>
+      <w:pPr>
+        <w:ind w:left="2160" w:hanging="180"/>
+      </w:pPr>
+    </w:lvl>
+    <w:lvl w:ilvl="3" w:tplc="100C000F" w:tentative="1">
+      <w:start w:val="1"/>
+      <w:numFmt w:val="decimal"/>
+      <w:lvlText w:val="%4."/>
+      <w:lvlJc w:val="left"/>
+      <w:pPr>
+        <w:ind w:left="2880" w:hanging="360"/>
+      </w:pPr>
+    </w:lvl>
+    <w:lvl w:ilvl="4" w:tplc="100C0019" w:tentative="1">
+      <w:start w:val="1"/>
+      <w:numFmt w:val="lowerLetter"/>
+      <w:lvlText w:val="%5."/>
+      <w:lvlJc w:val="left"/>
+      <w:pPr>
+        <w:ind w:left="3600" w:hanging="360"/>
+      </w:pPr>
+    </w:lvl>
+    <w:lvl w:ilvl="5" w:tplc="100C001B" w:tentative="1">
+      <w:start w:val="1"/>
+      <w:numFmt w:val="lowerRoman"/>
+      <w:lvlText w:val="%6."/>
+      <w:lvlJc w:val="right"/>
+      <w:pPr>
+        <w:ind w:left="4320" w:hanging="180"/>
+      </w:pPr>
+    </w:lvl>
+    <w:lvl w:ilvl="6" w:tplc="100C000F" w:tentative="1">
+      <w:start w:val="1"/>
+      <w:numFmt w:val="decimal"/>
+      <w:lvlText w:val="%7."/>
+      <w:lvlJc w:val="left"/>
+      <w:pPr>
+        <w:ind w:left="5040" w:hanging="360"/>
+      </w:pPr>
+    </w:lvl>
+    <w:lvl w:ilvl="7" w:tplc="100C0019" w:tentative="1">
+      <w:start w:val="1"/>
+      <w:numFmt w:val="lowerLetter"/>
+      <w:lvlText w:val="%8."/>
+      <w:lvlJc w:val="left"/>
+      <w:pPr>
+        <w:ind w:left="5760" w:hanging="360"/>
+      </w:pPr>
+    </w:lvl>
+    <w:lvl w:ilvl="8" w:tplc="100C001B" w:tentative="1">
+      <w:start w:val="1"/>
+      <w:numFmt w:val="lowerRoman"/>
+      <w:lvlText w:val="%9."/>
+      <w:lvlJc w:val="right"/>
+      <w:pPr>
+        <w:ind w:left="6480" w:hanging="180"/>
+      </w:pPr>
+    </w:lvl>
+  </w:abstractNum>
+  <w:num w:numId="1" w16cid:durableId="1164204951">
+    <w:abstractNumId w:val="1"/>
+  </w:num>
+  <w:num w:numId="2" w16cid:durableId="308363003">
+    <w:abstractNumId w:val="0"/>
+  </w:num>
+</w:numbering>
 </file>
 
 <file path=word/styles.xml><?xml version="1.0" encoding="utf-8"?>
@@ -5013,7 +6473,7 @@
   <w:style w:type="paragraph" w:default="1" w:styleId="Normal">
     <w:name w:val="Normal"/>
     <w:qFormat/>
-    <w:rsid w:val="00477F3C"/>
+    <w:rsid w:val="001E32CA"/>
   </w:style>
   <w:style w:type="paragraph" w:styleId="Titre1">
     <w:name w:val="heading 1"/>
@@ -5268,6 +6728,17 @@
     <w:uiPriority w:val="99"/>
     <w:rsid w:val="0033093A"/>
   </w:style>
+  <w:style w:type="paragraph" w:styleId="Paragraphedeliste">
+    <w:name w:val="List Paragraph"/>
+    <w:basedOn w:val="Normal"/>
+    <w:uiPriority w:val="34"/>
+    <w:qFormat/>
+    <w:rsid w:val="00EB62EC"/>
+    <w:pPr>
+      <w:ind w:left="720"/>
+      <w:contextualSpacing/>
+    </w:pPr>
+  </w:style>
 </w:styles>
 </file>
 
@@ -5317,12 +6788,33 @@
     <w:pitch w:val="variable"/>
     <w:sig w:usb0="E4002EFF" w:usb1="C000247B" w:usb2="00000009" w:usb3="00000000" w:csb0="000001FF" w:csb1="00000000"/>
   </w:font>
+  <w:font w:name="Courier New">
+    <w:panose1 w:val="02070309020205020404"/>
+    <w:charset w:val="00"/>
+    <w:family w:val="modern"/>
+    <w:pitch w:val="fixed"/>
+    <w:sig w:usb0="E0002EFF" w:usb1="C0007843" w:usb2="00000009" w:usb3="00000000" w:csb0="000001FF" w:csb1="00000000"/>
+  </w:font>
   <w:font w:name="Times New Roman">
     <w:panose1 w:val="02020603050405020304"/>
     <w:charset w:val="00"/>
     <w:family w:val="roman"/>
     <w:pitch w:val="variable"/>
     <w:sig w:usb0="E0002EFF" w:usb1="C000785B" w:usb2="00000009" w:usb3="00000000" w:csb0="000001FF" w:csb1="00000000"/>
+  </w:font>
+  <w:font w:name="Wingdings">
+    <w:panose1 w:val="05000000000000000000"/>
+    <w:charset w:val="02"/>
+    <w:family w:val="auto"/>
+    <w:pitch w:val="variable"/>
+    <w:sig w:usb0="00000000" w:usb1="10000000" w:usb2="00000000" w:usb3="00000000" w:csb0="80000000" w:csb1="00000000"/>
+  </w:font>
+  <w:font w:name="Symbol">
+    <w:panose1 w:val="05050102010706020507"/>
+    <w:charset w:val="02"/>
+    <w:family w:val="roman"/>
+    <w:pitch w:val="variable"/>
+    <w:sig w:usb0="00000000" w:usb1="10000000" w:usb2="00000000" w:usb3="00000000" w:csb0="80000000" w:csb1="00000000"/>
   </w:font>
   <w:font w:name="Calibri Light">
     <w:panose1 w:val="020F0302020204030204"/>
@@ -5337,6 +6829,13 @@
     <w:family w:val="swiss"/>
     <w:pitch w:val="variable"/>
     <w:sig w:usb0="00000287" w:usb1="00000000" w:usb2="00000000" w:usb3="00000000" w:csb0="0000009F" w:csb1="00000000"/>
+  </w:font>
+  <w:font w:name="Lucida Console">
+    <w:panose1 w:val="020B0609040504020204"/>
+    <w:charset w:val="00"/>
+    <w:family w:val="modern"/>
+    <w:pitch w:val="fixed"/>
+    <w:sig w:usb0="8000028F" w:usb1="00001800" w:usb2="00000000" w:usb3="00000000" w:csb0="0000001F" w:csb1="00000000"/>
   </w:font>
 </w:fonts>
 </file>
@@ -5366,9 +6865,11 @@
     <w:rsid w:val="00B341BB"/>
     <w:rsid w:val="00B80BFE"/>
     <w:rsid w:val="00C23E21"/>
+    <w:rsid w:val="00C338DD"/>
     <w:rsid w:val="00EA0471"/>
     <w:rsid w:val="00F91F6F"/>
     <w:rsid w:val="00FD7373"/>
+    <w:rsid w:val="00FF1DF5"/>
   </w:rsids>
   <m:mathPr>
     <m:mathFont m:val="Cambria Math"/>
@@ -5833,18 +7334,6 @@
     <w:name w:val="DCC1D625C66048839FC65D7A37E2F1C1"/>
     <w:rsid w:val="00C23E21"/>
   </w:style>
-  <w:style w:type="paragraph" w:customStyle="1" w:styleId="6F97CE9E061643938BDB547C8DD29C92">
-    <w:name w:val="6F97CE9E061643938BDB547C8DD29C92"/>
-    <w:rsid w:val="00283B0C"/>
-  </w:style>
-  <w:style w:type="paragraph" w:customStyle="1" w:styleId="4AE539BD2E554F569466D9DDA05B4C71">
-    <w:name w:val="4AE539BD2E554F569466D9DDA05B4C71"/>
-    <w:rsid w:val="00283B0C"/>
-  </w:style>
-  <w:style w:type="paragraph" w:customStyle="1" w:styleId="A02A6AF04B75498EBA86F90F4B590D47">
-    <w:name w:val="A02A6AF04B75498EBA86F90F4B590D47"/>
-    <w:rsid w:val="00283B0C"/>
-  </w:style>
 </w:styles>
 </file>
 

</xml_diff>

<commit_message>
Doc : Mise à jour des docs + ajouts requetes sql
</commit_message>
<xml_diff>
--- a/R-P_DB-MuthulingamAbiram-rapport.docx
+++ b/R-P_DB-MuthulingamAbiram-rapport.docx
@@ -890,7 +890,7 @@
           <w:r>
             <w:fldChar w:fldCharType="separate"/>
           </w:r>
-          <w:hyperlink w:anchor="_Toc178597192" w:history="1">
+          <w:hyperlink w:anchor="_Toc179197674" w:history="1">
             <w:r>
               <w:rPr>
                 <w:rStyle w:val="Lienhypertexte"/>
@@ -919,7 +919,7 @@
                 <w:noProof/>
                 <w:webHidden/>
               </w:rPr>
-              <w:instrText xml:space="preserve"> PAGEREF _Toc178597192 \h </w:instrText>
+              <w:instrText xml:space="preserve"> PAGEREF _Toc179197674 \h </w:instrText>
             </w:r>
             <w:r>
               <w:rPr>
@@ -963,7 +963,7 @@
               <w14:ligatures w14:val="standardContextual"/>
             </w:rPr>
           </w:pPr>
-          <w:hyperlink w:anchor="_Toc178597193" w:history="1">
+          <w:hyperlink w:anchor="_Toc179197675" w:history="1">
             <w:r>
               <w:rPr>
                 <w:rStyle w:val="Lienhypertexte"/>
@@ -990,7 +990,7 @@
                 <w:noProof/>
                 <w:webHidden/>
               </w:rPr>
-              <w:instrText xml:space="preserve"> PAGEREF _Toc178597193 \h </w:instrText>
+              <w:instrText xml:space="preserve"> PAGEREF _Toc179197675 \h </w:instrText>
             </w:r>
             <w:r>
               <w:rPr>
@@ -1034,7 +1034,7 @@
               <w14:ligatures w14:val="standardContextual"/>
             </w:rPr>
           </w:pPr>
-          <w:hyperlink w:anchor="_Toc178597194" w:history="1">
+          <w:hyperlink w:anchor="_Toc179197676" w:history="1">
             <w:r>
               <w:rPr>
                 <w:rStyle w:val="Lienhypertexte"/>
@@ -1063,7 +1063,7 @@
                 <w:noProof/>
                 <w:webHidden/>
               </w:rPr>
-              <w:instrText xml:space="preserve"> PAGEREF _Toc178597194 \h </w:instrText>
+              <w:instrText xml:space="preserve"> PAGEREF _Toc179197676 \h </w:instrText>
             </w:r>
             <w:r>
               <w:rPr>
@@ -1107,7 +1107,7 @@
               <w14:ligatures w14:val="standardContextual"/>
             </w:rPr>
           </w:pPr>
-          <w:hyperlink w:anchor="_Toc178597195" w:history="1">
+          <w:hyperlink w:anchor="_Toc179197677" w:history="1">
             <w:r>
               <w:rPr>
                 <w:rStyle w:val="Lienhypertexte"/>
@@ -1134,7 +1134,7 @@
                 <w:noProof/>
                 <w:webHidden/>
               </w:rPr>
-              <w:instrText xml:space="preserve"> PAGEREF _Toc178597195 \h </w:instrText>
+              <w:instrText xml:space="preserve"> PAGEREF _Toc179197677 \h </w:instrText>
             </w:r>
             <w:r>
               <w:rPr>
@@ -1178,7 +1178,7 @@
               <w14:ligatures w14:val="standardContextual"/>
             </w:rPr>
           </w:pPr>
-          <w:hyperlink w:anchor="_Toc178597196" w:history="1">
+          <w:hyperlink w:anchor="_Toc179197678" w:history="1">
             <w:r>
               <w:rPr>
                 <w:rStyle w:val="Lienhypertexte"/>
@@ -1205,7 +1205,7 @@
                 <w:noProof/>
                 <w:webHidden/>
               </w:rPr>
-              <w:instrText xml:space="preserve"> PAGEREF _Toc178597196 \h </w:instrText>
+              <w:instrText xml:space="preserve"> PAGEREF _Toc179197678 \h </w:instrText>
             </w:r>
             <w:r>
               <w:rPr>
@@ -1249,7 +1249,7 @@
               <w14:ligatures w14:val="standardContextual"/>
             </w:rPr>
           </w:pPr>
-          <w:hyperlink w:anchor="_Toc178597197" w:history="1">
+          <w:hyperlink w:anchor="_Toc179197679" w:history="1">
             <w:r>
               <w:rPr>
                 <w:rStyle w:val="Lienhypertexte"/>
@@ -1276,7 +1276,7 @@
                 <w:noProof/>
                 <w:webHidden/>
               </w:rPr>
-              <w:instrText xml:space="preserve"> PAGEREF _Toc178597197 \h </w:instrText>
+              <w:instrText xml:space="preserve"> PAGEREF _Toc179197679 \h </w:instrText>
             </w:r>
             <w:r>
               <w:rPr>
@@ -1320,7 +1320,7 @@
               <w14:ligatures w14:val="standardContextual"/>
             </w:rPr>
           </w:pPr>
-          <w:hyperlink w:anchor="_Toc178597198" w:history="1">
+          <w:hyperlink w:anchor="_Toc179197680" w:history="1">
             <w:r>
               <w:rPr>
                 <w:rStyle w:val="Lienhypertexte"/>
@@ -1347,7 +1347,7 @@
                 <w:noProof/>
                 <w:webHidden/>
               </w:rPr>
-              <w:instrText xml:space="preserve"> PAGEREF _Toc178597198 \h </w:instrText>
+              <w:instrText xml:space="preserve"> PAGEREF _Toc179197680 \h </w:instrText>
             </w:r>
             <w:r>
               <w:rPr>
@@ -1391,7 +1391,7 @@
               <w14:ligatures w14:val="standardContextual"/>
             </w:rPr>
           </w:pPr>
-          <w:hyperlink w:anchor="_Toc178597199" w:history="1">
+          <w:hyperlink w:anchor="_Toc179197681" w:history="1">
             <w:r>
               <w:rPr>
                 <w:rStyle w:val="Lienhypertexte"/>
@@ -1418,7 +1418,7 @@
                 <w:noProof/>
                 <w:webHidden/>
               </w:rPr>
-              <w:instrText xml:space="preserve"> PAGEREF _Toc178597199 \h </w:instrText>
+              <w:instrText xml:space="preserve"> PAGEREF _Toc179197681 \h </w:instrText>
             </w:r>
             <w:r>
               <w:rPr>
@@ -1462,7 +1462,7 @@
               <w14:ligatures w14:val="standardContextual"/>
             </w:rPr>
           </w:pPr>
-          <w:hyperlink w:anchor="_Toc178597200" w:history="1">
+          <w:hyperlink w:anchor="_Toc179197682" w:history="1">
             <w:r>
               <w:rPr>
                 <w:rStyle w:val="Lienhypertexte"/>
@@ -1489,7 +1489,7 @@
                 <w:noProof/>
                 <w:webHidden/>
               </w:rPr>
-              <w:instrText xml:space="preserve"> PAGEREF _Toc178597200 \h </w:instrText>
+              <w:instrText xml:space="preserve"> PAGEREF _Toc179197682 \h </w:instrText>
             </w:r>
             <w:r>
               <w:rPr>
@@ -1533,7 +1533,7 @@
               <w14:ligatures w14:val="standardContextual"/>
             </w:rPr>
           </w:pPr>
-          <w:hyperlink w:anchor="_Toc178597201" w:history="1">
+          <w:hyperlink w:anchor="_Toc179197683" w:history="1">
             <w:r>
               <w:rPr>
                 <w:rStyle w:val="Lienhypertexte"/>
@@ -1560,7 +1560,7 @@
                 <w:noProof/>
                 <w:webHidden/>
               </w:rPr>
-              <w:instrText xml:space="preserve"> PAGEREF _Toc178597201 \h </w:instrText>
+              <w:instrText xml:space="preserve"> PAGEREF _Toc179197683 \h </w:instrText>
             </w:r>
             <w:r>
               <w:rPr>
@@ -1604,7 +1604,7 @@
               <w14:ligatures w14:val="standardContextual"/>
             </w:rPr>
           </w:pPr>
-          <w:hyperlink w:anchor="_Toc178597202" w:history="1">
+          <w:hyperlink w:anchor="_Toc179197684" w:history="1">
             <w:r>
               <w:rPr>
                 <w:rStyle w:val="Lienhypertexte"/>
@@ -1631,7 +1631,7 @@
                 <w:noProof/>
                 <w:webHidden/>
               </w:rPr>
-              <w:instrText xml:space="preserve"> PAGEREF _Toc178597202 \h </w:instrText>
+              <w:instrText xml:space="preserve"> PAGEREF _Toc179197684 \h </w:instrText>
             </w:r>
             <w:r>
               <w:rPr>
@@ -1675,7 +1675,7 @@
               <w14:ligatures w14:val="standardContextual"/>
             </w:rPr>
           </w:pPr>
-          <w:hyperlink w:anchor="_Toc178597203" w:history="1">
+          <w:hyperlink w:anchor="_Toc179197685" w:history="1">
             <w:r>
               <w:rPr>
                 <w:rStyle w:val="Lienhypertexte"/>
@@ -1702,7 +1702,7 @@
                 <w:noProof/>
                 <w:webHidden/>
               </w:rPr>
-              <w:instrText xml:space="preserve"> PAGEREF _Toc178597203 \h </w:instrText>
+              <w:instrText xml:space="preserve"> PAGEREF _Toc179197685 \h </w:instrText>
             </w:r>
             <w:r>
               <w:rPr>
@@ -1746,7 +1746,7 @@
               <w14:ligatures w14:val="standardContextual"/>
             </w:rPr>
           </w:pPr>
-          <w:hyperlink w:anchor="_Toc178597204" w:history="1">
+          <w:hyperlink w:anchor="_Toc179197686" w:history="1">
             <w:r>
               <w:rPr>
                 <w:rStyle w:val="Lienhypertexte"/>
@@ -1774,7 +1774,7 @@
                 <w:noProof/>
                 <w:webHidden/>
               </w:rPr>
-              <w:instrText xml:space="preserve"> PAGEREF _Toc178597204 \h </w:instrText>
+              <w:instrText xml:space="preserve"> PAGEREF _Toc179197686 \h </w:instrText>
             </w:r>
             <w:r>
               <w:rPr>
@@ -1818,7 +1818,7 @@
               <w14:ligatures w14:val="standardContextual"/>
             </w:rPr>
           </w:pPr>
-          <w:hyperlink w:anchor="_Toc178597205" w:history="1">
+          <w:hyperlink w:anchor="_Toc179197687" w:history="1">
             <w:r>
               <w:rPr>
                 <w:rStyle w:val="Lienhypertexte"/>
@@ -1847,7 +1847,7 @@
                 <w:noProof/>
                 <w:webHidden/>
               </w:rPr>
-              <w:instrText xml:space="preserve"> PAGEREF _Toc178597205 \h </w:instrText>
+              <w:instrText xml:space="preserve"> PAGEREF _Toc179197687 \h </w:instrText>
             </w:r>
             <w:r>
               <w:rPr>
@@ -1891,10 +1891,12 @@
               <w14:ligatures w14:val="standardContextual"/>
             </w:rPr>
           </w:pPr>
-          <w:hyperlink w:anchor="_Toc178597206" w:history="1">
+          <w:hyperlink w:anchor="_Toc179197688" w:history="1">
             <w:r>
               <w:rPr>
                 <w:rStyle w:val="Lienhypertexte"/>
+                <w:b/>
+                <w:bCs/>
                 <w:noProof/>
               </w:rPr>
               <w:t>Administrateur du jeu</w:t>
@@ -1918,7 +1920,7 @@
                 <w:noProof/>
                 <w:webHidden/>
               </w:rPr>
-              <w:instrText xml:space="preserve"> PAGEREF _Toc178597206 \h </w:instrText>
+              <w:instrText xml:space="preserve"> PAGEREF _Toc179197688 \h </w:instrText>
             </w:r>
             <w:r>
               <w:rPr>
@@ -1962,10 +1964,12 @@
               <w14:ligatures w14:val="standardContextual"/>
             </w:rPr>
           </w:pPr>
-          <w:hyperlink w:anchor="_Toc178597207" w:history="1">
+          <w:hyperlink w:anchor="_Toc179197689" w:history="1">
             <w:r>
               <w:rPr>
                 <w:rStyle w:val="Lienhypertexte"/>
+                <w:b/>
+                <w:bCs/>
                 <w:noProof/>
               </w:rPr>
               <w:t>Joueur</w:t>
@@ -1989,7 +1993,7 @@
                 <w:noProof/>
                 <w:webHidden/>
               </w:rPr>
-              <w:instrText xml:space="preserve"> PAGEREF _Toc178597207 \h </w:instrText>
+              <w:instrText xml:space="preserve"> PAGEREF _Toc179197689 \h </w:instrText>
             </w:r>
             <w:r>
               <w:rPr>
@@ -2033,10 +2037,12 @@
               <w14:ligatures w14:val="standardContextual"/>
             </w:rPr>
           </w:pPr>
-          <w:hyperlink w:anchor="_Toc178597208" w:history="1">
+          <w:hyperlink w:anchor="_Toc179197690" w:history="1">
             <w:r>
               <w:rPr>
                 <w:rStyle w:val="Lienhypertexte"/>
+                <w:b/>
+                <w:bCs/>
                 <w:noProof/>
               </w:rPr>
               <w:t>Gestionnaire de la boutique</w:t>
@@ -2060,7 +2066,7 @@
                 <w:noProof/>
                 <w:webHidden/>
               </w:rPr>
-              <w:instrText xml:space="preserve"> PAGEREF _Toc178597208 \h </w:instrText>
+              <w:instrText xml:space="preserve"> PAGEREF _Toc179197690 \h </w:instrText>
             </w:r>
             <w:r>
               <w:rPr>
@@ -2104,7 +2110,7 @@
               <w14:ligatures w14:val="standardContextual"/>
             </w:rPr>
           </w:pPr>
-          <w:hyperlink w:anchor="_Toc178597209" w:history="1">
+          <w:hyperlink w:anchor="_Toc179197691" w:history="1">
             <w:r>
               <w:rPr>
                 <w:rStyle w:val="Lienhypertexte"/>
@@ -2133,7 +2139,7 @@
                 <w:noProof/>
                 <w:webHidden/>
               </w:rPr>
-              <w:instrText xml:space="preserve"> PAGEREF _Toc178597209 \h </w:instrText>
+              <w:instrText xml:space="preserve"> PAGEREF _Toc179197691 \h </w:instrText>
             </w:r>
             <w:r>
               <w:rPr>
@@ -2177,7 +2183,7 @@
               <w14:ligatures w14:val="standardContextual"/>
             </w:rPr>
           </w:pPr>
-          <w:hyperlink w:anchor="_Toc178597210" w:history="1">
+          <w:hyperlink w:anchor="_Toc179197692" w:history="1">
             <w:r>
               <w:rPr>
                 <w:rStyle w:val="Lienhypertexte"/>
@@ -2206,7 +2212,7 @@
                 <w:noProof/>
                 <w:webHidden/>
               </w:rPr>
-              <w:instrText xml:space="preserve"> PAGEREF _Toc178597210 \h </w:instrText>
+              <w:instrText xml:space="preserve"> PAGEREF _Toc179197692 \h </w:instrText>
             </w:r>
             <w:r>
               <w:rPr>
@@ -2226,7 +2232,7 @@
                 <w:noProof/>
                 <w:webHidden/>
               </w:rPr>
-              <w:t>8</w:t>
+              <w:t>9</w:t>
             </w:r>
             <w:r>
               <w:rPr>
@@ -2264,7 +2270,7 @@
           <w:u w:val="single"/>
         </w:rPr>
       </w:pPr>
-      <w:bookmarkStart w:id="0" w:name="_Toc178597192"/>
+      <w:bookmarkStart w:id="0" w:name="_Toc179197674"/>
       <w:r>
         <w:rPr>
           <w:b/>
@@ -2284,7 +2290,7 @@
           <w:color w:val="auto"/>
         </w:rPr>
       </w:pPr>
-      <w:bookmarkStart w:id="1" w:name="_Toc178597193"/>
+      <w:bookmarkStart w:id="1" w:name="_Toc179197675"/>
       <w:r>
         <w:rPr>
           <w:color w:val="auto"/>
@@ -2343,7 +2349,7 @@
           <w:u w:val="single"/>
         </w:rPr>
       </w:pPr>
-      <w:bookmarkStart w:id="2" w:name="_Toc178597194"/>
+      <w:bookmarkStart w:id="2" w:name="_Toc179197676"/>
       <w:r>
         <w:rPr>
           <w:b/>
@@ -2390,7 +2396,7 @@
           <w:color w:val="auto"/>
         </w:rPr>
       </w:pPr>
-      <w:bookmarkStart w:id="3" w:name="_Toc178597195"/>
+      <w:bookmarkStart w:id="3" w:name="_Toc179197677"/>
       <w:r>
         <w:rPr>
           <w:color w:val="auto"/>
@@ -2432,12 +2438,12 @@
     <w:p>
       <w:pPr>
         <w:rPr>
-          <w:rFonts w:ascii="Franklin Gothic Demi" w:hAnsi="Franklin Gothic Demi"/>
-        </w:rPr>
-      </w:pPr>
-      <w:r>
-        <w:rPr>
-          <w:rFonts w:ascii="Franklin Gothic Demi" w:hAnsi="Franklin Gothic Demi"/>
+          <w:rFonts w:ascii="Inconsolata SemiExpanded Black" w:hAnsi="Inconsolata SemiExpanded Black"/>
+        </w:rPr>
+      </w:pPr>
+      <w:r>
+        <w:rPr>
+          <w:rFonts w:ascii="Inconsolata SemiExpanded Black" w:hAnsi="Inconsolata SemiExpanded Black"/>
         </w:rPr>
         <w:t xml:space="preserve">SELECT * </w:t>
       </w:r>
@@ -2445,14 +2451,12 @@
     <w:p>
       <w:pPr>
         <w:rPr>
-          <w:rFonts w:ascii="Franklin Gothic Demi" w:hAnsi="Franklin Gothic Demi"/>
-          <w:lang w:val="en-US"/>
-        </w:rPr>
-      </w:pPr>
-      <w:r>
-        <w:rPr>
-          <w:rFonts w:ascii="Franklin Gothic Demi" w:hAnsi="Franklin Gothic Demi"/>
-          <w:lang w:val="en-US"/>
+          <w:rFonts w:ascii="Inconsolata SemiExpanded Black" w:hAnsi="Inconsolata SemiExpanded Black"/>
+        </w:rPr>
+      </w:pPr>
+      <w:r>
+        <w:rPr>
+          <w:rFonts w:ascii="Inconsolata SemiExpanded Black" w:hAnsi="Inconsolata SemiExpanded Black"/>
         </w:rPr>
         <w:t xml:space="preserve">from t_joueur </w:t>
       </w:r>
@@ -2460,28 +2464,24 @@
     <w:p>
       <w:pPr>
         <w:rPr>
-          <w:rFonts w:ascii="Franklin Gothic Demi" w:hAnsi="Franklin Gothic Demi"/>
-          <w:lang w:val="en-US"/>
-        </w:rPr>
-      </w:pPr>
-      <w:r>
-        <w:rPr>
-          <w:rFonts w:ascii="Franklin Gothic Demi" w:hAnsi="Franklin Gothic Demi"/>
-          <w:lang w:val="en-US"/>
+          <w:rFonts w:ascii="Inconsolata SemiExpanded Black" w:hAnsi="Inconsolata SemiExpanded Black"/>
+        </w:rPr>
+      </w:pPr>
+      <w:r>
+        <w:rPr>
+          <w:rFonts w:ascii="Inconsolata SemiExpanded Black" w:hAnsi="Inconsolata SemiExpanded Black"/>
         </w:rPr>
         <w:t>ORDER BY jouNombrePoints</w:t>
       </w:r>
       <w:r>
         <w:rPr>
-          <w:rFonts w:ascii="Franklin Gothic Demi" w:hAnsi="Franklin Gothic Demi"/>
-          <w:lang w:val="en-US"/>
+          <w:rFonts w:ascii="Inconsolata SemiExpanded Black" w:hAnsi="Inconsolata SemiExpanded Black"/>
         </w:rPr>
         <w:t xml:space="preserve"> </w:t>
       </w:r>
       <w:r>
         <w:rPr>
-          <w:rFonts w:ascii="Franklin Gothic Demi" w:hAnsi="Franklin Gothic Demi"/>
-          <w:lang w:val="en-US"/>
+          <w:rFonts w:ascii="Inconsolata SemiExpanded Black" w:hAnsi="Inconsolata SemiExpanded Black"/>
         </w:rPr>
         <w:t xml:space="preserve">DESC </w:t>
       </w:r>
@@ -2489,14 +2489,12 @@
     <w:p>
       <w:pPr>
         <w:rPr>
-          <w:rFonts w:ascii="Franklin Gothic Demi" w:hAnsi="Franklin Gothic Demi"/>
-          <w:lang w:val="en-US"/>
-        </w:rPr>
-      </w:pPr>
-      <w:r>
-        <w:rPr>
-          <w:rFonts w:ascii="Franklin Gothic Demi" w:hAnsi="Franklin Gothic Demi"/>
-          <w:lang w:val="en-US"/>
+          <w:rFonts w:ascii="Inconsolata SemiExpanded Black" w:hAnsi="Inconsolata SemiExpanded Black"/>
+        </w:rPr>
+      </w:pPr>
+      <w:r>
+        <w:rPr>
+          <w:rFonts w:ascii="Inconsolata SemiExpanded Black" w:hAnsi="Inconsolata SemiExpanded Black"/>
         </w:rPr>
         <w:t>LIMIT 5;</w:t>
       </w:r>
@@ -2573,7 +2571,7 @@
           <w:color w:val="auto"/>
         </w:rPr>
       </w:pPr>
-      <w:bookmarkStart w:id="4" w:name="_Toc178597196"/>
+      <w:bookmarkStart w:id="4" w:name="_Toc179197678"/>
       <w:r>
         <w:rPr>
           <w:color w:val="auto"/>
@@ -2611,12 +2609,12 @@
     <w:p>
       <w:pPr>
         <w:rPr>
-          <w:rFonts w:ascii="Franklin Gothic Demi" w:hAnsi="Franklin Gothic Demi"/>
-        </w:rPr>
-      </w:pPr>
-      <w:r>
-        <w:rPr>
-          <w:rFonts w:ascii="Franklin Gothic Demi" w:hAnsi="Franklin Gothic Demi"/>
+          <w:rFonts w:ascii="Inconsolata SemiExpanded Black" w:hAnsi="Inconsolata SemiExpanded Black"/>
+        </w:rPr>
+      </w:pPr>
+      <w:r>
+        <w:rPr>
+          <w:rFonts w:ascii="Inconsolata SemiExpanded Black" w:hAnsi="Inconsolata SemiExpanded Black"/>
         </w:rPr>
         <w:t>SELECT MAX(armprix) AS PrixMaximum, MIN(armprix) AS PrixMinimum, AVG(armprix) AS PrixMoyen from t_arme;</w:t>
       </w:r>
@@ -2682,7 +2680,7 @@
           <w:color w:val="auto"/>
         </w:rPr>
       </w:pPr>
-      <w:bookmarkStart w:id="5" w:name="_Toc178597197"/>
+      <w:bookmarkStart w:id="5" w:name="_Toc179197679"/>
       <w:r>
         <w:rPr>
           <w:color w:val="auto"/>
@@ -2711,12 +2709,12 @@
     <w:p>
       <w:pPr>
         <w:rPr>
-          <w:rFonts w:ascii="Franklin Gothic Demi" w:hAnsi="Franklin Gothic Demi"/>
-        </w:rPr>
-      </w:pPr>
-      <w:r>
-        <w:rPr>
-          <w:rFonts w:ascii="Franklin Gothic Demi" w:hAnsi="Franklin Gothic Demi"/>
+          <w:rFonts w:ascii="Inconsolata SemiExpanded Black" w:hAnsi="Inconsolata SemiExpanded Black"/>
+        </w:rPr>
+      </w:pPr>
+      <w:r>
+        <w:rPr>
+          <w:rFonts w:ascii="Inconsolata SemiExpanded Black" w:hAnsi="Inconsolata SemiExpanded Black"/>
         </w:rPr>
         <w:t>SELECT t_commande.fkJoueur AS idJoueur, COUNT(t_detail_commande.detQuantiteCommande) AS NombreCommandes</w:t>
       </w:r>
@@ -2724,12 +2722,12 @@
     <w:p>
       <w:pPr>
         <w:rPr>
-          <w:rFonts w:ascii="Franklin Gothic Demi" w:hAnsi="Franklin Gothic Demi"/>
-        </w:rPr>
-      </w:pPr>
-      <w:r>
-        <w:rPr>
-          <w:rFonts w:ascii="Franklin Gothic Demi" w:hAnsi="Franklin Gothic Demi"/>
+          <w:rFonts w:ascii="Inconsolata SemiExpanded Black" w:hAnsi="Inconsolata SemiExpanded Black"/>
+        </w:rPr>
+      </w:pPr>
+      <w:r>
+        <w:rPr>
+          <w:rFonts w:ascii="Inconsolata SemiExpanded Black" w:hAnsi="Inconsolata SemiExpanded Black"/>
         </w:rPr>
         <w:t>FROM t_commande</w:t>
       </w:r>
@@ -2737,12 +2735,12 @@
     <w:p>
       <w:pPr>
         <w:rPr>
-          <w:rFonts w:ascii="Franklin Gothic Demi" w:hAnsi="Franklin Gothic Demi"/>
-        </w:rPr>
-      </w:pPr>
-      <w:r>
-        <w:rPr>
-          <w:rFonts w:ascii="Franklin Gothic Demi" w:hAnsi="Franklin Gothic Demi"/>
+          <w:rFonts w:ascii="Inconsolata SemiExpanded Black" w:hAnsi="Inconsolata SemiExpanded Black"/>
+        </w:rPr>
+      </w:pPr>
+      <w:r>
+        <w:rPr>
+          <w:rFonts w:ascii="Inconsolata SemiExpanded Black" w:hAnsi="Inconsolata SemiExpanded Black"/>
         </w:rPr>
         <w:t>JOIN t_detail_commande</w:t>
       </w:r>
@@ -2750,12 +2748,12 @@
     <w:p>
       <w:pPr>
         <w:rPr>
-          <w:rFonts w:ascii="Franklin Gothic Demi" w:hAnsi="Franklin Gothic Demi"/>
-        </w:rPr>
-      </w:pPr>
-      <w:r>
-        <w:rPr>
-          <w:rFonts w:ascii="Franklin Gothic Demi" w:hAnsi="Franklin Gothic Demi"/>
+          <w:rFonts w:ascii="Inconsolata SemiExpanded Black" w:hAnsi="Inconsolata SemiExpanded Black"/>
+        </w:rPr>
+      </w:pPr>
+      <w:r>
+        <w:rPr>
+          <w:rFonts w:ascii="Inconsolata SemiExpanded Black" w:hAnsi="Inconsolata SemiExpanded Black"/>
         </w:rPr>
         <w:t>ON t_commande.idCommande = t_detail_commande.fkCommande</w:t>
       </w:r>
@@ -2763,12 +2761,12 @@
     <w:p>
       <w:pPr>
         <w:rPr>
-          <w:rFonts w:ascii="Franklin Gothic Demi" w:hAnsi="Franklin Gothic Demi"/>
-        </w:rPr>
-      </w:pPr>
-      <w:r>
-        <w:rPr>
-          <w:rFonts w:ascii="Franklin Gothic Demi" w:hAnsi="Franklin Gothic Demi"/>
+          <w:rFonts w:ascii="Inconsolata SemiExpanded Black" w:hAnsi="Inconsolata SemiExpanded Black"/>
+        </w:rPr>
+      </w:pPr>
+      <w:r>
+        <w:rPr>
+          <w:rFonts w:ascii="Inconsolata SemiExpanded Black" w:hAnsi="Inconsolata SemiExpanded Black"/>
         </w:rPr>
         <w:t>GROUP BY t_commande.fkJoueur</w:t>
       </w:r>
@@ -2776,11 +2774,12 @@
     <w:p>
       <w:pPr>
         <w:rPr>
-          <w:rFonts w:ascii="Franklin Gothic Demi" w:hAnsi="Franklin Gothic Demi"/>
-        </w:rPr>
-      </w:pPr>
-      <w:r>
-        <w:rPr>
+          <w:rFonts w:ascii="Inconsolata SemiExpanded Black" w:hAnsi="Inconsolata SemiExpanded Black"/>
+        </w:rPr>
+      </w:pPr>
+      <w:r>
+        <w:rPr>
+          <w:rFonts w:ascii="Inconsolata SemiExpanded Black" w:hAnsi="Inconsolata SemiExpanded Black"/>
           <w:noProof/>
         </w:rPr>
         <w:drawing>
@@ -2843,7 +2842,7 @@
       </w:r>
       <w:r>
         <w:rPr>
-          <w:rFonts w:ascii="Franklin Gothic Demi" w:hAnsi="Franklin Gothic Demi"/>
+          <w:rFonts w:ascii="Inconsolata SemiExpanded Black" w:hAnsi="Inconsolata SemiExpanded Black"/>
         </w:rPr>
         <w:t>ORDER BY NombreCommandes DESC;</w:t>
       </w:r>
@@ -2884,7 +2883,7 @@
           <w:color w:val="auto"/>
         </w:rPr>
       </w:pPr>
-      <w:bookmarkStart w:id="6" w:name="_Toc178597198"/>
+      <w:bookmarkStart w:id="6" w:name="_Toc179197680"/>
       <w:r>
         <w:rPr>
           <w:color w:val="auto"/>
@@ -2914,12 +2913,12 @@
     <w:p>
       <w:pPr>
         <w:rPr>
-          <w:rFonts w:ascii="Franklin Gothic Demi" w:hAnsi="Franklin Gothic Demi"/>
-        </w:rPr>
-      </w:pPr>
-      <w:r>
-        <w:rPr>
-          <w:rFonts w:ascii="Franklin Gothic Demi" w:hAnsi="Franklin Gothic Demi"/>
+          <w:rFonts w:ascii="Inconsolata SemiExpanded Black" w:hAnsi="Inconsolata SemiExpanded Black"/>
+        </w:rPr>
+      </w:pPr>
+      <w:r>
+        <w:rPr>
+          <w:rFonts w:ascii="Inconsolata SemiExpanded Black" w:hAnsi="Inconsolata SemiExpanded Black"/>
         </w:rPr>
         <w:t xml:space="preserve">SELECT fkJoueur AS IdJoueur, COUNT(*) AS NombreCommandes </w:t>
       </w:r>
@@ -2927,13 +2926,13 @@
     <w:p>
       <w:pPr>
         <w:rPr>
-          <w:rFonts w:ascii="Franklin Gothic Demi" w:hAnsi="Franklin Gothic Demi"/>
-          <w:lang w:val="en-US"/>
-        </w:rPr>
-      </w:pPr>
-      <w:r>
-        <w:rPr>
-          <w:rFonts w:ascii="Franklin Gothic Demi" w:hAnsi="Franklin Gothic Demi"/>
+          <w:rFonts w:ascii="Inconsolata SemiExpanded Black" w:hAnsi="Inconsolata SemiExpanded Black"/>
+          <w:lang w:val="en-US"/>
+        </w:rPr>
+      </w:pPr>
+      <w:r>
+        <w:rPr>
+          <w:rFonts w:ascii="Inconsolata SemiExpanded Black" w:hAnsi="Inconsolata SemiExpanded Black"/>
           <w:noProof/>
           <w:lang w:val="en-US"/>
         </w:rPr>
@@ -2995,14 +2994,14 @@
       </w:r>
       <w:r>
         <w:rPr>
-          <w:rFonts w:ascii="Franklin Gothic Demi" w:hAnsi="Franklin Gothic Demi"/>
+          <w:rFonts w:ascii="Inconsolata SemiExpanded Black" w:hAnsi="Inconsolata SemiExpanded Black"/>
           <w:lang w:val="en-US"/>
         </w:rPr>
         <w:t>FROM</w:t>
       </w:r>
       <w:r>
         <w:rPr>
-          <w:rFonts w:ascii="Franklin Gothic Demi" w:hAnsi="Franklin Gothic Demi"/>
+          <w:rFonts w:ascii="Inconsolata SemiExpanded Black" w:hAnsi="Inconsolata SemiExpanded Black"/>
           <w:lang w:val="en-US"/>
         </w:rPr>
         <w:t xml:space="preserve"> t_commande </w:t>
@@ -3011,13 +3010,13 @@
     <w:p>
       <w:pPr>
         <w:rPr>
-          <w:rFonts w:ascii="Franklin Gothic Demi" w:hAnsi="Franklin Gothic Demi"/>
-          <w:lang w:val="en-US"/>
-        </w:rPr>
-      </w:pPr>
-      <w:r>
-        <w:rPr>
-          <w:rFonts w:ascii="Franklin Gothic Demi" w:hAnsi="Franklin Gothic Demi"/>
+          <w:rFonts w:ascii="Inconsolata SemiExpanded Black" w:hAnsi="Inconsolata SemiExpanded Black"/>
+          <w:lang w:val="en-US"/>
+        </w:rPr>
+      </w:pPr>
+      <w:r>
+        <w:rPr>
+          <w:rFonts w:ascii="Inconsolata SemiExpanded Black" w:hAnsi="Inconsolata SemiExpanded Black"/>
           <w:lang w:val="en-US"/>
         </w:rPr>
         <w:t xml:space="preserve">GROUP BY fkJoueur </w:t>
@@ -3026,24 +3025,24 @@
     <w:p>
       <w:pPr>
         <w:rPr>
-          <w:rFonts w:ascii="Franklin Gothic Demi" w:hAnsi="Franklin Gothic Demi"/>
-        </w:rPr>
-      </w:pPr>
-      <w:r>
-        <w:rPr>
-          <w:rFonts w:ascii="Franklin Gothic Demi" w:hAnsi="Franklin Gothic Demi"/>
+          <w:rFonts w:ascii="Inconsolata SemiExpanded Black" w:hAnsi="Inconsolata SemiExpanded Black"/>
+        </w:rPr>
+      </w:pPr>
+      <w:r>
+        <w:rPr>
+          <w:rFonts w:ascii="Inconsolata SemiExpanded Black" w:hAnsi="Inconsolata SemiExpanded Black"/>
         </w:rPr>
         <w:t xml:space="preserve">HAVING COUNT(*) &gt; </w:t>
       </w:r>
       <w:r>
         <w:rPr>
-          <w:rFonts w:ascii="Franklin Gothic Demi" w:hAnsi="Franklin Gothic Demi"/>
+          <w:rFonts w:ascii="Inconsolata SemiExpanded Black" w:hAnsi="Inconsolata SemiExpanded Black"/>
         </w:rPr>
         <w:t>2</w:t>
       </w:r>
       <w:r>
         <w:rPr>
-          <w:rFonts w:ascii="Franklin Gothic Demi" w:hAnsi="Franklin Gothic Demi"/>
+          <w:rFonts w:ascii="Inconsolata SemiExpanded Black" w:hAnsi="Inconsolata SemiExpanded Black"/>
         </w:rPr>
         <w:t>;</w:t>
       </w:r>
@@ -3063,7 +3062,7 @@
           <w:color w:val="auto"/>
         </w:rPr>
       </w:pPr>
-      <w:bookmarkStart w:id="7" w:name="_Toc178597199"/>
+      <w:bookmarkStart w:id="7" w:name="_Toc179197681"/>
       <w:r>
         <w:rPr>
           <w:color w:val="auto"/>
@@ -3160,24 +3159,24 @@
     <w:p>
       <w:pPr>
         <w:rPr>
-          <w:rFonts w:ascii="Franklin Gothic Demi" w:hAnsi="Franklin Gothic Demi"/>
-        </w:rPr>
-      </w:pPr>
-      <w:r>
-        <w:rPr>
-          <w:rFonts w:ascii="Franklin Gothic Demi" w:hAnsi="Franklin Gothic Demi"/>
+          <w:rFonts w:ascii="Inconsolata SemiExpanded Black" w:hAnsi="Inconsolata SemiExpanded Black"/>
+        </w:rPr>
+      </w:pPr>
+      <w:r>
+        <w:rPr>
+          <w:rFonts w:ascii="Inconsolata SemiExpanded Black" w:hAnsi="Inconsolata SemiExpanded Black"/>
         </w:rPr>
         <w:t>SELECT</w:t>
       </w:r>
       <w:r>
         <w:rPr>
-          <w:rFonts w:ascii="Franklin Gothic Demi" w:hAnsi="Franklin Gothic Demi"/>
+          <w:rFonts w:ascii="Inconsolata SemiExpanded Black" w:hAnsi="Inconsolata SemiExpanded Black"/>
         </w:rPr>
         <w:t xml:space="preserve"> DISTINCT</w:t>
       </w:r>
       <w:r>
         <w:rPr>
-          <w:rFonts w:ascii="Franklin Gothic Demi" w:hAnsi="Franklin Gothic Demi"/>
+          <w:rFonts w:ascii="Inconsolata SemiExpanded Black" w:hAnsi="Inconsolata SemiExpanded Black"/>
         </w:rPr>
         <w:t xml:space="preserve"> jouPseudo, armNom </w:t>
       </w:r>
@@ -3185,12 +3184,12 @@
     <w:p>
       <w:pPr>
         <w:rPr>
-          <w:rFonts w:ascii="Franklin Gothic Demi" w:hAnsi="Franklin Gothic Demi"/>
-        </w:rPr>
-      </w:pPr>
-      <w:r>
-        <w:rPr>
-          <w:rFonts w:ascii="Franklin Gothic Demi" w:hAnsi="Franklin Gothic Demi"/>
+          <w:rFonts w:ascii="Inconsolata SemiExpanded Black" w:hAnsi="Inconsolata SemiExpanded Black"/>
+        </w:rPr>
+      </w:pPr>
+      <w:r>
+        <w:rPr>
+          <w:rFonts w:ascii="Inconsolata SemiExpanded Black" w:hAnsi="Inconsolata SemiExpanded Black"/>
         </w:rPr>
         <w:t>FROM t_arme</w:t>
       </w:r>
@@ -3198,12 +3197,12 @@
     <w:p>
       <w:pPr>
         <w:rPr>
-          <w:rFonts w:ascii="Franklin Gothic Demi" w:hAnsi="Franklin Gothic Demi"/>
-        </w:rPr>
-      </w:pPr>
-      <w:r>
-        <w:rPr>
-          <w:rFonts w:ascii="Franklin Gothic Demi" w:hAnsi="Franklin Gothic Demi"/>
+          <w:rFonts w:ascii="Inconsolata SemiExpanded Black" w:hAnsi="Inconsolata SemiExpanded Black"/>
+        </w:rPr>
+      </w:pPr>
+      <w:r>
+        <w:rPr>
+          <w:rFonts w:ascii="Inconsolata SemiExpanded Black" w:hAnsi="Inconsolata SemiExpanded Black"/>
         </w:rPr>
         <w:t>JOIN t_detail_commande</w:t>
       </w:r>
@@ -3211,12 +3210,12 @@
     <w:p>
       <w:pPr>
         <w:rPr>
-          <w:rFonts w:ascii="Franklin Gothic Demi" w:hAnsi="Franklin Gothic Demi"/>
-        </w:rPr>
-      </w:pPr>
-      <w:r>
-        <w:rPr>
-          <w:rFonts w:ascii="Franklin Gothic Demi" w:hAnsi="Franklin Gothic Demi"/>
+          <w:rFonts w:ascii="Inconsolata SemiExpanded Black" w:hAnsi="Inconsolata SemiExpanded Black"/>
+        </w:rPr>
+      </w:pPr>
+      <w:r>
+        <w:rPr>
+          <w:rFonts w:ascii="Inconsolata SemiExpanded Black" w:hAnsi="Inconsolata SemiExpanded Black"/>
         </w:rPr>
         <w:t>ON t_detail_commande.fkArme = t_arme.idArme</w:t>
       </w:r>
@@ -3224,12 +3223,12 @@
     <w:p>
       <w:pPr>
         <w:rPr>
-          <w:rFonts w:ascii="Franklin Gothic Demi" w:hAnsi="Franklin Gothic Demi"/>
-        </w:rPr>
-      </w:pPr>
-      <w:r>
-        <w:rPr>
-          <w:rFonts w:ascii="Franklin Gothic Demi" w:hAnsi="Franklin Gothic Demi"/>
+          <w:rFonts w:ascii="Inconsolata SemiExpanded Black" w:hAnsi="Inconsolata SemiExpanded Black"/>
+        </w:rPr>
+      </w:pPr>
+      <w:r>
+        <w:rPr>
+          <w:rFonts w:ascii="Inconsolata SemiExpanded Black" w:hAnsi="Inconsolata SemiExpanded Black"/>
         </w:rPr>
         <w:t>JOIN t_commande</w:t>
       </w:r>
@@ -3237,12 +3236,12 @@
     <w:p>
       <w:pPr>
         <w:rPr>
-          <w:rFonts w:ascii="Franklin Gothic Demi" w:hAnsi="Franklin Gothic Demi"/>
-        </w:rPr>
-      </w:pPr>
-      <w:r>
-        <w:rPr>
-          <w:rFonts w:ascii="Franklin Gothic Demi" w:hAnsi="Franklin Gothic Demi"/>
+          <w:rFonts w:ascii="Inconsolata SemiExpanded Black" w:hAnsi="Inconsolata SemiExpanded Black"/>
+        </w:rPr>
+      </w:pPr>
+      <w:r>
+        <w:rPr>
+          <w:rFonts w:ascii="Inconsolata SemiExpanded Black" w:hAnsi="Inconsolata SemiExpanded Black"/>
         </w:rPr>
         <w:t>ON t_commande.idCommande = t_detail_commande.fkCommande</w:t>
       </w:r>
@@ -3250,12 +3249,12 @@
     <w:p>
       <w:pPr>
         <w:rPr>
-          <w:rFonts w:ascii="Franklin Gothic Demi" w:hAnsi="Franklin Gothic Demi"/>
-        </w:rPr>
-      </w:pPr>
-      <w:r>
-        <w:rPr>
-          <w:rFonts w:ascii="Franklin Gothic Demi" w:hAnsi="Franklin Gothic Demi"/>
+          <w:rFonts w:ascii="Inconsolata SemiExpanded Black" w:hAnsi="Inconsolata SemiExpanded Black"/>
+        </w:rPr>
+      </w:pPr>
+      <w:r>
+        <w:rPr>
+          <w:rFonts w:ascii="Inconsolata SemiExpanded Black" w:hAnsi="Inconsolata SemiExpanded Black"/>
         </w:rPr>
         <w:t>JOIN t_joueur</w:t>
       </w:r>
@@ -3263,7 +3262,7 @@
     <w:p>
       <w:r>
         <w:rPr>
-          <w:rFonts w:ascii="Franklin Gothic Demi" w:hAnsi="Franklin Gothic Demi"/>
+          <w:rFonts w:ascii="Inconsolata SemiExpanded Black" w:hAnsi="Inconsolata SemiExpanded Black"/>
         </w:rPr>
         <w:t>ON t_commande.fkJoueur = t_joueur.idJoueur;</w:t>
       </w:r>
@@ -3278,7 +3277,7 @@
           <w:color w:val="auto"/>
         </w:rPr>
       </w:pPr>
-      <w:bookmarkStart w:id="8" w:name="_Toc178597200"/>
+      <w:bookmarkStart w:id="8" w:name="_Toc179197682"/>
       <w:r>
         <w:rPr>
           <w:color w:val="auto"/>
@@ -3300,13 +3299,13 @@
           <w:noProof/>
         </w:rPr>
         <w:drawing>
-          <wp:anchor distT="0" distB="0" distL="114300" distR="114300" simplePos="0" relativeHeight="251664384" behindDoc="1" locked="0" layoutInCell="1" allowOverlap="1" wp14:anchorId="7D89D2DE" wp14:editId="67E78E08">
+          <wp:anchor distT="0" distB="0" distL="114300" distR="114300" simplePos="0" relativeHeight="251664384" behindDoc="1" locked="0" layoutInCell="1" allowOverlap="1" wp14:anchorId="7D89D2DE" wp14:editId="00156D7F">
             <wp:simplePos x="0" y="0"/>
             <wp:positionH relativeFrom="margin">
-              <wp:posOffset>4330135</wp:posOffset>
+              <wp:posOffset>4187452</wp:posOffset>
             </wp:positionH>
             <wp:positionV relativeFrom="paragraph">
-              <wp:posOffset>531064</wp:posOffset>
+              <wp:posOffset>438581</wp:posOffset>
             </wp:positionV>
             <wp:extent cx="1743075" cy="2989419"/>
             <wp:effectExtent l="0" t="0" r="0" b="1905"/>
@@ -3367,12 +3366,12 @@
     <w:p>
       <w:pPr>
         <w:rPr>
-          <w:rFonts w:ascii="Franklin Gothic Demi" w:hAnsi="Franklin Gothic Demi"/>
-        </w:rPr>
-      </w:pPr>
-      <w:r>
-        <w:rPr>
-          <w:rFonts w:ascii="Franklin Gothic Demi" w:hAnsi="Franklin Gothic Demi"/>
+          <w:rFonts w:ascii="Inconsolata SemiExpanded Black" w:hAnsi="Inconsolata SemiExpanded Black"/>
+        </w:rPr>
+      </w:pPr>
+      <w:r>
+        <w:rPr>
+          <w:rFonts w:ascii="Inconsolata SemiExpanded Black" w:hAnsi="Inconsolata SemiExpanded Black"/>
         </w:rPr>
         <w:t>SELECT idJoueur AS IdJoueur, SUM(t_arme.armPrix) AS TotalDepense</w:t>
       </w:r>
@@ -3380,12 +3379,12 @@
     <w:p>
       <w:pPr>
         <w:rPr>
-          <w:rFonts w:ascii="Franklin Gothic Demi" w:hAnsi="Franklin Gothic Demi"/>
-        </w:rPr>
-      </w:pPr>
-      <w:r>
-        <w:rPr>
-          <w:rFonts w:ascii="Franklin Gothic Demi" w:hAnsi="Franklin Gothic Demi"/>
+          <w:rFonts w:ascii="Inconsolata SemiExpanded Black" w:hAnsi="Inconsolata SemiExpanded Black"/>
+        </w:rPr>
+      </w:pPr>
+      <w:r>
+        <w:rPr>
+          <w:rFonts w:ascii="Inconsolata SemiExpanded Black" w:hAnsi="Inconsolata SemiExpanded Black"/>
         </w:rPr>
         <w:t>FROM t_joueur</w:t>
       </w:r>
@@ -3393,12 +3392,12 @@
     <w:p>
       <w:pPr>
         <w:rPr>
-          <w:rFonts w:ascii="Franklin Gothic Demi" w:hAnsi="Franklin Gothic Demi"/>
-        </w:rPr>
-      </w:pPr>
-      <w:r>
-        <w:rPr>
-          <w:rFonts w:ascii="Franklin Gothic Demi" w:hAnsi="Franklin Gothic Demi"/>
+          <w:rFonts w:ascii="Inconsolata SemiExpanded Black" w:hAnsi="Inconsolata SemiExpanded Black"/>
+        </w:rPr>
+      </w:pPr>
+      <w:r>
+        <w:rPr>
+          <w:rFonts w:ascii="Inconsolata SemiExpanded Black" w:hAnsi="Inconsolata SemiExpanded Black"/>
         </w:rPr>
         <w:t>JOIN t_commande</w:t>
       </w:r>
@@ -3406,12 +3405,12 @@
     <w:p>
       <w:pPr>
         <w:rPr>
-          <w:rFonts w:ascii="Franklin Gothic Demi" w:hAnsi="Franklin Gothic Demi"/>
-        </w:rPr>
-      </w:pPr>
-      <w:r>
-        <w:rPr>
-          <w:rFonts w:ascii="Franklin Gothic Demi" w:hAnsi="Franklin Gothic Demi"/>
+          <w:rFonts w:ascii="Inconsolata SemiExpanded Black" w:hAnsi="Inconsolata SemiExpanded Black"/>
+        </w:rPr>
+      </w:pPr>
+      <w:r>
+        <w:rPr>
+          <w:rFonts w:ascii="Inconsolata SemiExpanded Black" w:hAnsi="Inconsolata SemiExpanded Black"/>
         </w:rPr>
         <w:t>ON t_commande.fkJoueur = t_joueur.idJoueur</w:t>
       </w:r>
@@ -3419,12 +3418,12 @@
     <w:p>
       <w:pPr>
         <w:rPr>
-          <w:rFonts w:ascii="Franklin Gothic Demi" w:hAnsi="Franklin Gothic Demi"/>
-        </w:rPr>
-      </w:pPr>
-      <w:r>
-        <w:rPr>
-          <w:rFonts w:ascii="Franklin Gothic Demi" w:hAnsi="Franklin Gothic Demi"/>
+          <w:rFonts w:ascii="Inconsolata SemiExpanded Black" w:hAnsi="Inconsolata SemiExpanded Black"/>
+        </w:rPr>
+      </w:pPr>
+      <w:r>
+        <w:rPr>
+          <w:rFonts w:ascii="Inconsolata SemiExpanded Black" w:hAnsi="Inconsolata SemiExpanded Black"/>
         </w:rPr>
         <w:t>JOIN t_detail_commande</w:t>
       </w:r>
@@ -3432,12 +3431,12 @@
     <w:p>
       <w:pPr>
         <w:rPr>
-          <w:rFonts w:ascii="Franklin Gothic Demi" w:hAnsi="Franklin Gothic Demi"/>
-        </w:rPr>
-      </w:pPr>
-      <w:r>
-        <w:rPr>
-          <w:rFonts w:ascii="Franklin Gothic Demi" w:hAnsi="Franklin Gothic Demi"/>
+          <w:rFonts w:ascii="Inconsolata SemiExpanded Black" w:hAnsi="Inconsolata SemiExpanded Black"/>
+        </w:rPr>
+      </w:pPr>
+      <w:r>
+        <w:rPr>
+          <w:rFonts w:ascii="Inconsolata SemiExpanded Black" w:hAnsi="Inconsolata SemiExpanded Black"/>
         </w:rPr>
         <w:t>ON t_commande.idCommande = t_detail_commande.fkCommande</w:t>
       </w:r>
@@ -3445,12 +3444,12 @@
     <w:p>
       <w:pPr>
         <w:rPr>
-          <w:rFonts w:ascii="Franklin Gothic Demi" w:hAnsi="Franklin Gothic Demi"/>
-        </w:rPr>
-      </w:pPr>
-      <w:r>
-        <w:rPr>
-          <w:rFonts w:ascii="Franklin Gothic Demi" w:hAnsi="Franklin Gothic Demi"/>
+          <w:rFonts w:ascii="Inconsolata SemiExpanded Black" w:hAnsi="Inconsolata SemiExpanded Black"/>
+        </w:rPr>
+      </w:pPr>
+      <w:r>
+        <w:rPr>
+          <w:rFonts w:ascii="Inconsolata SemiExpanded Black" w:hAnsi="Inconsolata SemiExpanded Black"/>
         </w:rPr>
         <w:t>JOIN t_arme</w:t>
       </w:r>
@@ -3458,12 +3457,12 @@
     <w:p>
       <w:pPr>
         <w:rPr>
-          <w:rFonts w:ascii="Franklin Gothic Demi" w:hAnsi="Franklin Gothic Demi"/>
-        </w:rPr>
-      </w:pPr>
-      <w:r>
-        <w:rPr>
-          <w:rFonts w:ascii="Franklin Gothic Demi" w:hAnsi="Franklin Gothic Demi"/>
+          <w:rFonts w:ascii="Inconsolata SemiExpanded Black" w:hAnsi="Inconsolata SemiExpanded Black"/>
+        </w:rPr>
+      </w:pPr>
+      <w:r>
+        <w:rPr>
+          <w:rFonts w:ascii="Inconsolata SemiExpanded Black" w:hAnsi="Inconsolata SemiExpanded Black"/>
         </w:rPr>
         <w:t>ON t_detail_commande.fkArme = t_arme.idArme</w:t>
       </w:r>
@@ -3471,36 +3470,69 @@
     <w:p>
       <w:pPr>
         <w:rPr>
-          <w:rFonts w:ascii="Franklin Gothic Demi" w:hAnsi="Franklin Gothic Demi"/>
-          <w:lang w:val="en-US"/>
-        </w:rPr>
-      </w:pPr>
-      <w:r>
-        <w:rPr>
-          <w:rFonts w:ascii="Franklin Gothic Demi" w:hAnsi="Franklin Gothic Demi"/>
-          <w:lang w:val="en-US"/>
-        </w:rPr>
-        <w:t>GROUP BY idJoueur</w:t>
-      </w:r>
-    </w:p>
-    <w:p>
-      <w:pPr>
-        <w:rPr>
-          <w:rFonts w:ascii="Franklin Gothic Demi" w:hAnsi="Franklin Gothic Demi"/>
-          <w:lang w:val="en-US"/>
-        </w:rPr>
-      </w:pPr>
-      <w:r>
-        <w:rPr>
-          <w:rFonts w:ascii="Franklin Gothic Demi" w:hAnsi="Franklin Gothic Demi"/>
-          <w:lang w:val="en-US"/>
-        </w:rPr>
-        <w:t>ORDER BY TotalDepense DESC LIMIT 10;</w:t>
-      </w:r>
-    </w:p>
-    <w:p>
-      <w:r>
-        <w:t>Sélectionne l’id du joueur e</w:t>
+          <w:rFonts w:ascii="Inconsolata SemiExpanded Black" w:hAnsi="Inconsolata SemiExpanded Black"/>
+          <w:lang w:val="en-US"/>
+        </w:rPr>
+      </w:pPr>
+      <w:r>
+        <w:rPr>
+          <w:rFonts w:ascii="Inconsolata SemiExpanded Black" w:hAnsi="Inconsolata SemiExpanded Black"/>
+          <w:lang w:val="en-US"/>
+        </w:rPr>
+        <w:t xml:space="preserve">GROUP BY </w:t>
+      </w:r>
+      <w:proofErr w:type="spellStart"/>
+      <w:r>
+        <w:rPr>
+          <w:rFonts w:ascii="Inconsolata SemiExpanded Black" w:hAnsi="Inconsolata SemiExpanded Black"/>
+          <w:lang w:val="en-US"/>
+        </w:rPr>
+        <w:t>idJoueur</w:t>
+      </w:r>
+      <w:proofErr w:type="spellEnd"/>
+    </w:p>
+    <w:p>
+      <w:pPr>
+        <w:rPr>
+          <w:rFonts w:ascii="Inconsolata SemiExpanded Black" w:hAnsi="Inconsolata SemiExpanded Black"/>
+          <w:lang w:val="en-US"/>
+        </w:rPr>
+      </w:pPr>
+      <w:r>
+        <w:rPr>
+          <w:rFonts w:ascii="Inconsolata SemiExpanded Black" w:hAnsi="Inconsolata SemiExpanded Black"/>
+          <w:lang w:val="en-US"/>
+        </w:rPr>
+        <w:t xml:space="preserve">ORDER BY </w:t>
+      </w:r>
+      <w:proofErr w:type="spellStart"/>
+      <w:r>
+        <w:rPr>
+          <w:rFonts w:ascii="Inconsolata SemiExpanded Black" w:hAnsi="Inconsolata SemiExpanded Black"/>
+          <w:lang w:val="en-US"/>
+        </w:rPr>
+        <w:t>TotalDepense</w:t>
+      </w:r>
+      <w:proofErr w:type="spellEnd"/>
+      <w:r>
+        <w:rPr>
+          <w:rFonts w:ascii="Inconsolata SemiExpanded Black" w:hAnsi="Inconsolata SemiExpanded Black"/>
+          <w:lang w:val="en-US"/>
+        </w:rPr>
+        <w:t xml:space="preserve"> DESC LIMIT 10;</w:t>
+      </w:r>
+    </w:p>
+    <w:p>
+      <w:r>
+        <w:t xml:space="preserve">Sélectionne </w:t>
+      </w:r>
+      <w:proofErr w:type="spellStart"/>
+      <w:r>
+        <w:t>l’id</w:t>
+      </w:r>
+      <w:proofErr w:type="spellEnd"/>
+      <w:r>
+        <w:t xml:space="preserve"> du joueur e</w:t>
       </w:r>
       <w:r>
         <w:t>t la somme des prix des armes achetées par chaque joueur dans l’ordre décroissant.</w:t>
@@ -3514,7 +3546,7 @@
           <w:color w:val="auto"/>
         </w:rPr>
       </w:pPr>
-      <w:bookmarkStart w:id="9" w:name="_Toc178597201"/>
+      <w:bookmarkStart w:id="9" w:name="_Toc179197683"/>
       <w:r>
         <w:rPr>
           <w:color w:val="auto"/>
@@ -3604,12 +3636,12 @@
     <w:p>
       <w:pPr>
         <w:rPr>
-          <w:rFonts w:ascii="Franklin Gothic Demi" w:hAnsi="Franklin Gothic Demi"/>
-        </w:rPr>
-      </w:pPr>
-      <w:r>
-        <w:rPr>
-          <w:rFonts w:ascii="Franklin Gothic Demi" w:hAnsi="Franklin Gothic Demi"/>
+          <w:rFonts w:ascii="Inconsolata SemiExpanded Black" w:hAnsi="Inconsolata SemiExpanded Black"/>
+        </w:rPr>
+      </w:pPr>
+      <w:r>
+        <w:rPr>
+          <w:rFonts w:ascii="Inconsolata SemiExpanded Black" w:hAnsi="Inconsolata SemiExpanded Black"/>
         </w:rPr>
         <w:t xml:space="preserve">SELECT idJoueur, idCommande </w:t>
       </w:r>
@@ -3617,12 +3649,12 @@
     <w:p>
       <w:pPr>
         <w:rPr>
-          <w:rFonts w:ascii="Franklin Gothic Demi" w:hAnsi="Franklin Gothic Demi"/>
-        </w:rPr>
-      </w:pPr>
-      <w:r>
-        <w:rPr>
-          <w:rFonts w:ascii="Franklin Gothic Demi" w:hAnsi="Franklin Gothic Demi"/>
+          <w:rFonts w:ascii="Inconsolata SemiExpanded Black" w:hAnsi="Inconsolata SemiExpanded Black"/>
+        </w:rPr>
+      </w:pPr>
+      <w:r>
+        <w:rPr>
+          <w:rFonts w:ascii="Inconsolata SemiExpanded Black" w:hAnsi="Inconsolata SemiExpanded Black"/>
         </w:rPr>
         <w:t>From t_joueur</w:t>
       </w:r>
@@ -3630,12 +3662,12 @@
     <w:p>
       <w:pPr>
         <w:rPr>
-          <w:rFonts w:ascii="Franklin Gothic Demi" w:hAnsi="Franklin Gothic Demi"/>
-        </w:rPr>
-      </w:pPr>
-      <w:r>
-        <w:rPr>
-          <w:rFonts w:ascii="Franklin Gothic Demi" w:hAnsi="Franklin Gothic Demi"/>
+          <w:rFonts w:ascii="Inconsolata SemiExpanded Black" w:hAnsi="Inconsolata SemiExpanded Black"/>
+        </w:rPr>
+      </w:pPr>
+      <w:r>
+        <w:rPr>
+          <w:rFonts w:ascii="Inconsolata SemiExpanded Black" w:hAnsi="Inconsolata SemiExpanded Black"/>
         </w:rPr>
         <w:t xml:space="preserve">LEFT JOIN t_commande </w:t>
       </w:r>
@@ -3643,12 +3675,12 @@
     <w:p>
       <w:pPr>
         <w:rPr>
-          <w:rFonts w:ascii="Franklin Gothic Demi" w:hAnsi="Franklin Gothic Demi"/>
-        </w:rPr>
-      </w:pPr>
-      <w:r>
-        <w:rPr>
-          <w:rFonts w:ascii="Franklin Gothic Demi" w:hAnsi="Franklin Gothic Demi"/>
+          <w:rFonts w:ascii="Inconsolata SemiExpanded Black" w:hAnsi="Inconsolata SemiExpanded Black"/>
+        </w:rPr>
+      </w:pPr>
+      <w:r>
+        <w:rPr>
+          <w:rFonts w:ascii="Inconsolata SemiExpanded Black" w:hAnsi="Inconsolata SemiExpanded Black"/>
         </w:rPr>
         <w:t xml:space="preserve">ON t_joueur.idJoueur = t_commande.fkJoueur; </w:t>
       </w:r>
@@ -3694,7 +3726,7 @@
           <w:color w:val="auto"/>
         </w:rPr>
       </w:pPr>
-      <w:bookmarkStart w:id="10" w:name="_Toc178597202"/>
+      <w:bookmarkStart w:id="10" w:name="_Toc179197684"/>
       <w:r>
         <w:rPr>
           <w:color w:val="auto"/>
@@ -3792,24 +3824,24 @@
     <w:p>
       <w:pPr>
         <w:rPr>
-          <w:rFonts w:ascii="Franklin Gothic Demi" w:hAnsi="Franklin Gothic Demi"/>
-        </w:rPr>
-      </w:pPr>
-      <w:r>
-        <w:rPr>
-          <w:rFonts w:ascii="Franklin Gothic Demi" w:hAnsi="Franklin Gothic Demi"/>
+          <w:rFonts w:ascii="Inconsolata SemiExpanded Black" w:hAnsi="Inconsolata SemiExpanded Black"/>
+        </w:rPr>
+      </w:pPr>
+      <w:r>
+        <w:rPr>
+          <w:rFonts w:ascii="Inconsolata SemiExpanded Black" w:hAnsi="Inconsolata SemiExpanded Black"/>
         </w:rPr>
         <w:t xml:space="preserve">SELECT </w:t>
       </w:r>
       <w:r>
         <w:rPr>
-          <w:rFonts w:ascii="Franklin Gothic Demi" w:hAnsi="Franklin Gothic Demi"/>
+          <w:rFonts w:ascii="Inconsolata SemiExpanded Black" w:hAnsi="Inconsolata SemiExpanded Black"/>
         </w:rPr>
         <w:t>jouPseudo</w:t>
       </w:r>
       <w:r>
         <w:rPr>
-          <w:rFonts w:ascii="Franklin Gothic Demi" w:hAnsi="Franklin Gothic Demi"/>
+          <w:rFonts w:ascii="Inconsolata SemiExpanded Black" w:hAnsi="Inconsolata SemiExpanded Black"/>
         </w:rPr>
         <w:t xml:space="preserve">, idCommande </w:t>
       </w:r>
@@ -3817,12 +3849,12 @@
     <w:p>
       <w:pPr>
         <w:rPr>
-          <w:rFonts w:ascii="Franklin Gothic Demi" w:hAnsi="Franklin Gothic Demi"/>
-        </w:rPr>
-      </w:pPr>
-      <w:r>
-        <w:rPr>
-          <w:rFonts w:ascii="Franklin Gothic Demi" w:hAnsi="Franklin Gothic Demi"/>
+          <w:rFonts w:ascii="Inconsolata SemiExpanded Black" w:hAnsi="Inconsolata SemiExpanded Black"/>
+        </w:rPr>
+      </w:pPr>
+      <w:r>
+        <w:rPr>
+          <w:rFonts w:ascii="Inconsolata SemiExpanded Black" w:hAnsi="Inconsolata SemiExpanded Black"/>
         </w:rPr>
         <w:t>From t_joueur</w:t>
       </w:r>
@@ -3830,18 +3862,18 @@
     <w:p>
       <w:pPr>
         <w:rPr>
-          <w:rFonts w:ascii="Franklin Gothic Demi" w:hAnsi="Franklin Gothic Demi"/>
-        </w:rPr>
-      </w:pPr>
-      <w:r>
-        <w:rPr>
-          <w:rFonts w:ascii="Franklin Gothic Demi" w:hAnsi="Franklin Gothic Demi"/>
+          <w:rFonts w:ascii="Inconsolata SemiExpanded Black" w:hAnsi="Inconsolata SemiExpanded Black"/>
+        </w:rPr>
+      </w:pPr>
+      <w:r>
+        <w:rPr>
+          <w:rFonts w:ascii="Inconsolata SemiExpanded Black" w:hAnsi="Inconsolata SemiExpanded Black"/>
         </w:rPr>
         <w:t xml:space="preserve">RIGHT </w:t>
       </w:r>
       <w:r>
         <w:rPr>
-          <w:rFonts w:ascii="Franklin Gothic Demi" w:hAnsi="Franklin Gothic Demi"/>
+          <w:rFonts w:ascii="Inconsolata SemiExpanded Black" w:hAnsi="Inconsolata SemiExpanded Black"/>
         </w:rPr>
         <w:t>JOIN t_commande</w:t>
       </w:r>
@@ -3849,14 +3881,20 @@
     <w:p>
       <w:pPr>
         <w:rPr>
-          <w:rFonts w:ascii="Franklin Gothic Demi" w:hAnsi="Franklin Gothic Demi"/>
-        </w:rPr>
-      </w:pPr>
-      <w:r>
-        <w:rPr>
-          <w:rFonts w:ascii="Franklin Gothic Demi" w:hAnsi="Franklin Gothic Demi"/>
+          <w:rFonts w:ascii="Inconsolata SemiExpanded Black" w:hAnsi="Inconsolata SemiExpanded Black"/>
+        </w:rPr>
+      </w:pPr>
+      <w:r>
+        <w:rPr>
+          <w:rFonts w:ascii="Inconsolata SemiExpanded Black" w:hAnsi="Inconsolata SemiExpanded Black"/>
         </w:rPr>
         <w:t xml:space="preserve">ON t_joueur.idJoueur = t_commande.fkJoueur; </w:t>
+      </w:r>
+    </w:p>
+    <w:p/>
+    <w:p>
+      <w:r>
+        <w:t>Même chose que la requête n°7</w:t>
       </w:r>
     </w:p>
     <w:p/>
@@ -3864,8 +3902,6 @@
     <w:p/>
     <w:p/>
     <w:p/>
-    <w:p/>
-    <w:p/>
     <w:p>
       <w:pPr>
         <w:pStyle w:val="Titre2"/>
@@ -3873,7 +3909,7 @@
           <w:color w:val="auto"/>
         </w:rPr>
       </w:pPr>
-      <w:bookmarkStart w:id="11" w:name="_Toc178597203"/>
+      <w:bookmarkStart w:id="11" w:name="_Toc179197685"/>
       <w:r>
         <w:rPr>
           <w:color w:val="auto"/>
@@ -3975,12 +4011,12 @@
     <w:p>
       <w:pPr>
         <w:rPr>
-          <w:rFonts w:ascii="Franklin Gothic Demi" w:hAnsi="Franklin Gothic Demi"/>
-        </w:rPr>
-      </w:pPr>
-      <w:r>
-        <w:rPr>
-          <w:rFonts w:ascii="Franklin Gothic Demi" w:hAnsi="Franklin Gothic Demi"/>
+          <w:rFonts w:ascii="Inconsolata SemiExpanded Black" w:hAnsi="Inconsolata SemiExpanded Black"/>
+        </w:rPr>
+      </w:pPr>
+      <w:r>
+        <w:rPr>
+          <w:rFonts w:ascii="Inconsolata SemiExpanded Black" w:hAnsi="Inconsolata SemiExpanded Black"/>
         </w:rPr>
         <w:t>SELECT jouPseudo, SUM(detQuantiteCommande)</w:t>
       </w:r>
@@ -3988,12 +4024,12 @@
     <w:p>
       <w:pPr>
         <w:rPr>
-          <w:rFonts w:ascii="Franklin Gothic Demi" w:hAnsi="Franklin Gothic Demi"/>
-        </w:rPr>
-      </w:pPr>
-      <w:r>
-        <w:rPr>
-          <w:rFonts w:ascii="Franklin Gothic Demi" w:hAnsi="Franklin Gothic Demi"/>
+          <w:rFonts w:ascii="Inconsolata SemiExpanded Black" w:hAnsi="Inconsolata SemiExpanded Black"/>
+        </w:rPr>
+      </w:pPr>
+      <w:r>
+        <w:rPr>
+          <w:rFonts w:ascii="Inconsolata SemiExpanded Black" w:hAnsi="Inconsolata SemiExpanded Black"/>
         </w:rPr>
         <w:t>From t_joueur</w:t>
       </w:r>
@@ -4001,12 +4037,12 @@
     <w:p>
       <w:pPr>
         <w:rPr>
-          <w:rFonts w:ascii="Franklin Gothic Demi" w:hAnsi="Franklin Gothic Demi"/>
-        </w:rPr>
-      </w:pPr>
-      <w:r>
-        <w:rPr>
-          <w:rFonts w:ascii="Franklin Gothic Demi" w:hAnsi="Franklin Gothic Demi"/>
+          <w:rFonts w:ascii="Inconsolata SemiExpanded Black" w:hAnsi="Inconsolata SemiExpanded Black"/>
+        </w:rPr>
+      </w:pPr>
+      <w:r>
+        <w:rPr>
+          <w:rFonts w:ascii="Inconsolata SemiExpanded Black" w:hAnsi="Inconsolata SemiExpanded Black"/>
         </w:rPr>
         <w:t>LEFT JOIN t_commande</w:t>
       </w:r>
@@ -4014,12 +4050,12 @@
     <w:p>
       <w:pPr>
         <w:rPr>
-          <w:rFonts w:ascii="Franklin Gothic Demi" w:hAnsi="Franklin Gothic Demi"/>
-        </w:rPr>
-      </w:pPr>
-      <w:r>
-        <w:rPr>
-          <w:rFonts w:ascii="Franklin Gothic Demi" w:hAnsi="Franklin Gothic Demi"/>
+          <w:rFonts w:ascii="Inconsolata SemiExpanded Black" w:hAnsi="Inconsolata SemiExpanded Black"/>
+        </w:rPr>
+      </w:pPr>
+      <w:r>
+        <w:rPr>
+          <w:rFonts w:ascii="Inconsolata SemiExpanded Black" w:hAnsi="Inconsolata SemiExpanded Black"/>
         </w:rPr>
         <w:t>ON t_joueur.idJoueur = t_commande.fkJoueur</w:t>
       </w:r>
@@ -4027,12 +4063,12 @@
     <w:p>
       <w:pPr>
         <w:rPr>
-          <w:rFonts w:ascii="Franklin Gothic Demi" w:hAnsi="Franklin Gothic Demi"/>
-        </w:rPr>
-      </w:pPr>
-      <w:r>
-        <w:rPr>
-          <w:rFonts w:ascii="Franklin Gothic Demi" w:hAnsi="Franklin Gothic Demi"/>
+          <w:rFonts w:ascii="Inconsolata SemiExpanded Black" w:hAnsi="Inconsolata SemiExpanded Black"/>
+        </w:rPr>
+      </w:pPr>
+      <w:r>
+        <w:rPr>
+          <w:rFonts w:ascii="Inconsolata SemiExpanded Black" w:hAnsi="Inconsolata SemiExpanded Black"/>
         </w:rPr>
         <w:t>LEFT JOIN t_detail_commande</w:t>
       </w:r>
@@ -4040,12 +4076,12 @@
     <w:p>
       <w:pPr>
         <w:rPr>
-          <w:rFonts w:ascii="Franklin Gothic Demi" w:hAnsi="Franklin Gothic Demi"/>
-        </w:rPr>
-      </w:pPr>
-      <w:r>
-        <w:rPr>
-          <w:rFonts w:ascii="Franklin Gothic Demi" w:hAnsi="Franklin Gothic Demi"/>
+          <w:rFonts w:ascii="Inconsolata SemiExpanded Black" w:hAnsi="Inconsolata SemiExpanded Black"/>
+        </w:rPr>
+      </w:pPr>
+      <w:r>
+        <w:rPr>
+          <w:rFonts w:ascii="Inconsolata SemiExpanded Black" w:hAnsi="Inconsolata SemiExpanded Black"/>
         </w:rPr>
         <w:t>ON t_detail_commande.fkCommande = t_commande.idCommande</w:t>
       </w:r>
@@ -4058,10 +4094,26 @@
       </w:pPr>
       <w:r>
         <w:rPr>
-          <w:rFonts w:ascii="Franklin Gothic Demi" w:hAnsi="Franklin Gothic Demi"/>
-          <w:lang w:val="en-US"/>
-        </w:rPr>
-        <w:t>GROUP BY jouPseudo;</w:t>
+          <w:rFonts w:ascii="Inconsolata SemiExpanded Black" w:hAnsi="Inconsolata SemiExpanded Black"/>
+          <w:lang w:val="en-US"/>
+        </w:rPr>
+        <w:t xml:space="preserve">GROUP BY </w:t>
+      </w:r>
+      <w:proofErr w:type="spellStart"/>
+      <w:r>
+        <w:rPr>
+          <w:rFonts w:ascii="Inconsolata SemiExpanded Black" w:hAnsi="Inconsolata SemiExpanded Black"/>
+          <w:lang w:val="en-US"/>
+        </w:rPr>
+        <w:t>jouPseudo</w:t>
+      </w:r>
+      <w:proofErr w:type="spellEnd"/>
+      <w:r>
+        <w:rPr>
+          <w:rFonts w:ascii="Inconsolata SemiExpanded Black" w:hAnsi="Inconsolata SemiExpanded Black"/>
+          <w:lang w:val="en-US"/>
+        </w:rPr>
+        <w:t>;</w:t>
       </w:r>
       <w:r>
         <w:rPr>
@@ -4078,7 +4130,7 @@
           <w:lang w:val="en-US"/>
         </w:rPr>
       </w:pPr>
-      <w:bookmarkStart w:id="12" w:name="_Toc178597204"/>
+      <w:bookmarkStart w:id="12" w:name="_Toc179197686"/>
       <w:r>
         <w:rPr>
           <w:color w:val="auto"/>
@@ -4102,16 +4154,12 @@
     <w:p>
       <w:pPr>
         <w:rPr>
-          <w:rFonts w:ascii="Franklin Gothic Demi" w:hAnsi="Franklin Gothic Demi"/>
-          <w:sz w:val="20"/>
-          <w:szCs w:val="20"/>
-        </w:rPr>
-      </w:pPr>
-      <w:r>
-        <w:rPr>
-          <w:rFonts w:ascii="Franklin Gothic Demi" w:hAnsi="Franklin Gothic Demi"/>
-          <w:sz w:val="20"/>
-          <w:szCs w:val="20"/>
+          <w:rFonts w:ascii="Inconsolata SemiExpanded Black" w:hAnsi="Inconsolata SemiExpanded Black"/>
+        </w:rPr>
+      </w:pPr>
+      <w:r>
+        <w:rPr>
+          <w:rFonts w:ascii="Inconsolata SemiExpanded Black" w:hAnsi="Inconsolata SemiExpanded Black"/>
         </w:rPr>
         <w:t xml:space="preserve">SELECT jouPseudo, COUNT(t_detail_commande.fkArme) </w:t>
       </w:r>
@@ -4119,16 +4167,12 @@
     <w:p>
       <w:pPr>
         <w:rPr>
-          <w:rFonts w:ascii="Franklin Gothic Demi" w:hAnsi="Franklin Gothic Demi"/>
-          <w:sz w:val="20"/>
-          <w:szCs w:val="20"/>
-        </w:rPr>
-      </w:pPr>
-      <w:r>
-        <w:rPr>
-          <w:rFonts w:ascii="Franklin Gothic Demi" w:hAnsi="Franklin Gothic Demi"/>
-          <w:sz w:val="20"/>
-          <w:szCs w:val="20"/>
+          <w:rFonts w:ascii="Inconsolata SemiExpanded Black" w:hAnsi="Inconsolata SemiExpanded Black"/>
+        </w:rPr>
+      </w:pPr>
+      <w:r>
+        <w:rPr>
+          <w:rFonts w:ascii="Inconsolata SemiExpanded Black" w:hAnsi="Inconsolata SemiExpanded Black"/>
         </w:rPr>
         <w:t>FROM t_joueur</w:t>
       </w:r>
@@ -4136,16 +4180,12 @@
     <w:p>
       <w:pPr>
         <w:rPr>
-          <w:rFonts w:ascii="Franklin Gothic Demi" w:hAnsi="Franklin Gothic Demi"/>
-          <w:sz w:val="20"/>
-          <w:szCs w:val="20"/>
-        </w:rPr>
-      </w:pPr>
-      <w:r>
-        <w:rPr>
-          <w:rFonts w:ascii="Franklin Gothic Demi" w:hAnsi="Franklin Gothic Demi"/>
-          <w:sz w:val="20"/>
-          <w:szCs w:val="20"/>
+          <w:rFonts w:ascii="Inconsolata SemiExpanded Black" w:hAnsi="Inconsolata SemiExpanded Black"/>
+        </w:rPr>
+      </w:pPr>
+      <w:r>
+        <w:rPr>
+          <w:rFonts w:ascii="Inconsolata SemiExpanded Black" w:hAnsi="Inconsolata SemiExpanded Black"/>
         </w:rPr>
         <w:t>JOIN t_commande</w:t>
       </w:r>
@@ -4153,16 +4193,12 @@
     <w:p>
       <w:pPr>
         <w:rPr>
-          <w:rFonts w:ascii="Franklin Gothic Demi" w:hAnsi="Franklin Gothic Demi"/>
-          <w:sz w:val="20"/>
-          <w:szCs w:val="20"/>
-        </w:rPr>
-      </w:pPr>
-      <w:r>
-        <w:rPr>
-          <w:rFonts w:ascii="Franklin Gothic Demi" w:hAnsi="Franklin Gothic Demi"/>
-          <w:sz w:val="20"/>
-          <w:szCs w:val="20"/>
+          <w:rFonts w:ascii="Inconsolata SemiExpanded Black" w:hAnsi="Inconsolata SemiExpanded Black"/>
+        </w:rPr>
+      </w:pPr>
+      <w:r>
+        <w:rPr>
+          <w:rFonts w:ascii="Inconsolata SemiExpanded Black" w:hAnsi="Inconsolata SemiExpanded Black"/>
         </w:rPr>
         <w:t>ON t_joueur.idJoueur = t_commande.fkJoueur</w:t>
       </w:r>
@@ -4170,16 +4206,12 @@
     <w:p>
       <w:pPr>
         <w:rPr>
-          <w:rFonts w:ascii="Franklin Gothic Demi" w:hAnsi="Franklin Gothic Demi"/>
-          <w:sz w:val="20"/>
-          <w:szCs w:val="20"/>
-        </w:rPr>
-      </w:pPr>
-      <w:r>
-        <w:rPr>
-          <w:rFonts w:ascii="Franklin Gothic Demi" w:hAnsi="Franklin Gothic Demi"/>
-          <w:sz w:val="20"/>
-          <w:szCs w:val="20"/>
+          <w:rFonts w:ascii="Inconsolata SemiExpanded Black" w:hAnsi="Inconsolata SemiExpanded Black"/>
+        </w:rPr>
+      </w:pPr>
+      <w:r>
+        <w:rPr>
+          <w:rFonts w:ascii="Inconsolata SemiExpanded Black" w:hAnsi="Inconsolata SemiExpanded Black"/>
         </w:rPr>
         <w:t>JOIN t_detail_commande</w:t>
       </w:r>
@@ -4187,16 +4219,12 @@
     <w:p>
       <w:pPr>
         <w:rPr>
-          <w:rFonts w:ascii="Franklin Gothic Demi" w:hAnsi="Franklin Gothic Demi"/>
-          <w:sz w:val="20"/>
-          <w:szCs w:val="20"/>
-        </w:rPr>
-      </w:pPr>
-      <w:r>
-        <w:rPr>
-          <w:rFonts w:ascii="Franklin Gothic Demi" w:hAnsi="Franklin Gothic Demi"/>
-          <w:sz w:val="20"/>
-          <w:szCs w:val="20"/>
+          <w:rFonts w:ascii="Inconsolata SemiExpanded Black" w:hAnsi="Inconsolata SemiExpanded Black"/>
+        </w:rPr>
+      </w:pPr>
+      <w:r>
+        <w:rPr>
+          <w:rFonts w:ascii="Inconsolata SemiExpanded Black" w:hAnsi="Inconsolata SemiExpanded Black"/>
         </w:rPr>
         <w:t>ON t_detail_commande.fkCommande = t_commande.idCommande</w:t>
       </w:r>
@@ -4204,16 +4232,12 @@
     <w:p>
       <w:pPr>
         <w:rPr>
-          <w:rFonts w:ascii="Franklin Gothic Demi" w:hAnsi="Franklin Gothic Demi"/>
-          <w:sz w:val="20"/>
-          <w:szCs w:val="20"/>
-        </w:rPr>
-      </w:pPr>
-      <w:r>
-        <w:rPr>
-          <w:rFonts w:ascii="Franklin Gothic Demi" w:hAnsi="Franklin Gothic Demi"/>
-          <w:sz w:val="20"/>
-          <w:szCs w:val="20"/>
+          <w:rFonts w:ascii="Inconsolata SemiExpanded Black" w:hAnsi="Inconsolata SemiExpanded Black"/>
+        </w:rPr>
+      </w:pPr>
+      <w:r>
+        <w:rPr>
+          <w:rFonts w:ascii="Inconsolata SemiExpanded Black" w:hAnsi="Inconsolata SemiExpanded Black"/>
         </w:rPr>
         <w:t>JOIN t_arme</w:t>
       </w:r>
@@ -4221,16 +4245,12 @@
     <w:p>
       <w:pPr>
         <w:rPr>
-          <w:rFonts w:ascii="Franklin Gothic Demi" w:hAnsi="Franklin Gothic Demi"/>
-          <w:sz w:val="20"/>
-          <w:szCs w:val="20"/>
-        </w:rPr>
-      </w:pPr>
-      <w:r>
-        <w:rPr>
-          <w:rFonts w:ascii="Franklin Gothic Demi" w:hAnsi="Franklin Gothic Demi"/>
-          <w:sz w:val="20"/>
-          <w:szCs w:val="20"/>
+          <w:rFonts w:ascii="Inconsolata SemiExpanded Black" w:hAnsi="Inconsolata SemiExpanded Black"/>
+        </w:rPr>
+      </w:pPr>
+      <w:r>
+        <w:rPr>
+          <w:rFonts w:ascii="Inconsolata SemiExpanded Black" w:hAnsi="Inconsolata SemiExpanded Black"/>
         </w:rPr>
         <w:t>ON t_detail_commande.fkArme = t_arme.idArme</w:t>
       </w:r>
@@ -4238,47 +4258,90 @@
     <w:p>
       <w:pPr>
         <w:rPr>
-          <w:rFonts w:ascii="Franklin Gothic Demi" w:hAnsi="Franklin Gothic Demi"/>
-          <w:sz w:val="20"/>
-          <w:szCs w:val="20"/>
-          <w:lang w:val="en-US"/>
-        </w:rPr>
-      </w:pPr>
-      <w:r>
-        <w:rPr>
-          <w:rFonts w:ascii="Franklin Gothic Demi" w:hAnsi="Franklin Gothic Demi"/>
-          <w:sz w:val="20"/>
-          <w:szCs w:val="20"/>
-          <w:lang w:val="en-US"/>
-        </w:rPr>
-        <w:t>GROUP BY t_joueur.jouPseudo</w:t>
-      </w:r>
-    </w:p>
-    <w:p>
-      <w:pPr>
-        <w:rPr>
-          <w:rFonts w:ascii="Franklin Gothic Demi" w:hAnsi="Franklin Gothic Demi"/>
-          <w:sz w:val="20"/>
-          <w:szCs w:val="20"/>
-          <w:lang w:val="en-US"/>
-        </w:rPr>
-      </w:pPr>
-      <w:r>
-        <w:rPr>
-          <w:rFonts w:ascii="Franklin Gothic Demi" w:hAnsi="Franklin Gothic Demi"/>
-          <w:sz w:val="20"/>
-          <w:szCs w:val="20"/>
-          <w:lang w:val="en-US"/>
-        </w:rPr>
-        <w:t>Having COUNT(DISTINCT t_detail_commande.fkArme) &gt; 3;</w:t>
-      </w:r>
-    </w:p>
-    <w:p>
-      <w:pPr>
-        <w:rPr>
-          <w:lang w:val="en-US"/>
-        </w:rPr>
-      </w:pPr>
+          <w:rFonts w:ascii="Inconsolata SemiExpanded Black" w:hAnsi="Inconsolata SemiExpanded Black"/>
+          <w:lang w:val="en-US"/>
+        </w:rPr>
+      </w:pPr>
+      <w:r>
+        <w:rPr>
+          <w:rFonts w:ascii="Inconsolata SemiExpanded Black" w:hAnsi="Inconsolata SemiExpanded Black"/>
+          <w:lang w:val="en-US"/>
+        </w:rPr>
+        <w:t xml:space="preserve">GROUP BY </w:t>
+      </w:r>
+      <w:proofErr w:type="spellStart"/>
+      <w:r>
+        <w:rPr>
+          <w:rFonts w:ascii="Inconsolata SemiExpanded Black" w:hAnsi="Inconsolata SemiExpanded Black"/>
+          <w:lang w:val="en-US"/>
+        </w:rPr>
+        <w:t>t_joueur.jouPseudo</w:t>
+      </w:r>
+      <w:proofErr w:type="spellEnd"/>
+    </w:p>
+    <w:p>
+      <w:pPr>
+        <w:rPr>
+          <w:rFonts w:ascii="Inconsolata SemiExpanded Black" w:hAnsi="Inconsolata SemiExpanded Black"/>
+          <w:lang w:val="en-US"/>
+        </w:rPr>
+      </w:pPr>
+      <w:r>
+        <w:rPr>
+          <w:rFonts w:ascii="Inconsolata SemiExpanded Black" w:hAnsi="Inconsolata SemiExpanded Black"/>
+          <w:lang w:val="en-US"/>
+        </w:rPr>
+        <w:t xml:space="preserve">Having COUNT(DISTINCT </w:t>
+      </w:r>
+      <w:proofErr w:type="spellStart"/>
+      <w:r>
+        <w:rPr>
+          <w:rFonts w:ascii="Inconsolata SemiExpanded Black" w:hAnsi="Inconsolata SemiExpanded Black"/>
+          <w:lang w:val="en-US"/>
+        </w:rPr>
+        <w:t>t_detail_commande.fkArme</w:t>
+      </w:r>
+      <w:proofErr w:type="spellEnd"/>
+      <w:r>
+        <w:rPr>
+          <w:rFonts w:ascii="Inconsolata SemiExpanded Black" w:hAnsi="Inconsolata SemiExpanded Black"/>
+          <w:lang w:val="en-US"/>
+        </w:rPr>
+        <w:t>) &gt; 3;</w:t>
+      </w:r>
+    </w:p>
+    <w:p>
+      <w:pPr>
+        <w:rPr>
+          <w:rFonts w:ascii="Inconsolata SemiExpanded Black" w:hAnsi="Inconsolata SemiExpanded Black"/>
+          <w:lang w:val="en-US"/>
+        </w:rPr>
+      </w:pPr>
+    </w:p>
+    <w:p>
+      <w:r>
+        <w:t xml:space="preserve">Utilisation de Distinct, afin d’éviter d’avoir des doublons, puis utilisation d’un </w:t>
+      </w:r>
+      <w:proofErr w:type="spellStart"/>
+      <w:r>
+        <w:t>Having</w:t>
+      </w:r>
+      <w:proofErr w:type="spellEnd"/>
+      <w:r>
+        <w:t xml:space="preserve"> count pour</w:t>
+      </w:r>
+      <w:r>
+        <w:t xml:space="preserve"> trouver les armes différentes acheter plus de 3 fois.</w:t>
+      </w:r>
+    </w:p>
+    <w:p>
+      <w:pPr>
+        <w:rPr>
+          <w:rFonts w:ascii="Inconsolata SemiExpanded Black" w:hAnsi="Inconsolata SemiExpanded Black"/>
+        </w:rPr>
+      </w:pPr>
+    </w:p>
+    <w:p>
       <w:r>
         <w:rPr>
           <w:noProof/>
@@ -4348,27 +4411,10 @@
         </w:drawing>
       </w:r>
     </w:p>
-    <w:p>
-      <w:pPr>
-        <w:rPr>
-          <w:lang w:val="en-US"/>
-        </w:rPr>
-      </w:pPr>
-    </w:p>
-    <w:p>
-      <w:pPr>
-        <w:rPr>
-          <w:lang w:val="en-US"/>
-        </w:rPr>
-      </w:pPr>
-    </w:p>
-    <w:p>
-      <w:pPr>
-        <w:rPr>
-          <w:lang w:val="en-US"/>
-        </w:rPr>
-      </w:pPr>
-    </w:p>
+    <w:p/>
+    <w:p/>
+    <w:p/>
+    <w:p/>
     <w:p>
       <w:pPr>
         <w:pStyle w:val="Titre1"/>
@@ -4379,7 +4425,7 @@
           <w:u w:val="single"/>
         </w:rPr>
       </w:pPr>
-      <w:bookmarkStart w:id="13" w:name="_Toc178597205"/>
+      <w:bookmarkStart w:id="13" w:name="_Toc179197687"/>
       <w:r>
         <w:rPr>
           <w:b/>
@@ -4391,17 +4437,20 @@
       </w:r>
       <w:bookmarkEnd w:id="13"/>
     </w:p>
-    <w:p/>
     <w:p>
       <w:pPr>
         <w:pStyle w:val="Titre2"/>
         <w:rPr>
+          <w:b/>
+          <w:bCs/>
           <w:color w:val="auto"/>
         </w:rPr>
       </w:pPr>
-      <w:bookmarkStart w:id="14" w:name="_Toc178597206"/>
-      <w:r>
-        <w:rPr>
+      <w:bookmarkStart w:id="14" w:name="_Toc179197688"/>
+      <w:r>
+        <w:rPr>
+          <w:b/>
+          <w:bCs/>
           <w:color w:val="auto"/>
         </w:rPr>
         <w:t>Administrateur du jeu</w:t>
@@ -4424,55 +4473,312 @@
           <w:sz w:val="18"/>
           <w:szCs w:val="18"/>
         </w:rPr>
-        <w:t xml:space="preserve">Création du rôle : </w:t>
-      </w:r>
-    </w:p>
-    <w:p>
-      <w:pPr>
-        <w:rPr>
-          <w:rFonts w:ascii="Lucida Console" w:hAnsi="Lucida Console" w:cs="Lucida Console"/>
-          <w:kern w:val="0"/>
-          <w:sz w:val="18"/>
-          <w:szCs w:val="18"/>
-        </w:rPr>
-      </w:pPr>
-      <w:r>
-        <w:rPr>
-          <w:rFonts w:ascii="Lucida Console" w:hAnsi="Lucida Console" w:cs="Lucida Console"/>
-          <w:kern w:val="0"/>
-          <w:sz w:val="18"/>
-          <w:szCs w:val="18"/>
-        </w:rPr>
-        <w:t>CREATE ROLE 'Administrateur du jeu';</w:t>
-      </w:r>
-    </w:p>
-    <w:p>
-      <w:pPr>
-        <w:rPr>
-          <w:rFonts w:ascii="Lucida Console" w:hAnsi="Lucida Console" w:cs="Lucida Console"/>
-          <w:kern w:val="0"/>
-          <w:sz w:val="18"/>
-          <w:szCs w:val="18"/>
-        </w:rPr>
-      </w:pPr>
-    </w:p>
-    <w:p>
-      <w:pPr>
-        <w:rPr>
-          <w:rFonts w:ascii="Lucida Console" w:hAnsi="Lucida Console" w:cs="Lucida Console"/>
-          <w:kern w:val="0"/>
-          <w:sz w:val="18"/>
-          <w:szCs w:val="18"/>
-        </w:rPr>
-      </w:pPr>
-      <w:r>
-        <w:rPr>
-          <w:rFonts w:ascii="Lucida Console" w:hAnsi="Lucida Console" w:cs="Lucida Console"/>
-          <w:kern w:val="0"/>
-          <w:sz w:val="18"/>
-          <w:szCs w:val="18"/>
-        </w:rPr>
-        <w:t>Privilèges du rôle :</w:t>
+        <w:t>Création de l’utilisateur :</w:t>
+      </w:r>
+    </w:p>
+    <w:p>
+      <w:pPr>
+        <w:rPr>
+          <w:rFonts w:ascii="Inconsolata SemiExpanded Black" w:hAnsi="Inconsolata SemiExpanded Black"/>
+          <w:sz w:val="18"/>
+          <w:szCs w:val="18"/>
+        </w:rPr>
+      </w:pPr>
+      <w:r>
+        <w:rPr>
+          <w:rFonts w:ascii="Inconsolata SemiExpanded Black" w:hAnsi="Inconsolata SemiExpanded Black"/>
+          <w:sz w:val="18"/>
+          <w:szCs w:val="18"/>
+        </w:rPr>
+        <w:t>CREATE USER ‘Administrateur’@’localhost’</w:t>
+      </w:r>
+    </w:p>
+    <w:p>
+      <w:pPr>
+        <w:rPr>
+          <w:rFonts w:ascii="Lucida Console" w:hAnsi="Lucida Console" w:cs="Lucida Console"/>
+          <w:kern w:val="0"/>
+          <w:sz w:val="18"/>
+          <w:szCs w:val="18"/>
+        </w:rPr>
+      </w:pPr>
+    </w:p>
+    <w:p>
+      <w:pPr>
+        <w:rPr>
+          <w:rFonts w:ascii="Lucida Console" w:hAnsi="Lucida Console" w:cs="Lucida Console"/>
+          <w:kern w:val="0"/>
+          <w:sz w:val="18"/>
+          <w:szCs w:val="18"/>
+        </w:rPr>
+      </w:pPr>
+      <w:r>
+        <w:rPr>
+          <w:rFonts w:ascii="Lucida Console" w:hAnsi="Lucida Console" w:cs="Lucida Console"/>
+          <w:kern w:val="0"/>
+          <w:sz w:val="18"/>
+          <w:szCs w:val="18"/>
+        </w:rPr>
+        <w:t>Privilèges d</w:t>
+      </w:r>
+      <w:r>
+        <w:rPr>
+          <w:rFonts w:ascii="Lucida Console" w:hAnsi="Lucida Console" w:cs="Lucida Console"/>
+          <w:kern w:val="0"/>
+          <w:sz w:val="18"/>
+          <w:szCs w:val="18"/>
+        </w:rPr>
+        <w:t xml:space="preserve">e </w:t>
+      </w:r>
+      <w:r>
+        <w:rPr>
+          <w:rFonts w:ascii="Lucida Console" w:hAnsi="Lucida Console" w:cs="Lucida Console"/>
+          <w:kern w:val="0"/>
+          <w:sz w:val="18"/>
+          <w:szCs w:val="18"/>
+        </w:rPr>
+        <w:t>l’utilisateur :</w:t>
+      </w:r>
+    </w:p>
+    <w:p>
+      <w:pPr>
+        <w:rPr>
+          <w:rFonts w:ascii="Inconsolata SemiExpanded Black" w:hAnsi="Inconsolata SemiExpanded Black"/>
+          <w:sz w:val="18"/>
+          <w:szCs w:val="18"/>
+        </w:rPr>
+      </w:pPr>
+      <w:r>
+        <w:rPr>
+          <w:rFonts w:ascii="Inconsolata SemiExpanded Black" w:hAnsi="Inconsolata SemiExpanded Black"/>
+          <w:sz w:val="18"/>
+          <w:szCs w:val="18"/>
+        </w:rPr>
+        <w:t>GRANT ALL PRIVILEGES ON *.* to 'Administrateur'@’localhost’ with grant option;</w:t>
+      </w:r>
+    </w:p>
+    <w:p>
+      <w:pPr>
+        <w:pStyle w:val="Titre2"/>
+        <w:rPr>
+          <w:b/>
+          <w:bCs/>
+          <w:color w:val="auto"/>
+        </w:rPr>
+      </w:pPr>
+      <w:bookmarkStart w:id="15" w:name="_Toc179197689"/>
+      <w:r>
+        <w:rPr>
+          <w:b/>
+          <w:bCs/>
+          <w:color w:val="auto"/>
+        </w:rPr>
+        <w:t>Joueur</w:t>
+      </w:r>
+      <w:bookmarkEnd w:id="15"/>
+    </w:p>
+    <w:p>
+      <w:pPr>
+        <w:rPr>
+          <w:rFonts w:ascii="Lucida Console" w:hAnsi="Lucida Console" w:cs="Lucida Console"/>
+          <w:kern w:val="0"/>
+          <w:sz w:val="18"/>
+          <w:szCs w:val="18"/>
+        </w:rPr>
+      </w:pPr>
+      <w:r>
+        <w:rPr>
+          <w:rFonts w:ascii="Lucida Console" w:hAnsi="Lucida Console" w:cs="Lucida Console"/>
+          <w:kern w:val="0"/>
+          <w:sz w:val="18"/>
+          <w:szCs w:val="18"/>
+        </w:rPr>
+        <w:t>Création de l’utilisateur :</w:t>
+      </w:r>
+    </w:p>
+    <w:p>
+      <w:pPr>
+        <w:rPr>
+          <w:rFonts w:ascii="Inconsolata SemiExpanded Black" w:hAnsi="Inconsolata SemiExpanded Black"/>
+          <w:sz w:val="18"/>
+          <w:szCs w:val="18"/>
+        </w:rPr>
+      </w:pPr>
+      <w:r>
+        <w:rPr>
+          <w:rFonts w:ascii="Inconsolata SemiExpanded Black" w:hAnsi="Inconsolata SemiExpanded Black"/>
+          <w:sz w:val="18"/>
+          <w:szCs w:val="18"/>
+        </w:rPr>
+        <w:t xml:space="preserve">CREATE </w:t>
+      </w:r>
+      <w:r>
+        <w:rPr>
+          <w:rFonts w:ascii="Inconsolata SemiExpanded Black" w:hAnsi="Inconsolata SemiExpanded Black"/>
+          <w:sz w:val="18"/>
+          <w:szCs w:val="18"/>
+        </w:rPr>
+        <w:t>USER</w:t>
+      </w:r>
+      <w:r>
+        <w:rPr>
+          <w:rFonts w:ascii="Inconsolata SemiExpanded Black" w:hAnsi="Inconsolata SemiExpanded Black"/>
+          <w:sz w:val="18"/>
+          <w:szCs w:val="18"/>
+        </w:rPr>
+        <w:t xml:space="preserve"> '</w:t>
+      </w:r>
+      <w:proofErr w:type="spellStart"/>
+      <w:r>
+        <w:rPr>
+          <w:rFonts w:ascii="Inconsolata SemiExpanded Black" w:hAnsi="Inconsolata SemiExpanded Black"/>
+          <w:sz w:val="18"/>
+          <w:szCs w:val="18"/>
+        </w:rPr>
+        <w:t>Joueur</w:t>
+      </w:r>
+      <w:r>
+        <w:rPr>
+          <w:rFonts w:ascii="Inconsolata SemiExpanded Black" w:hAnsi="Inconsolata SemiExpanded Black"/>
+          <w:sz w:val="18"/>
+          <w:szCs w:val="18"/>
+        </w:rPr>
+        <w:t>@localhost</w:t>
+      </w:r>
+      <w:proofErr w:type="spellEnd"/>
+      <w:r>
+        <w:rPr>
+          <w:rFonts w:ascii="Inconsolata SemiExpanded Black" w:hAnsi="Inconsolata SemiExpanded Black"/>
+          <w:sz w:val="18"/>
+          <w:szCs w:val="18"/>
+        </w:rPr>
+        <w:t>';</w:t>
+      </w:r>
+    </w:p>
+    <w:p>
+      <w:pPr>
+        <w:rPr>
+          <w:rFonts w:ascii="Inconsolata SemiExpanded Black" w:hAnsi="Inconsolata SemiExpanded Black"/>
+          <w:sz w:val="18"/>
+          <w:szCs w:val="18"/>
+        </w:rPr>
+      </w:pPr>
+    </w:p>
+    <w:p>
+      <w:pPr>
+        <w:rPr>
+          <w:rFonts w:ascii="Inconsolata SemiExpanded Black" w:hAnsi="Inconsolata SemiExpanded Black"/>
+          <w:sz w:val="18"/>
+          <w:szCs w:val="18"/>
+        </w:rPr>
+      </w:pPr>
+    </w:p>
+    <w:p>
+      <w:pPr>
+        <w:rPr>
+          <w:rFonts w:ascii="Lucida Console" w:hAnsi="Lucida Console" w:cs="Lucida Console"/>
+          <w:kern w:val="0"/>
+          <w:sz w:val="18"/>
+          <w:szCs w:val="18"/>
+        </w:rPr>
+      </w:pPr>
+    </w:p>
+    <w:p>
+      <w:pPr>
+        <w:rPr>
+          <w:rFonts w:ascii="Lucida Console" w:hAnsi="Lucida Console" w:cs="Lucida Console"/>
+          <w:kern w:val="0"/>
+          <w:sz w:val="18"/>
+          <w:szCs w:val="18"/>
+        </w:rPr>
+      </w:pPr>
+      <w:r>
+        <w:rPr>
+          <w:rFonts w:ascii="Lucida Console" w:hAnsi="Lucida Console" w:cs="Lucida Console"/>
+          <w:kern w:val="0"/>
+          <w:sz w:val="18"/>
+          <w:szCs w:val="18"/>
+        </w:rPr>
+        <w:lastRenderedPageBreak/>
+        <w:t xml:space="preserve">Privilèges </w:t>
+      </w:r>
+      <w:r>
+        <w:rPr>
+          <w:rFonts w:ascii="Lucida Console" w:hAnsi="Lucida Console" w:cs="Lucida Console"/>
+          <w:kern w:val="0"/>
+          <w:sz w:val="18"/>
+          <w:szCs w:val="18"/>
+        </w:rPr>
+        <w:t>de l’utilisateur :</w:t>
+      </w:r>
+    </w:p>
+    <w:p>
+      <w:pPr>
+        <w:rPr>
+          <w:rFonts w:ascii="Lucida Console" w:hAnsi="Lucida Console" w:cs="Lucida Console"/>
+          <w:kern w:val="0"/>
+          <w:sz w:val="14"/>
+          <w:szCs w:val="14"/>
+          <w:lang w:val="en-US"/>
+        </w:rPr>
+      </w:pPr>
+      <w:r>
+        <w:rPr>
+          <w:rFonts w:ascii="Inconsolata SemiExpanded Black" w:hAnsi="Inconsolata SemiExpanded Black"/>
+          <w:sz w:val="18"/>
+          <w:szCs w:val="18"/>
+          <w:lang w:val="en-US"/>
+        </w:rPr>
+        <w:t xml:space="preserve">GRANT SELECT ON </w:t>
+      </w:r>
+      <w:proofErr w:type="spellStart"/>
+      <w:r>
+        <w:rPr>
+          <w:rFonts w:ascii="Inconsolata SemiExpanded Black" w:hAnsi="Inconsolata SemiExpanded Black"/>
+          <w:sz w:val="18"/>
+          <w:szCs w:val="18"/>
+          <w:lang w:val="en-US"/>
+        </w:rPr>
+        <w:t>db_space_invaders.t_arme</w:t>
+      </w:r>
+      <w:proofErr w:type="spellEnd"/>
+      <w:r>
+        <w:rPr>
+          <w:rFonts w:ascii="Inconsolata SemiExpanded Black" w:hAnsi="Inconsolata SemiExpanded Black"/>
+          <w:sz w:val="18"/>
+          <w:szCs w:val="18"/>
+          <w:lang w:val="en-US"/>
+        </w:rPr>
+        <w:t xml:space="preserve"> to '</w:t>
+      </w:r>
+      <w:proofErr w:type="spellStart"/>
+      <w:r>
+        <w:rPr>
+          <w:rFonts w:ascii="Inconsolata SemiExpanded Black" w:hAnsi="Inconsolata SemiExpanded Black"/>
+          <w:sz w:val="18"/>
+          <w:szCs w:val="18"/>
+          <w:lang w:val="en-US"/>
+        </w:rPr>
+        <w:t>Joueur</w:t>
+      </w:r>
+      <w:r>
+        <w:rPr>
+          <w:rFonts w:ascii="Inconsolata SemiExpanded Black" w:hAnsi="Inconsolata SemiExpanded Black"/>
+          <w:sz w:val="18"/>
+          <w:szCs w:val="18"/>
+          <w:lang w:val="en-US"/>
+        </w:rPr>
+        <w:t>@localhost</w:t>
+      </w:r>
+      <w:proofErr w:type="spellEnd"/>
+      <w:r>
+        <w:rPr>
+          <w:rFonts w:ascii="Inconsolata SemiExpanded Black" w:hAnsi="Inconsolata SemiExpanded Black"/>
+          <w:sz w:val="18"/>
+          <w:szCs w:val="18"/>
+          <w:lang w:val="en-US"/>
+        </w:rPr>
+        <w:t>';</w:t>
       </w:r>
     </w:p>
     <w:p>
@@ -4495,25 +4801,90 @@
           <w:sz w:val="18"/>
           <w:szCs w:val="18"/>
         </w:rPr>
-        <w:t>GRANT ALL PRIVILEGES ON *.* to 'Administrateur du jeu'</w:t>
-      </w:r>
-      <w:r>
-        <w:rPr>
-          <w:rFonts w:ascii="Lucida Console" w:hAnsi="Lucida Console" w:cs="Lucida Console"/>
-          <w:kern w:val="0"/>
-          <w:sz w:val="18"/>
-          <w:szCs w:val="18"/>
-        </w:rPr>
-        <w:t xml:space="preserve"> with grant option</w:t>
-      </w:r>
-      <w:r>
-        <w:rPr>
-          <w:rFonts w:ascii="Lucida Console" w:hAnsi="Lucida Console" w:cs="Lucida Console"/>
-          <w:kern w:val="0"/>
-          <w:sz w:val="18"/>
-          <w:szCs w:val="18"/>
-        </w:rPr>
-        <w:t>;</w:t>
+        <w:t xml:space="preserve">Droit </w:t>
+      </w:r>
+      <w:r>
+        <w:rPr>
+          <w:rFonts w:ascii="Lucida Console" w:hAnsi="Lucida Console" w:cs="Lucida Console"/>
+          <w:kern w:val="0"/>
+          <w:sz w:val="18"/>
+          <w:szCs w:val="18"/>
+        </w:rPr>
+        <w:t>de</w:t>
+      </w:r>
+      <w:r>
+        <w:rPr>
+          <w:rFonts w:ascii="Lucida Console" w:hAnsi="Lucida Console" w:cs="Lucida Console"/>
+          <w:kern w:val="0"/>
+          <w:sz w:val="18"/>
+          <w:szCs w:val="18"/>
+        </w:rPr>
+        <w:t xml:space="preserve"> </w:t>
+      </w:r>
+      <w:r>
+        <w:rPr>
+          <w:rFonts w:ascii="Lucida Console" w:hAnsi="Lucida Console" w:cs="Lucida Console"/>
+          <w:kern w:val="0"/>
+          <w:sz w:val="18"/>
+          <w:szCs w:val="18"/>
+        </w:rPr>
+        <w:t>lecture</w:t>
+      </w:r>
+      <w:r>
+        <w:rPr>
+          <w:rFonts w:ascii="Lucida Console" w:hAnsi="Lucida Console" w:cs="Lucida Console"/>
+          <w:kern w:val="0"/>
+          <w:sz w:val="18"/>
+          <w:szCs w:val="18"/>
+        </w:rPr>
+        <w:t xml:space="preserve"> </w:t>
+      </w:r>
+      <w:r>
+        <w:rPr>
+          <w:rFonts w:ascii="Lucida Console" w:hAnsi="Lucida Console" w:cs="Lucida Console"/>
+          <w:kern w:val="0"/>
+          <w:sz w:val="18"/>
+          <w:szCs w:val="18"/>
+        </w:rPr>
+        <w:t>d</w:t>
+      </w:r>
+      <w:r>
+        <w:rPr>
+          <w:rFonts w:ascii="Lucida Console" w:hAnsi="Lucida Console" w:cs="Lucida Console"/>
+          <w:kern w:val="0"/>
+          <w:sz w:val="18"/>
+          <w:szCs w:val="18"/>
+        </w:rPr>
+        <w:t>es i</w:t>
+      </w:r>
+      <w:r>
+        <w:rPr>
+          <w:rFonts w:ascii="Lucida Console" w:hAnsi="Lucida Console" w:cs="Lucida Console"/>
+          <w:kern w:val="0"/>
+          <w:sz w:val="18"/>
+          <w:szCs w:val="18"/>
+        </w:rPr>
+        <w:t xml:space="preserve">nformations sur la table </w:t>
+      </w:r>
+      <w:proofErr w:type="spellStart"/>
+      <w:r>
+        <w:rPr>
+          <w:rFonts w:ascii="Lucida Console" w:hAnsi="Lucida Console" w:cs="Lucida Console"/>
+          <w:kern w:val="0"/>
+          <w:sz w:val="18"/>
+          <w:szCs w:val="18"/>
+        </w:rPr>
+        <w:t>t_arme</w:t>
+      </w:r>
+      <w:proofErr w:type="spellEnd"/>
+      <w:r>
+        <w:rPr>
+          <w:rFonts w:ascii="Lucida Console" w:hAnsi="Lucida Console" w:cs="Lucida Console"/>
+          <w:kern w:val="0"/>
+          <w:sz w:val="18"/>
+          <w:szCs w:val="18"/>
+        </w:rPr>
+        <w:t>.</w:t>
       </w:r>
     </w:p>
     <w:p>
@@ -4543,79 +4914,188 @@
           <w:szCs w:val="18"/>
         </w:rPr>
       </w:pPr>
-      <w:r>
-        <w:rPr>
-          <w:rFonts w:ascii="Lucida Console" w:hAnsi="Lucida Console" w:cs="Lucida Console"/>
-          <w:kern w:val="0"/>
-          <w:sz w:val="18"/>
-          <w:szCs w:val="18"/>
-        </w:rPr>
-        <w:t>Droit à tous les privilèges.</w:t>
-      </w:r>
-    </w:p>
-    <w:p/>
-    <w:p>
-      <w:pPr>
-        <w:pStyle w:val="Titre2"/>
-        <w:rPr>
-          <w:color w:val="auto"/>
-        </w:rPr>
-      </w:pPr>
-      <w:bookmarkStart w:id="15" w:name="_Toc178597207"/>
-      <w:r>
-        <w:rPr>
-          <w:color w:val="auto"/>
+    </w:p>
+    <w:p>
+      <w:pPr>
+        <w:rPr>
+          <w:rFonts w:ascii="Inconsolata SemiExpanded Black" w:hAnsi="Inconsolata SemiExpanded Black"/>
+          <w:sz w:val="18"/>
+          <w:szCs w:val="18"/>
+          <w:lang w:val="en-US"/>
+        </w:rPr>
+      </w:pPr>
+      <w:r>
+        <w:rPr>
+          <w:rFonts w:ascii="Inconsolata SemiExpanded Black" w:hAnsi="Inconsolata SemiExpanded Black"/>
+          <w:sz w:val="18"/>
+          <w:szCs w:val="18"/>
+          <w:lang w:val="en-US"/>
+        </w:rPr>
+        <w:t xml:space="preserve">GRANT CREATE ON </w:t>
+      </w:r>
+      <w:proofErr w:type="spellStart"/>
+      <w:r>
+        <w:rPr>
+          <w:rFonts w:ascii="Inconsolata SemiExpanded Black" w:hAnsi="Inconsolata SemiExpanded Black"/>
+          <w:sz w:val="18"/>
+          <w:szCs w:val="18"/>
+          <w:lang w:val="en-US"/>
+        </w:rPr>
+        <w:t>db_space_invaders.t_commande</w:t>
+      </w:r>
+      <w:proofErr w:type="spellEnd"/>
+      <w:r>
+        <w:rPr>
+          <w:rFonts w:ascii="Inconsolata SemiExpanded Black" w:hAnsi="Inconsolata SemiExpanded Black"/>
+          <w:sz w:val="18"/>
+          <w:szCs w:val="18"/>
+          <w:lang w:val="en-US"/>
+        </w:rPr>
+        <w:t xml:space="preserve"> to '</w:t>
+      </w:r>
+      <w:proofErr w:type="spellStart"/>
+      <w:r>
+        <w:rPr>
+          <w:rFonts w:ascii="Inconsolata SemiExpanded Black" w:hAnsi="Inconsolata SemiExpanded Black"/>
+          <w:sz w:val="18"/>
+          <w:szCs w:val="18"/>
+          <w:lang w:val="en-US"/>
         </w:rPr>
         <w:t>Joueur</w:t>
       </w:r>
-      <w:bookmarkEnd w:id="15"/>
-    </w:p>
-    <w:p>
-      <w:pPr>
-        <w:rPr>
-          <w:rFonts w:ascii="Lucida Console" w:hAnsi="Lucida Console" w:cs="Lucida Console"/>
-          <w:kern w:val="0"/>
-          <w:sz w:val="18"/>
-          <w:szCs w:val="18"/>
-        </w:rPr>
-      </w:pPr>
-      <w:r>
-        <w:rPr>
-          <w:rFonts w:ascii="Lucida Console" w:hAnsi="Lucida Console" w:cs="Lucida Console"/>
-          <w:kern w:val="0"/>
-          <w:sz w:val="18"/>
-          <w:szCs w:val="18"/>
-        </w:rPr>
-        <w:t>CREATE ROLE 'Joueur';</w:t>
-      </w:r>
-    </w:p>
-    <w:p>
-      <w:pPr>
-        <w:rPr>
-          <w:rFonts w:ascii="Lucida Console" w:hAnsi="Lucida Console" w:cs="Lucida Console"/>
-          <w:kern w:val="0"/>
-          <w:sz w:val="18"/>
-          <w:szCs w:val="18"/>
-        </w:rPr>
-      </w:pPr>
-    </w:p>
-    <w:p>
-      <w:pPr>
-        <w:rPr>
-          <w:rFonts w:ascii="Lucida Console" w:hAnsi="Lucida Console" w:cs="Lucida Console"/>
-          <w:kern w:val="0"/>
-          <w:sz w:val="18"/>
-          <w:szCs w:val="18"/>
-        </w:rPr>
-      </w:pPr>
-      <w:r>
-        <w:rPr>
-          <w:rFonts w:ascii="Lucida Console" w:hAnsi="Lucida Console" w:cs="Lucida Console"/>
-          <w:kern w:val="0"/>
-          <w:sz w:val="18"/>
-          <w:szCs w:val="18"/>
-        </w:rPr>
-        <w:t>Privilèges du rôle :</w:t>
+      <w:r>
+        <w:rPr>
+          <w:rFonts w:ascii="Inconsolata SemiExpanded Black" w:hAnsi="Inconsolata SemiExpanded Black"/>
+          <w:sz w:val="18"/>
+          <w:szCs w:val="18"/>
+          <w:lang w:val="en-US"/>
+        </w:rPr>
+        <w:t>@localhost</w:t>
+      </w:r>
+      <w:proofErr w:type="spellEnd"/>
+      <w:r>
+        <w:rPr>
+          <w:rFonts w:ascii="Inconsolata SemiExpanded Black" w:hAnsi="Inconsolata SemiExpanded Black"/>
+          <w:sz w:val="18"/>
+          <w:szCs w:val="18"/>
+          <w:lang w:val="en-US"/>
+        </w:rPr>
+        <w:t>';</w:t>
+      </w:r>
+    </w:p>
+    <w:p>
+      <w:pPr>
+        <w:rPr>
+          <w:rFonts w:ascii="Lucida Console" w:hAnsi="Lucida Console" w:cs="Lucida Console"/>
+          <w:kern w:val="0"/>
+          <w:sz w:val="18"/>
+          <w:szCs w:val="18"/>
+        </w:rPr>
+      </w:pPr>
+      <w:r>
+        <w:rPr>
+          <w:rFonts w:ascii="Lucida Console" w:hAnsi="Lucida Console" w:cs="Lucida Console"/>
+          <w:kern w:val="0"/>
+          <w:sz w:val="18"/>
+          <w:szCs w:val="18"/>
+        </w:rPr>
+        <w:t>Droit de créer une c</w:t>
+      </w:r>
+      <w:r>
+        <w:rPr>
+          <w:rFonts w:ascii="Lucida Console" w:hAnsi="Lucida Console" w:cs="Lucida Console"/>
+          <w:kern w:val="0"/>
+          <w:sz w:val="18"/>
+          <w:szCs w:val="18"/>
+        </w:rPr>
+        <w:t>ommande.</w:t>
+      </w:r>
+    </w:p>
+    <w:p>
+      <w:pPr>
+        <w:rPr>
+          <w:rFonts w:ascii="Lucida Console" w:hAnsi="Lucida Console" w:cs="Lucida Console"/>
+          <w:kern w:val="0"/>
+          <w:sz w:val="18"/>
+          <w:szCs w:val="18"/>
+        </w:rPr>
+      </w:pPr>
+    </w:p>
+    <w:p>
+      <w:pPr>
+        <w:rPr>
+          <w:rFonts w:ascii="Inconsolata SemiExpanded Black" w:hAnsi="Inconsolata SemiExpanded Black"/>
+          <w:sz w:val="18"/>
+          <w:szCs w:val="18"/>
+          <w:lang w:val="en-US"/>
+        </w:rPr>
+      </w:pPr>
+      <w:r>
+        <w:rPr>
+          <w:rFonts w:ascii="Inconsolata SemiExpanded Black" w:hAnsi="Inconsolata SemiExpanded Black"/>
+          <w:sz w:val="18"/>
+          <w:szCs w:val="18"/>
+          <w:lang w:val="en-US"/>
+        </w:rPr>
+        <w:t xml:space="preserve">GRANT SELECT ON </w:t>
+      </w:r>
+      <w:proofErr w:type="spellStart"/>
+      <w:r>
+        <w:rPr>
+          <w:rFonts w:ascii="Inconsolata SemiExpanded Black" w:hAnsi="Inconsolata SemiExpanded Black"/>
+          <w:sz w:val="18"/>
+          <w:szCs w:val="18"/>
+          <w:lang w:val="en-US"/>
+        </w:rPr>
+        <w:t>db_space_invaders.t_commande</w:t>
+      </w:r>
+      <w:proofErr w:type="spellEnd"/>
+      <w:r>
+        <w:rPr>
+          <w:rFonts w:ascii="Inconsolata SemiExpanded Black" w:hAnsi="Inconsolata SemiExpanded Black"/>
+          <w:sz w:val="18"/>
+          <w:szCs w:val="18"/>
+          <w:lang w:val="en-US"/>
+        </w:rPr>
+        <w:t xml:space="preserve"> to '</w:t>
+      </w:r>
+      <w:proofErr w:type="spellStart"/>
+      <w:r>
+        <w:rPr>
+          <w:rFonts w:ascii="Inconsolata SemiExpanded Black" w:hAnsi="Inconsolata SemiExpanded Black"/>
+          <w:sz w:val="18"/>
+          <w:szCs w:val="18"/>
+          <w:lang w:val="en-US"/>
+        </w:rPr>
+        <w:t>Joueur</w:t>
+      </w:r>
+      <w:r>
+        <w:rPr>
+          <w:rFonts w:ascii="Inconsolata SemiExpanded Black" w:hAnsi="Inconsolata SemiExpanded Black"/>
+          <w:sz w:val="18"/>
+          <w:szCs w:val="18"/>
+          <w:lang w:val="en-US"/>
+        </w:rPr>
+        <w:t>@localhost</w:t>
+      </w:r>
+      <w:proofErr w:type="spellEnd"/>
+      <w:r>
+        <w:rPr>
+          <w:rFonts w:ascii="Inconsolata SemiExpanded Black" w:hAnsi="Inconsolata SemiExpanded Black"/>
+          <w:sz w:val="18"/>
+          <w:szCs w:val="18"/>
+          <w:lang w:val="en-US"/>
+        </w:rPr>
+        <w:t>'</w:t>
+      </w:r>
+      <w:r>
+        <w:rPr>
+          <w:rFonts w:ascii="Inconsolata SemiExpanded Black" w:hAnsi="Inconsolata SemiExpanded Black"/>
+          <w:sz w:val="18"/>
+          <w:szCs w:val="18"/>
+          <w:lang w:val="en-US"/>
+        </w:rPr>
+        <w:t>;</w:t>
       </w:r>
     </w:p>
     <w:p>
@@ -4629,38 +5109,25 @@
           <w:kern w:val="0"/>
           <w:sz w:val="18"/>
           <w:szCs w:val="18"/>
-          <w:lang w:val="en-US"/>
-        </w:rPr>
-      </w:pPr>
-      <w:r>
-        <w:rPr>
-          <w:rFonts w:ascii="Lucida Console" w:hAnsi="Lucida Console" w:cs="Lucida Console"/>
-          <w:kern w:val="0"/>
-          <w:sz w:val="18"/>
-          <w:szCs w:val="18"/>
-          <w:lang w:val="en-US"/>
-        </w:rPr>
-        <w:t>GRANT SELECT</w:t>
-      </w:r>
-      <w:r>
-        <w:rPr>
-          <w:rFonts w:ascii="Lucida Console" w:hAnsi="Lucida Console" w:cs="Lucida Console"/>
-          <w:kern w:val="0"/>
-          <w:sz w:val="18"/>
-          <w:szCs w:val="18"/>
-          <w:lang w:val="en-US"/>
-        </w:rPr>
-        <w:t xml:space="preserve"> ON</w:t>
-      </w:r>
-      <w:r>
-        <w:rPr>
-          <w:rFonts w:ascii="Lucida Console" w:hAnsi="Lucida Console" w:cs="Lucida Console"/>
-          <w:kern w:val="0"/>
-          <w:sz w:val="18"/>
-          <w:szCs w:val="18"/>
-          <w:lang w:val="en-US"/>
-        </w:rPr>
-        <w:t xml:space="preserve"> db_space_invaders.t_arme to 'Joueur';</w:t>
+        </w:rPr>
+      </w:pPr>
+      <w:r>
+        <w:rPr>
+          <w:rFonts w:ascii="Lucida Console" w:hAnsi="Lucida Console" w:cs="Lucida Console"/>
+          <w:kern w:val="0"/>
+          <w:sz w:val="18"/>
+          <w:szCs w:val="18"/>
+        </w:rPr>
+        <w:t>Dro</w:t>
+      </w:r>
+      <w:r>
+        <w:rPr>
+          <w:rFonts w:ascii="Lucida Console" w:hAnsi="Lucida Console" w:cs="Lucida Console"/>
+          <w:kern w:val="0"/>
+          <w:sz w:val="18"/>
+          <w:szCs w:val="18"/>
+        </w:rPr>
+        <w:t>it de lecture dans la table commande.</w:t>
       </w:r>
     </w:p>
     <w:p>
@@ -4676,78 +5143,6 @@
           <w:szCs w:val="18"/>
         </w:rPr>
       </w:pPr>
-      <w:r>
-        <w:rPr>
-          <w:rFonts w:ascii="Lucida Console" w:hAnsi="Lucida Console" w:cs="Lucida Console"/>
-          <w:kern w:val="0"/>
-          <w:sz w:val="18"/>
-          <w:szCs w:val="18"/>
-        </w:rPr>
-        <w:t xml:space="preserve">Droit </w:t>
-      </w:r>
-      <w:r>
-        <w:rPr>
-          <w:rFonts w:ascii="Lucida Console" w:hAnsi="Lucida Console" w:cs="Lucida Console"/>
-          <w:kern w:val="0"/>
-          <w:sz w:val="18"/>
-          <w:szCs w:val="18"/>
-        </w:rPr>
-        <w:t>de</w:t>
-      </w:r>
-      <w:r>
-        <w:rPr>
-          <w:rFonts w:ascii="Lucida Console" w:hAnsi="Lucida Console" w:cs="Lucida Console"/>
-          <w:kern w:val="0"/>
-          <w:sz w:val="18"/>
-          <w:szCs w:val="18"/>
-        </w:rPr>
-        <w:t xml:space="preserve"> </w:t>
-      </w:r>
-      <w:r>
-        <w:rPr>
-          <w:rFonts w:ascii="Lucida Console" w:hAnsi="Lucida Console" w:cs="Lucida Console"/>
-          <w:kern w:val="0"/>
-          <w:sz w:val="18"/>
-          <w:szCs w:val="18"/>
-        </w:rPr>
-        <w:t>lecture</w:t>
-      </w:r>
-      <w:r>
-        <w:rPr>
-          <w:rFonts w:ascii="Lucida Console" w:hAnsi="Lucida Console" w:cs="Lucida Console"/>
-          <w:kern w:val="0"/>
-          <w:sz w:val="18"/>
-          <w:szCs w:val="18"/>
-        </w:rPr>
-        <w:t xml:space="preserve"> </w:t>
-      </w:r>
-      <w:r>
-        <w:rPr>
-          <w:rFonts w:ascii="Lucida Console" w:hAnsi="Lucida Console" w:cs="Lucida Console"/>
-          <w:kern w:val="0"/>
-          <w:sz w:val="18"/>
-          <w:szCs w:val="18"/>
-        </w:rPr>
-        <w:t>d</w:t>
-      </w:r>
-      <w:r>
-        <w:rPr>
-          <w:rFonts w:ascii="Lucida Console" w:hAnsi="Lucida Console" w:cs="Lucida Console"/>
-          <w:kern w:val="0"/>
-          <w:sz w:val="18"/>
-          <w:szCs w:val="18"/>
-        </w:rPr>
-        <w:t>es i</w:t>
-      </w:r>
-      <w:r>
-        <w:rPr>
-          <w:rFonts w:ascii="Lucida Console" w:hAnsi="Lucida Console" w:cs="Lucida Console"/>
-          <w:kern w:val="0"/>
-          <w:sz w:val="18"/>
-          <w:szCs w:val="18"/>
-        </w:rPr>
-        <w:t>nformations sur la table t_arme.</w:t>
-      </w:r>
     </w:p>
     <w:p>
       <w:pPr>
@@ -4765,51 +5160,340 @@
     </w:p>
     <w:p>
       <w:pPr>
-        <w:rPr>
-          <w:rFonts w:ascii="Lucida Console" w:hAnsi="Lucida Console" w:cs="Lucida Console"/>
-          <w:kern w:val="0"/>
-          <w:sz w:val="18"/>
-          <w:szCs w:val="18"/>
-          <w:lang w:val="en-US"/>
-        </w:rPr>
-      </w:pPr>
-      <w:r>
-        <w:rPr>
-          <w:rFonts w:ascii="Lucida Console" w:hAnsi="Lucida Console" w:cs="Lucida Console"/>
-          <w:kern w:val="0"/>
-          <w:sz w:val="18"/>
-          <w:szCs w:val="18"/>
-          <w:lang w:val="en-US"/>
-        </w:rPr>
-        <w:t>GRANT CREATE ON db_space_invaders.t_commande to 'Joueur';</w:t>
-      </w:r>
-    </w:p>
-    <w:p>
-      <w:pPr>
-        <w:rPr>
-          <w:rFonts w:ascii="Lucida Console" w:hAnsi="Lucida Console" w:cs="Lucida Console"/>
-          <w:kern w:val="0"/>
-          <w:sz w:val="18"/>
-          <w:szCs w:val="18"/>
-        </w:rPr>
-      </w:pPr>
-      <w:r>
-        <w:rPr>
-          <w:rFonts w:ascii="Lucida Console" w:hAnsi="Lucida Console" w:cs="Lucida Console"/>
-          <w:kern w:val="0"/>
-          <w:sz w:val="18"/>
-          <w:szCs w:val="18"/>
-        </w:rPr>
-        <w:t>Droit de créer une c</w:t>
-      </w:r>
-      <w:r>
-        <w:rPr>
-          <w:rFonts w:ascii="Lucida Console" w:hAnsi="Lucida Console" w:cs="Lucida Console"/>
-          <w:kern w:val="0"/>
-          <w:sz w:val="18"/>
-          <w:szCs w:val="18"/>
-        </w:rPr>
-        <w:t>ommande.</w:t>
+        <w:pStyle w:val="Titre2"/>
+        <w:rPr>
+          <w:b/>
+          <w:bCs/>
+          <w:color w:val="auto"/>
+        </w:rPr>
+      </w:pPr>
+      <w:bookmarkStart w:id="16" w:name="_Toc179197690"/>
+      <w:r>
+        <w:rPr>
+          <w:b/>
+          <w:bCs/>
+          <w:color w:val="auto"/>
+        </w:rPr>
+        <w:t>Gestionnaire de la boutique</w:t>
+      </w:r>
+      <w:bookmarkEnd w:id="16"/>
+    </w:p>
+    <w:p>
+      <w:pPr>
+        <w:rPr>
+          <w:rFonts w:ascii="Lucida Console" w:hAnsi="Lucida Console" w:cs="Lucida Console"/>
+          <w:kern w:val="0"/>
+          <w:sz w:val="18"/>
+          <w:szCs w:val="18"/>
+        </w:rPr>
+      </w:pPr>
+      <w:r>
+        <w:rPr>
+          <w:rFonts w:ascii="Lucida Console" w:hAnsi="Lucida Console" w:cs="Lucida Console"/>
+          <w:kern w:val="0"/>
+          <w:sz w:val="18"/>
+          <w:szCs w:val="18"/>
+        </w:rPr>
+        <w:t>Création de l’utilisateur :</w:t>
+      </w:r>
+    </w:p>
+    <w:p>
+      <w:pPr>
+        <w:rPr>
+          <w:rFonts w:ascii="Inconsolata SemiExpanded Black" w:hAnsi="Inconsolata SemiExpanded Black"/>
+          <w:sz w:val="18"/>
+          <w:szCs w:val="18"/>
+        </w:rPr>
+      </w:pPr>
+      <w:r>
+        <w:rPr>
+          <w:rFonts w:ascii="Inconsolata SemiExpanded Black" w:hAnsi="Inconsolata SemiExpanded Black"/>
+          <w:sz w:val="18"/>
+          <w:szCs w:val="18"/>
+        </w:rPr>
+        <w:t>CREATE ROLE 'Gestionnaire</w:t>
+      </w:r>
+      <w:r>
+        <w:rPr>
+          <w:rFonts w:ascii="Inconsolata SemiExpanded Black" w:hAnsi="Inconsolata SemiExpanded Black"/>
+          <w:sz w:val="18"/>
+          <w:szCs w:val="18"/>
+        </w:rPr>
+        <w:t>boutique@localhost</w:t>
+      </w:r>
+      <w:r>
+        <w:rPr>
+          <w:rFonts w:ascii="Inconsolata SemiExpanded Black" w:hAnsi="Inconsolata SemiExpanded Black"/>
+          <w:sz w:val="18"/>
+          <w:szCs w:val="18"/>
+        </w:rPr>
+        <w:t>’ ;</w:t>
+      </w:r>
+    </w:p>
+    <w:p>
+      <w:pPr>
+        <w:rPr>
+          <w:rFonts w:ascii="Lucida Console" w:hAnsi="Lucida Console" w:cs="Lucida Console"/>
+          <w:kern w:val="0"/>
+          <w:sz w:val="18"/>
+          <w:szCs w:val="18"/>
+        </w:rPr>
+      </w:pPr>
+    </w:p>
+    <w:p>
+      <w:pPr>
+        <w:rPr>
+          <w:rFonts w:ascii="Lucida Console" w:hAnsi="Lucida Console" w:cs="Lucida Console"/>
+          <w:kern w:val="0"/>
+          <w:sz w:val="18"/>
+          <w:szCs w:val="18"/>
+        </w:rPr>
+      </w:pPr>
+      <w:r>
+        <w:rPr>
+          <w:rFonts w:ascii="Lucida Console" w:hAnsi="Lucida Console" w:cs="Lucida Console"/>
+          <w:kern w:val="0"/>
+          <w:sz w:val="18"/>
+          <w:szCs w:val="18"/>
+        </w:rPr>
+        <w:t>Privilèges d</w:t>
+      </w:r>
+      <w:r>
+        <w:rPr>
+          <w:rFonts w:ascii="Lucida Console" w:hAnsi="Lucida Console" w:cs="Lucida Console"/>
+          <w:kern w:val="0"/>
+          <w:sz w:val="18"/>
+          <w:szCs w:val="18"/>
+        </w:rPr>
+        <w:t>e l’utilisateur :</w:t>
+      </w:r>
+    </w:p>
+    <w:p>
+      <w:pPr>
+        <w:rPr>
+          <w:rFonts w:ascii="Inconsolata SemiExpanded Black" w:hAnsi="Inconsolata SemiExpanded Black"/>
+          <w:sz w:val="18"/>
+          <w:szCs w:val="18"/>
+          <w:lang w:val="en-US"/>
+        </w:rPr>
+      </w:pPr>
+      <w:r>
+        <w:rPr>
+          <w:rFonts w:ascii="Inconsolata SemiExpanded Black" w:hAnsi="Inconsolata SemiExpanded Black"/>
+          <w:sz w:val="18"/>
+          <w:szCs w:val="18"/>
+          <w:lang w:val="en-US"/>
+        </w:rPr>
+        <w:t xml:space="preserve">GRANT SELECT ON </w:t>
+      </w:r>
+      <w:proofErr w:type="spellStart"/>
+      <w:r>
+        <w:rPr>
+          <w:rFonts w:ascii="Inconsolata SemiExpanded Black" w:hAnsi="Inconsolata SemiExpanded Black"/>
+          <w:sz w:val="18"/>
+          <w:szCs w:val="18"/>
+          <w:lang w:val="en-US"/>
+        </w:rPr>
+        <w:t>db_space_invaders.t_</w:t>
+      </w:r>
+      <w:r>
+        <w:rPr>
+          <w:rFonts w:ascii="Inconsolata SemiExpanded Black" w:hAnsi="Inconsolata SemiExpanded Black"/>
+          <w:sz w:val="18"/>
+          <w:szCs w:val="18"/>
+          <w:lang w:val="en-US"/>
+        </w:rPr>
+        <w:t>joueur</w:t>
+      </w:r>
+      <w:proofErr w:type="spellEnd"/>
+      <w:r>
+        <w:rPr>
+          <w:rFonts w:ascii="Inconsolata SemiExpanded Black" w:hAnsi="Inconsolata SemiExpanded Black"/>
+          <w:sz w:val="18"/>
+          <w:szCs w:val="18"/>
+          <w:lang w:val="en-US"/>
+        </w:rPr>
+        <w:t xml:space="preserve"> to '</w:t>
+      </w:r>
+      <w:proofErr w:type="spellStart"/>
+      <w:r>
+        <w:rPr>
+          <w:rFonts w:ascii="Inconsolata SemiExpanded Black" w:hAnsi="Inconsolata SemiExpanded Black"/>
+          <w:sz w:val="18"/>
+          <w:szCs w:val="18"/>
+          <w:lang w:val="en-US"/>
+        </w:rPr>
+        <w:t>G</w:t>
+      </w:r>
+      <w:r>
+        <w:rPr>
+          <w:rFonts w:ascii="Inconsolata SemiExpanded Black" w:hAnsi="Inconsolata SemiExpanded Black"/>
+          <w:sz w:val="18"/>
+          <w:szCs w:val="18"/>
+          <w:lang w:val="en-US"/>
+        </w:rPr>
+        <w:t>estionnaireboutique@localhost</w:t>
+      </w:r>
+      <w:proofErr w:type="spellEnd"/>
+      <w:r>
+        <w:rPr>
+          <w:rFonts w:ascii="Inconsolata SemiExpanded Black" w:hAnsi="Inconsolata SemiExpanded Black"/>
+          <w:sz w:val="18"/>
+          <w:szCs w:val="18"/>
+          <w:lang w:val="en-US"/>
+        </w:rPr>
+        <w:t>’</w:t>
+      </w:r>
+      <w:r>
+        <w:rPr>
+          <w:rFonts w:ascii="Inconsolata SemiExpanded Black" w:hAnsi="Inconsolata SemiExpanded Black"/>
+          <w:sz w:val="18"/>
+          <w:szCs w:val="18"/>
+          <w:lang w:val="en-US"/>
+        </w:rPr>
+        <w:t>;</w:t>
+      </w:r>
+    </w:p>
+    <w:p>
+      <w:pPr>
+        <w:rPr>
+          <w:rFonts w:ascii="Lucida Console" w:hAnsi="Lucida Console" w:cs="Lucida Console"/>
+          <w:kern w:val="0"/>
+          <w:sz w:val="18"/>
+          <w:szCs w:val="18"/>
+        </w:rPr>
+      </w:pPr>
+      <w:r>
+        <w:rPr>
+          <w:rFonts w:ascii="Lucida Console" w:hAnsi="Lucida Console" w:cs="Lucida Console"/>
+          <w:kern w:val="0"/>
+          <w:sz w:val="18"/>
+          <w:szCs w:val="18"/>
+        </w:rPr>
+        <w:t>Droit de lecture dans la table t_joueur.</w:t>
+      </w:r>
+    </w:p>
+    <w:p>
+      <w:pPr>
+        <w:rPr>
+          <w:rFonts w:ascii="Inconsolata SemiExpanded Black" w:hAnsi="Inconsolata SemiExpanded Black"/>
+          <w:sz w:val="18"/>
+          <w:szCs w:val="18"/>
+        </w:rPr>
+      </w:pPr>
+    </w:p>
+    <w:p>
+      <w:pPr>
+        <w:rPr>
+          <w:rFonts w:ascii="Inconsolata SemiExpanded Black" w:hAnsi="Inconsolata SemiExpanded Black"/>
+          <w:sz w:val="18"/>
+          <w:szCs w:val="18"/>
+          <w:lang w:val="en-US"/>
+        </w:rPr>
+      </w:pPr>
+      <w:r>
+        <w:rPr>
+          <w:rFonts w:ascii="Inconsolata SemiExpanded Black" w:hAnsi="Inconsolata SemiExpanded Black"/>
+          <w:sz w:val="18"/>
+          <w:szCs w:val="18"/>
+          <w:lang w:val="en-US"/>
+        </w:rPr>
+        <w:t>G</w:t>
+      </w:r>
+      <w:r>
+        <w:rPr>
+          <w:rFonts w:ascii="Inconsolata SemiExpanded Black" w:hAnsi="Inconsolata SemiExpanded Black"/>
+          <w:sz w:val="18"/>
+          <w:szCs w:val="18"/>
+          <w:lang w:val="en-US"/>
+        </w:rPr>
+        <w:t xml:space="preserve">RANT UPDATE, SELECT, DELETE ON </w:t>
+      </w:r>
+      <w:proofErr w:type="spellStart"/>
+      <w:r>
+        <w:rPr>
+          <w:rFonts w:ascii="Inconsolata SemiExpanded Black" w:hAnsi="Inconsolata SemiExpanded Black"/>
+          <w:sz w:val="18"/>
+          <w:szCs w:val="18"/>
+          <w:lang w:val="en-US"/>
+        </w:rPr>
+        <w:t>db_space_invaders.t_arme</w:t>
+      </w:r>
+      <w:proofErr w:type="spellEnd"/>
+      <w:r>
+        <w:rPr>
+          <w:rFonts w:ascii="Inconsolata SemiExpanded Black" w:hAnsi="Inconsolata SemiExpanded Black"/>
+          <w:sz w:val="18"/>
+          <w:szCs w:val="18"/>
+          <w:lang w:val="en-US"/>
+        </w:rPr>
+        <w:t xml:space="preserve"> to</w:t>
+      </w:r>
+      <w:r>
+        <w:rPr>
+          <w:rFonts w:ascii="Inconsolata SemiExpanded Black" w:hAnsi="Inconsolata SemiExpanded Black"/>
+          <w:sz w:val="18"/>
+          <w:szCs w:val="18"/>
+          <w:lang w:val="en-US"/>
+        </w:rPr>
+        <w:t xml:space="preserve"> </w:t>
+      </w:r>
+      <w:r>
+        <w:rPr>
+          <w:rFonts w:ascii="Inconsolata SemiExpanded Black" w:hAnsi="Inconsolata SemiExpanded Black"/>
+          <w:sz w:val="18"/>
+          <w:szCs w:val="18"/>
+          <w:lang w:val="en-US"/>
+        </w:rPr>
+        <w:t>'</w:t>
+      </w:r>
+      <w:proofErr w:type="spellStart"/>
+      <w:r>
+        <w:rPr>
+          <w:rFonts w:ascii="Inconsolata SemiExpanded Black" w:hAnsi="Inconsolata SemiExpanded Black"/>
+          <w:sz w:val="18"/>
+          <w:szCs w:val="18"/>
+          <w:lang w:val="en-US"/>
+        </w:rPr>
+        <w:t>Gestionnaireboutique@localhost</w:t>
+      </w:r>
+      <w:proofErr w:type="spellEnd"/>
+      <w:r>
+        <w:rPr>
+          <w:rFonts w:ascii="Inconsolata SemiExpanded Black" w:hAnsi="Inconsolata SemiExpanded Black"/>
+          <w:sz w:val="18"/>
+          <w:szCs w:val="18"/>
+          <w:lang w:val="en-US"/>
+        </w:rPr>
+        <w:t>’</w:t>
+      </w:r>
+      <w:r>
+        <w:rPr>
+          <w:rFonts w:ascii="Inconsolata SemiExpanded Black" w:hAnsi="Inconsolata SemiExpanded Black"/>
+          <w:sz w:val="18"/>
+          <w:szCs w:val="18"/>
+          <w:lang w:val="en-US"/>
+        </w:rPr>
+        <w:t>;</w:t>
+      </w:r>
+    </w:p>
+    <w:p>
+      <w:pPr>
+        <w:rPr>
+          <w:rFonts w:ascii="Lucida Console" w:hAnsi="Lucida Console" w:cs="Lucida Console"/>
+          <w:kern w:val="0"/>
+          <w:sz w:val="18"/>
+          <w:szCs w:val="18"/>
+        </w:rPr>
+      </w:pPr>
+      <w:r>
+        <w:rPr>
+          <w:rFonts w:ascii="Lucida Console" w:hAnsi="Lucida Console" w:cs="Lucida Console"/>
+          <w:kern w:val="0"/>
+          <w:sz w:val="18"/>
+          <w:szCs w:val="18"/>
+        </w:rPr>
+        <w:t>Droit de mise à jour, lecture, et suppression des armes.</w:t>
       </w:r>
     </w:p>
     <w:p>
@@ -4823,63 +5507,88 @@
           <w:kern w:val="0"/>
           <w:sz w:val="18"/>
           <w:szCs w:val="18"/>
-          <w:lang w:val="en-US"/>
-        </w:rPr>
-      </w:pPr>
-      <w:r>
-        <w:rPr>
-          <w:rFonts w:ascii="Lucida Console" w:hAnsi="Lucida Console" w:cs="Lucida Console"/>
-          <w:kern w:val="0"/>
-          <w:sz w:val="18"/>
-          <w:szCs w:val="18"/>
-          <w:lang w:val="en-US"/>
-        </w:rPr>
-        <w:t>GRANT SELECT</w:t>
-      </w:r>
-      <w:r>
-        <w:rPr>
-          <w:rFonts w:ascii="Lucida Console" w:hAnsi="Lucida Console" w:cs="Lucida Console"/>
-          <w:kern w:val="0"/>
-          <w:sz w:val="18"/>
-          <w:szCs w:val="18"/>
-          <w:lang w:val="en-US"/>
-        </w:rPr>
-        <w:t xml:space="preserve"> ON</w:t>
-      </w:r>
-      <w:r>
-        <w:rPr>
-          <w:rFonts w:ascii="Lucida Console" w:hAnsi="Lucida Console" w:cs="Lucida Console"/>
-          <w:kern w:val="0"/>
-          <w:sz w:val="18"/>
-          <w:szCs w:val="18"/>
-          <w:lang w:val="en-US"/>
-        </w:rPr>
-        <w:t xml:space="preserve"> db_space_invaders.t_</w:t>
-      </w:r>
-      <w:r>
-        <w:rPr>
-          <w:rFonts w:ascii="Lucida Console" w:hAnsi="Lucida Console" w:cs="Lucida Console"/>
-          <w:kern w:val="0"/>
+        </w:rPr>
+      </w:pPr>
+    </w:p>
+    <w:p>
+      <w:pPr>
+        <w:rPr>
+          <w:rFonts w:ascii="Inconsolata SemiExpanded Black" w:hAnsi="Inconsolata SemiExpanded Black"/>
+          <w:sz w:val="18"/>
+          <w:szCs w:val="18"/>
+          <w:lang w:val="en-US"/>
+        </w:rPr>
+      </w:pPr>
+      <w:r>
+        <w:rPr>
+          <w:rFonts w:ascii="Inconsolata SemiExpanded Black" w:hAnsi="Inconsolata SemiExpanded Black"/>
+          <w:sz w:val="18"/>
+          <w:szCs w:val="18"/>
+          <w:lang w:val="en-US"/>
+        </w:rPr>
+        <w:t xml:space="preserve">GRANT SELECT ON </w:t>
+      </w:r>
+      <w:proofErr w:type="spellStart"/>
+      <w:r>
+        <w:rPr>
+          <w:rFonts w:ascii="Inconsolata SemiExpanded Black" w:hAnsi="Inconsolata SemiExpanded Black"/>
+          <w:sz w:val="18"/>
+          <w:szCs w:val="18"/>
+          <w:lang w:val="en-US"/>
+        </w:rPr>
+        <w:t>db_space_invaders.t_</w:t>
+      </w:r>
+      <w:r>
+        <w:rPr>
+          <w:rFonts w:ascii="Inconsolata SemiExpanded Black" w:hAnsi="Inconsolata SemiExpanded Black"/>
           <w:sz w:val="18"/>
           <w:szCs w:val="18"/>
           <w:lang w:val="en-US"/>
         </w:rPr>
         <w:t>commande</w:t>
       </w:r>
-      <w:r>
-        <w:rPr>
-          <w:rFonts w:ascii="Lucida Console" w:hAnsi="Lucida Console" w:cs="Lucida Console"/>
-          <w:kern w:val="0"/>
-          <w:sz w:val="18"/>
-          <w:szCs w:val="18"/>
-          <w:lang w:val="en-US"/>
-        </w:rPr>
-        <w:t xml:space="preserve"> to 'Joueur'</w:t>
-      </w:r>
-      <w:r>
-        <w:rPr>
-          <w:rFonts w:ascii="Lucida Console" w:hAnsi="Lucida Console" w:cs="Lucida Console"/>
-          <w:kern w:val="0"/>
+      <w:proofErr w:type="spellEnd"/>
+      <w:r>
+        <w:rPr>
+          <w:rFonts w:ascii="Inconsolata SemiExpanded Black" w:hAnsi="Inconsolata SemiExpanded Black"/>
+          <w:sz w:val="18"/>
+          <w:szCs w:val="18"/>
+          <w:lang w:val="en-US"/>
+        </w:rPr>
+        <w:t xml:space="preserve"> to </w:t>
+      </w:r>
+      <w:r>
+        <w:rPr>
+          <w:rFonts w:ascii="Inconsolata SemiExpanded Black" w:hAnsi="Inconsolata SemiExpanded Black"/>
+          <w:sz w:val="18"/>
+          <w:szCs w:val="18"/>
+          <w:lang w:val="en-US"/>
+        </w:rPr>
+        <w:t>'</w:t>
+      </w:r>
+      <w:proofErr w:type="spellStart"/>
+      <w:r>
+        <w:rPr>
+          <w:rFonts w:ascii="Inconsolata SemiExpanded Black" w:hAnsi="Inconsolata SemiExpanded Black"/>
+          <w:sz w:val="18"/>
+          <w:szCs w:val="18"/>
+          <w:lang w:val="en-US"/>
+        </w:rPr>
+        <w:t>Gestionnaireboutique@localhost</w:t>
+      </w:r>
+      <w:proofErr w:type="spellEnd"/>
+      <w:r>
+        <w:rPr>
+          <w:rFonts w:ascii="Inconsolata SemiExpanded Black" w:hAnsi="Inconsolata SemiExpanded Black"/>
+          <w:sz w:val="18"/>
+          <w:szCs w:val="18"/>
+          <w:lang w:val="en-US"/>
+        </w:rPr>
+        <w:t>’</w:t>
+      </w:r>
+      <w:r>
+        <w:rPr>
+          <w:rFonts w:ascii="Inconsolata SemiExpanded Black" w:hAnsi="Inconsolata SemiExpanded Black"/>
           <w:sz w:val="18"/>
           <w:szCs w:val="18"/>
           <w:lang w:val="en-US"/>
@@ -4907,81 +5616,25 @@
           <w:sz w:val="18"/>
           <w:szCs w:val="18"/>
         </w:rPr>
-        <w:t>Dro</w:t>
-      </w:r>
-      <w:r>
-        <w:rPr>
-          <w:rFonts w:ascii="Lucida Console" w:hAnsi="Lucida Console" w:cs="Lucida Console"/>
-          <w:kern w:val="0"/>
-          <w:sz w:val="18"/>
-          <w:szCs w:val="18"/>
-        </w:rPr>
-        <w:t>it de lecture dans la table commande.</w:t>
-      </w:r>
-    </w:p>
-    <w:p>
-      <w:pPr>
-        <w:pStyle w:val="Titre2"/>
-        <w:rPr>
-          <w:color w:val="auto"/>
-        </w:rPr>
-      </w:pPr>
-      <w:bookmarkStart w:id="16" w:name="_Toc178597208"/>
-      <w:r>
-        <w:rPr>
-          <w:color w:val="auto"/>
-        </w:rPr>
-        <w:lastRenderedPageBreak/>
-        <w:t>Gestionnaire de la boutique</w:t>
-      </w:r>
-      <w:bookmarkEnd w:id="16"/>
-    </w:p>
-    <w:p>
-      <w:pPr>
-        <w:rPr>
-          <w:rFonts w:ascii="Lucida Console" w:hAnsi="Lucida Console" w:cs="Lucida Console"/>
-          <w:kern w:val="0"/>
-          <w:sz w:val="18"/>
-          <w:szCs w:val="18"/>
-        </w:rPr>
-      </w:pPr>
-      <w:r>
-        <w:rPr>
-          <w:rFonts w:ascii="Lucida Console" w:hAnsi="Lucida Console" w:cs="Lucida Console"/>
-          <w:kern w:val="0"/>
-          <w:sz w:val="18"/>
-          <w:szCs w:val="18"/>
-        </w:rPr>
-        <w:t>CREATE ROLE 'Gestionnaire de la boutique';</w:t>
-      </w:r>
-    </w:p>
-    <w:p>
-      <w:pPr>
-        <w:rPr>
-          <w:rFonts w:ascii="Lucida Console" w:hAnsi="Lucida Console" w:cs="Lucida Console"/>
-          <w:kern w:val="0"/>
-          <w:sz w:val="18"/>
-          <w:szCs w:val="18"/>
-        </w:rPr>
-      </w:pPr>
-    </w:p>
-    <w:p>
-      <w:pPr>
-        <w:rPr>
-          <w:rFonts w:ascii="Lucida Console" w:hAnsi="Lucida Console" w:cs="Lucida Console"/>
-          <w:kern w:val="0"/>
-          <w:sz w:val="18"/>
-          <w:szCs w:val="18"/>
-        </w:rPr>
-      </w:pPr>
-      <w:r>
-        <w:rPr>
-          <w:rFonts w:ascii="Lucida Console" w:hAnsi="Lucida Console" w:cs="Lucida Console"/>
-          <w:kern w:val="0"/>
-          <w:sz w:val="18"/>
-          <w:szCs w:val="18"/>
-        </w:rPr>
-        <w:t>Privilèges du rôle :</w:t>
+        <w:t xml:space="preserve">Droit de lecture dans </w:t>
+      </w:r>
+      <w:r>
+        <w:rPr>
+          <w:rFonts w:ascii="Lucida Console" w:hAnsi="Lucida Console" w:cs="Lucida Console"/>
+          <w:kern w:val="0"/>
+          <w:sz w:val="18"/>
+          <w:szCs w:val="18"/>
+        </w:rPr>
+        <w:t>la table</w:t>
+      </w:r>
+      <w:r>
+        <w:rPr>
+          <w:rFonts w:ascii="Lucida Console" w:hAnsi="Lucida Console" w:cs="Lucida Console"/>
+          <w:kern w:val="0"/>
+          <w:sz w:val="18"/>
+          <w:szCs w:val="18"/>
+        </w:rPr>
+        <w:t xml:space="preserve"> t_commande.</w:t>
       </w:r>
     </w:p>
     <w:p>
@@ -4997,286 +5650,9 @@
           <w:szCs w:val="18"/>
         </w:rPr>
       </w:pPr>
-      <w:r>
-        <w:rPr>
-          <w:rFonts w:ascii="Lucida Console" w:hAnsi="Lucida Console" w:cs="Lucida Console"/>
-          <w:kern w:val="0"/>
-          <w:sz w:val="18"/>
-          <w:szCs w:val="18"/>
-        </w:rPr>
-        <w:t>GRANT SELECT ON db_space_invaders.t_</w:t>
-      </w:r>
-      <w:r>
-        <w:rPr>
-          <w:rFonts w:ascii="Lucida Console" w:hAnsi="Lucida Console" w:cs="Lucida Console"/>
-          <w:kern w:val="0"/>
-          <w:sz w:val="18"/>
-          <w:szCs w:val="18"/>
-        </w:rPr>
-        <w:t>joueur</w:t>
-      </w:r>
-      <w:r>
-        <w:rPr>
-          <w:rFonts w:ascii="Lucida Console" w:hAnsi="Lucida Console" w:cs="Lucida Console"/>
-          <w:kern w:val="0"/>
-          <w:sz w:val="18"/>
-          <w:szCs w:val="18"/>
-        </w:rPr>
-        <w:t xml:space="preserve"> to 'Gestionnaire de</w:t>
-      </w:r>
-    </w:p>
-    <w:p>
-      <w:pPr>
-        <w:rPr>
-          <w:rFonts w:ascii="Lucida Console" w:hAnsi="Lucida Console" w:cs="Lucida Console"/>
-          <w:kern w:val="0"/>
-          <w:sz w:val="18"/>
-          <w:szCs w:val="18"/>
-        </w:rPr>
-      </w:pPr>
-      <w:r>
-        <w:rPr>
-          <w:rFonts w:ascii="Lucida Console" w:hAnsi="Lucida Console" w:cs="Lucida Console"/>
-          <w:kern w:val="0"/>
-          <w:sz w:val="18"/>
-          <w:szCs w:val="18"/>
-        </w:rPr>
-        <w:t>la boutiqu</w:t>
-      </w:r>
-      <w:r>
-        <w:rPr>
-          <w:rFonts w:ascii="Lucida Console" w:hAnsi="Lucida Console" w:cs="Lucida Console"/>
-          <w:kern w:val="0"/>
-          <w:sz w:val="18"/>
-          <w:szCs w:val="18"/>
-        </w:rPr>
-        <w:t>e’ ;</w:t>
-      </w:r>
-    </w:p>
-    <w:p>
-      <w:pPr>
-        <w:rPr>
-          <w:rFonts w:ascii="Lucida Console" w:hAnsi="Lucida Console" w:cs="Lucida Console"/>
-          <w:kern w:val="0"/>
-          <w:sz w:val="18"/>
-          <w:szCs w:val="18"/>
-        </w:rPr>
-      </w:pPr>
-      <w:r>
-        <w:rPr>
-          <w:rFonts w:ascii="Lucida Console" w:hAnsi="Lucida Console" w:cs="Lucida Console"/>
-          <w:kern w:val="0"/>
-          <w:sz w:val="18"/>
-          <w:szCs w:val="18"/>
-        </w:rPr>
-        <w:t>Droit de lecture dans la table t_joueur.</w:t>
-      </w:r>
-    </w:p>
-    <w:p>
-      <w:pPr>
-        <w:rPr>
-          <w:rFonts w:ascii="Lucida Console" w:hAnsi="Lucida Console" w:cs="Lucida Console"/>
-          <w:kern w:val="0"/>
-          <w:sz w:val="18"/>
-          <w:szCs w:val="18"/>
-        </w:rPr>
-      </w:pPr>
-    </w:p>
-    <w:p>
-      <w:pPr>
-        <w:rPr>
-          <w:rFonts w:ascii="Lucida Console" w:hAnsi="Lucida Console" w:cs="Lucida Console"/>
-          <w:kern w:val="0"/>
-          <w:sz w:val="18"/>
-          <w:szCs w:val="18"/>
-        </w:rPr>
-      </w:pPr>
-      <w:r>
-        <w:rPr>
-          <w:rFonts w:ascii="Lucida Console" w:hAnsi="Lucida Console" w:cs="Lucida Console"/>
-          <w:kern w:val="0"/>
-          <w:sz w:val="18"/>
-          <w:szCs w:val="18"/>
-        </w:rPr>
-        <w:t>G</w:t>
-      </w:r>
-      <w:r>
-        <w:rPr>
-          <w:rFonts w:ascii="Lucida Console" w:hAnsi="Lucida Console" w:cs="Lucida Console"/>
-          <w:kern w:val="0"/>
-          <w:sz w:val="18"/>
-          <w:szCs w:val="18"/>
-        </w:rPr>
-        <w:t>RANT UPDATE, SELECT, DELETE ON db_space_invaders.t_arme to 'Gestionnaire de la boutique';</w:t>
-      </w:r>
-    </w:p>
-    <w:p>
-      <w:pPr>
-        <w:rPr>
-          <w:rFonts w:ascii="Lucida Console" w:hAnsi="Lucida Console" w:cs="Lucida Console"/>
-          <w:kern w:val="0"/>
-          <w:sz w:val="18"/>
-          <w:szCs w:val="18"/>
-        </w:rPr>
-      </w:pPr>
-      <w:r>
-        <w:rPr>
-          <w:rFonts w:ascii="Lucida Console" w:hAnsi="Lucida Console" w:cs="Lucida Console"/>
-          <w:kern w:val="0"/>
-          <w:sz w:val="18"/>
-          <w:szCs w:val="18"/>
-        </w:rPr>
-        <w:t>Droit de mise à jour, lecture, et suppression des armes.</w:t>
-      </w:r>
-    </w:p>
-    <w:p>
-      <w:pPr>
-        <w:autoSpaceDE w:val="0"/>
-        <w:autoSpaceDN w:val="0"/>
-        <w:adjustRightInd w:val="0"/>
-        <w:spacing w:after="0" w:line="240" w:lineRule="auto"/>
-        <w:rPr>
-          <w:rFonts w:ascii="Lucida Console" w:hAnsi="Lucida Console" w:cs="Lucida Console"/>
-          <w:kern w:val="0"/>
-          <w:sz w:val="18"/>
-          <w:szCs w:val="18"/>
-        </w:rPr>
-      </w:pPr>
-    </w:p>
-    <w:p>
-      <w:pPr>
-        <w:autoSpaceDE w:val="0"/>
-        <w:autoSpaceDN w:val="0"/>
-        <w:adjustRightInd w:val="0"/>
-        <w:spacing w:after="0" w:line="240" w:lineRule="auto"/>
-        <w:rPr>
-          <w:rFonts w:ascii="Lucida Console" w:hAnsi="Lucida Console" w:cs="Lucida Console"/>
-          <w:kern w:val="0"/>
-          <w:sz w:val="18"/>
-          <w:szCs w:val="18"/>
-        </w:rPr>
-      </w:pPr>
-      <w:r>
-        <w:rPr>
-          <w:rFonts w:ascii="Lucida Console" w:hAnsi="Lucida Console" w:cs="Lucida Console"/>
-          <w:kern w:val="0"/>
-          <w:sz w:val="18"/>
-          <w:szCs w:val="18"/>
-        </w:rPr>
-        <w:t>GRANT SELECT ON db_space_invaders.t_</w:t>
-      </w:r>
-      <w:r>
-        <w:rPr>
-          <w:rFonts w:ascii="Lucida Console" w:hAnsi="Lucida Console" w:cs="Lucida Console"/>
-          <w:kern w:val="0"/>
-          <w:sz w:val="18"/>
-          <w:szCs w:val="18"/>
-        </w:rPr>
-        <w:t>commande</w:t>
-      </w:r>
-      <w:r>
-        <w:rPr>
-          <w:rFonts w:ascii="Lucida Console" w:hAnsi="Lucida Console" w:cs="Lucida Console"/>
-          <w:kern w:val="0"/>
-          <w:sz w:val="18"/>
-          <w:szCs w:val="18"/>
-        </w:rPr>
-        <w:t xml:space="preserve"> to ‘Gestionnaire de la </w:t>
-      </w:r>
-      <w:r>
-        <w:rPr>
-          <w:rFonts w:ascii="Lucida Console" w:hAnsi="Lucida Console" w:cs="Lucida Console"/>
-          <w:kern w:val="0"/>
-          <w:sz w:val="18"/>
-          <w:szCs w:val="18"/>
-        </w:rPr>
-        <w:t>boutique</w:t>
-      </w:r>
-      <w:r>
-        <w:rPr>
-          <w:rFonts w:ascii="Lucida Console" w:hAnsi="Lucida Console" w:cs="Lucida Console"/>
-          <w:kern w:val="0"/>
-          <w:sz w:val="18"/>
-          <w:szCs w:val="18"/>
-        </w:rPr>
-        <w:t>’;</w:t>
-      </w:r>
-    </w:p>
-    <w:p>
-      <w:pPr>
-        <w:autoSpaceDE w:val="0"/>
-        <w:autoSpaceDN w:val="0"/>
-        <w:adjustRightInd w:val="0"/>
-        <w:spacing w:after="0" w:line="240" w:lineRule="auto"/>
-        <w:rPr>
-          <w:rFonts w:ascii="Lucida Console" w:hAnsi="Lucida Console" w:cs="Lucida Console"/>
-          <w:kern w:val="0"/>
-          <w:sz w:val="18"/>
-          <w:szCs w:val="18"/>
-        </w:rPr>
-      </w:pPr>
-      <w:r>
-        <w:rPr>
-          <w:rFonts w:ascii="Lucida Console" w:hAnsi="Lucida Console" w:cs="Lucida Console"/>
-          <w:kern w:val="0"/>
-          <w:sz w:val="18"/>
-          <w:szCs w:val="18"/>
-        </w:rPr>
-        <w:t xml:space="preserve">Droit de lecture dans </w:t>
-      </w:r>
-      <w:r>
-        <w:rPr>
-          <w:rFonts w:ascii="Lucida Console" w:hAnsi="Lucida Console" w:cs="Lucida Console"/>
-          <w:kern w:val="0"/>
-          <w:sz w:val="18"/>
-          <w:szCs w:val="18"/>
-        </w:rPr>
-        <w:t>la table</w:t>
-      </w:r>
-      <w:r>
-        <w:rPr>
-          <w:rFonts w:ascii="Lucida Console" w:hAnsi="Lucida Console" w:cs="Lucida Console"/>
-          <w:kern w:val="0"/>
-          <w:sz w:val="18"/>
-          <w:szCs w:val="18"/>
-        </w:rPr>
-        <w:t xml:space="preserve"> t_commande.</w:t>
-      </w:r>
-    </w:p>
-    <w:p>
-      <w:pPr>
-        <w:autoSpaceDE w:val="0"/>
-        <w:autoSpaceDN w:val="0"/>
-        <w:adjustRightInd w:val="0"/>
-        <w:spacing w:after="0" w:line="240" w:lineRule="auto"/>
-        <w:rPr>
-          <w:rFonts w:ascii="Lucida Console" w:hAnsi="Lucida Console" w:cs="Lucida Console"/>
-          <w:kern w:val="0"/>
-          <w:sz w:val="18"/>
-          <w:szCs w:val="18"/>
-        </w:rPr>
-      </w:pPr>
-    </w:p>
-    <w:p>
-      <w:pPr>
-        <w:autoSpaceDE w:val="0"/>
-        <w:autoSpaceDN w:val="0"/>
-        <w:adjustRightInd w:val="0"/>
-        <w:spacing w:after="0" w:line="240" w:lineRule="auto"/>
-        <w:rPr>
-          <w:rFonts w:ascii="Lucida Console" w:hAnsi="Lucida Console" w:cs="Lucida Console"/>
-          <w:kern w:val="0"/>
-          <w:sz w:val="18"/>
-          <w:szCs w:val="18"/>
-        </w:rPr>
-      </w:pPr>
-    </w:p>
-    <w:p>
-      <w:pPr>
-        <w:autoSpaceDE w:val="0"/>
-        <w:autoSpaceDN w:val="0"/>
-        <w:adjustRightInd w:val="0"/>
-        <w:spacing w:after="0" w:line="240" w:lineRule="auto"/>
+    </w:p>
+    <w:p>
+      <w:pPr>
         <w:rPr>
           <w:rFonts w:ascii="Lucida Console" w:hAnsi="Lucida Console" w:cs="Lucida Console"/>
           <w:kern w:val="0"/>
@@ -5315,7 +5691,7 @@
           <w:u w:val="single"/>
         </w:rPr>
       </w:pPr>
-      <w:bookmarkStart w:id="17" w:name="_Toc178597209"/>
+      <w:bookmarkStart w:id="17" w:name="_Toc179197691"/>
       <w:r>
         <w:rPr>
           <w:b/>
@@ -5327,7 +5703,11 @@
       </w:r>
       <w:bookmarkEnd w:id="17"/>
     </w:p>
-    <w:p/>
+    <w:p>
+      <w:pPr>
+        <w:jc w:val="both"/>
+      </w:pPr>
+    </w:p>
     <w:p>
       <w:pPr>
         <w:pStyle w:val="Paragraphedeliste"/>
@@ -5335,13 +5715,51 @@
           <w:ilvl w:val="0"/>
           <w:numId w:val="1"/>
         </w:numPr>
+        <w:jc w:val="both"/>
       </w:pPr>
       <w:r>
         <w:t>Pourtant certains index existent déjà. Pourquoi ?</w:t>
       </w:r>
     </w:p>
-    <w:p/>
-    <w:p/>
+    <w:p>
+      <w:pPr>
+        <w:ind w:left="708"/>
+        <w:jc w:val="both"/>
+      </w:pPr>
+      <w:r>
+        <w:t xml:space="preserve">Parce </w:t>
+      </w:r>
+      <w:r>
+        <w:t>qu’il</w:t>
+      </w:r>
+      <w:r>
+        <w:t xml:space="preserve"> y a</w:t>
+      </w:r>
+      <w:r>
+        <w:t xml:space="preserve"> les </w:t>
+      </w:r>
+      <w:proofErr w:type="spellStart"/>
+      <w:r>
+        <w:t>primary</w:t>
+      </w:r>
+      <w:proofErr w:type="spellEnd"/>
+      <w:r>
+        <w:t xml:space="preserve"> key, </w:t>
+      </w:r>
+      <w:proofErr w:type="spellStart"/>
+      <w:r>
+        <w:t>foreign</w:t>
+      </w:r>
+      <w:proofErr w:type="spellEnd"/>
+      <w:r>
+        <w:t xml:space="preserve"> key et des champs unique, donc cela créer automatiquement des index.</w:t>
+      </w:r>
+    </w:p>
+    <w:p>
+      <w:pPr>
+        <w:jc w:val="both"/>
+      </w:pPr>
+    </w:p>
     <w:p>
       <w:pPr>
         <w:pStyle w:val="Paragraphedeliste"/>
@@ -5349,6 +5767,7 @@
           <w:ilvl w:val="0"/>
           <w:numId w:val="1"/>
         </w:numPr>
+        <w:jc w:val="both"/>
       </w:pPr>
       <w:r>
         <w:t>Quels sont les avantages et les inconvénients des index ?</w:t>
@@ -5357,10 +5776,45 @@
     <w:p>
       <w:pPr>
         <w:pStyle w:val="Paragraphedeliste"/>
-      </w:pPr>
-    </w:p>
-    <w:p/>
-    <w:p/>
+        <w:jc w:val="both"/>
+      </w:pPr>
+    </w:p>
+    <w:p>
+      <w:pPr>
+        <w:pStyle w:val="Paragraphedeliste"/>
+        <w:jc w:val="both"/>
+      </w:pPr>
+      <w:r>
+        <w:t>L’avantage des index, permets de trouver beaucoup plus rapidement.</w:t>
+      </w:r>
+    </w:p>
+    <w:p>
+      <w:pPr>
+        <w:pStyle w:val="Paragraphedeliste"/>
+        <w:jc w:val="both"/>
+      </w:pPr>
+      <w:r>
+        <w:t xml:space="preserve">L’inconvénient, cela prend trop d’espace et sous </w:t>
+      </w:r>
+      <w:proofErr w:type="spellStart"/>
+      <w:r>
+        <w:t>delete</w:t>
+      </w:r>
+      <w:proofErr w:type="spellEnd"/>
+      <w:r>
+        <w:t xml:space="preserve"> et update, l’index doit être remis à jour.</w:t>
+      </w:r>
+    </w:p>
+    <w:p>
+      <w:pPr>
+        <w:jc w:val="both"/>
+      </w:pPr>
+    </w:p>
+    <w:p>
+      <w:pPr>
+        <w:jc w:val="both"/>
+      </w:pPr>
+    </w:p>
     <w:p>
       <w:pPr>
         <w:pStyle w:val="Paragraphedeliste"/>
@@ -5368,22 +5822,42 @@
           <w:ilvl w:val="0"/>
           <w:numId w:val="1"/>
         </w:numPr>
-      </w:pPr>
-      <w:r>
+        <w:jc w:val="both"/>
+      </w:pPr>
+      <w:r>
+        <w:lastRenderedPageBreak/>
         <w:t>Sur quel champ (de quelle table), cela pourrait être pertinent d’ajouter un index ?</w:t>
       </w:r>
     </w:p>
     <w:p>
       <w:pPr>
-        <w:ind w:left="360"/>
-      </w:pPr>
-    </w:p>
-    <w:p>
-      <w:r>
-        <w:br w:type="page"/>
-      </w:r>
-    </w:p>
-    <w:p/>
+        <w:ind w:left="708"/>
+        <w:jc w:val="both"/>
+      </w:pPr>
+      <w:r>
+        <w:t>Pour la base de données de ce projet (</w:t>
+      </w:r>
+      <w:proofErr w:type="spellStart"/>
+      <w:r>
+        <w:t>db_space_invaders</w:t>
+      </w:r>
+      <w:proofErr w:type="spellEnd"/>
+      <w:r>
+        <w:t>) ce projet, on peut mettre un index sur chaque joueur, afin de pouvoir les identifier plus rapidement, lorsqu’il fait une commande.</w:t>
+      </w:r>
+    </w:p>
+    <w:p>
+      <w:pPr>
+        <w:ind w:left="708"/>
+        <w:jc w:val="both"/>
+      </w:pPr>
+    </w:p>
+    <w:p>
+      <w:pPr>
+        <w:ind w:left="708"/>
+        <w:jc w:val="both"/>
+      </w:pPr>
+    </w:p>
     <w:p>
       <w:pPr>
         <w:pStyle w:val="Titre1"/>
@@ -5394,7 +5868,7 @@
           <w:u w:val="single"/>
         </w:rPr>
       </w:pPr>
-      <w:bookmarkStart w:id="18" w:name="_Toc178597210"/>
+      <w:bookmarkStart w:id="18" w:name="_Toc179197692"/>
       <w:r>
         <w:rPr>
           <w:b/>
@@ -5407,6 +5881,22 @@
       <w:bookmarkEnd w:id="18"/>
     </w:p>
     <w:p/>
+    <w:p>
+      <w:pPr>
+        <w:pStyle w:val="Paragraphedeliste"/>
+      </w:pPr>
+      <w:r>
+        <w:t xml:space="preserve">Depuis le </w:t>
+      </w:r>
+      <w:proofErr w:type="spellStart"/>
+      <w:r>
+        <w:t>githbash</w:t>
+      </w:r>
+      <w:proofErr w:type="spellEnd"/>
+      <w:r>
+        <w:t xml:space="preserve"> du fichier :</w:t>
+      </w:r>
+    </w:p>
     <w:p>
       <w:pPr>
         <w:pStyle w:val="Paragraphedeliste"/>
@@ -5416,8 +5906,13 @@
         </w:numPr>
       </w:pPr>
       <w:r>
-        <w:t>Backup de la base de données db_space_invaders</w:t>
-      </w:r>
+        <w:t xml:space="preserve">Backup de la base de données </w:t>
+      </w:r>
+      <w:proofErr w:type="spellStart"/>
+      <w:r>
+        <w:t>db_space_invaders</w:t>
+      </w:r>
+      <w:proofErr w:type="spellEnd"/>
     </w:p>
     <w:p>
       <w:pPr>
@@ -5501,8 +5996,13 @@
         </w:numPr>
       </w:pPr>
       <w:r>
-        <w:t>Restore de la base de données db_space_invaders</w:t>
-      </w:r>
+        <w:t xml:space="preserve">Restore de la base de données </w:t>
+      </w:r>
+      <w:proofErr w:type="spellStart"/>
+      <w:r>
+        <w:t>db_space_invaders</w:t>
+      </w:r>
+      <w:proofErr w:type="spellEnd"/>
     </w:p>
     <w:p>
       <w:pPr>
@@ -5532,18 +6032,108 @@
           <w:szCs w:val="18"/>
           <w:lang w:val="en-US"/>
         </w:rPr>
-        <w:t xml:space="preserve">docker exec -i </w:t>
-      </w:r>
-      <w:r>
-        <w:rPr>
-          <w:rFonts w:ascii="Lucida Console" w:hAnsi="Lucida Console" w:cs="Lucida Console"/>
-          <w:kern w:val="0"/>
-          <w:sz w:val="18"/>
-          <w:szCs w:val="18"/>
-          <w:lang w:val="en-US"/>
-        </w:rPr>
-        <w:t>db mysql -u root -proot &lt; db_space_invaders.sql</w:t>
-      </w:r>
+        <w:t>docker exec -</w:t>
+      </w:r>
+      <w:proofErr w:type="spellStart"/>
+      <w:r>
+        <w:rPr>
+          <w:rFonts w:ascii="Lucida Console" w:hAnsi="Lucida Console" w:cs="Lucida Console"/>
+          <w:kern w:val="0"/>
+          <w:sz w:val="18"/>
+          <w:szCs w:val="18"/>
+          <w:lang w:val="en-US"/>
+        </w:rPr>
+        <w:t>i</w:t>
+      </w:r>
+      <w:proofErr w:type="spellEnd"/>
+      <w:r>
+        <w:rPr>
+          <w:rFonts w:ascii="Lucida Console" w:hAnsi="Lucida Console" w:cs="Lucida Console"/>
+          <w:kern w:val="0"/>
+          <w:sz w:val="18"/>
+          <w:szCs w:val="18"/>
+          <w:lang w:val="en-US"/>
+        </w:rPr>
+        <w:t xml:space="preserve"> </w:t>
+      </w:r>
+      <w:proofErr w:type="spellStart"/>
+      <w:r>
+        <w:rPr>
+          <w:rFonts w:ascii="Lucida Console" w:hAnsi="Lucida Console" w:cs="Lucida Console"/>
+          <w:kern w:val="0"/>
+          <w:sz w:val="18"/>
+          <w:szCs w:val="18"/>
+          <w:lang w:val="en-US"/>
+        </w:rPr>
+        <w:t>db</w:t>
+      </w:r>
+      <w:proofErr w:type="spellEnd"/>
+      <w:r>
+        <w:rPr>
+          <w:rFonts w:ascii="Lucida Console" w:hAnsi="Lucida Console" w:cs="Lucida Console"/>
+          <w:kern w:val="0"/>
+          <w:sz w:val="18"/>
+          <w:szCs w:val="18"/>
+          <w:lang w:val="en-US"/>
+        </w:rPr>
+        <w:t xml:space="preserve"> </w:t>
+      </w:r>
+      <w:proofErr w:type="spellStart"/>
+      <w:r>
+        <w:rPr>
+          <w:rFonts w:ascii="Lucida Console" w:hAnsi="Lucida Console" w:cs="Lucida Console"/>
+          <w:kern w:val="0"/>
+          <w:sz w:val="18"/>
+          <w:szCs w:val="18"/>
+          <w:lang w:val="en-US"/>
+        </w:rPr>
+        <w:t>mysql</w:t>
+      </w:r>
+      <w:proofErr w:type="spellEnd"/>
+      <w:r>
+        <w:rPr>
+          <w:rFonts w:ascii="Lucida Console" w:hAnsi="Lucida Console" w:cs="Lucida Console"/>
+          <w:kern w:val="0"/>
+          <w:sz w:val="18"/>
+          <w:szCs w:val="18"/>
+          <w:lang w:val="en-US"/>
+        </w:rPr>
+        <w:t xml:space="preserve"> -u root -</w:t>
+      </w:r>
+      <w:proofErr w:type="spellStart"/>
+      <w:r>
+        <w:rPr>
+          <w:rFonts w:ascii="Lucida Console" w:hAnsi="Lucida Console" w:cs="Lucida Console"/>
+          <w:kern w:val="0"/>
+          <w:sz w:val="18"/>
+          <w:szCs w:val="18"/>
+          <w:lang w:val="en-US"/>
+        </w:rPr>
+        <w:t>proot</w:t>
+      </w:r>
+      <w:proofErr w:type="spellEnd"/>
+      <w:r>
+        <w:rPr>
+          <w:rFonts w:ascii="Lucida Console" w:hAnsi="Lucida Console" w:cs="Lucida Console"/>
+          <w:kern w:val="0"/>
+          <w:sz w:val="18"/>
+          <w:szCs w:val="18"/>
+          <w:lang w:val="en-US"/>
+        </w:rPr>
+        <w:t xml:space="preserve"> &lt; </w:t>
+      </w:r>
+      <w:proofErr w:type="spellStart"/>
+      <w:r>
+        <w:rPr>
+          <w:rFonts w:ascii="Lucida Console" w:hAnsi="Lucida Console" w:cs="Lucida Console"/>
+          <w:kern w:val="0"/>
+          <w:sz w:val="18"/>
+          <w:szCs w:val="18"/>
+          <w:lang w:val="en-US"/>
+        </w:rPr>
+        <w:t>db_space_invaders.sql</w:t>
+      </w:r>
+      <w:proofErr w:type="spellEnd"/>
     </w:p>
     <w:p>
       <w:pPr>
@@ -5605,8 +6195,236 @@
     </w:p>
     <w:p>
       <w:pPr>
+        <w:pStyle w:val="Paragraphedeliste"/>
+      </w:pPr>
+    </w:p>
+    <w:p>
+      <w:pPr>
+        <w:pStyle w:val="Paragraphedeliste"/>
+      </w:pPr>
+    </w:p>
+    <w:p>
+      <w:pPr>
+        <w:pStyle w:val="Paragraphedeliste"/>
+      </w:pPr>
+    </w:p>
+    <w:p>
+      <w:pPr>
+        <w:pStyle w:val="Paragraphedeliste"/>
+      </w:pPr>
+      <w:r>
+        <w:t xml:space="preserve">Depuis l’environnement docker de la </w:t>
+      </w:r>
+      <w:proofErr w:type="spellStart"/>
+      <w:r>
+        <w:t>db</w:t>
+      </w:r>
+      <w:proofErr w:type="spellEnd"/>
+      <w:r>
+        <w:t> :</w:t>
+      </w:r>
+    </w:p>
+    <w:p>
+      <w:pPr>
+        <w:pStyle w:val="Paragraphedeliste"/>
+      </w:pPr>
+      <w:r>
+        <w:t xml:space="preserve">Backup : </w:t>
+      </w:r>
+    </w:p>
+    <w:p>
+      <w:pPr>
+        <w:pStyle w:val="Paragraphedeliste"/>
+        <w:numPr>
+          <w:ilvl w:val="0"/>
+          <w:numId w:val="2"/>
+        </w:numPr>
+        <w:autoSpaceDE w:val="0"/>
+        <w:autoSpaceDN w:val="0"/>
+        <w:adjustRightInd w:val="0"/>
+        <w:spacing w:after="0" w:line="240" w:lineRule="auto"/>
+        <w:rPr>
+          <w:rFonts w:ascii="Lucida Console" w:hAnsi="Lucida Console" w:cs="Lucida Console"/>
+          <w:kern w:val="0"/>
+          <w:sz w:val="18"/>
+          <w:szCs w:val="18"/>
+          <w:lang w:val="en-US"/>
+        </w:rPr>
+      </w:pPr>
+      <w:proofErr w:type="spellStart"/>
+      <w:r>
+        <w:rPr>
+          <w:rFonts w:ascii="Lucida Console" w:hAnsi="Lucida Console" w:cs="Lucida Console"/>
+          <w:kern w:val="0"/>
+          <w:sz w:val="18"/>
+          <w:szCs w:val="18"/>
+          <w:lang w:val="en-US"/>
+        </w:rPr>
+        <w:t>mysqldump</w:t>
+      </w:r>
+      <w:proofErr w:type="spellEnd"/>
+      <w:r>
+        <w:rPr>
+          <w:rFonts w:ascii="Lucida Console" w:hAnsi="Lucida Console" w:cs="Lucida Console"/>
+          <w:kern w:val="0"/>
+          <w:sz w:val="18"/>
+          <w:szCs w:val="18"/>
+          <w:lang w:val="en-US"/>
+        </w:rPr>
+        <w:t xml:space="preserve"> -u root -</w:t>
+      </w:r>
+      <w:proofErr w:type="spellStart"/>
+      <w:r>
+        <w:rPr>
+          <w:rFonts w:ascii="Lucida Console" w:hAnsi="Lucida Console" w:cs="Lucida Console"/>
+          <w:kern w:val="0"/>
+          <w:sz w:val="18"/>
+          <w:szCs w:val="18"/>
+          <w:lang w:val="en-US"/>
+        </w:rPr>
+        <w:t>proot</w:t>
+      </w:r>
+      <w:proofErr w:type="spellEnd"/>
+      <w:r>
+        <w:rPr>
+          <w:rFonts w:ascii="Lucida Console" w:hAnsi="Lucida Console" w:cs="Lucida Console"/>
+          <w:kern w:val="0"/>
+          <w:sz w:val="18"/>
+          <w:szCs w:val="18"/>
+          <w:lang w:val="en-US"/>
+        </w:rPr>
+        <w:t xml:space="preserve"> --databases </w:t>
+      </w:r>
+      <w:proofErr w:type="spellStart"/>
+      <w:r>
+        <w:rPr>
+          <w:rFonts w:ascii="Lucida Console" w:hAnsi="Lucida Console" w:cs="Lucida Console"/>
+          <w:kern w:val="0"/>
+          <w:sz w:val="18"/>
+          <w:szCs w:val="18"/>
+          <w:lang w:val="en-US"/>
+        </w:rPr>
+        <w:t>db_space_invaders</w:t>
+      </w:r>
+      <w:proofErr w:type="spellEnd"/>
+      <w:r>
+        <w:rPr>
+          <w:rFonts w:ascii="Lucida Console" w:hAnsi="Lucida Console" w:cs="Lucida Console"/>
+          <w:kern w:val="0"/>
+          <w:sz w:val="18"/>
+          <w:szCs w:val="18"/>
+          <w:lang w:val="en-US"/>
+        </w:rPr>
+        <w:t xml:space="preserve"> &gt;</w:t>
+      </w:r>
+      <w:r>
+        <w:rPr>
+          <w:rFonts w:ascii="Lucida Console" w:hAnsi="Lucida Console" w:cs="Lucida Console"/>
+          <w:kern w:val="0"/>
+          <w:sz w:val="18"/>
+          <w:szCs w:val="18"/>
+          <w:lang w:val="en-US"/>
+        </w:rPr>
+        <w:t xml:space="preserve"> </w:t>
+      </w:r>
+      <w:proofErr w:type="spellStart"/>
+      <w:r>
+        <w:rPr>
+          <w:rFonts w:ascii="Lucida Console" w:hAnsi="Lucida Console" w:cs="Lucida Console"/>
+          <w:kern w:val="0"/>
+          <w:sz w:val="18"/>
+          <w:szCs w:val="18"/>
+          <w:lang w:val="en-US"/>
+        </w:rPr>
+        <w:t>db_space_invaders.sql</w:t>
+      </w:r>
+      <w:proofErr w:type="spellEnd"/>
+    </w:p>
+    <w:p>
+      <w:pPr>
+        <w:pStyle w:val="Paragraphedeliste"/>
+        <w:rPr>
+          <w:lang w:val="en-US"/>
+        </w:rPr>
+      </w:pPr>
+    </w:p>
+    <w:p>
+      <w:pPr>
+        <w:pStyle w:val="Paragraphedeliste"/>
+        <w:rPr>
+          <w:lang w:val="en-US"/>
+        </w:rPr>
+      </w:pPr>
+      <w:r>
+        <w:rPr>
+          <w:lang w:val="en-US"/>
+        </w:rPr>
+        <w:t xml:space="preserve">Restore : </w:t>
+      </w:r>
+    </w:p>
+    <w:p>
+      <w:pPr>
         <w:ind w:left="708"/>
-      </w:pPr>
+        <w:rPr>
+          <w:lang w:val="en-US"/>
+        </w:rPr>
+      </w:pPr>
+      <w:proofErr w:type="spellStart"/>
+      <w:r>
+        <w:rPr>
+          <w:rFonts w:ascii="Lucida Console" w:hAnsi="Lucida Console" w:cs="Lucida Console"/>
+          <w:kern w:val="0"/>
+          <w:sz w:val="18"/>
+          <w:szCs w:val="18"/>
+          <w:lang w:val="en-US"/>
+        </w:rPr>
+        <w:t>mysql</w:t>
+      </w:r>
+      <w:proofErr w:type="spellEnd"/>
+      <w:r>
+        <w:rPr>
+          <w:rFonts w:ascii="Lucida Console" w:hAnsi="Lucida Console" w:cs="Lucida Console"/>
+          <w:kern w:val="0"/>
+          <w:sz w:val="18"/>
+          <w:szCs w:val="18"/>
+          <w:lang w:val="en-US"/>
+        </w:rPr>
+        <w:t xml:space="preserve"> -u root -</w:t>
+      </w:r>
+      <w:proofErr w:type="spellStart"/>
+      <w:r>
+        <w:rPr>
+          <w:rFonts w:ascii="Lucida Console" w:hAnsi="Lucida Console" w:cs="Lucida Console"/>
+          <w:kern w:val="0"/>
+          <w:sz w:val="18"/>
+          <w:szCs w:val="18"/>
+          <w:lang w:val="en-US"/>
+        </w:rPr>
+        <w:t>proot</w:t>
+      </w:r>
+      <w:proofErr w:type="spellEnd"/>
+      <w:r>
+        <w:rPr>
+          <w:rFonts w:ascii="Lucida Console" w:hAnsi="Lucida Console" w:cs="Lucida Console"/>
+          <w:kern w:val="0"/>
+          <w:sz w:val="18"/>
+          <w:szCs w:val="18"/>
+          <w:lang w:val="en-US"/>
+        </w:rPr>
+        <w:t xml:space="preserve"> &lt; </w:t>
+      </w:r>
+      <w:proofErr w:type="spellStart"/>
+      <w:r>
+        <w:rPr>
+          <w:rFonts w:ascii="Lucida Console" w:hAnsi="Lucida Console" w:cs="Lucida Console"/>
+          <w:kern w:val="0"/>
+          <w:sz w:val="18"/>
+          <w:szCs w:val="18"/>
+          <w:lang w:val="en-US"/>
+        </w:rPr>
+        <w:t>db_space_invaders.sql</w:t>
+      </w:r>
+      <w:proofErr w:type="spellEnd"/>
     </w:p>
     <w:sectPr>
       <w:footerReference w:type="default" r:id="rId21"/>
@@ -6473,7 +7291,7 @@
   <w:style w:type="paragraph" w:default="1" w:styleId="Normal">
     <w:name w:val="Normal"/>
     <w:qFormat/>
-    <w:rsid w:val="001E32CA"/>
+    <w:rsid w:val="00DF73F5"/>
   </w:style>
   <w:style w:type="paragraph" w:styleId="Titre1">
     <w:name w:val="heading 1"/>
@@ -6823,6 +7641,12 @@
     <w:pitch w:val="variable"/>
     <w:sig w:usb0="E4002EFF" w:usb1="C000247B" w:usb2="00000009" w:usb3="00000000" w:csb0="000001FF" w:csb1="00000000"/>
   </w:font>
+  <w:font w:name="Inconsolata SemiExpanded Black">
+    <w:charset w:val="00"/>
+    <w:family w:val="auto"/>
+    <w:pitch w:val="variable"/>
+    <w:sig w:usb0="A00000FF" w:usb1="0000F9EB" w:usb2="00000020" w:usb3="00000000" w:csb0="00000193" w:csb1="00000000"/>
+  </w:font>
   <w:font w:name="Franklin Gothic Demi">
     <w:panose1 w:val="020B0703020102020204"/>
     <w:charset w:val="00"/>
@@ -6857,7 +7681,9 @@
   </w:compat>
   <w:rsids>
     <w:rsidRoot w:val="00FD7373"/>
+    <w:rsid w:val="00083BE8"/>
     <w:rsid w:val="000B76B8"/>
+    <w:rsid w:val="00104396"/>
     <w:rsid w:val="00283B0C"/>
     <w:rsid w:val="00352A09"/>
     <w:rsid w:val="005233AF"/>

</xml_diff>